<commit_message>
Add: introducción y objetivos
</commit_message>
<xml_diff>
--- a/ProyectoEmpresaV1.docx
+++ b/ProyectoEmpresaV1.docx
@@ -5,14 +5,493 @@
     <w:p>
       <w:pPr>
         <w:pStyle w:val="Standard"/>
+      </w:pPr>
+    </w:p>
+    <w:p>
+      <w:pPr>
+        <w:pStyle w:val="Standard"/>
+      </w:pPr>
+    </w:p>
+    <w:p>
+      <w:pPr>
+        <w:pStyle w:val="Standard"/>
+      </w:pPr>
+    </w:p>
+    <w:p>
+      <w:pPr>
+        <w:pStyle w:val="Standard"/>
+      </w:pPr>
+    </w:p>
+    <w:p>
+      <w:pPr>
+        <w:pStyle w:val="Standard"/>
+      </w:pPr>
+    </w:p>
+    <w:p>
+      <w:pPr>
+        <w:pStyle w:val="Standard"/>
+      </w:pPr>
+    </w:p>
+    <w:p>
+      <w:pPr>
+        <w:pStyle w:val="Standard"/>
+      </w:pPr>
+    </w:p>
+    <w:p>
+      <w:pPr>
+        <w:pStyle w:val="Standard"/>
+      </w:pPr>
+    </w:p>
+    <w:p>
+      <w:pPr>
+        <w:pStyle w:val="Standard"/>
+      </w:pPr>
+    </w:p>
+    <w:p>
+      <w:pPr>
+        <w:pStyle w:val="Standard"/>
+      </w:pPr>
+    </w:p>
+    <w:p>
+      <w:pPr>
+        <w:pStyle w:val="Standard"/>
+      </w:pPr>
+    </w:p>
+    <w:p>
+      <w:pPr>
+        <w:pStyle w:val="Standard"/>
+      </w:pPr>
+    </w:p>
+    <w:p>
+      <w:pPr>
+        <w:pStyle w:val="Standard"/>
+      </w:pPr>
+    </w:p>
+    <w:p>
+      <w:pPr>
+        <w:pStyle w:val="Standard"/>
+      </w:pPr>
+    </w:p>
+    <w:p>
+      <w:pPr>
+        <w:pStyle w:val="Standard"/>
+      </w:pPr>
+    </w:p>
+    <w:p>
+      <w:pPr>
+        <w:pStyle w:val="Standard"/>
+      </w:pPr>
+    </w:p>
+    <w:p>
+      <w:pPr>
+        <w:pStyle w:val="Standard"/>
+      </w:pPr>
+    </w:p>
+    <w:p>
+      <w:pPr>
+        <w:pStyle w:val="Standard"/>
+      </w:pPr>
+    </w:p>
+    <w:p>
+      <w:pPr>
+        <w:pStyle w:val="Standard"/>
+      </w:pPr>
+    </w:p>
+    <w:p>
+      <w:pPr>
+        <w:pStyle w:val="Standard"/>
+      </w:pPr>
+    </w:p>
+    <w:p>
+      <w:pPr>
+        <w:pStyle w:val="Standard"/>
+      </w:pPr>
+    </w:p>
+    <w:p>
+      <w:pPr>
+        <w:pStyle w:val="Standard"/>
+      </w:pPr>
+    </w:p>
+    <w:p>
+      <w:pPr>
+        <w:pStyle w:val="Standard"/>
+      </w:pPr>
+    </w:p>
+    <w:p>
+      <w:pPr>
+        <w:pStyle w:val="Standard"/>
+      </w:pPr>
+    </w:p>
+    <w:p>
+      <w:pPr>
+        <w:pStyle w:val="Standard"/>
+      </w:pPr>
+    </w:p>
+    <w:p>
+      <w:pPr>
+        <w:pStyle w:val="Standard"/>
+      </w:pPr>
+    </w:p>
+    <w:p>
+      <w:pPr>
+        <w:pStyle w:val="Standard"/>
+      </w:pPr>
+    </w:p>
+    <w:p>
+      <w:pPr>
+        <w:pStyle w:val="Standard"/>
+      </w:pPr>
+    </w:p>
+    <w:p>
+      <w:pPr>
+        <w:pStyle w:val="Standard"/>
+      </w:pPr>
+    </w:p>
+    <w:p>
+      <w:pPr>
+        <w:pStyle w:val="Standard"/>
+      </w:pPr>
+    </w:p>
+    <w:p>
+      <w:pPr>
+        <w:pStyle w:val="Standard"/>
+      </w:pPr>
+    </w:p>
+    <w:p>
+      <w:pPr>
+        <w:pStyle w:val="Standard"/>
+      </w:pPr>
+    </w:p>
+    <w:p>
+      <w:pPr>
+        <w:pStyle w:val="Standard"/>
+      </w:pPr>
+    </w:p>
+    <w:p>
+      <w:pPr>
+        <w:pStyle w:val="Standard"/>
+      </w:pPr>
+    </w:p>
+    <w:p>
+      <w:pPr>
+        <w:pStyle w:val="Standard"/>
+      </w:pPr>
+    </w:p>
+    <w:p>
+      <w:pPr>
+        <w:pStyle w:val="Standard"/>
+      </w:pPr>
+    </w:p>
+    <w:p>
+      <w:pPr>
+        <w:pStyle w:val="Standard"/>
+      </w:pPr>
+    </w:p>
+    <w:p>
+      <w:pPr>
+        <w:pStyle w:val="Standard"/>
+      </w:pPr>
+    </w:p>
+    <w:p>
+      <w:pPr>
+        <w:pStyle w:val="Standard"/>
+      </w:pPr>
+    </w:p>
+    <w:p>
+      <w:pPr>
+        <w:pStyle w:val="Standard"/>
+      </w:pPr>
+    </w:p>
+    <w:p>
+      <w:pPr>
+        <w:pStyle w:val="Standard"/>
+      </w:pPr>
+    </w:p>
+    <w:p>
+      <w:pPr>
+        <w:pStyle w:val="Standard"/>
+      </w:pPr>
+    </w:p>
+    <w:p>
+      <w:pPr>
+        <w:pStyle w:val="Standard"/>
+      </w:pPr>
+    </w:p>
+    <w:p>
+      <w:pPr>
+        <w:pStyle w:val="Standard"/>
+      </w:pPr>
+    </w:p>
+    <w:p>
+      <w:pPr>
+        <w:pStyle w:val="Standard"/>
+      </w:pPr>
+    </w:p>
+    <w:p>
+      <w:pPr>
+        <w:pStyle w:val="Standard"/>
+      </w:pPr>
+    </w:p>
+    <w:p>
+      <w:pPr>
+        <w:pStyle w:val="Standard"/>
+      </w:pPr>
+    </w:p>
+    <w:p>
+      <w:pPr>
+        <w:pStyle w:val="Standard"/>
+      </w:pPr>
+    </w:p>
+    <w:p>
+      <w:pPr>
+        <w:pStyle w:val="Standard"/>
+      </w:pPr>
+    </w:p>
+    <w:p>
+      <w:pPr>
+        <w:pStyle w:val="Standard"/>
+      </w:pPr>
+    </w:p>
+    <w:p>
+      <w:pPr>
+        <w:pStyle w:val="Standard"/>
+      </w:pPr>
+    </w:p>
+    <w:p>
+      <w:pPr>
+        <w:pStyle w:val="Standard"/>
+      </w:pPr>
+    </w:p>
+    <w:p>
+      <w:pPr>
+        <w:pStyle w:val="Standard"/>
+        <w:jc w:val="center"/>
         <w:rPr>
           <w:rFonts w:hint="eastAsia"/>
+          <w:b/>
+          <w:color w:val="000000" w:themeColor="text1"/>
+          <w:sz w:val="36"/>
+          <w:szCs w:val="36"/>
+          <w14:shadow w14:blurRad="12700" w14:dist="38100" w14:dir="2700000" w14:sx="100000" w14:sy="100000" w14:kx="0" w14:ky="0" w14:algn="tl">
+            <w14:schemeClr w14:val="bg1">
+              <w14:lumMod w14:val="50000"/>
+            </w14:schemeClr>
+          </w14:shadow>
+          <w14:textOutline w14:w="9525" w14:cap="flat" w14:cmpd="sng" w14:algn="ctr">
+            <w14:solidFill>
+              <w14:schemeClr w14:val="bg1"/>
+            </w14:solidFill>
+            <w14:prstDash w14:val="solid"/>
+            <w14:round/>
+          </w14:textOutline>
         </w:rPr>
       </w:pPr>
       <w:r>
+        <w:rPr>
+          <w:b/>
+          <w:color w:val="000000" w:themeColor="text1"/>
+          <w:sz w:val="36"/>
+          <w:szCs w:val="36"/>
+          <w14:shadow w14:blurRad="12700" w14:dist="38100" w14:dir="2700000" w14:sx="100000" w14:sy="100000" w14:kx="0" w14:ky="0" w14:algn="tl">
+            <w14:schemeClr w14:val="bg1">
+              <w14:lumMod w14:val="50000"/>
+            </w14:schemeClr>
+          </w14:shadow>
+          <w14:textOutline w14:w="9525" w14:cap="flat" w14:cmpd="sng" w14:algn="ctr">
+            <w14:solidFill>
+              <w14:schemeClr w14:val="bg1"/>
+            </w14:solidFill>
+            <w14:prstDash w14:val="solid"/>
+            <w14:round/>
+          </w14:textOutline>
+        </w:rPr>
+        <w:lastRenderedPageBreak/>
         <w:t>PLAN DE EMPRESA</w:t>
       </w:r>
     </w:p>
+    <w:p>
+      <w:pPr>
+        <w:pStyle w:val="Standard"/>
+      </w:pPr>
+    </w:p>
+    <w:tbl>
+      <w:tblPr>
+        <w:tblStyle w:val="Tablaconcuadrcula"/>
+        <w:tblW w:w="0" w:type="auto"/>
+        <w:tblLook w:val="04A0" w:firstRow="1" w:lastRow="0" w:firstColumn="1" w:lastColumn="0" w:noHBand="0" w:noVBand="1"/>
+      </w:tblPr>
+      <w:tblGrid>
+        <w:gridCol w:w="9628"/>
+      </w:tblGrid>
+      <w:tr>
+        <w:tc>
+          <w:tcPr>
+            <w:tcW w:w="9628" w:type="dxa"/>
+          </w:tcPr>
+          <w:p>
+            <w:pPr>
+              <w:pStyle w:val="Standard"/>
+              <w:rPr>
+                <w:color w:val="0070C0"/>
+                <w:u w:val="single"/>
+              </w:rPr>
+            </w:pPr>
+            <w:r>
+              <w:rPr>
+                <w:color w:val="0070C0"/>
+                <w:u w:val="single"/>
+              </w:rPr>
+              <w:t>ANTECEDENTES</w:t>
+            </w:r>
+          </w:p>
+          <w:p>
+            <w:pPr>
+              <w:pStyle w:val="Standard"/>
+            </w:pPr>
+          </w:p>
+          <w:p>
+            <w:pPr>
+              <w:pStyle w:val="Standard"/>
+              <w:jc w:val="both"/>
+            </w:pPr>
+            <w:r>
+              <w:t xml:space="preserve">Este proyecto de Plan de </w:t>
+            </w:r>
+            <w:proofErr w:type="gramStart"/>
+            <w:r>
+              <w:t>Empresa,</w:t>
+            </w:r>
+            <w:proofErr w:type="gramEnd"/>
+            <w:r>
+              <w:t xml:space="preserve"> tiene el objetivo de</w:t>
+            </w:r>
+            <w:r>
+              <w:t xml:space="preserve"> demostrar las capacidades adquiridas, en la creación de una empresa que genera un beneficio, proporciona un bien a la sociedad a través de la actividad del deporte</w:t>
+            </w:r>
+            <w:r>
+              <w:t>. Disponiendo de escenarios innovadores que proporcionarán diversión, entretenimiento, al mismo tiempo que se practica deporte en cualquier época del año.</w:t>
+            </w:r>
+          </w:p>
+          <w:p>
+            <w:pPr>
+              <w:pStyle w:val="Standard"/>
+              <w:jc w:val="both"/>
+            </w:pPr>
+          </w:p>
+          <w:p>
+            <w:pPr>
+              <w:pStyle w:val="Standard"/>
+              <w:jc w:val="both"/>
+            </w:pPr>
+            <w:r>
+              <w:t xml:space="preserve">Así mismo, mediante el presente proyecto se identifican las necesidades que tienen las personas de recrearse y relajarse después de haber practicado, además de recibir guías de prácticas de nutrición, precalentamientos, técnicas básicas para no iniciados en el skate, etc. </w:t>
+            </w:r>
+            <w:r>
+              <w:rPr>
+                <w:rFonts w:hint="eastAsia"/>
+              </w:rPr>
+              <w:t>L</w:t>
+            </w:r>
+            <w:r>
+              <w:t>o que hace un lugar ideal para mejorar en parte su calidad de vida.</w:t>
+            </w:r>
+          </w:p>
+          <w:p>
+            <w:pPr>
+              <w:pStyle w:val="Standard"/>
+              <w:jc w:val="both"/>
+            </w:pPr>
+          </w:p>
+          <w:p>
+            <w:pPr>
+              <w:pStyle w:val="Standard"/>
+              <w:jc w:val="both"/>
+            </w:pPr>
+            <w:r>
+              <w:t>Los deportes extremos son todos aquellos deportes o actividades de ocio con algún componente deportivo que comportan una real o aparente peligrosidad por las condiciones difíciles o extremas en las que se practican. Los deportes extremos son todos aquellos que comportan una real o aparente peligrosidad.</w:t>
+            </w:r>
+          </w:p>
+          <w:p>
+            <w:pPr>
+              <w:pStyle w:val="Standard"/>
+              <w:jc w:val="both"/>
+            </w:pPr>
+          </w:p>
+          <w:p>
+            <w:pPr>
+              <w:pStyle w:val="Standard"/>
+              <w:jc w:val="both"/>
+              <w:rPr>
+                <w:rFonts w:hint="eastAsia"/>
+              </w:rPr>
+            </w:pPr>
+            <w:r>
+              <w:t xml:space="preserve">El </w:t>
+            </w:r>
+            <w:proofErr w:type="spellStart"/>
+            <w:r>
+              <w:t>skateboarding</w:t>
+            </w:r>
+            <w:proofErr w:type="spellEnd"/>
+            <w:r>
+              <w:t xml:space="preserve">, apareció más o menos entre los años 50. </w:t>
+            </w:r>
+            <w:r>
+              <w:rPr>
+                <w:rFonts w:hint="eastAsia"/>
+              </w:rPr>
+              <w:t>U</w:t>
+            </w:r>
+            <w:r>
+              <w:t xml:space="preserve">tilizándose los monopatines que imitaban las tablas de surf. La primera tabla de monopatín comercial aparece en 1960, cuando </w:t>
+            </w:r>
+            <w:proofErr w:type="spellStart"/>
+            <w:r>
+              <w:t>Makaha</w:t>
+            </w:r>
+            <w:proofErr w:type="spellEnd"/>
+            <w:r>
+              <w:t xml:space="preserve"> </w:t>
+            </w:r>
+            <w:proofErr w:type="spellStart"/>
+            <w:r>
+              <w:t>skateboard</w:t>
+            </w:r>
+            <w:proofErr w:type="spellEnd"/>
+            <w:r>
+              <w:t xml:space="preserve"> empezó su gran negocio. Las rampas se usaron en Melbourne, Florida, aproximadamente en el año 1975. El primer </w:t>
+            </w:r>
+            <w:proofErr w:type="spellStart"/>
+            <w:r>
+              <w:t>skatepark</w:t>
+            </w:r>
+            <w:proofErr w:type="spellEnd"/>
+            <w:r>
+              <w:t xml:space="preserve"> – </w:t>
+            </w:r>
+            <w:proofErr w:type="spellStart"/>
+            <w:r>
+              <w:t>Skateboard</w:t>
+            </w:r>
+            <w:proofErr w:type="spellEnd"/>
+            <w:r>
+              <w:t xml:space="preserve"> City en Puerto Orange – en Florida abrió en el año 1976. El </w:t>
+            </w:r>
+            <w:proofErr w:type="spellStart"/>
+            <w:r>
+              <w:t>skateboard</w:t>
+            </w:r>
+            <w:proofErr w:type="spellEnd"/>
+            <w:r>
+              <w:t xml:space="preserve"> obtuvo una gran popularidad en los años 90’s y vio una mayor apreciación por el deporte, especialmente como un deporte competitivo</w:t>
+            </w:r>
+            <w:r>
+              <w:t>, hasta llegar a ser deporte olímpico en la actualidad.</w:t>
+            </w:r>
+          </w:p>
+        </w:tc>
+      </w:tr>
+    </w:tbl>
     <w:p>
       <w:pPr>
         <w:pStyle w:val="Standard"/>
@@ -30,20 +509,363 @@
           <w:bCs/>
         </w:rPr>
       </w:pPr>
-      <w:r>
-        <w:rPr>
-          <w:b/>
-          <w:bCs/>
-        </w:rPr>
-        <w:t>1. Introducción</w:t>
-      </w:r>
     </w:p>
+    <w:tbl>
+      <w:tblPr>
+        <w:tblStyle w:val="Tablaconcuadrcula"/>
+        <w:tblW w:w="0" w:type="auto"/>
+        <w:tblLook w:val="04A0" w:firstRow="1" w:lastRow="0" w:firstColumn="1" w:lastColumn="0" w:noHBand="0" w:noVBand="1"/>
+      </w:tblPr>
+      <w:tblGrid>
+        <w:gridCol w:w="9628"/>
+      </w:tblGrid>
+      <w:tr>
+        <w:tc>
+          <w:tcPr>
+            <w:tcW w:w="9628" w:type="dxa"/>
+          </w:tcPr>
+          <w:p>
+            <w:pPr>
+              <w:pStyle w:val="Standard"/>
+              <w:rPr>
+                <w:color w:val="0070C0"/>
+                <w:u w:val="single"/>
+              </w:rPr>
+            </w:pPr>
+            <w:r>
+              <w:rPr>
+                <w:color w:val="0070C0"/>
+                <w:u w:val="single"/>
+              </w:rPr>
+              <w:t>INTRODUCCIÓN</w:t>
+            </w:r>
+          </w:p>
+          <w:p>
+            <w:pPr>
+              <w:pStyle w:val="Standard"/>
+            </w:pPr>
+          </w:p>
+          <w:p>
+            <w:pPr>
+              <w:pStyle w:val="Standard"/>
+              <w:jc w:val="both"/>
+            </w:pPr>
+            <w:r>
+              <w:t xml:space="preserve">El </w:t>
+            </w:r>
+            <w:proofErr w:type="spellStart"/>
+            <w:r>
+              <w:t>SkatePark</w:t>
+            </w:r>
+            <w:proofErr w:type="spellEnd"/>
+            <w:r>
+              <w:t xml:space="preserve"> es una idea de empresa que nace de la necesidad que existe a nivel de escenarios deportivos especialmente en deportes alternativos tales como el skate (monopatín), el ciclismo en modalidad BMX, patines en línea y similares.</w:t>
+            </w:r>
+          </w:p>
+          <w:p>
+            <w:pPr>
+              <w:pStyle w:val="Standard"/>
+              <w:jc w:val="both"/>
+            </w:pPr>
+          </w:p>
+          <w:p>
+            <w:pPr>
+              <w:pStyle w:val="Standard"/>
+              <w:jc w:val="both"/>
+            </w:pPr>
+            <w:r>
+              <w:t>Existen en la actualidad una serie de factores que ha revolucionado las prácticas deportivas haciendo modificaciones, pasando de los deportes tradicionales, tales como: fútbol, voleibol, baloncesto, a deportes más extremos, urbanos con un aporte de emociones distintas.</w:t>
+            </w:r>
+          </w:p>
+          <w:p>
+            <w:pPr>
+              <w:pStyle w:val="Standard"/>
+              <w:jc w:val="both"/>
+            </w:pPr>
+          </w:p>
+          <w:p>
+            <w:pPr>
+              <w:pStyle w:val="Standard"/>
+              <w:jc w:val="both"/>
+            </w:pPr>
+            <w:r>
+              <w:t>Por otro lado, la parte motivacional</w:t>
+            </w:r>
+            <w:r>
+              <w:t>, por un deporte</w:t>
+            </w:r>
+            <w:r>
+              <w:t xml:space="preserve"> que mueve a muchas personas</w:t>
+            </w:r>
+            <w:r>
+              <w:t>, a pasar un buen rato y uso del tiempo tanto libre como de ocio en compañía de amigos o familiares.</w:t>
+            </w:r>
+          </w:p>
+          <w:p>
+            <w:pPr>
+              <w:pStyle w:val="Standard"/>
+              <w:jc w:val="both"/>
+              <w:rPr>
+                <w:u w:val="single"/>
+              </w:rPr>
+            </w:pPr>
+          </w:p>
+          <w:p>
+            <w:pPr>
+              <w:pStyle w:val="Standard"/>
+              <w:jc w:val="both"/>
+            </w:pPr>
+            <w:r>
+              <w:t xml:space="preserve">La localidad de Santa Cruz de </w:t>
+            </w:r>
+            <w:r>
+              <w:t>Tenerife</w:t>
+            </w:r>
+            <w:r>
+              <w:t xml:space="preserve"> es una localidad (capital de provincia) con un suficiente número de practicantes de los deportes extremos y las infraestructuras necesarias. Existiendo siempre la necesidad</w:t>
+            </w:r>
+            <w:r>
+              <w:t xml:space="preserve"> de espacios cubiertos</w:t>
+            </w:r>
+            <w:r>
+              <w:t xml:space="preserve"> para la práctica del deporte extremo y además la posibilidad de promover y exportar talento.</w:t>
+            </w:r>
+          </w:p>
+          <w:p>
+            <w:pPr>
+              <w:pStyle w:val="Standard"/>
+              <w:jc w:val="both"/>
+            </w:pPr>
+          </w:p>
+          <w:p>
+            <w:pPr>
+              <w:pStyle w:val="Standard"/>
+              <w:jc w:val="both"/>
+            </w:pPr>
+            <w:r>
+              <w:t>Hay que m</w:t>
+            </w:r>
+            <w:r>
+              <w:rPr>
+                <w:rFonts w:hint="eastAsia"/>
+              </w:rPr>
+              <w:t>encionar</w:t>
+            </w:r>
+            <w:r>
+              <w:t xml:space="preserve"> </w:t>
+            </w:r>
+            <w:r>
+              <w:t>que</w:t>
+            </w:r>
+            <w:r>
+              <w:rPr>
+                <w:rFonts w:hint="eastAsia"/>
+              </w:rPr>
+              <w:t>,</w:t>
+            </w:r>
+            <w:r>
+              <w:t xml:space="preserve"> en la actualidad, muchos de las figuras principales del </w:t>
+            </w:r>
+            <w:proofErr w:type="spellStart"/>
+            <w:r>
+              <w:t>skateboard</w:t>
+            </w:r>
+            <w:proofErr w:type="spellEnd"/>
+            <w:r>
+              <w:t xml:space="preserve"> se encuentran en otros países </w:t>
+            </w:r>
+            <w:r>
+              <w:t>buscando, no solo más experiencia y nuevos escenarios sino también, poder estudiar y a su vez crecer en su disciplina deportiva.</w:t>
+            </w:r>
+          </w:p>
+          <w:p>
+            <w:pPr>
+              <w:pStyle w:val="Standard"/>
+              <w:jc w:val="both"/>
+            </w:pPr>
+          </w:p>
+          <w:p>
+            <w:pPr>
+              <w:pStyle w:val="Standard"/>
+              <w:jc w:val="both"/>
+            </w:pPr>
+            <w:r>
+              <w:t xml:space="preserve">Este Plan de Empresa, contiene una serie de procesos, donde se busca la puesta en marcha de un negocio, el </w:t>
+            </w:r>
+            <w:proofErr w:type="spellStart"/>
+            <w:r>
+              <w:t>Skatepark</w:t>
+            </w:r>
+            <w:proofErr w:type="spellEnd"/>
+            <w:r>
+              <w:t xml:space="preserve"> cubierto, el cual prestará servicios de alquiler de escenarios deportivos apto </w:t>
+            </w:r>
+            <w:r>
+              <w:lastRenderedPageBreak/>
+              <w:t xml:space="preserve">para la práctica de deportes extremos y urbanos tales como: </w:t>
+            </w:r>
+            <w:proofErr w:type="spellStart"/>
+            <w:r>
+              <w:t>skateboard</w:t>
+            </w:r>
+            <w:proofErr w:type="spellEnd"/>
+            <w:r>
+              <w:t xml:space="preserve">, </w:t>
+            </w:r>
+            <w:proofErr w:type="spellStart"/>
+            <w:r>
+              <w:t>bmx</w:t>
+            </w:r>
+            <w:proofErr w:type="spellEnd"/>
+            <w:r>
+              <w:t xml:space="preserve"> y patines en línea. Todo ello practicable en un escenario construido en madera, cubierto – en el interior de una nave – permitiendo a su vez no detener la práctica aun con inclemencias meteorológicas adversas.</w:t>
+            </w:r>
+          </w:p>
+          <w:p>
+            <w:pPr>
+              <w:pStyle w:val="Standard"/>
+              <w:jc w:val="both"/>
+            </w:pPr>
+          </w:p>
+          <w:p>
+            <w:pPr>
+              <w:pStyle w:val="Standard"/>
+              <w:jc w:val="both"/>
+            </w:pPr>
+            <w:r>
+              <w:t>Se proporciona un proceso de estudio que muestra claramente, no solo la necesidad por parte de los deportistas de este tipo de escenarios, sino de este tipo de promoción frente</w:t>
+            </w:r>
+            <w:r>
+              <w:t xml:space="preserve"> a las nuevas formas de deporte de la juventud en la actualidad. </w:t>
+            </w:r>
+            <w:r>
+              <w:rPr>
+                <w:rFonts w:hint="eastAsia"/>
+              </w:rPr>
+              <w:t>M</w:t>
+            </w:r>
+            <w:r>
+              <w:t>ostrando la realidad y la necesidad de construir este tipo de escenarios.</w:t>
+            </w:r>
+          </w:p>
+          <w:p>
+            <w:pPr>
+              <w:pStyle w:val="Standard"/>
+              <w:jc w:val="both"/>
+            </w:pPr>
+          </w:p>
+          <w:p>
+            <w:pPr>
+              <w:pStyle w:val="Standard"/>
+              <w:jc w:val="both"/>
+            </w:pPr>
+            <w:r>
+              <w:t xml:space="preserve">Dentro de todos los procesos realizados durante este plan </w:t>
+            </w:r>
+            <w:r>
+              <w:t>de negocio, se cuentan también con un</w:t>
+            </w:r>
+            <w:r>
+              <w:t xml:space="preserve"> estudio de costes, donde se desglosan la viabilidad y rentabilidad, generando un beneficio no solo para quienes toman el servicio sino para quienes lo prestan. </w:t>
+            </w:r>
+          </w:p>
+          <w:p>
+            <w:pPr>
+              <w:pStyle w:val="Standard"/>
+              <w:jc w:val="both"/>
+            </w:pPr>
+          </w:p>
+          <w:p>
+            <w:pPr>
+              <w:pStyle w:val="Standard"/>
+              <w:jc w:val="both"/>
+            </w:pPr>
+            <w:r>
+              <w:t>Por todo ello, SKATEPARK TENERIFE, a la implementación de un producto nuevo en el mercado, junto con la creación de escenarios deportivos adecuados, que cuenten con recursos eficaces para facilitar la práctica y la profesionalización de este tipo de actividades denominadas deportes extremos urbanos; y a su vez formas de minimizar los factores de riesgos  físicos y materiales a través de un excelente servicio e infraestructura, generando un mayor sentido de pertenencia y motivación de acuerdo a la necesidad y realidad de cada grupo poblacional, contribuyendo al buen desarrollo del objetivo trazado.</w:t>
+            </w:r>
+          </w:p>
+          <w:p>
+            <w:pPr>
+              <w:pStyle w:val="Standard"/>
+              <w:jc w:val="both"/>
+              <w:rPr>
+                <w:rFonts w:hint="eastAsia"/>
+              </w:rPr>
+            </w:pPr>
+          </w:p>
+        </w:tc>
+      </w:tr>
+    </w:tbl>
+    <w:p>
+      <w:pPr>
+        <w:pStyle w:val="Standard"/>
+      </w:pPr>
+    </w:p>
+    <w:tbl>
+      <w:tblPr>
+        <w:tblStyle w:val="Tablaconcuadrcula"/>
+        <w:tblW w:w="0" w:type="auto"/>
+        <w:tblLook w:val="04A0" w:firstRow="1" w:lastRow="0" w:firstColumn="1" w:lastColumn="0" w:noHBand="0" w:noVBand="1"/>
+      </w:tblPr>
+      <w:tblGrid>
+        <w:gridCol w:w="9628"/>
+      </w:tblGrid>
+      <w:tr>
+        <w:tc>
+          <w:tcPr>
+            <w:tcW w:w="9628" w:type="dxa"/>
+          </w:tcPr>
+          <w:p>
+            <w:pPr>
+              <w:pStyle w:val="Standard"/>
+              <w:rPr>
+                <w:color w:val="0070C0"/>
+                <w:u w:val="single"/>
+              </w:rPr>
+            </w:pPr>
+            <w:r>
+              <w:rPr>
+                <w:color w:val="0070C0"/>
+                <w:u w:val="single"/>
+              </w:rPr>
+              <w:t>OBJETIVOS DEL PLAN DE EMPRESA</w:t>
+            </w:r>
+          </w:p>
+          <w:p>
+            <w:pPr>
+              <w:pStyle w:val="Standard"/>
+            </w:pPr>
+          </w:p>
+          <w:p>
+            <w:pPr>
+              <w:pStyle w:val="Standard"/>
+              <w:rPr>
+                <w:rFonts w:hint="eastAsia"/>
+              </w:rPr>
+            </w:pPr>
+            <w:r>
+              <w:t xml:space="preserve">Los objetivos generales son los de diseñar un plan de negocio que permita determinar la </w:t>
+            </w:r>
+            <w:r>
+              <w:t xml:space="preserve">viabilidad </w:t>
+            </w:r>
+            <w:bookmarkStart w:id="0" w:name="_GoBack"/>
+            <w:bookmarkEnd w:id="0"/>
+          </w:p>
+        </w:tc>
+      </w:tr>
+    </w:tbl>
     <w:p>
       <w:pPr>
         <w:pStyle w:val="Standard"/>
         <w:rPr>
           <w:rFonts w:hint="eastAsia"/>
         </w:rPr>
+      </w:pPr>
+    </w:p>
+    <w:p>
+      <w:pPr>
+        <w:pStyle w:val="Standard"/>
       </w:pPr>
     </w:p>
     <w:p>
@@ -334,6 +1156,7 @@
               </w:rPr>
             </w:pPr>
             <w:r>
+              <w:lastRenderedPageBreak/>
               <w:t>- Otros conocimientos o experiencias relacionadas con la actividad empresarial a crear:</w:t>
             </w:r>
           </w:p>
@@ -467,6 +1290,9 @@
           <w:p>
             <w:pPr>
               <w:pStyle w:val="TableContents"/>
+              <w:rPr>
+                <w:rFonts w:hint="eastAsia"/>
+              </w:rPr>
             </w:pPr>
             <w:r>
               <w:t>OBJETIVOS</w:t>
@@ -475,6 +1301,9 @@
           <w:p>
             <w:pPr>
               <w:pStyle w:val="TableContents"/>
+              <w:rPr>
+                <w:rFonts w:hint="eastAsia"/>
+              </w:rPr>
             </w:pPr>
             <w:r>
               <w:t xml:space="preserve">Método SMART (Específicos, Medibles – encuesta de satisfacción, a través de la facturación, Alcanzable a través de la facturación ¿cuándo? Relevante, Tiempo. </w:t>
@@ -486,6 +1315,9 @@
     <w:p>
       <w:pPr>
         <w:pStyle w:val="Standard"/>
+        <w:rPr>
+          <w:rFonts w:hint="eastAsia"/>
+        </w:rPr>
       </w:pPr>
     </w:p>
     <w:p>
@@ -493,6 +1325,7 @@
         <w:pStyle w:val="Standard"/>
         <w:ind w:left="1418" w:hanging="1418"/>
         <w:rPr>
+          <w:rFonts w:hint="eastAsia"/>
           <w:b/>
         </w:rPr>
       </w:pPr>
@@ -502,12 +1335,13 @@
         </w:rPr>
         <w:t>3. Misión / Visión / Valores</w:t>
       </w:r>
-      <w:bookmarkStart w:id="0" w:name="_GoBack"/>
-      <w:bookmarkEnd w:id="0"/>
     </w:p>
     <w:p>
       <w:pPr>
         <w:pStyle w:val="Standard"/>
+        <w:rPr>
+          <w:rFonts w:hint="eastAsia"/>
+        </w:rPr>
       </w:pPr>
     </w:p>
     <w:tbl>
@@ -527,6 +1361,9 @@
           <w:p>
             <w:pPr>
               <w:pStyle w:val="Standard"/>
+              <w:rPr>
+                <w:rFonts w:hint="eastAsia"/>
+              </w:rPr>
             </w:pPr>
           </w:p>
         </w:tc>
@@ -539,6 +1376,9 @@
           <w:p>
             <w:pPr>
               <w:pStyle w:val="Standard"/>
+              <w:rPr>
+                <w:rFonts w:hint="eastAsia"/>
+              </w:rPr>
             </w:pPr>
           </w:p>
         </w:tc>
@@ -551,6 +1391,9 @@
           <w:p>
             <w:pPr>
               <w:pStyle w:val="Standard"/>
+              <w:rPr>
+                <w:rFonts w:hint="eastAsia"/>
+              </w:rPr>
             </w:pPr>
           </w:p>
         </w:tc>
@@ -559,6 +1402,9 @@
     <w:p>
       <w:pPr>
         <w:pStyle w:val="Standard"/>
+        <w:rPr>
+          <w:rFonts w:hint="eastAsia"/>
+        </w:rPr>
       </w:pPr>
     </w:p>
     <w:p>
@@ -651,7 +1497,6 @@
               </w:rPr>
             </w:pPr>
             <w:r>
-              <w:lastRenderedPageBreak/>
               <w:t>FACTORES DEL MACROENTORNO:</w:t>
             </w:r>
           </w:p>
@@ -947,6 +1792,7 @@
               </w:rPr>
             </w:pPr>
             <w:r>
+              <w:lastRenderedPageBreak/>
               <w:t>Actividad:</w:t>
             </w:r>
           </w:p>
@@ -2037,7 +2883,6 @@
               </w:rPr>
             </w:pPr>
             <w:r>
-              <w:lastRenderedPageBreak/>
               <w:t>4.1. PRODUCTO O SERVICIO</w:t>
             </w:r>
           </w:p>
@@ -2367,6 +3212,7 @@
               </w:rPr>
             </w:pPr>
             <w:r>
+              <w:lastRenderedPageBreak/>
               <w:t>Publicidad:</w:t>
             </w:r>
           </w:p>
@@ -4381,7 +5227,6 @@
               </w:rPr>
             </w:pPr>
             <w:r>
-              <w:lastRenderedPageBreak/>
               <w:t>Depósitos y finanzas</w:t>
             </w:r>
           </w:p>
@@ -9535,6 +10380,7 @@
                 <w:sz w:val="16"/>
                 <w:szCs w:val="16"/>
               </w:rPr>
+              <w:lastRenderedPageBreak/>
               <w:t>Subvenciones</w:t>
             </w:r>
           </w:p>
@@ -22702,6 +23548,7 @@
                 <w:sz w:val="16"/>
                 <w:szCs w:val="16"/>
               </w:rPr>
+              <w:lastRenderedPageBreak/>
               <w:t>Alquileres</w:t>
             </w:r>
           </w:p>

</xml_diff>

<commit_message>
Add: añadido más contenido incluido logo
</commit_message>
<xml_diff>
--- a/ProyectoEmpresaV1.docx
+++ b/ProyectoEmpresaV1.docx
@@ -5,261 +5,417 @@
     <w:p>
       <w:pPr>
         <w:pStyle w:val="Standard"/>
+        <w:rPr>
+          <w:rFonts w:hint="eastAsia"/>
+        </w:rPr>
       </w:pPr>
     </w:p>
     <w:p>
       <w:pPr>
         <w:pStyle w:val="Standard"/>
+        <w:rPr>
+          <w:rFonts w:hint="eastAsia"/>
+        </w:rPr>
       </w:pPr>
     </w:p>
     <w:p>
       <w:pPr>
         <w:pStyle w:val="Standard"/>
+        <w:rPr>
+          <w:rFonts w:hint="eastAsia"/>
+        </w:rPr>
       </w:pPr>
     </w:p>
     <w:p>
       <w:pPr>
         <w:pStyle w:val="Standard"/>
+        <w:rPr>
+          <w:rFonts w:hint="eastAsia"/>
+        </w:rPr>
       </w:pPr>
     </w:p>
     <w:p>
       <w:pPr>
         <w:pStyle w:val="Standard"/>
+        <w:rPr>
+          <w:rFonts w:hint="eastAsia"/>
+        </w:rPr>
       </w:pPr>
     </w:p>
     <w:p>
       <w:pPr>
         <w:pStyle w:val="Standard"/>
+        <w:rPr>
+          <w:rFonts w:hint="eastAsia"/>
+        </w:rPr>
       </w:pPr>
     </w:p>
     <w:p>
       <w:pPr>
         <w:pStyle w:val="Standard"/>
+        <w:rPr>
+          <w:rFonts w:hint="eastAsia"/>
+        </w:rPr>
       </w:pPr>
     </w:p>
     <w:p>
       <w:pPr>
         <w:pStyle w:val="Standard"/>
+        <w:rPr>
+          <w:rFonts w:hint="eastAsia"/>
+        </w:rPr>
       </w:pPr>
     </w:p>
     <w:p>
       <w:pPr>
         <w:pStyle w:val="Standard"/>
+        <w:rPr>
+          <w:rFonts w:hint="eastAsia"/>
+        </w:rPr>
       </w:pPr>
     </w:p>
     <w:p>
       <w:pPr>
         <w:pStyle w:val="Standard"/>
+        <w:rPr>
+          <w:rFonts w:hint="eastAsia"/>
+        </w:rPr>
       </w:pPr>
     </w:p>
     <w:p>
       <w:pPr>
         <w:pStyle w:val="Standard"/>
+        <w:rPr>
+          <w:rFonts w:hint="eastAsia"/>
+        </w:rPr>
       </w:pPr>
     </w:p>
     <w:p>
       <w:pPr>
         <w:pStyle w:val="Standard"/>
+        <w:rPr>
+          <w:rFonts w:hint="eastAsia"/>
+        </w:rPr>
       </w:pPr>
     </w:p>
     <w:p>
       <w:pPr>
         <w:pStyle w:val="Standard"/>
+        <w:rPr>
+          <w:rFonts w:hint="eastAsia"/>
+        </w:rPr>
       </w:pPr>
     </w:p>
     <w:p>
       <w:pPr>
         <w:pStyle w:val="Standard"/>
+        <w:rPr>
+          <w:rFonts w:hint="eastAsia"/>
+        </w:rPr>
       </w:pPr>
     </w:p>
     <w:p>
       <w:pPr>
         <w:pStyle w:val="Standard"/>
+        <w:rPr>
+          <w:rFonts w:hint="eastAsia"/>
+        </w:rPr>
       </w:pPr>
     </w:p>
     <w:p>
       <w:pPr>
         <w:pStyle w:val="Standard"/>
+        <w:rPr>
+          <w:rFonts w:hint="eastAsia"/>
+        </w:rPr>
       </w:pPr>
     </w:p>
     <w:p>
       <w:pPr>
         <w:pStyle w:val="Standard"/>
+        <w:rPr>
+          <w:rFonts w:hint="eastAsia"/>
+        </w:rPr>
       </w:pPr>
     </w:p>
     <w:p>
       <w:pPr>
         <w:pStyle w:val="Standard"/>
+        <w:rPr>
+          <w:rFonts w:hint="eastAsia"/>
+        </w:rPr>
       </w:pPr>
     </w:p>
     <w:p>
       <w:pPr>
         <w:pStyle w:val="Standard"/>
+        <w:rPr>
+          <w:rFonts w:hint="eastAsia"/>
+        </w:rPr>
       </w:pPr>
     </w:p>
     <w:p>
       <w:pPr>
         <w:pStyle w:val="Standard"/>
+        <w:rPr>
+          <w:rFonts w:hint="eastAsia"/>
+        </w:rPr>
       </w:pPr>
     </w:p>
     <w:p>
       <w:pPr>
         <w:pStyle w:val="Standard"/>
+        <w:rPr>
+          <w:rFonts w:hint="eastAsia"/>
+        </w:rPr>
       </w:pPr>
     </w:p>
     <w:p>
       <w:pPr>
         <w:pStyle w:val="Standard"/>
+        <w:rPr>
+          <w:rFonts w:hint="eastAsia"/>
+        </w:rPr>
       </w:pPr>
     </w:p>
     <w:p>
       <w:pPr>
         <w:pStyle w:val="Standard"/>
+        <w:rPr>
+          <w:rFonts w:hint="eastAsia"/>
+        </w:rPr>
       </w:pPr>
     </w:p>
     <w:p>
       <w:pPr>
         <w:pStyle w:val="Standard"/>
+        <w:rPr>
+          <w:rFonts w:hint="eastAsia"/>
+        </w:rPr>
       </w:pPr>
     </w:p>
     <w:p>
       <w:pPr>
         <w:pStyle w:val="Standard"/>
+        <w:rPr>
+          <w:rFonts w:hint="eastAsia"/>
+        </w:rPr>
       </w:pPr>
     </w:p>
     <w:p>
       <w:pPr>
         <w:pStyle w:val="Standard"/>
+        <w:rPr>
+          <w:rFonts w:hint="eastAsia"/>
+        </w:rPr>
       </w:pPr>
     </w:p>
     <w:p>
       <w:pPr>
         <w:pStyle w:val="Standard"/>
+        <w:rPr>
+          <w:rFonts w:hint="eastAsia"/>
+        </w:rPr>
       </w:pPr>
     </w:p>
     <w:p>
       <w:pPr>
         <w:pStyle w:val="Standard"/>
+        <w:rPr>
+          <w:rFonts w:hint="eastAsia"/>
+        </w:rPr>
       </w:pPr>
     </w:p>
     <w:p>
       <w:pPr>
         <w:pStyle w:val="Standard"/>
+        <w:rPr>
+          <w:rFonts w:hint="eastAsia"/>
+        </w:rPr>
       </w:pPr>
     </w:p>
     <w:p>
       <w:pPr>
         <w:pStyle w:val="Standard"/>
+        <w:rPr>
+          <w:rFonts w:hint="eastAsia"/>
+        </w:rPr>
       </w:pPr>
     </w:p>
     <w:p>
       <w:pPr>
         <w:pStyle w:val="Standard"/>
+        <w:rPr>
+          <w:rFonts w:hint="eastAsia"/>
+        </w:rPr>
       </w:pPr>
     </w:p>
     <w:p>
       <w:pPr>
         <w:pStyle w:val="Standard"/>
+        <w:rPr>
+          <w:rFonts w:hint="eastAsia"/>
+        </w:rPr>
       </w:pPr>
     </w:p>
     <w:p>
       <w:pPr>
         <w:pStyle w:val="Standard"/>
+        <w:rPr>
+          <w:rFonts w:hint="eastAsia"/>
+        </w:rPr>
       </w:pPr>
     </w:p>
     <w:p>
       <w:pPr>
         <w:pStyle w:val="Standard"/>
+        <w:rPr>
+          <w:rFonts w:hint="eastAsia"/>
+        </w:rPr>
       </w:pPr>
     </w:p>
     <w:p>
       <w:pPr>
         <w:pStyle w:val="Standard"/>
+        <w:rPr>
+          <w:rFonts w:hint="eastAsia"/>
+        </w:rPr>
       </w:pPr>
     </w:p>
     <w:p>
       <w:pPr>
         <w:pStyle w:val="Standard"/>
+        <w:rPr>
+          <w:rFonts w:hint="eastAsia"/>
+        </w:rPr>
       </w:pPr>
     </w:p>
     <w:p>
       <w:pPr>
         <w:pStyle w:val="Standard"/>
+        <w:rPr>
+          <w:rFonts w:hint="eastAsia"/>
+        </w:rPr>
       </w:pPr>
     </w:p>
     <w:p>
       <w:pPr>
         <w:pStyle w:val="Standard"/>
+        <w:rPr>
+          <w:rFonts w:hint="eastAsia"/>
+        </w:rPr>
       </w:pPr>
     </w:p>
     <w:p>
       <w:pPr>
         <w:pStyle w:val="Standard"/>
+        <w:rPr>
+          <w:rFonts w:hint="eastAsia"/>
+        </w:rPr>
       </w:pPr>
     </w:p>
     <w:p>
       <w:pPr>
         <w:pStyle w:val="Standard"/>
+        <w:rPr>
+          <w:rFonts w:hint="eastAsia"/>
+        </w:rPr>
       </w:pPr>
     </w:p>
     <w:p>
       <w:pPr>
         <w:pStyle w:val="Standard"/>
+        <w:rPr>
+          <w:rFonts w:hint="eastAsia"/>
+        </w:rPr>
       </w:pPr>
     </w:p>
     <w:p>
       <w:pPr>
         <w:pStyle w:val="Standard"/>
+        <w:rPr>
+          <w:rFonts w:hint="eastAsia"/>
+        </w:rPr>
       </w:pPr>
     </w:p>
     <w:p>
       <w:pPr>
         <w:pStyle w:val="Standard"/>
+        <w:rPr>
+          <w:rFonts w:hint="eastAsia"/>
+        </w:rPr>
       </w:pPr>
     </w:p>
     <w:p>
       <w:pPr>
         <w:pStyle w:val="Standard"/>
+        <w:rPr>
+          <w:rFonts w:hint="eastAsia"/>
+        </w:rPr>
       </w:pPr>
     </w:p>
     <w:p>
       <w:pPr>
         <w:pStyle w:val="Standard"/>
+        <w:rPr>
+          <w:rFonts w:hint="eastAsia"/>
+        </w:rPr>
       </w:pPr>
     </w:p>
     <w:p>
       <w:pPr>
         <w:pStyle w:val="Standard"/>
+        <w:rPr>
+          <w:rFonts w:hint="eastAsia"/>
+        </w:rPr>
       </w:pPr>
     </w:p>
     <w:p>
       <w:pPr>
         <w:pStyle w:val="Standard"/>
+        <w:rPr>
+          <w:rFonts w:hint="eastAsia"/>
+        </w:rPr>
       </w:pPr>
     </w:p>
     <w:p>
       <w:pPr>
         <w:pStyle w:val="Standard"/>
+        <w:rPr>
+          <w:rFonts w:hint="eastAsia"/>
+        </w:rPr>
       </w:pPr>
     </w:p>
     <w:p>
       <w:pPr>
         <w:pStyle w:val="Standard"/>
+        <w:rPr>
+          <w:rFonts w:hint="eastAsia"/>
+        </w:rPr>
       </w:pPr>
     </w:p>
     <w:p>
       <w:pPr>
         <w:pStyle w:val="Standard"/>
+        <w:rPr>
+          <w:rFonts w:hint="eastAsia"/>
+        </w:rPr>
       </w:pPr>
     </w:p>
     <w:p>
       <w:pPr>
         <w:pStyle w:val="Standard"/>
+        <w:rPr>
+          <w:rFonts w:hint="eastAsia"/>
+        </w:rPr>
       </w:pPr>
     </w:p>
     <w:p>
       <w:pPr>
         <w:pStyle w:val="Standard"/>
+        <w:rPr>
+          <w:rFonts w:hint="eastAsia"/>
+        </w:rPr>
       </w:pPr>
     </w:p>
     <w:p>
@@ -312,6 +468,9 @@
     <w:p>
       <w:pPr>
         <w:pStyle w:val="Standard"/>
+        <w:rPr>
+          <w:rFonts w:hint="eastAsia"/>
+        </w:rPr>
       </w:pPr>
     </w:p>
     <w:tbl>
@@ -332,6 +491,7 @@
             <w:pPr>
               <w:pStyle w:val="Standard"/>
               <w:rPr>
+                <w:rFonts w:hint="eastAsia"/>
                 <w:color w:val="0070C0"/>
                 <w:u w:val="single"/>
               </w:rPr>
@@ -347,12 +507,18 @@
           <w:p>
             <w:pPr>
               <w:pStyle w:val="Standard"/>
+              <w:rPr>
+                <w:rFonts w:hint="eastAsia"/>
+              </w:rPr>
             </w:pPr>
           </w:p>
           <w:p>
             <w:pPr>
               <w:pStyle w:val="Standard"/>
               <w:jc w:val="both"/>
+              <w:rPr>
+                <w:rFonts w:hint="eastAsia"/>
+              </w:rPr>
             </w:pPr>
             <w:r>
               <w:t xml:space="preserve">Este proyecto de Plan de </w:t>
@@ -363,10 +529,7 @@
             </w:r>
             <w:proofErr w:type="gramEnd"/>
             <w:r>
-              <w:t xml:space="preserve"> tiene el objetivo de</w:t>
-            </w:r>
-            <w:r>
-              <w:t xml:space="preserve"> demostrar las capacidades adquiridas, en la creación de una empresa que genera un beneficio, proporciona un bien a la sociedad a través de la actividad del deporte</w:t>
+              <w:t xml:space="preserve"> tiene el objetivo de demostrar las capacidades adquiridas, en la creación de una empresa que genera un beneficio, proporciona un bien a la sociedad a través de la actividad del deporte</w:t>
             </w:r>
             <w:r>
               <w:t>. Disponiendo de escenarios innovadores que proporcionarán diversión, entretenimiento, al mismo tiempo que se practica deporte en cualquier época del año.</w:t>
@@ -376,12 +539,18 @@
             <w:pPr>
               <w:pStyle w:val="Standard"/>
               <w:jc w:val="both"/>
+              <w:rPr>
+                <w:rFonts w:hint="eastAsia"/>
+              </w:rPr>
             </w:pPr>
           </w:p>
           <w:p>
             <w:pPr>
               <w:pStyle w:val="Standard"/>
               <w:jc w:val="both"/>
+              <w:rPr>
+                <w:rFonts w:hint="eastAsia"/>
+              </w:rPr>
             </w:pPr>
             <w:r>
               <w:t xml:space="preserve">Así mismo, mediante el presente proyecto se identifican las necesidades que tienen las personas de recrearse y relajarse después de haber practicado, además de recibir guías de prácticas de nutrición, precalentamientos, técnicas básicas para no iniciados en el skate, etc. </w:t>
@@ -400,12 +569,18 @@
             <w:pPr>
               <w:pStyle w:val="Standard"/>
               <w:jc w:val="both"/>
+              <w:rPr>
+                <w:rFonts w:hint="eastAsia"/>
+              </w:rPr>
             </w:pPr>
           </w:p>
           <w:p>
             <w:pPr>
               <w:pStyle w:val="Standard"/>
               <w:jc w:val="both"/>
+              <w:rPr>
+                <w:rFonts w:hint="eastAsia"/>
+              </w:rPr>
             </w:pPr>
             <w:r>
               <w:t>Los deportes extremos son todos aquellos deportes o actividades de ocio con algún componente deportivo que comportan una real o aparente peligrosidad por las condiciones difíciles o extremas en las que se practican. Los deportes extremos son todos aquellos que comportan una real o aparente peligrosidad.</w:t>
@@ -415,6 +590,9 @@
             <w:pPr>
               <w:pStyle w:val="Standard"/>
               <w:jc w:val="both"/>
+              <w:rPr>
+                <w:rFonts w:hint="eastAsia"/>
+              </w:rPr>
             </w:pPr>
           </w:p>
           <w:p>
@@ -492,6 +670,11 @@
         </w:tc>
       </w:tr>
     </w:tbl>
+    <w:p>
+      <w:pPr>
+        <w:pStyle w:val="Standard"/>
+      </w:pPr>
+    </w:p>
     <w:p>
       <w:pPr>
         <w:pStyle w:val="Standard"/>
@@ -499,6 +682,27 @@
           <w:rFonts w:hint="eastAsia"/>
         </w:rPr>
       </w:pPr>
+      <w:r>
+        <w:rPr>
+          <w:b/>
+          <w:bCs/>
+        </w:rPr>
+        <w:t>1</w:t>
+      </w:r>
+      <w:r>
+        <w:rPr>
+          <w:b/>
+          <w:bCs/>
+        </w:rPr>
+        <w:t xml:space="preserve">. </w:t>
+      </w:r>
+      <w:r>
+        <w:rPr>
+          <w:b/>
+          <w:bCs/>
+        </w:rPr>
+        <w:t>Introducción</w:t>
+      </w:r>
     </w:p>
     <w:p>
       <w:pPr>
@@ -528,6 +732,7 @@
             <w:pPr>
               <w:pStyle w:val="Standard"/>
               <w:rPr>
+                <w:rFonts w:hint="eastAsia"/>
                 <w:color w:val="0070C0"/>
                 <w:u w:val="single"/>
               </w:rPr>
@@ -543,12 +748,18 @@
           <w:p>
             <w:pPr>
               <w:pStyle w:val="Standard"/>
+              <w:rPr>
+                <w:rFonts w:hint="eastAsia"/>
+              </w:rPr>
             </w:pPr>
           </w:p>
           <w:p>
             <w:pPr>
               <w:pStyle w:val="Standard"/>
               <w:jc w:val="both"/>
+              <w:rPr>
+                <w:rFonts w:hint="eastAsia"/>
+              </w:rPr>
             </w:pPr>
             <w:r>
               <w:t xml:space="preserve">El </w:t>
@@ -566,12 +777,18 @@
             <w:pPr>
               <w:pStyle w:val="Standard"/>
               <w:jc w:val="both"/>
+              <w:rPr>
+                <w:rFonts w:hint="eastAsia"/>
+              </w:rPr>
             </w:pPr>
           </w:p>
           <w:p>
             <w:pPr>
               <w:pStyle w:val="Standard"/>
               <w:jc w:val="both"/>
+              <w:rPr>
+                <w:rFonts w:hint="eastAsia"/>
+              </w:rPr>
             </w:pPr>
             <w:r>
               <w:t>Existen en la actualidad una serie de factores que ha revolucionado las prácticas deportivas haciendo modificaciones, pasando de los deportes tradicionales, tales como: fútbol, voleibol, baloncesto, a deportes más extremos, urbanos con un aporte de emociones distintas.</w:t>
@@ -581,12 +798,18 @@
             <w:pPr>
               <w:pStyle w:val="Standard"/>
               <w:jc w:val="both"/>
+              <w:rPr>
+                <w:rFonts w:hint="eastAsia"/>
+              </w:rPr>
             </w:pPr>
           </w:p>
           <w:p>
             <w:pPr>
               <w:pStyle w:val="Standard"/>
               <w:jc w:val="both"/>
+              <w:rPr>
+                <w:rFonts w:hint="eastAsia"/>
+              </w:rPr>
             </w:pPr>
             <w:r>
               <w:t>Por otro lado, la parte motivacional</w:t>
@@ -606,6 +829,7 @@
               <w:pStyle w:val="Standard"/>
               <w:jc w:val="both"/>
               <w:rPr>
+                <w:rFonts w:hint="eastAsia"/>
                 <w:u w:val="single"/>
               </w:rPr>
             </w:pPr>
@@ -614,6 +838,9 @@
             <w:pPr>
               <w:pStyle w:val="Standard"/>
               <w:jc w:val="both"/>
+              <w:rPr>
+                <w:rFonts w:hint="eastAsia"/>
+              </w:rPr>
             </w:pPr>
             <w:r>
               <w:t xml:space="preserve">La localidad de Santa Cruz de </w:t>
@@ -635,12 +862,18 @@
             <w:pPr>
               <w:pStyle w:val="Standard"/>
               <w:jc w:val="both"/>
+              <w:rPr>
+                <w:rFonts w:hint="eastAsia"/>
+              </w:rPr>
             </w:pPr>
           </w:p>
           <w:p>
             <w:pPr>
               <w:pStyle w:val="Standard"/>
               <w:jc w:val="both"/>
+              <w:rPr>
+                <w:rFonts w:hint="eastAsia"/>
+              </w:rPr>
             </w:pPr>
             <w:r>
               <w:t>Hay que m</w:t>
@@ -682,14 +915,21 @@
             <w:pPr>
               <w:pStyle w:val="Standard"/>
               <w:jc w:val="both"/>
+              <w:rPr>
+                <w:rFonts w:hint="eastAsia"/>
+              </w:rPr>
             </w:pPr>
           </w:p>
           <w:p>
             <w:pPr>
               <w:pStyle w:val="Standard"/>
               <w:jc w:val="both"/>
-            </w:pPr>
-            <w:r>
+              <w:rPr>
+                <w:rFonts w:hint="eastAsia"/>
+              </w:rPr>
+            </w:pPr>
+            <w:r>
+              <w:lastRenderedPageBreak/>
               <w:t xml:space="preserve">Este Plan de Empresa, contiene una serie de procesos, donde se busca la puesta en marcha de un negocio, el </w:t>
             </w:r>
             <w:proofErr w:type="spellStart"/>
@@ -698,11 +938,7 @@
             </w:r>
             <w:proofErr w:type="spellEnd"/>
             <w:r>
-              <w:t xml:space="preserve"> cubierto, el cual prestará servicios de alquiler de escenarios deportivos apto </w:t>
-            </w:r>
-            <w:r>
-              <w:lastRenderedPageBreak/>
-              <w:t xml:space="preserve">para la práctica de deportes extremos y urbanos tales como: </w:t>
+              <w:t xml:space="preserve"> cubierto, el cual prestará servicios de alquiler de escenarios deportivos apto para la práctica de deportes extremos y urbanos tales como: </w:t>
             </w:r>
             <w:proofErr w:type="spellStart"/>
             <w:r>
@@ -725,12 +961,18 @@
             <w:pPr>
               <w:pStyle w:val="Standard"/>
               <w:jc w:val="both"/>
+              <w:rPr>
+                <w:rFonts w:hint="eastAsia"/>
+              </w:rPr>
             </w:pPr>
           </w:p>
           <w:p>
             <w:pPr>
               <w:pStyle w:val="Standard"/>
               <w:jc w:val="both"/>
+              <w:rPr>
+                <w:rFonts w:hint="eastAsia"/>
+              </w:rPr>
             </w:pPr>
             <w:r>
               <w:t>Se proporciona un proceso de estudio que muestra claramente, no solo la necesidad por parte de los deportistas de este tipo de escenarios, sino de este tipo de promoción frente</w:t>
@@ -752,12 +994,18 @@
             <w:pPr>
               <w:pStyle w:val="Standard"/>
               <w:jc w:val="both"/>
+              <w:rPr>
+                <w:rFonts w:hint="eastAsia"/>
+              </w:rPr>
             </w:pPr>
           </w:p>
           <w:p>
             <w:pPr>
               <w:pStyle w:val="Standard"/>
               <w:jc w:val="both"/>
+              <w:rPr>
+                <w:rFonts w:hint="eastAsia"/>
+              </w:rPr>
             </w:pPr>
             <w:r>
               <w:t xml:space="preserve">Dentro de todos los procesos realizados durante este plan </w:t>
@@ -773,12 +1021,18 @@
             <w:pPr>
               <w:pStyle w:val="Standard"/>
               <w:jc w:val="both"/>
+              <w:rPr>
+                <w:rFonts w:hint="eastAsia"/>
+              </w:rPr>
             </w:pPr>
           </w:p>
           <w:p>
             <w:pPr>
               <w:pStyle w:val="Standard"/>
               <w:jc w:val="both"/>
+              <w:rPr>
+                <w:rFonts w:hint="eastAsia"/>
+              </w:rPr>
             </w:pPr>
             <w:r>
               <w:t>Por todo ello, SKATEPARK TENERIFE, a la implementación de un producto nuevo en el mercado, junto con la creación de escenarios deportivos adecuados, que cuenten con recursos eficaces para facilitar la práctica y la profesionalización de este tipo de actividades denominadas deportes extremos urbanos; y a su vez formas de minimizar los factores de riesgos  físicos y materiales a través de un excelente servicio e infraestructura, generando un mayor sentido de pertenencia y motivación de acuerdo a la necesidad y realidad de cada grupo poblacional, contribuyendo al buen desarrollo del objetivo trazado.</w:t>
@@ -799,6 +1053,9 @@
     <w:p>
       <w:pPr>
         <w:pStyle w:val="Standard"/>
+        <w:rPr>
+          <w:rFonts w:hint="eastAsia"/>
+        </w:rPr>
       </w:pPr>
     </w:p>
     <w:tbl>
@@ -819,6 +1076,7 @@
             <w:pPr>
               <w:pStyle w:val="Standard"/>
               <w:rPr>
+                <w:rFonts w:hint="eastAsia"/>
                 <w:color w:val="0070C0"/>
                 <w:u w:val="single"/>
               </w:rPr>
@@ -834,14 +1092,14 @@
           <w:p>
             <w:pPr>
               <w:pStyle w:val="Standard"/>
+              <w:rPr>
+                <w:rFonts w:hint="eastAsia"/>
+              </w:rPr>
             </w:pPr>
           </w:p>
           <w:p>
             <w:pPr>
               <w:pStyle w:val="Standard"/>
-              <w:rPr>
-                <w:rFonts w:hint="eastAsia"/>
-              </w:rPr>
             </w:pPr>
             <w:r>
               <w:t xml:space="preserve">Los objetivos generales son los de diseñar un plan de negocio que permita determinar la </w:t>
@@ -849,8 +1107,113 @@
             <w:r>
               <w:t xml:space="preserve">viabilidad </w:t>
             </w:r>
-            <w:bookmarkStart w:id="0" w:name="_GoBack"/>
-            <w:bookmarkEnd w:id="0"/>
+            <w:r>
+              <w:t>de la empresa</w:t>
+            </w:r>
+            <w:r>
+              <w:t xml:space="preserve"> SKATEPARK como escenario deportivo de entrenamiento - e</w:t>
+            </w:r>
+            <w:r>
+              <w:t>n la modalidad de deportes extremos urbanos</w:t>
+            </w:r>
+            <w:r>
+              <w:t xml:space="preserve"> - y del ocio, además de desarrollar eventos competitivos de exhibición y cultura, con los más altos estándares de seguridad y adecuación.</w:t>
+            </w:r>
+          </w:p>
+          <w:p>
+            <w:pPr>
+              <w:pStyle w:val="Standard"/>
+            </w:pPr>
+          </w:p>
+          <w:p>
+            <w:pPr>
+              <w:pStyle w:val="Standard"/>
+            </w:pPr>
+            <w:r>
+              <w:t>Los objetivos serán:</w:t>
+            </w:r>
+          </w:p>
+          <w:p>
+            <w:pPr>
+              <w:pStyle w:val="Standard"/>
+              <w:numPr>
+                <w:ilvl w:val="0"/>
+                <w:numId w:val="1"/>
+              </w:numPr>
+            </w:pPr>
+            <w:r>
+              <w:t xml:space="preserve">Desarrollar un estudio de mercados que permita conocer la viabilidad de una empresa de </w:t>
+            </w:r>
+            <w:proofErr w:type="spellStart"/>
+            <w:r>
+              <w:t>Skatepark</w:t>
+            </w:r>
+            <w:proofErr w:type="spellEnd"/>
+            <w:r>
+              <w:t>, como escenario deportivo en la modalidad de deportes extremos.</w:t>
+            </w:r>
+          </w:p>
+          <w:p>
+            <w:pPr>
+              <w:pStyle w:val="Standard"/>
+              <w:numPr>
+                <w:ilvl w:val="0"/>
+                <w:numId w:val="1"/>
+              </w:numPr>
+            </w:pPr>
+            <w:r>
+              <w:t>Realizar un estudio técnico que responda a las expectativas propias del proyecto y desarrolle el crecimiento de este.</w:t>
+            </w:r>
+          </w:p>
+          <w:p>
+            <w:pPr>
+              <w:pStyle w:val="Standard"/>
+              <w:numPr>
+                <w:ilvl w:val="0"/>
+                <w:numId w:val="1"/>
+              </w:numPr>
+            </w:pPr>
+            <w:r>
+              <w:t>Hacer un planteamiento</w:t>
+            </w:r>
+            <w:r>
+              <w:t xml:space="preserve"> de orden administrativo y legal que cumpla </w:t>
+            </w:r>
+            <w:proofErr w:type="gramStart"/>
+            <w:r>
+              <w:t>y  dirija</w:t>
+            </w:r>
+            <w:proofErr w:type="gramEnd"/>
+            <w:r>
+              <w:t xml:space="preserve"> adecuadamente lo establecido.</w:t>
+            </w:r>
+          </w:p>
+          <w:p>
+            <w:pPr>
+              <w:pStyle w:val="Standard"/>
+              <w:numPr>
+                <w:ilvl w:val="0"/>
+                <w:numId w:val="1"/>
+              </w:numPr>
+            </w:pPr>
+            <w:r>
+              <w:t>Realizar estudio, análisis y evaluación económica y financiera al proyecto.</w:t>
+            </w:r>
+          </w:p>
+          <w:p>
+            <w:pPr>
+              <w:pStyle w:val="Standard"/>
+              <w:numPr>
+                <w:ilvl w:val="0"/>
+                <w:numId w:val="1"/>
+              </w:numPr>
+              <w:rPr>
+                <w:rFonts w:hint="eastAsia"/>
+              </w:rPr>
+            </w:pPr>
+            <w:r>
+              <w:t>Presentar un plan de implementación del proyecto para la puesta en marcha.</w:t>
+            </w:r>
           </w:p>
         </w:tc>
       </w:tr>
@@ -866,18 +1229,10 @@
     <w:p>
       <w:pPr>
         <w:pStyle w:val="Standard"/>
-      </w:pPr>
-    </w:p>
-    <w:p>
-      <w:pPr>
-        <w:pStyle w:val="Standard"/>
         <w:rPr>
           <w:rFonts w:hint="eastAsia"/>
         </w:rPr>
       </w:pPr>
-      <w:r>
-        <w:t>PROMOTOR/ES</w:t>
-      </w:r>
     </w:p>
     <w:p>
       <w:pPr>
@@ -919,13 +1274,18 @@
           </w:tcPr>
           <w:p>
             <w:pPr>
-              <w:pStyle w:val="TableContents"/>
-              <w:rPr>
-                <w:rFonts w:hint="eastAsia"/>
-              </w:rPr>
-            </w:pPr>
-            <w:r>
-              <w:t>DATOS PERSONALES:</w:t>
+              <w:pStyle w:val="Standard"/>
+              <w:rPr>
+                <w:rFonts w:hint="eastAsia"/>
+                <w:u w:val="single"/>
+              </w:rPr>
+            </w:pPr>
+            <w:r>
+              <w:rPr>
+                <w:color w:val="0070C0"/>
+                <w:u w:val="single"/>
+              </w:rPr>
+              <w:t>PROMOTOR/ES</w:t>
             </w:r>
           </w:p>
           <w:p>
@@ -946,6 +1306,14 @@
             <w:r>
               <w:t>Nombre y apellidos:</w:t>
             </w:r>
+            <w:r>
+              <w:t xml:space="preserve"> José Antonio Delgado </w:t>
+            </w:r>
+            <w:proofErr w:type="spellStart"/>
+            <w:r>
+              <w:t>Gorrín</w:t>
+            </w:r>
+            <w:proofErr w:type="spellEnd"/>
           </w:p>
           <w:p>
             <w:pPr>
@@ -965,6 +1333,9 @@
             <w:r>
               <w:t>Edad:</w:t>
             </w:r>
+            <w:r>
+              <w:t xml:space="preserve"> 40 años</w:t>
+            </w:r>
           </w:p>
           <w:p>
             <w:pPr>
@@ -984,6 +1355,9 @@
             <w:r>
               <w:t>DNI/NIF:</w:t>
             </w:r>
+            <w:r>
+              <w:t xml:space="preserve"> 43755569-F</w:t>
+            </w:r>
           </w:p>
           <w:p>
             <w:pPr>
@@ -1003,6 +1377,9 @@
             <w:r>
               <w:t>Domicilio:</w:t>
             </w:r>
+            <w:r>
+              <w:t xml:space="preserve"> C/Agua, 2, San Cristóbal de La Laguna</w:t>
+            </w:r>
           </w:p>
           <w:p>
             <w:pPr>
@@ -1022,33 +1399,9 @@
             <w:r>
               <w:t>Teléfono / Fax:</w:t>
             </w:r>
-          </w:p>
-          <w:p>
-            <w:pPr>
-              <w:pStyle w:val="TableContents"/>
-              <w:rPr>
-                <w:rFonts w:hint="eastAsia"/>
-              </w:rPr>
-            </w:pPr>
-          </w:p>
-          <w:p>
-            <w:pPr>
-              <w:pStyle w:val="TableContents"/>
-              <w:rPr>
-                <w:rFonts w:hint="eastAsia"/>
-              </w:rPr>
-            </w:pPr>
-            <w:r>
-              <w:t>Estado civil:</w:t>
-            </w:r>
-          </w:p>
-          <w:p>
-            <w:pPr>
-              <w:pStyle w:val="TableContents"/>
-              <w:rPr>
-                <w:rFonts w:hint="eastAsia"/>
-              </w:rPr>
-            </w:pPr>
+            <w:r>
+              <w:t xml:space="preserve"> 922334455</w:t>
+            </w:r>
           </w:p>
         </w:tc>
       </w:tr>
@@ -1120,6 +1473,9 @@
             <w:r>
               <w:t>- Estudios realizados:</w:t>
             </w:r>
+            <w:r>
+              <w:t xml:space="preserve"> Ciclo Formativo de Grado Superior</w:t>
+            </w:r>
           </w:p>
           <w:p>
             <w:pPr>
@@ -1139,24 +1495,26 @@
             <w:r>
               <w:t>- Experiencia laboral:</w:t>
             </w:r>
-          </w:p>
-          <w:p>
-            <w:pPr>
-              <w:pStyle w:val="TableContents"/>
-              <w:rPr>
-                <w:rFonts w:hint="eastAsia"/>
-              </w:rPr>
-            </w:pPr>
-          </w:p>
-          <w:p>
-            <w:pPr>
-              <w:pStyle w:val="TableContents"/>
-              <w:rPr>
-                <w:rFonts w:hint="eastAsia"/>
-              </w:rPr>
-            </w:pPr>
-            <w:r>
-              <w:lastRenderedPageBreak/>
+            <w:r>
+              <w:t xml:space="preserve"> Entrenador personal</w:t>
+            </w:r>
+          </w:p>
+          <w:p>
+            <w:pPr>
+              <w:pStyle w:val="TableContents"/>
+              <w:rPr>
+                <w:rFonts w:hint="eastAsia"/>
+              </w:rPr>
+            </w:pPr>
+          </w:p>
+          <w:p>
+            <w:pPr>
+              <w:pStyle w:val="TableContents"/>
+              <w:rPr>
+                <w:rFonts w:hint="eastAsia"/>
+              </w:rPr>
+            </w:pPr>
+            <w:r>
               <w:t>- Otros conocimientos o experiencias relacionadas con la actividad empresarial a crear:</w:t>
             </w:r>
           </w:p>
@@ -1200,7 +1558,7 @@
           <w:b/>
           <w:bCs/>
         </w:rPr>
-        <w:t xml:space="preserve"> / Objetivos</w:t>
+        <w:t xml:space="preserve"> / </w:t>
       </w:r>
     </w:p>
     <w:p>
@@ -1246,67 +1604,139 @@
               <w:pStyle w:val="TableContents"/>
               <w:rPr>
                 <w:rFonts w:hint="eastAsia"/>
-              </w:rPr>
-            </w:pPr>
-            <w:r>
+                <w:color w:val="0070C0"/>
+                <w:u w:val="single"/>
+              </w:rPr>
+            </w:pPr>
+            <w:r>
+              <w:rPr>
+                <w:color w:val="0070C0"/>
+                <w:u w:val="single"/>
+              </w:rPr>
               <w:t>DEFINICIÓN PAR PRODUCTO / MERCADO:</w:t>
             </w:r>
           </w:p>
           <w:p>
             <w:pPr>
               <w:pStyle w:val="TableContents"/>
-              <w:rPr>
-                <w:rFonts w:hint="eastAsia"/>
-              </w:rPr>
-            </w:pPr>
-          </w:p>
-          <w:p>
-            <w:pPr>
-              <w:pStyle w:val="TableContents"/>
-              <w:rPr>
-                <w:rFonts w:hint="eastAsia"/>
-              </w:rPr>
-            </w:pPr>
-          </w:p>
-        </w:tc>
-      </w:tr>
-      <w:tr>
-        <w:tc>
-          <w:tcPr>
-            <w:tcW w:w="9638" w:type="dxa"/>
-            <w:tcBorders>
-              <w:top w:val="single" w:sz="2" w:space="0" w:color="000000"/>
-              <w:left w:val="single" w:sz="2" w:space="0" w:color="000000"/>
-              <w:bottom w:val="single" w:sz="2" w:space="0" w:color="000000"/>
-              <w:right w:val="single" w:sz="2" w:space="0" w:color="000000"/>
-            </w:tcBorders>
-            <w:tcMar>
-              <w:top w:w="55" w:type="dxa"/>
-              <w:left w:w="55" w:type="dxa"/>
-              <w:bottom w:w="55" w:type="dxa"/>
-              <w:right w:w="55" w:type="dxa"/>
-            </w:tcMar>
-          </w:tcPr>
-          <w:p>
-            <w:pPr>
-              <w:pStyle w:val="TableContents"/>
-              <w:rPr>
-                <w:rFonts w:hint="eastAsia"/>
-              </w:rPr>
-            </w:pPr>
-            <w:r>
-              <w:t>OBJETIVOS</w:t>
-            </w:r>
-          </w:p>
-          <w:p>
-            <w:pPr>
-              <w:pStyle w:val="TableContents"/>
-              <w:rPr>
-                <w:rFonts w:hint="eastAsia"/>
-              </w:rPr>
-            </w:pPr>
-            <w:r>
-              <w:t xml:space="preserve">Método SMART (Específicos, Medibles – encuesta de satisfacción, a través de la facturación, Alcanzable a través de la facturación ¿cuándo? Relevante, Tiempo. </w:t>
+            </w:pPr>
+          </w:p>
+          <w:p>
+            <w:pPr>
+              <w:pStyle w:val="TableContents"/>
+              <w:jc w:val="both"/>
+            </w:pPr>
+            <w:r>
+              <w:t>Es una empresa dedicada a la prestación de servicios deportivos y recreativos, dirigida a la población mayor de 14 años en delante de la localidad de Santa Cruz de Tenerife practicante de este tipo de deportes o interesados en aprender.</w:t>
+            </w:r>
+          </w:p>
+          <w:p>
+            <w:pPr>
+              <w:pStyle w:val="TableContents"/>
+              <w:jc w:val="both"/>
+            </w:pPr>
+          </w:p>
+          <w:p>
+            <w:pPr>
+              <w:pStyle w:val="TableContents"/>
+              <w:rPr>
+                <w:rFonts w:hint="eastAsia"/>
+                <w:color w:val="0070C0"/>
+                <w:u w:val="single"/>
+              </w:rPr>
+            </w:pPr>
+            <w:r>
+              <w:rPr>
+                <w:color w:val="0070C0"/>
+                <w:u w:val="single"/>
+              </w:rPr>
+              <w:t>LOGOTIPO / ESLOGAN</w:t>
+            </w:r>
+            <w:r>
+              <w:rPr>
+                <w:color w:val="0070C0"/>
+                <w:u w:val="single"/>
+              </w:rPr>
+              <w:t>:</w:t>
+            </w:r>
+          </w:p>
+          <w:p>
+            <w:pPr>
+              <w:pStyle w:val="TableContents"/>
+              <w:jc w:val="both"/>
+            </w:pPr>
+            <w:r>
+              <w:rPr>
+                <w:rFonts w:hint="eastAsia"/>
+                <w:noProof/>
+              </w:rPr>
+              <w:drawing>
+                <wp:inline distT="0" distB="0" distL="0" distR="0">
+                  <wp:extent cx="2591162" cy="1648055"/>
+                  <wp:effectExtent l="0" t="0" r="0" b="9525"/>
+                  <wp:docPr id="1" name="Imagen 1"/>
+                  <wp:cNvGraphicFramePr>
+                    <a:graphicFrameLocks xmlns:a="http://schemas.openxmlformats.org/drawingml/2006/main" noChangeAspect="1"/>
+                  </wp:cNvGraphicFramePr>
+                  <a:graphic xmlns:a="http://schemas.openxmlformats.org/drawingml/2006/main">
+                    <a:graphicData uri="http://schemas.openxmlformats.org/drawingml/2006/picture">
+                      <pic:pic xmlns:pic="http://schemas.openxmlformats.org/drawingml/2006/picture">
+                        <pic:nvPicPr>
+                          <pic:cNvPr id="1" name="skateboard.PNG"/>
+                          <pic:cNvPicPr/>
+                        </pic:nvPicPr>
+                        <pic:blipFill>
+                          <a:blip r:embed="rId7">
+                            <a:extLst>
+                              <a:ext uri="{28A0092B-C50C-407E-A947-70E740481C1C}">
+                                <a14:useLocalDpi xmlns:a14="http://schemas.microsoft.com/office/drawing/2010/main" val="0"/>
+                              </a:ext>
+                            </a:extLst>
+                          </a:blip>
+                          <a:stretch>
+                            <a:fillRect/>
+                          </a:stretch>
+                        </pic:blipFill>
+                        <pic:spPr>
+                          <a:xfrm>
+                            <a:off x="0" y="0"/>
+                            <a:ext cx="2591162" cy="1648055"/>
+                          </a:xfrm>
+                          <a:prstGeom prst="rect">
+                            <a:avLst/>
+                          </a:prstGeom>
+                        </pic:spPr>
+                      </pic:pic>
+                    </a:graphicData>
+                  </a:graphic>
+                </wp:inline>
+              </w:drawing>
+            </w:r>
+          </w:p>
+          <w:p>
+            <w:pPr>
+              <w:pStyle w:val="TableContents"/>
+              <w:jc w:val="both"/>
+            </w:pPr>
+          </w:p>
+          <w:p>
+            <w:pPr>
+              <w:pStyle w:val="TableContents"/>
+              <w:jc w:val="both"/>
+              <w:rPr>
+                <w:rFonts w:hint="eastAsia"/>
+              </w:rPr>
+            </w:pPr>
+            <w:r>
+              <w:t xml:space="preserve">Sensación extrema y divertida en el </w:t>
+            </w:r>
+            <w:proofErr w:type="spellStart"/>
+            <w:r>
+              <w:t>Skatepark</w:t>
+            </w:r>
+            <w:proofErr w:type="spellEnd"/>
+            <w:r>
+              <w:t>.</w:t>
             </w:r>
           </w:p>
         </w:tc>
@@ -1365,6 +1795,21 @@
                 <w:rFonts w:hint="eastAsia"/>
               </w:rPr>
             </w:pPr>
+            <w:r>
+              <w:t>La misión de</w:t>
+            </w:r>
+            <w:r>
+              <w:t>l</w:t>
+            </w:r>
+            <w:r>
+              <w:t xml:space="preserve"> SKATEPARK TENERIFE es una</w:t>
+            </w:r>
+            <w:r>
+              <w:t xml:space="preserve"> microempresa de carácter privado que busca ofrecer espacios</w:t>
+            </w:r>
+            <w:r>
+              <w:t xml:space="preserve"> e infraestructuras óptimas y reglamentarias para la práctica de deportes extremos urbanos, adecuando las mejores instalaciones en rampas y logística para una práctica óptima, y con los más altos niveles de seguridad deportiva, con el fin de brindar a los deportistas extremos de Santa Cruz de Tenerife los medios apropiados para competencias, eventos y aprovechamiento del tiempo libre, mejorando así la calidad de vida de cada uno de los interesados de mi servicio y producto.</w:t>
+            </w:r>
           </w:p>
         </w:tc>
       </w:tr>
@@ -1380,6 +1825,15 @@
                 <w:rFonts w:hint="eastAsia"/>
               </w:rPr>
             </w:pPr>
+            <w:r>
+              <w:t>La visión del SKATEPARK TENERIFE es proyectar para el 2022 constituirse en una empresa líder y con mayor reconocimiento a nivel deportivo en la rama de deportes extremos urbanos, y a su vez estar consolidados</w:t>
+            </w:r>
+            <w:r>
+              <w:t xml:space="preserve"> a nivel</w:t>
+            </w:r>
+            <w:r>
+              <w:t xml:space="preserve"> provincial y autonómico, como una de las empresas deportivas líderes, realizando contratos con las principales marcas patrocinadoras de deportes extremos, produciendo, generando y organizando los mejores eventos y competencias de deportes extremos en Tenerife.</w:t>
+            </w:r>
           </w:p>
         </w:tc>
       </w:tr>
@@ -1391,10 +1845,95 @@
           <w:p>
             <w:pPr>
               <w:pStyle w:val="Standard"/>
-              <w:rPr>
-                <w:rFonts w:hint="eastAsia"/>
-              </w:rPr>
-            </w:pPr>
+            </w:pPr>
+            <w:r>
+              <w:t>Los valores de la empresa SKATEPARK, son:</w:t>
+            </w:r>
+          </w:p>
+          <w:p>
+            <w:pPr>
+              <w:pStyle w:val="Standard"/>
+              <w:numPr>
+                <w:ilvl w:val="0"/>
+                <w:numId w:val="2"/>
+              </w:numPr>
+            </w:pPr>
+            <w:r>
+              <w:t>Unión, trabajar en equipo y alcanzar metas comunes.</w:t>
+            </w:r>
+          </w:p>
+          <w:p>
+            <w:pPr>
+              <w:pStyle w:val="Standard"/>
+              <w:numPr>
+                <w:ilvl w:val="0"/>
+                <w:numId w:val="2"/>
+              </w:numPr>
+            </w:pPr>
+            <w:r>
+              <w:lastRenderedPageBreak/>
+              <w:t>Excelencia en el servicio</w:t>
+            </w:r>
+            <w:r>
+              <w:t>,</w:t>
+            </w:r>
+            <w:r>
+              <w:t xml:space="preserve"> brindar el mejor servicio y atención al cliente.</w:t>
+            </w:r>
+          </w:p>
+          <w:p>
+            <w:pPr>
+              <w:pStyle w:val="Standard"/>
+              <w:numPr>
+                <w:ilvl w:val="0"/>
+                <w:numId w:val="2"/>
+              </w:numPr>
+            </w:pPr>
+            <w:r>
+              <w:t>Innovación</w:t>
+            </w:r>
+            <w:r>
+              <w:t>,</w:t>
+            </w:r>
+            <w:r>
+              <w:t xml:space="preserve"> buscar, imaginar, crear, enseñar y motivar.</w:t>
+            </w:r>
+          </w:p>
+          <w:p>
+            <w:pPr>
+              <w:pStyle w:val="Standard"/>
+              <w:numPr>
+                <w:ilvl w:val="0"/>
+                <w:numId w:val="2"/>
+              </w:numPr>
+            </w:pPr>
+            <w:r>
+              <w:t>Honestidad</w:t>
+            </w:r>
+            <w:r>
+              <w:t>,</w:t>
+            </w:r>
+            <w:r>
+              <w:t xml:space="preserve"> ac</w:t>
+            </w:r>
+            <w:r>
+              <w:t>tuar con transparencia, confianza e igualdad.</w:t>
+            </w:r>
+          </w:p>
+          <w:p>
+            <w:pPr>
+              <w:pStyle w:val="Standard"/>
+              <w:numPr>
+                <w:ilvl w:val="0"/>
+                <w:numId w:val="2"/>
+              </w:numPr>
+              <w:rPr>
+                <w:rFonts w:hint="eastAsia"/>
+              </w:rPr>
+            </w:pPr>
+            <w:r>
+              <w:t>Pasión, haciendo las cosas con amor y cariño, generando compromiso en cuerpo y mente.</w:t>
+            </w:r>
           </w:p>
         </w:tc>
       </w:tr>
@@ -1792,7 +2331,6 @@
               </w:rPr>
             </w:pPr>
             <w:r>
-              <w:lastRenderedPageBreak/>
               <w:t>Actividad:</w:t>
             </w:r>
           </w:p>
@@ -1959,6 +2497,7 @@
               </w:rPr>
             </w:pPr>
             <w:r>
+              <w:lastRenderedPageBreak/>
               <w:t>Forma de distribución:</w:t>
             </w:r>
           </w:p>
@@ -2675,6 +3214,7 @@
               </w:rPr>
             </w:pPr>
             <w:r>
+              <w:lastRenderedPageBreak/>
               <w:t>AMENAZAS</w:t>
             </w:r>
           </w:p>
@@ -2730,6 +3270,7 @@
               </w:rPr>
             </w:pPr>
             <w:r>
+              <w:lastRenderedPageBreak/>
               <w:t>FORTALEZAS</w:t>
             </w:r>
           </w:p>
@@ -2880,104 +3421,1127 @@
               <w:pStyle w:val="TableContents"/>
               <w:rPr>
                 <w:rFonts w:hint="eastAsia"/>
-              </w:rPr>
-            </w:pPr>
-            <w:r>
-              <w:t>4.1. PRODUCTO O SERVICIO</w:t>
-            </w:r>
-          </w:p>
-          <w:p>
-            <w:pPr>
-              <w:pStyle w:val="TableContents"/>
-              <w:rPr>
-                <w:rFonts w:hint="eastAsia"/>
-              </w:rPr>
-            </w:pPr>
-          </w:p>
-          <w:p>
-            <w:pPr>
-              <w:pStyle w:val="TableContents"/>
-              <w:rPr>
-                <w:rFonts w:hint="eastAsia"/>
-              </w:rPr>
-            </w:pPr>
-            <w:r>
+                <w:u w:val="single"/>
+              </w:rPr>
+            </w:pPr>
+            <w:r>
+              <w:rPr>
+                <w:color w:val="0070C0"/>
+                <w:u w:val="single"/>
+              </w:rPr>
+              <w:t>PRODUCTO O SERVICIO</w:t>
+            </w:r>
+          </w:p>
+          <w:p>
+            <w:pPr>
+              <w:pStyle w:val="TableContents"/>
+            </w:pPr>
+          </w:p>
+          <w:p>
+            <w:pPr>
+              <w:pStyle w:val="TableContents"/>
+              <w:jc w:val="both"/>
+            </w:pPr>
+            <w:r>
+              <w:t>Se ofrece un producto con materiales de calidad y equipos de alta tecnología, e infraestructura para deportes extremos, ofreciendo servicios eficaces para suplir las necesidades de la población interesada en estas prácticas deportivas, además se cuenta con personal capacitado y expertos en deportes extremos urbanos; los cuales brindarán todo su conocimiento a los clientes a través de un buen servicio y con los más altos estándares de seguridad y reglamentación.</w:t>
+            </w:r>
+          </w:p>
+          <w:p>
+            <w:pPr>
+              <w:pStyle w:val="TableContents"/>
+              <w:jc w:val="both"/>
+            </w:pPr>
+          </w:p>
+          <w:p>
+            <w:pPr>
+              <w:pStyle w:val="TableContents"/>
+              <w:jc w:val="both"/>
+            </w:pPr>
+            <w:proofErr w:type="gramStart"/>
+            <w:r>
+              <w:t>Los servicios a prestar</w:t>
+            </w:r>
+            <w:proofErr w:type="gramEnd"/>
+            <w:r>
+              <w:t xml:space="preserve"> son:</w:t>
+            </w:r>
+          </w:p>
+          <w:p>
+            <w:pPr>
+              <w:pStyle w:val="TableContents"/>
+              <w:numPr>
+                <w:ilvl w:val="0"/>
+                <w:numId w:val="3"/>
+              </w:numPr>
+              <w:jc w:val="both"/>
+            </w:pPr>
+            <w:r>
+              <w:t xml:space="preserve">Prestar el servicio para el uso de rampas cubiertas para la práctica de </w:t>
+            </w:r>
+            <w:proofErr w:type="spellStart"/>
+            <w:r>
+              <w:t>Skateboard</w:t>
+            </w:r>
+            <w:proofErr w:type="spellEnd"/>
+            <w:r>
+              <w:t xml:space="preserve">, BMX, patines en línea, bajo estándares adecuados de seguridad y espacios para eventos deportivos y culturales. </w:t>
+            </w:r>
+            <w:r>
+              <w:t>La práctica de las actividades anteriores involucra valor agregado, a través de: servicios de primeros auxilios y servicio médico y de ambulancia.</w:t>
+            </w:r>
+          </w:p>
+          <w:p>
+            <w:pPr>
+              <w:pStyle w:val="TableContents"/>
+              <w:numPr>
+                <w:ilvl w:val="0"/>
+                <w:numId w:val="3"/>
+              </w:numPr>
+              <w:jc w:val="both"/>
+            </w:pPr>
+            <w:r>
+              <w:t xml:space="preserve">A su vez un </w:t>
+            </w:r>
+            <w:proofErr w:type="spellStart"/>
+            <w:r>
+              <w:t>Skateshop</w:t>
+            </w:r>
+            <w:proofErr w:type="spellEnd"/>
+            <w:r>
+              <w:t xml:space="preserve"> o tienda de accesorios que permita el suministro de elementos y accesorios, propios para la práctica de los deportes anteriormente indicados.</w:t>
+            </w:r>
+          </w:p>
+          <w:p>
+            <w:pPr>
+              <w:pStyle w:val="TableContents"/>
+              <w:numPr>
+                <w:ilvl w:val="0"/>
+                <w:numId w:val="3"/>
+              </w:numPr>
+              <w:jc w:val="both"/>
+            </w:pPr>
+            <w:r>
+              <w:rPr>
+                <w:rFonts w:hint="eastAsia"/>
+              </w:rPr>
+              <w:t>V</w:t>
+            </w:r>
+            <w:r>
+              <w:t>enta de espacios publicitarios dentro de las instalaciones deportivas.</w:t>
+            </w:r>
+          </w:p>
+          <w:p>
+            <w:pPr>
+              <w:pStyle w:val="TableContents"/>
+              <w:numPr>
+                <w:ilvl w:val="0"/>
+                <w:numId w:val="3"/>
+              </w:numPr>
+              <w:jc w:val="both"/>
+            </w:pPr>
+            <w:r>
+              <w:rPr>
+                <w:rFonts w:hint="eastAsia"/>
+              </w:rPr>
+              <w:t>C</w:t>
+            </w:r>
+            <w:r>
+              <w:t>ompetencias Deportivas.</w:t>
+            </w:r>
+          </w:p>
+          <w:p>
+            <w:pPr>
+              <w:pStyle w:val="TableContents"/>
+              <w:numPr>
+                <w:ilvl w:val="0"/>
+                <w:numId w:val="3"/>
+              </w:numPr>
+              <w:jc w:val="both"/>
+            </w:pPr>
+            <w:r>
+              <w:rPr>
+                <w:rFonts w:hint="eastAsia"/>
+              </w:rPr>
+              <w:t>C</w:t>
+            </w:r>
+            <w:r>
+              <w:t xml:space="preserve">reación de un espacio para la práctica del </w:t>
+            </w:r>
+            <w:proofErr w:type="spellStart"/>
+            <w:r>
+              <w:t>skateboarding</w:t>
+            </w:r>
+            <w:proofErr w:type="spellEnd"/>
+            <w:r>
+              <w:t xml:space="preserve"> en un escenario cubierto e infraestructura para deportes extremos urbanos en Tenerife según los estándares internacionales.</w:t>
+            </w:r>
+          </w:p>
+          <w:p>
+            <w:pPr>
+              <w:pStyle w:val="TableContents"/>
+              <w:numPr>
+                <w:ilvl w:val="0"/>
+                <w:numId w:val="3"/>
+              </w:numPr>
+              <w:jc w:val="both"/>
+            </w:pPr>
+            <w:r>
+              <w:t>Asesoramiento y optimización de espacios con relación</w:t>
+            </w:r>
+            <w:r>
+              <w:t xml:space="preserve"> a equipamiento y superficie de trabajo para la práctica de deportes extremos.</w:t>
+            </w:r>
+          </w:p>
+          <w:p>
+            <w:pPr>
+              <w:pStyle w:val="TableContents"/>
+              <w:numPr>
+                <w:ilvl w:val="0"/>
+                <w:numId w:val="3"/>
+              </w:numPr>
+              <w:jc w:val="both"/>
+            </w:pPr>
+            <w:r>
+              <w:t>Servicio de transporte y traslado de las infraestructuras.</w:t>
+            </w:r>
+          </w:p>
+          <w:p>
+            <w:pPr>
+              <w:pStyle w:val="TableContents"/>
+              <w:numPr>
+                <w:ilvl w:val="0"/>
+                <w:numId w:val="3"/>
+              </w:numPr>
+              <w:jc w:val="both"/>
+            </w:pPr>
+            <w:r>
+              <w:rPr>
+                <w:rFonts w:hint="eastAsia"/>
+              </w:rPr>
+              <w:t>A</w:t>
+            </w:r>
+            <w:r>
+              <w:t>lquiler del escenario y organización logística y de seguridad durante cada evento.</w:t>
+            </w:r>
+          </w:p>
+          <w:p>
+            <w:pPr>
+              <w:pStyle w:val="TableContents"/>
+              <w:numPr>
+                <w:ilvl w:val="0"/>
+                <w:numId w:val="3"/>
+              </w:numPr>
+              <w:jc w:val="both"/>
+            </w:pPr>
+            <w:r>
+              <w:t>Organización de torneos y campeonatos relacionados con deportes extremos, dentro y fuera del escenario.</w:t>
+            </w:r>
+          </w:p>
+          <w:p>
+            <w:pPr>
+              <w:pStyle w:val="TableContents"/>
+              <w:jc w:val="both"/>
+            </w:pPr>
+          </w:p>
+          <w:p>
+            <w:pPr>
+              <w:pStyle w:val="TableContents"/>
+              <w:jc w:val="both"/>
+            </w:pPr>
+            <w:r>
+              <w:rPr>
+                <w:color w:val="0070C0"/>
+                <w:u w:val="single"/>
+              </w:rPr>
+              <w:t>ZONA DE INFLUENCIA</w:t>
+            </w:r>
+          </w:p>
+          <w:p>
+            <w:pPr>
+              <w:pStyle w:val="TableContents"/>
+              <w:jc w:val="both"/>
+            </w:pPr>
+          </w:p>
+          <w:p>
+            <w:pPr>
+              <w:pStyle w:val="TableContents"/>
+              <w:jc w:val="both"/>
+            </w:pPr>
+            <w:r>
+              <w:t>El lugar previsto para la prestación del servicio descrito anteriormente está definido dentro de la localidad de Santa Cruz de Tenerife, en la isla de Tenerife.</w:t>
+            </w:r>
+          </w:p>
+          <w:p>
+            <w:pPr>
+              <w:pStyle w:val="TableContents"/>
+              <w:jc w:val="both"/>
+            </w:pPr>
+          </w:p>
+          <w:p>
+            <w:pPr>
+              <w:pStyle w:val="TableContents"/>
+              <w:jc w:val="both"/>
+            </w:pPr>
+            <w:r>
+              <w:rPr>
+                <w:color w:val="0070C0"/>
+                <w:u w:val="single"/>
+              </w:rPr>
+              <w:t>P</w:t>
+            </w:r>
+            <w:r>
+              <w:rPr>
+                <w:color w:val="0070C0"/>
+                <w:u w:val="single"/>
+              </w:rPr>
+              <w:t>ERFIL</w:t>
+            </w:r>
+            <w:r>
+              <w:rPr>
+                <w:color w:val="0070C0"/>
+                <w:u w:val="single"/>
+              </w:rPr>
+              <w:t xml:space="preserve"> </w:t>
+            </w:r>
+            <w:r>
+              <w:rPr>
+                <w:color w:val="0070C0"/>
+                <w:u w:val="single"/>
+              </w:rPr>
+              <w:t>DEL CONSUMIDOR</w:t>
+            </w:r>
+          </w:p>
+          <w:p>
+            <w:pPr>
+              <w:pStyle w:val="TableContents"/>
+              <w:jc w:val="both"/>
+            </w:pPr>
+          </w:p>
+          <w:p>
+            <w:pPr>
+              <w:pStyle w:val="TableContents"/>
+              <w:jc w:val="both"/>
+            </w:pPr>
+            <w:r>
+              <w:t>El perfil previsto como consumidor para este producto se establece para personas</w:t>
+            </w:r>
+            <w:r>
+              <w:t xml:space="preserve"> que cumplan con todas y cada una de las siguientes especificaciones:</w:t>
+            </w:r>
+          </w:p>
+          <w:p>
+            <w:pPr>
+              <w:pStyle w:val="TableContents"/>
+              <w:jc w:val="both"/>
+            </w:pPr>
+          </w:p>
+          <w:tbl>
+            <w:tblPr>
+              <w:tblStyle w:val="Tablaconcuadrcula"/>
+              <w:tblW w:w="0" w:type="auto"/>
+              <w:tblLayout w:type="fixed"/>
+              <w:tblLook w:val="04A0" w:firstRow="1" w:lastRow="0" w:firstColumn="1" w:lastColumn="0" w:noHBand="0" w:noVBand="1"/>
+            </w:tblPr>
+            <w:tblGrid>
+              <w:gridCol w:w="4759"/>
+              <w:gridCol w:w="4759"/>
+            </w:tblGrid>
+            <w:tr>
+              <w:tc>
+                <w:tcPr>
+                  <w:tcW w:w="9518" w:type="dxa"/>
+                  <w:gridSpan w:val="2"/>
+                </w:tcPr>
+                <w:p>
+                  <w:pPr>
+                    <w:pStyle w:val="TableContents"/>
+                    <w:jc w:val="center"/>
+                  </w:pPr>
+                  <w:r>
+                    <w:t>Geográficas</w:t>
+                  </w:r>
+                </w:p>
+              </w:tc>
+            </w:tr>
+            <w:tr>
+              <w:tc>
+                <w:tcPr>
+                  <w:tcW w:w="4759" w:type="dxa"/>
+                </w:tcPr>
+                <w:p>
+                  <w:pPr>
+                    <w:pStyle w:val="TableContents"/>
+                    <w:jc w:val="both"/>
+                  </w:pPr>
+                  <w:r>
+                    <w:t>Sector:</w:t>
+                  </w:r>
+                </w:p>
+              </w:tc>
+              <w:tc>
+                <w:tcPr>
+                  <w:tcW w:w="4759" w:type="dxa"/>
+                </w:tcPr>
+                <w:p>
+                  <w:pPr>
+                    <w:pStyle w:val="TableContents"/>
+                    <w:jc w:val="both"/>
+                  </w:pPr>
+                  <w:r>
+                    <w:t>Ciudad de Santa Cruz de Tenerife</w:t>
+                  </w:r>
+                </w:p>
+              </w:tc>
+            </w:tr>
+            <w:tr>
+              <w:tc>
+                <w:tcPr>
+                  <w:tcW w:w="4759" w:type="dxa"/>
+                </w:tcPr>
+                <w:p>
+                  <w:pPr>
+                    <w:pStyle w:val="TableContents"/>
+                    <w:jc w:val="both"/>
+                  </w:pPr>
+                  <w:r>
+                    <w:t>Población:</w:t>
+                  </w:r>
+                </w:p>
+              </w:tc>
+              <w:tc>
+                <w:tcPr>
+                  <w:tcW w:w="4759" w:type="dxa"/>
+                </w:tcPr>
+                <w:p>
+                  <w:pPr>
+                    <w:pStyle w:val="TableContents"/>
+                    <w:jc w:val="both"/>
+                  </w:pPr>
+                  <w:r>
+                    <w:t>Número habitantes según Censo General de 2019.</w:t>
+                  </w:r>
+                </w:p>
+              </w:tc>
+            </w:tr>
+            <w:tr>
+              <w:tc>
+                <w:tcPr>
+                  <w:tcW w:w="4759" w:type="dxa"/>
+                </w:tcPr>
+                <w:p>
+                  <w:pPr>
+                    <w:pStyle w:val="TableContents"/>
+                    <w:jc w:val="both"/>
+                  </w:pPr>
+                  <w:r>
+                    <w:lastRenderedPageBreak/>
+                    <w:t>Densidad:</w:t>
+                  </w:r>
+                </w:p>
+              </w:tc>
+              <w:tc>
+                <w:tcPr>
+                  <w:tcW w:w="4759" w:type="dxa"/>
+                </w:tcPr>
+                <w:p>
+                  <w:pPr>
+                    <w:pStyle w:val="TableContents"/>
+                    <w:jc w:val="both"/>
+                  </w:pPr>
+                  <w:r>
+                    <w:t>Urbana y suburbana.</w:t>
+                  </w:r>
+                </w:p>
+              </w:tc>
+            </w:tr>
+          </w:tbl>
+          <w:p>
+            <w:pPr>
+              <w:pStyle w:val="TableContents"/>
+              <w:jc w:val="both"/>
+            </w:pPr>
+          </w:p>
+          <w:tbl>
+            <w:tblPr>
+              <w:tblStyle w:val="Tablaconcuadrcula"/>
+              <w:tblW w:w="0" w:type="auto"/>
+              <w:tblLayout w:type="fixed"/>
+              <w:tblLook w:val="04A0" w:firstRow="1" w:lastRow="0" w:firstColumn="1" w:lastColumn="0" w:noHBand="0" w:noVBand="1"/>
+            </w:tblPr>
+            <w:tblGrid>
+              <w:gridCol w:w="4759"/>
+              <w:gridCol w:w="4759"/>
+            </w:tblGrid>
+            <w:tr>
+              <w:tc>
+                <w:tcPr>
+                  <w:tcW w:w="9518" w:type="dxa"/>
+                  <w:gridSpan w:val="2"/>
+                </w:tcPr>
+                <w:p>
+                  <w:pPr>
+                    <w:pStyle w:val="TableContents"/>
+                    <w:jc w:val="center"/>
+                  </w:pPr>
+                  <w:r>
+                    <w:t>Demográficas</w:t>
+                  </w:r>
+                </w:p>
+              </w:tc>
+            </w:tr>
+            <w:tr>
+              <w:tc>
+                <w:tcPr>
+                  <w:tcW w:w="4759" w:type="dxa"/>
+                </w:tcPr>
+                <w:p>
+                  <w:pPr>
+                    <w:pStyle w:val="TableContents"/>
+                    <w:jc w:val="both"/>
+                  </w:pPr>
+                  <w:r>
+                    <w:t>Edad:</w:t>
+                  </w:r>
+                </w:p>
+              </w:tc>
+              <w:tc>
+                <w:tcPr>
+                  <w:tcW w:w="4759" w:type="dxa"/>
+                </w:tcPr>
+                <w:p>
+                  <w:pPr>
+                    <w:pStyle w:val="TableContents"/>
+                    <w:jc w:val="both"/>
+                  </w:pPr>
+                  <w:r>
+                    <w:t>14 años en adelante</w:t>
+                  </w:r>
+                </w:p>
+              </w:tc>
+            </w:tr>
+            <w:tr>
+              <w:tc>
+                <w:tcPr>
+                  <w:tcW w:w="4759" w:type="dxa"/>
+                </w:tcPr>
+                <w:p>
+                  <w:pPr>
+                    <w:pStyle w:val="TableContents"/>
+                    <w:jc w:val="both"/>
+                  </w:pPr>
+                  <w:r>
+                    <w:t>Género:</w:t>
+                  </w:r>
+                </w:p>
+              </w:tc>
+              <w:tc>
+                <w:tcPr>
+                  <w:tcW w:w="4759" w:type="dxa"/>
+                </w:tcPr>
+                <w:p>
+                  <w:pPr>
+                    <w:pStyle w:val="TableContents"/>
+                    <w:jc w:val="both"/>
+                  </w:pPr>
+                  <w:r>
+                    <w:t>Masculino – Femenino</w:t>
+                  </w:r>
+                </w:p>
+              </w:tc>
+            </w:tr>
+            <w:tr>
+              <w:tc>
+                <w:tcPr>
+                  <w:tcW w:w="4759" w:type="dxa"/>
+                </w:tcPr>
+                <w:p>
+                  <w:pPr>
+                    <w:pStyle w:val="TableContents"/>
+                    <w:jc w:val="both"/>
+                  </w:pPr>
+                  <w:r>
+                    <w:t>Ocupación:</w:t>
+                  </w:r>
+                </w:p>
+              </w:tc>
+              <w:tc>
+                <w:tcPr>
+                  <w:tcW w:w="4759" w:type="dxa"/>
+                </w:tcPr>
+                <w:p>
+                  <w:pPr>
+                    <w:pStyle w:val="TableContents"/>
+                    <w:jc w:val="both"/>
+                  </w:pPr>
+                  <w:r>
+                    <w:t>Estudiantes, profesionales y público en general.</w:t>
+                  </w:r>
+                </w:p>
+              </w:tc>
+            </w:tr>
+            <w:tr>
+              <w:tc>
+                <w:tcPr>
+                  <w:tcW w:w="4759" w:type="dxa"/>
+                </w:tcPr>
+                <w:p>
+                  <w:pPr>
+                    <w:pStyle w:val="TableContents"/>
+                    <w:jc w:val="both"/>
+                  </w:pPr>
+                  <w:r>
+                    <w:t>Educación:</w:t>
+                  </w:r>
+                </w:p>
+              </w:tc>
+              <w:tc>
+                <w:tcPr>
+                  <w:tcW w:w="4759" w:type="dxa"/>
+                </w:tcPr>
+                <w:p>
+                  <w:pPr>
+                    <w:pStyle w:val="TableContents"/>
+                    <w:jc w:val="both"/>
+                  </w:pPr>
+                  <w:r>
+                    <w:t>No hay exigencia alguna.</w:t>
+                  </w:r>
+                </w:p>
+              </w:tc>
+            </w:tr>
+            <w:tr>
+              <w:tc>
+                <w:tcPr>
+                  <w:tcW w:w="4759" w:type="dxa"/>
+                </w:tcPr>
+                <w:p>
+                  <w:pPr>
+                    <w:pStyle w:val="TableContents"/>
+                    <w:jc w:val="both"/>
+                  </w:pPr>
+                  <w:r>
+                    <w:t>Raza:</w:t>
+                  </w:r>
+                </w:p>
+              </w:tc>
+              <w:tc>
+                <w:tcPr>
+                  <w:tcW w:w="4759" w:type="dxa"/>
+                </w:tcPr>
+                <w:p>
+                  <w:pPr>
+                    <w:pStyle w:val="TableContents"/>
+                    <w:jc w:val="both"/>
+                  </w:pPr>
+                  <w:r>
+                    <w:t>Todos, sin excepción alguna.</w:t>
+                  </w:r>
+                </w:p>
+              </w:tc>
+            </w:tr>
+            <w:tr>
+              <w:tc>
+                <w:tcPr>
+                  <w:tcW w:w="4759" w:type="dxa"/>
+                </w:tcPr>
+                <w:p>
+                  <w:pPr>
+                    <w:pStyle w:val="TableContents"/>
+                    <w:jc w:val="both"/>
+                  </w:pPr>
+                  <w:r>
+                    <w:t>Clase social:</w:t>
+                  </w:r>
+                </w:p>
+              </w:tc>
+              <w:tc>
+                <w:tcPr>
+                  <w:tcW w:w="4759" w:type="dxa"/>
+                </w:tcPr>
+                <w:p>
+                  <w:pPr>
+                    <w:pStyle w:val="TableContents"/>
+                    <w:jc w:val="both"/>
+                  </w:pPr>
+                  <w:r>
+                    <w:t>Baja superior, media baja, media superior, superior.</w:t>
+                  </w:r>
+                </w:p>
+              </w:tc>
+            </w:tr>
+          </w:tbl>
+          <w:p>
+            <w:pPr>
+              <w:pStyle w:val="TableContents"/>
+              <w:jc w:val="both"/>
+            </w:pPr>
+          </w:p>
+          <w:tbl>
+            <w:tblPr>
+              <w:tblStyle w:val="Tablaconcuadrcula"/>
+              <w:tblW w:w="0" w:type="auto"/>
+              <w:tblLayout w:type="fixed"/>
+              <w:tblLook w:val="04A0" w:firstRow="1" w:lastRow="0" w:firstColumn="1" w:lastColumn="0" w:noHBand="0" w:noVBand="1"/>
+            </w:tblPr>
+            <w:tblGrid>
+              <w:gridCol w:w="4759"/>
+              <w:gridCol w:w="4759"/>
+            </w:tblGrid>
+            <w:tr>
+              <w:tc>
+                <w:tcPr>
+                  <w:tcW w:w="9518" w:type="dxa"/>
+                  <w:gridSpan w:val="2"/>
+                </w:tcPr>
+                <w:p>
+                  <w:pPr>
+                    <w:pStyle w:val="TableContents"/>
+                    <w:jc w:val="center"/>
+                  </w:pPr>
+                  <w:r>
+                    <w:t>Psicosociales</w:t>
+                  </w:r>
+                </w:p>
+              </w:tc>
+            </w:tr>
+            <w:tr>
+              <w:tc>
+                <w:tcPr>
+                  <w:tcW w:w="4759" w:type="dxa"/>
+                </w:tcPr>
+                <w:p>
+                  <w:pPr>
+                    <w:pStyle w:val="TableContents"/>
+                    <w:jc w:val="both"/>
+                  </w:pPr>
+                  <w:r>
+                    <w:t>Estilo de vida:</w:t>
+                  </w:r>
+                </w:p>
+              </w:tc>
+              <w:tc>
+                <w:tcPr>
+                  <w:tcW w:w="4759" w:type="dxa"/>
+                </w:tcPr>
+                <w:p>
+                  <w:pPr>
+                    <w:pStyle w:val="TableContents"/>
+                    <w:jc w:val="both"/>
+                  </w:pPr>
+                  <w:r>
+                    <w:rPr>
+                      <w:rFonts w:hint="eastAsia"/>
+                    </w:rPr>
+                    <w:t>S</w:t>
+                  </w:r>
+                  <w:r>
+                    <w:t>egún las actividades que realicen en su vida.</w:t>
+                  </w:r>
+                </w:p>
+              </w:tc>
+            </w:tr>
+            <w:tr>
+              <w:tc>
+                <w:tcPr>
+                  <w:tcW w:w="4759" w:type="dxa"/>
+                </w:tcPr>
+                <w:p>
+                  <w:pPr>
+                    <w:pStyle w:val="TableContents"/>
+                    <w:jc w:val="both"/>
+                  </w:pPr>
+                  <w:r>
+                    <w:t>Personalidad:</w:t>
+                  </w:r>
+                </w:p>
+              </w:tc>
+              <w:tc>
+                <w:tcPr>
+                  <w:tcW w:w="4759" w:type="dxa"/>
+                </w:tcPr>
+                <w:p>
+                  <w:pPr>
+                    <w:pStyle w:val="TableContents"/>
+                    <w:jc w:val="both"/>
+                  </w:pPr>
+                  <w:r>
+                    <w:t>Hiperactivos.</w:t>
+                  </w:r>
+                </w:p>
+              </w:tc>
+            </w:tr>
+            <w:tr>
+              <w:tc>
+                <w:tcPr>
+                  <w:tcW w:w="4759" w:type="dxa"/>
+                </w:tcPr>
+                <w:p>
+                  <w:pPr>
+                    <w:pStyle w:val="TableContents"/>
+                    <w:jc w:val="both"/>
+                  </w:pPr>
+                  <w:r>
+                    <w:t>Beneficios:</w:t>
+                  </w:r>
+                </w:p>
+              </w:tc>
+              <w:tc>
+                <w:tcPr>
+                  <w:tcW w:w="4759" w:type="dxa"/>
+                </w:tcPr>
+                <w:p>
+                  <w:pPr>
+                    <w:pStyle w:val="TableContents"/>
+                    <w:jc w:val="both"/>
+                  </w:pPr>
+                  <w:r>
+                    <w:rPr>
+                      <w:rFonts w:hint="eastAsia"/>
+                    </w:rPr>
+                    <w:t>B</w:t>
+                  </w:r>
+                  <w:r>
+                    <w:t>ienestar físico, mental, calidad de vida.</w:t>
+                  </w:r>
+                </w:p>
+              </w:tc>
+            </w:tr>
+            <w:tr>
+              <w:tc>
+                <w:tcPr>
+                  <w:tcW w:w="4759" w:type="dxa"/>
+                </w:tcPr>
+                <w:p>
+                  <w:pPr>
+                    <w:pStyle w:val="TableContents"/>
+                    <w:jc w:val="both"/>
+                  </w:pPr>
+                  <w:r>
+                    <w:t>Nivel interés:</w:t>
+                  </w:r>
+                </w:p>
+              </w:tc>
+              <w:tc>
+                <w:tcPr>
+                  <w:tcW w:w="4759" w:type="dxa"/>
+                </w:tcPr>
+                <w:p>
+                  <w:pPr>
+                    <w:pStyle w:val="TableContents"/>
+                    <w:jc w:val="both"/>
+                    <w:rPr>
+                      <w:rFonts w:hint="eastAsia"/>
+                    </w:rPr>
+                  </w:pPr>
+                  <w:r>
+                    <w:rPr>
+                      <w:rFonts w:hint="eastAsia"/>
+                    </w:rPr>
+                    <w:t>M</w:t>
+                  </w:r>
+                  <w:r>
+                    <w:t>edia o fuerte en la práctica de estos deportes.</w:t>
+                  </w:r>
+                </w:p>
+              </w:tc>
+            </w:tr>
+            <w:tr>
+              <w:tc>
+                <w:tcPr>
+                  <w:tcW w:w="4759" w:type="dxa"/>
+                </w:tcPr>
+                <w:p>
+                  <w:pPr>
+                    <w:pStyle w:val="TableContents"/>
+                    <w:jc w:val="both"/>
+                  </w:pPr>
+                  <w:r>
+                    <w:rPr>
+                      <w:rFonts w:hint="eastAsia"/>
+                    </w:rPr>
+                    <w:t>M</w:t>
+                  </w:r>
+                  <w:r>
+                    <w:t>ercadotecnia:</w:t>
+                  </w:r>
+                </w:p>
+              </w:tc>
+              <w:tc>
+                <w:tcPr>
+                  <w:tcW w:w="4759" w:type="dxa"/>
+                </w:tcPr>
+                <w:p>
+                  <w:pPr>
+                    <w:pStyle w:val="TableContents"/>
+                    <w:jc w:val="both"/>
+                    <w:rPr>
+                      <w:rFonts w:hint="eastAsia"/>
+                    </w:rPr>
+                  </w:pPr>
+                  <w:r>
+                    <w:rPr>
+                      <w:rFonts w:hint="eastAsia"/>
+                    </w:rPr>
+                    <w:t>C</w:t>
+                  </w:r>
+                  <w:r>
+                    <w:t>alidad, precio, servicio, publicidad.</w:t>
+                  </w:r>
+                </w:p>
+              </w:tc>
+            </w:tr>
+          </w:tbl>
+          <w:p>
+            <w:pPr>
+              <w:pStyle w:val="TableContents"/>
+              <w:jc w:val="both"/>
+            </w:pPr>
+          </w:p>
+          <w:p>
+            <w:pPr>
+              <w:pStyle w:val="TableContents"/>
+              <w:jc w:val="both"/>
+            </w:pPr>
+            <w:r>
+              <w:t xml:space="preserve">En </w:t>
+            </w:r>
+            <w:proofErr w:type="gramStart"/>
+            <w:r>
+              <w:t>definitiva</w:t>
+            </w:r>
+            <w:proofErr w:type="gramEnd"/>
+            <w:r>
+              <w:t xml:space="preserve"> el consumidor, se reduce a hombres y mujeres mayores de 14 años</w:t>
+            </w:r>
+            <w:r>
+              <w:t xml:space="preserve"> física y emocionalmente habilitados para la práctica de estas disciplinas deportivas que correspondan a estratos socioeconómicos que posean los equipos requeridos para la práctica del mismo y que residan en la localidad de Santa Cruz de Tenerife. De igual forma estas prácticas están dirigidas a los sectores y/o instituciones siguientes:</w:t>
+            </w:r>
+          </w:p>
+          <w:p>
+            <w:pPr>
+              <w:pStyle w:val="TableContents"/>
+              <w:numPr>
+                <w:ilvl w:val="0"/>
+                <w:numId w:val="4"/>
+              </w:numPr>
+              <w:jc w:val="both"/>
+            </w:pPr>
+            <w:r>
+              <w:rPr>
+                <w:rFonts w:hint="eastAsia"/>
+              </w:rPr>
+              <w:t>S</w:t>
+            </w:r>
+            <w:r>
+              <w:t>ector industrial.</w:t>
+            </w:r>
+          </w:p>
+          <w:p>
+            <w:pPr>
+              <w:pStyle w:val="TableContents"/>
+              <w:numPr>
+                <w:ilvl w:val="0"/>
+                <w:numId w:val="4"/>
+              </w:numPr>
+              <w:jc w:val="both"/>
+            </w:pPr>
+            <w:r>
+              <w:rPr>
+                <w:rFonts w:hint="eastAsia"/>
+              </w:rPr>
+              <w:t>S</w:t>
+            </w:r>
+            <w:r>
+              <w:t>ector comercial.</w:t>
+            </w:r>
+          </w:p>
+          <w:p>
+            <w:pPr>
+              <w:pStyle w:val="TableContents"/>
+              <w:numPr>
+                <w:ilvl w:val="0"/>
+                <w:numId w:val="4"/>
+              </w:numPr>
+              <w:jc w:val="both"/>
+            </w:pPr>
+            <w:r>
+              <w:rPr>
+                <w:rFonts w:hint="eastAsia"/>
+              </w:rPr>
+              <w:t>S</w:t>
+            </w:r>
+            <w:r>
+              <w:t>ector de servicios.</w:t>
+            </w:r>
+          </w:p>
+          <w:p>
+            <w:pPr>
+              <w:pStyle w:val="TableContents"/>
+              <w:numPr>
+                <w:ilvl w:val="0"/>
+                <w:numId w:val="4"/>
+              </w:numPr>
+              <w:jc w:val="both"/>
+            </w:pPr>
+            <w:r>
+              <w:rPr>
+                <w:rFonts w:hint="eastAsia"/>
+              </w:rPr>
+              <w:t>E</w:t>
+            </w:r>
+            <w:r>
+              <w:t>mpresas públicas.</w:t>
+            </w:r>
+          </w:p>
+          <w:p>
+            <w:pPr>
+              <w:pStyle w:val="TableContents"/>
+              <w:numPr>
+                <w:ilvl w:val="0"/>
+                <w:numId w:val="4"/>
+              </w:numPr>
+              <w:jc w:val="both"/>
+            </w:pPr>
+            <w:r>
+              <w:rPr>
+                <w:rFonts w:hint="eastAsia"/>
+              </w:rPr>
+              <w:t>E</w:t>
+            </w:r>
+            <w:r>
+              <w:t>mpresas privadas.</w:t>
+            </w:r>
+          </w:p>
+          <w:p>
+            <w:pPr>
+              <w:pStyle w:val="TableContents"/>
+              <w:ind w:left="64"/>
+              <w:jc w:val="both"/>
+              <w:rPr>
+                <w:rFonts w:hint="eastAsia"/>
+                <w:u w:val="single"/>
+              </w:rPr>
+            </w:pPr>
+            <w:bookmarkStart w:id="0" w:name="_GoBack"/>
+            <w:bookmarkEnd w:id="0"/>
+          </w:p>
+          <w:p>
+            <w:pPr>
+              <w:pStyle w:val="TableContents"/>
+              <w:jc w:val="both"/>
+              <w:rPr>
+                <w:rFonts w:hint="eastAsia"/>
+                <w:i/>
+              </w:rPr>
+            </w:pPr>
+            <w:r>
+              <w:rPr>
+                <w:i/>
+              </w:rPr>
               <w:t>Características:</w:t>
             </w:r>
           </w:p>
           <w:p>
             <w:pPr>
               <w:pStyle w:val="TableContents"/>
-              <w:rPr>
-                <w:rFonts w:hint="eastAsia"/>
-              </w:rPr>
-            </w:pPr>
-          </w:p>
-          <w:p>
-            <w:pPr>
-              <w:pStyle w:val="TableContents"/>
-              <w:rPr>
-                <w:rFonts w:hint="eastAsia"/>
-              </w:rPr>
-            </w:pPr>
-            <w:r>
+              <w:jc w:val="both"/>
+              <w:rPr>
+                <w:rFonts w:hint="eastAsia"/>
+                <w:i/>
+              </w:rPr>
+            </w:pPr>
+          </w:p>
+          <w:p>
+            <w:pPr>
+              <w:pStyle w:val="TableContents"/>
+              <w:jc w:val="both"/>
+              <w:rPr>
+                <w:rFonts w:hint="eastAsia"/>
+                <w:i/>
+              </w:rPr>
+            </w:pPr>
+            <w:r>
+              <w:rPr>
+                <w:i/>
+              </w:rPr>
               <w:t>Nombre o marca:</w:t>
             </w:r>
           </w:p>
           <w:p>
             <w:pPr>
               <w:pStyle w:val="TableContents"/>
-              <w:rPr>
-                <w:rFonts w:hint="eastAsia"/>
-              </w:rPr>
-            </w:pPr>
-          </w:p>
-          <w:p>
-            <w:pPr>
-              <w:pStyle w:val="TableContents"/>
-              <w:rPr>
-                <w:rFonts w:hint="eastAsia"/>
-              </w:rPr>
-            </w:pPr>
-            <w:r>
+              <w:jc w:val="both"/>
+              <w:rPr>
+                <w:rFonts w:hint="eastAsia"/>
+                <w:i/>
+              </w:rPr>
+            </w:pPr>
+          </w:p>
+          <w:p>
+            <w:pPr>
+              <w:pStyle w:val="TableContents"/>
+              <w:jc w:val="both"/>
+              <w:rPr>
+                <w:rFonts w:hint="eastAsia"/>
+                <w:i/>
+              </w:rPr>
+            </w:pPr>
+            <w:r>
+              <w:rPr>
+                <w:i/>
+              </w:rPr>
               <w:t>Demanda:</w:t>
             </w:r>
           </w:p>
           <w:p>
             <w:pPr>
               <w:pStyle w:val="TableContents"/>
-              <w:rPr>
-                <w:rFonts w:hint="eastAsia"/>
-              </w:rPr>
-            </w:pPr>
-          </w:p>
-          <w:p>
-            <w:pPr>
-              <w:pStyle w:val="TableContents"/>
-              <w:rPr>
-                <w:rFonts w:hint="eastAsia"/>
-              </w:rPr>
-            </w:pPr>
-            <w:r>
+              <w:jc w:val="both"/>
+              <w:rPr>
+                <w:rFonts w:hint="eastAsia"/>
+                <w:i/>
+              </w:rPr>
+            </w:pPr>
+          </w:p>
+          <w:p>
+            <w:pPr>
+              <w:pStyle w:val="TableContents"/>
+              <w:jc w:val="both"/>
+              <w:rPr>
+                <w:rFonts w:hint="eastAsia"/>
+                <w:i/>
+              </w:rPr>
+            </w:pPr>
+            <w:r>
+              <w:rPr>
+                <w:i/>
+              </w:rPr>
               <w:t>Rentabilidad:</w:t>
             </w:r>
           </w:p>
           <w:p>
             <w:pPr>
               <w:pStyle w:val="TableContents"/>
-              <w:rPr>
-                <w:rFonts w:hint="eastAsia"/>
-              </w:rPr>
-            </w:pPr>
-          </w:p>
-          <w:p>
-            <w:pPr>
-              <w:pStyle w:val="TableContents"/>
-              <w:rPr>
-                <w:rFonts w:hint="eastAsia"/>
-              </w:rPr>
-            </w:pPr>
-            <w:r>
+              <w:jc w:val="both"/>
+              <w:rPr>
+                <w:rFonts w:hint="eastAsia"/>
+                <w:i/>
+              </w:rPr>
+            </w:pPr>
+          </w:p>
+          <w:p>
+            <w:pPr>
+              <w:pStyle w:val="TableContents"/>
+              <w:jc w:val="both"/>
+              <w:rPr>
+                <w:rFonts w:hint="eastAsia"/>
+                <w:i/>
+              </w:rPr>
+            </w:pPr>
+            <w:r>
+              <w:rPr>
+                <w:i/>
+              </w:rPr>
               <w:t>Protección legal:</w:t>
             </w:r>
           </w:p>
@@ -3193,6 +4757,7 @@
               </w:rPr>
             </w:pPr>
             <w:r>
+              <w:lastRenderedPageBreak/>
               <w:t>4.4. COMUNICACIÓN</w:t>
             </w:r>
           </w:p>
@@ -3212,7 +4777,6 @@
               </w:rPr>
             </w:pPr>
             <w:r>
-              <w:lastRenderedPageBreak/>
               <w:t>Publicidad:</w:t>
             </w:r>
           </w:p>
@@ -9300,6 +10864,7 @@
                 <w:sz w:val="16"/>
                 <w:szCs w:val="16"/>
               </w:rPr>
+              <w:lastRenderedPageBreak/>
               <w:t>Aportaciones de los socios</w:t>
             </w:r>
           </w:p>
@@ -10380,7 +11945,6 @@
                 <w:sz w:val="16"/>
                 <w:szCs w:val="16"/>
               </w:rPr>
-              <w:lastRenderedPageBreak/>
               <w:t>Subvenciones</w:t>
             </w:r>
           </w:p>
@@ -23218,6 +24782,7 @@
                 <w:sz w:val="16"/>
                 <w:szCs w:val="16"/>
               </w:rPr>
+              <w:lastRenderedPageBreak/>
               <w:t>Gastos de explotación</w:t>
             </w:r>
           </w:p>
@@ -23548,7 +25113,6 @@
                 <w:sz w:val="16"/>
                 <w:szCs w:val="16"/>
               </w:rPr>
-              <w:lastRenderedPageBreak/>
               <w:t>Alquileres</w:t>
             </w:r>
           </w:p>
@@ -29378,6 +30942,7 @@
         </w:rPr>
       </w:pPr>
       <w:r>
+        <w:lastRenderedPageBreak/>
         <w:t>g) Amortización del inmovilizado</w:t>
       </w:r>
     </w:p>
@@ -31056,6 +32621,475 @@
     </w:p>
   </w:footnote>
 </w:footnotes>
+</file>
+
+<file path=word/numbering.xml><?xml version="1.0" encoding="utf-8"?>
+<w:numbering xmlns:wpc="http://schemas.microsoft.com/office/word/2010/wordprocessingCanvas" xmlns:cx="http://schemas.microsoft.com/office/drawing/2014/chartex" xmlns:cx1="http://schemas.microsoft.com/office/drawing/2015/9/8/chartex" xmlns:cx2="http://schemas.microsoft.com/office/drawing/2015/10/21/chartex" xmlns:cx3="http://schemas.microsoft.com/office/drawing/2016/5/9/chartex" xmlns:cx4="http://schemas.microsoft.com/office/drawing/2016/5/10/chartex" xmlns:cx5="http://schemas.microsoft.com/office/drawing/2016/5/11/chartex" xmlns:cx6="http://schemas.microsoft.com/office/drawing/2016/5/12/chartex" xmlns:cx7="http://schemas.microsoft.com/office/drawing/2016/5/13/chartex" xmlns:cx8="http://schemas.microsoft.com/office/drawing/2016/5/14/chartex" xmlns:mc="http://schemas.openxmlformats.org/markup-compatibility/2006" xmlns:aink="http://schemas.microsoft.com/office/drawing/2016/ink" xmlns:am3d="http://schemas.microsoft.com/office/drawing/2017/model3d" xmlns:o="urn:schemas-microsoft-com:office:office" xmlns:r="http://schemas.openxmlformats.org/officeDocument/2006/relationships" xmlns:m="http://schemas.openxmlformats.org/officeDocument/2006/math" xmlns:v="urn:schemas-microsoft-com:vml" xmlns:wp14="http://schemas.microsoft.com/office/word/2010/wordprocessingDrawing" xmlns:wp="http://schemas.openxmlformats.org/drawingml/2006/wordprocessingDrawing" xmlns:w10="urn:schemas-microsoft-com:office:word" xmlns:w="http://schemas.openxmlformats.org/wordprocessingml/2006/main" xmlns:w14="http://schemas.microsoft.com/office/word/2010/wordml" xmlns:w15="http://schemas.microsoft.com/office/word/2012/wordml" xmlns:w16cid="http://schemas.microsoft.com/office/word/2016/wordml/cid" xmlns:w16se="http://schemas.microsoft.com/office/word/2015/wordml/symex" xmlns:wpg="http://schemas.microsoft.com/office/word/2010/wordprocessingGroup" xmlns:wpi="http://schemas.microsoft.com/office/word/2010/wordprocessingInk" xmlns:wne="http://schemas.microsoft.com/office/word/2006/wordml" xmlns:wps="http://schemas.microsoft.com/office/word/2010/wordprocessingShape" mc:Ignorable="w14 w15 w16se w16cid wp14">
+  <w:abstractNum w:abstractNumId="0" w15:restartNumberingAfterBreak="0">
+    <w:nsid w:val="03D7741A"/>
+    <w:multiLevelType w:val="hybridMultilevel"/>
+    <w:tmpl w:val="46FEF95A"/>
+    <w:lvl w:ilvl="0" w:tplc="0C0A0009">
+      <w:start w:val="1"/>
+      <w:numFmt w:val="bullet"/>
+      <w:lvlText w:val=""/>
+      <w:lvlJc w:val="left"/>
+      <w:pPr>
+        <w:ind w:left="720" w:hanging="360"/>
+      </w:pPr>
+      <w:rPr>
+        <w:rFonts w:ascii="Wingdings" w:hAnsi="Wingdings" w:hint="default"/>
+      </w:rPr>
+    </w:lvl>
+    <w:lvl w:ilvl="1" w:tplc="0C0A0003" w:tentative="1">
+      <w:start w:val="1"/>
+      <w:numFmt w:val="bullet"/>
+      <w:lvlText w:val="o"/>
+      <w:lvlJc w:val="left"/>
+      <w:pPr>
+        <w:ind w:left="1440" w:hanging="360"/>
+      </w:pPr>
+      <w:rPr>
+        <w:rFonts w:ascii="Courier New" w:hAnsi="Courier New" w:cs="Courier New" w:hint="default"/>
+      </w:rPr>
+    </w:lvl>
+    <w:lvl w:ilvl="2" w:tplc="0C0A0005" w:tentative="1">
+      <w:start w:val="1"/>
+      <w:numFmt w:val="bullet"/>
+      <w:lvlText w:val=""/>
+      <w:lvlJc w:val="left"/>
+      <w:pPr>
+        <w:ind w:left="2160" w:hanging="360"/>
+      </w:pPr>
+      <w:rPr>
+        <w:rFonts w:ascii="Wingdings" w:hAnsi="Wingdings" w:hint="default"/>
+      </w:rPr>
+    </w:lvl>
+    <w:lvl w:ilvl="3" w:tplc="0C0A0001" w:tentative="1">
+      <w:start w:val="1"/>
+      <w:numFmt w:val="bullet"/>
+      <w:lvlText w:val=""/>
+      <w:lvlJc w:val="left"/>
+      <w:pPr>
+        <w:ind w:left="2880" w:hanging="360"/>
+      </w:pPr>
+      <w:rPr>
+        <w:rFonts w:ascii="Symbol" w:hAnsi="Symbol" w:hint="default"/>
+      </w:rPr>
+    </w:lvl>
+    <w:lvl w:ilvl="4" w:tplc="0C0A0003" w:tentative="1">
+      <w:start w:val="1"/>
+      <w:numFmt w:val="bullet"/>
+      <w:lvlText w:val="o"/>
+      <w:lvlJc w:val="left"/>
+      <w:pPr>
+        <w:ind w:left="3600" w:hanging="360"/>
+      </w:pPr>
+      <w:rPr>
+        <w:rFonts w:ascii="Courier New" w:hAnsi="Courier New" w:cs="Courier New" w:hint="default"/>
+      </w:rPr>
+    </w:lvl>
+    <w:lvl w:ilvl="5" w:tplc="0C0A0005" w:tentative="1">
+      <w:start w:val="1"/>
+      <w:numFmt w:val="bullet"/>
+      <w:lvlText w:val=""/>
+      <w:lvlJc w:val="left"/>
+      <w:pPr>
+        <w:ind w:left="4320" w:hanging="360"/>
+      </w:pPr>
+      <w:rPr>
+        <w:rFonts w:ascii="Wingdings" w:hAnsi="Wingdings" w:hint="default"/>
+      </w:rPr>
+    </w:lvl>
+    <w:lvl w:ilvl="6" w:tplc="0C0A0001" w:tentative="1">
+      <w:start w:val="1"/>
+      <w:numFmt w:val="bullet"/>
+      <w:lvlText w:val=""/>
+      <w:lvlJc w:val="left"/>
+      <w:pPr>
+        <w:ind w:left="5040" w:hanging="360"/>
+      </w:pPr>
+      <w:rPr>
+        <w:rFonts w:ascii="Symbol" w:hAnsi="Symbol" w:hint="default"/>
+      </w:rPr>
+    </w:lvl>
+    <w:lvl w:ilvl="7" w:tplc="0C0A0003" w:tentative="1">
+      <w:start w:val="1"/>
+      <w:numFmt w:val="bullet"/>
+      <w:lvlText w:val="o"/>
+      <w:lvlJc w:val="left"/>
+      <w:pPr>
+        <w:ind w:left="5760" w:hanging="360"/>
+      </w:pPr>
+      <w:rPr>
+        <w:rFonts w:ascii="Courier New" w:hAnsi="Courier New" w:cs="Courier New" w:hint="default"/>
+      </w:rPr>
+    </w:lvl>
+    <w:lvl w:ilvl="8" w:tplc="0C0A0005" w:tentative="1">
+      <w:start w:val="1"/>
+      <w:numFmt w:val="bullet"/>
+      <w:lvlText w:val=""/>
+      <w:lvlJc w:val="left"/>
+      <w:pPr>
+        <w:ind w:left="6480" w:hanging="360"/>
+      </w:pPr>
+      <w:rPr>
+        <w:rFonts w:ascii="Wingdings" w:hAnsi="Wingdings" w:hint="default"/>
+      </w:rPr>
+    </w:lvl>
+  </w:abstractNum>
+  <w:abstractNum w:abstractNumId="1" w15:restartNumberingAfterBreak="0">
+    <w:nsid w:val="1E317B63"/>
+    <w:multiLevelType w:val="hybridMultilevel"/>
+    <w:tmpl w:val="9BDA6B92"/>
+    <w:lvl w:ilvl="0" w:tplc="0C0A0005">
+      <w:start w:val="1"/>
+      <w:numFmt w:val="bullet"/>
+      <w:lvlText w:val=""/>
+      <w:lvlJc w:val="left"/>
+      <w:pPr>
+        <w:ind w:left="784" w:hanging="360"/>
+      </w:pPr>
+      <w:rPr>
+        <w:rFonts w:ascii="Wingdings" w:hAnsi="Wingdings" w:hint="default"/>
+      </w:rPr>
+    </w:lvl>
+    <w:lvl w:ilvl="1" w:tplc="0C0A0003" w:tentative="1">
+      <w:start w:val="1"/>
+      <w:numFmt w:val="bullet"/>
+      <w:lvlText w:val="o"/>
+      <w:lvlJc w:val="left"/>
+      <w:pPr>
+        <w:ind w:left="1504" w:hanging="360"/>
+      </w:pPr>
+      <w:rPr>
+        <w:rFonts w:ascii="Courier New" w:hAnsi="Courier New" w:cs="Courier New" w:hint="default"/>
+      </w:rPr>
+    </w:lvl>
+    <w:lvl w:ilvl="2" w:tplc="0C0A0005" w:tentative="1">
+      <w:start w:val="1"/>
+      <w:numFmt w:val="bullet"/>
+      <w:lvlText w:val=""/>
+      <w:lvlJc w:val="left"/>
+      <w:pPr>
+        <w:ind w:left="2224" w:hanging="360"/>
+      </w:pPr>
+      <w:rPr>
+        <w:rFonts w:ascii="Wingdings" w:hAnsi="Wingdings" w:hint="default"/>
+      </w:rPr>
+    </w:lvl>
+    <w:lvl w:ilvl="3" w:tplc="0C0A0001" w:tentative="1">
+      <w:start w:val="1"/>
+      <w:numFmt w:val="bullet"/>
+      <w:lvlText w:val=""/>
+      <w:lvlJc w:val="left"/>
+      <w:pPr>
+        <w:ind w:left="2944" w:hanging="360"/>
+      </w:pPr>
+      <w:rPr>
+        <w:rFonts w:ascii="Symbol" w:hAnsi="Symbol" w:hint="default"/>
+      </w:rPr>
+    </w:lvl>
+    <w:lvl w:ilvl="4" w:tplc="0C0A0003" w:tentative="1">
+      <w:start w:val="1"/>
+      <w:numFmt w:val="bullet"/>
+      <w:lvlText w:val="o"/>
+      <w:lvlJc w:val="left"/>
+      <w:pPr>
+        <w:ind w:left="3664" w:hanging="360"/>
+      </w:pPr>
+      <w:rPr>
+        <w:rFonts w:ascii="Courier New" w:hAnsi="Courier New" w:cs="Courier New" w:hint="default"/>
+      </w:rPr>
+    </w:lvl>
+    <w:lvl w:ilvl="5" w:tplc="0C0A0005" w:tentative="1">
+      <w:start w:val="1"/>
+      <w:numFmt w:val="bullet"/>
+      <w:lvlText w:val=""/>
+      <w:lvlJc w:val="left"/>
+      <w:pPr>
+        <w:ind w:left="4384" w:hanging="360"/>
+      </w:pPr>
+      <w:rPr>
+        <w:rFonts w:ascii="Wingdings" w:hAnsi="Wingdings" w:hint="default"/>
+      </w:rPr>
+    </w:lvl>
+    <w:lvl w:ilvl="6" w:tplc="0C0A0001" w:tentative="1">
+      <w:start w:val="1"/>
+      <w:numFmt w:val="bullet"/>
+      <w:lvlText w:val=""/>
+      <w:lvlJc w:val="left"/>
+      <w:pPr>
+        <w:ind w:left="5104" w:hanging="360"/>
+      </w:pPr>
+      <w:rPr>
+        <w:rFonts w:ascii="Symbol" w:hAnsi="Symbol" w:hint="default"/>
+      </w:rPr>
+    </w:lvl>
+    <w:lvl w:ilvl="7" w:tplc="0C0A0003" w:tentative="1">
+      <w:start w:val="1"/>
+      <w:numFmt w:val="bullet"/>
+      <w:lvlText w:val="o"/>
+      <w:lvlJc w:val="left"/>
+      <w:pPr>
+        <w:ind w:left="5824" w:hanging="360"/>
+      </w:pPr>
+      <w:rPr>
+        <w:rFonts w:ascii="Courier New" w:hAnsi="Courier New" w:cs="Courier New" w:hint="default"/>
+      </w:rPr>
+    </w:lvl>
+    <w:lvl w:ilvl="8" w:tplc="0C0A0005" w:tentative="1">
+      <w:start w:val="1"/>
+      <w:numFmt w:val="bullet"/>
+      <w:lvlText w:val=""/>
+      <w:lvlJc w:val="left"/>
+      <w:pPr>
+        <w:ind w:left="6544" w:hanging="360"/>
+      </w:pPr>
+      <w:rPr>
+        <w:rFonts w:ascii="Wingdings" w:hAnsi="Wingdings" w:hint="default"/>
+      </w:rPr>
+    </w:lvl>
+  </w:abstractNum>
+  <w:abstractNum w:abstractNumId="2" w15:restartNumberingAfterBreak="0">
+    <w:nsid w:val="388A41A8"/>
+    <w:multiLevelType w:val="hybridMultilevel"/>
+    <w:tmpl w:val="352A0600"/>
+    <w:lvl w:ilvl="0" w:tplc="0C0A000D">
+      <w:start w:val="1"/>
+      <w:numFmt w:val="bullet"/>
+      <w:lvlText w:val=""/>
+      <w:lvlJc w:val="left"/>
+      <w:pPr>
+        <w:ind w:left="720" w:hanging="360"/>
+      </w:pPr>
+      <w:rPr>
+        <w:rFonts w:ascii="Wingdings" w:hAnsi="Wingdings" w:hint="default"/>
+      </w:rPr>
+    </w:lvl>
+    <w:lvl w:ilvl="1" w:tplc="0C0A0003" w:tentative="1">
+      <w:start w:val="1"/>
+      <w:numFmt w:val="bullet"/>
+      <w:lvlText w:val="o"/>
+      <w:lvlJc w:val="left"/>
+      <w:pPr>
+        <w:ind w:left="1440" w:hanging="360"/>
+      </w:pPr>
+      <w:rPr>
+        <w:rFonts w:ascii="Courier New" w:hAnsi="Courier New" w:cs="Courier New" w:hint="default"/>
+      </w:rPr>
+    </w:lvl>
+    <w:lvl w:ilvl="2" w:tplc="0C0A0005" w:tentative="1">
+      <w:start w:val="1"/>
+      <w:numFmt w:val="bullet"/>
+      <w:lvlText w:val=""/>
+      <w:lvlJc w:val="left"/>
+      <w:pPr>
+        <w:ind w:left="2160" w:hanging="360"/>
+      </w:pPr>
+      <w:rPr>
+        <w:rFonts w:ascii="Wingdings" w:hAnsi="Wingdings" w:hint="default"/>
+      </w:rPr>
+    </w:lvl>
+    <w:lvl w:ilvl="3" w:tplc="0C0A0001" w:tentative="1">
+      <w:start w:val="1"/>
+      <w:numFmt w:val="bullet"/>
+      <w:lvlText w:val=""/>
+      <w:lvlJc w:val="left"/>
+      <w:pPr>
+        <w:ind w:left="2880" w:hanging="360"/>
+      </w:pPr>
+      <w:rPr>
+        <w:rFonts w:ascii="Symbol" w:hAnsi="Symbol" w:hint="default"/>
+      </w:rPr>
+    </w:lvl>
+    <w:lvl w:ilvl="4" w:tplc="0C0A0003" w:tentative="1">
+      <w:start w:val="1"/>
+      <w:numFmt w:val="bullet"/>
+      <w:lvlText w:val="o"/>
+      <w:lvlJc w:val="left"/>
+      <w:pPr>
+        <w:ind w:left="3600" w:hanging="360"/>
+      </w:pPr>
+      <w:rPr>
+        <w:rFonts w:ascii="Courier New" w:hAnsi="Courier New" w:cs="Courier New" w:hint="default"/>
+      </w:rPr>
+    </w:lvl>
+    <w:lvl w:ilvl="5" w:tplc="0C0A0005" w:tentative="1">
+      <w:start w:val="1"/>
+      <w:numFmt w:val="bullet"/>
+      <w:lvlText w:val=""/>
+      <w:lvlJc w:val="left"/>
+      <w:pPr>
+        <w:ind w:left="4320" w:hanging="360"/>
+      </w:pPr>
+      <w:rPr>
+        <w:rFonts w:ascii="Wingdings" w:hAnsi="Wingdings" w:hint="default"/>
+      </w:rPr>
+    </w:lvl>
+    <w:lvl w:ilvl="6" w:tplc="0C0A0001" w:tentative="1">
+      <w:start w:val="1"/>
+      <w:numFmt w:val="bullet"/>
+      <w:lvlText w:val=""/>
+      <w:lvlJc w:val="left"/>
+      <w:pPr>
+        <w:ind w:left="5040" w:hanging="360"/>
+      </w:pPr>
+      <w:rPr>
+        <w:rFonts w:ascii="Symbol" w:hAnsi="Symbol" w:hint="default"/>
+      </w:rPr>
+    </w:lvl>
+    <w:lvl w:ilvl="7" w:tplc="0C0A0003" w:tentative="1">
+      <w:start w:val="1"/>
+      <w:numFmt w:val="bullet"/>
+      <w:lvlText w:val="o"/>
+      <w:lvlJc w:val="left"/>
+      <w:pPr>
+        <w:ind w:left="5760" w:hanging="360"/>
+      </w:pPr>
+      <w:rPr>
+        <w:rFonts w:ascii="Courier New" w:hAnsi="Courier New" w:cs="Courier New" w:hint="default"/>
+      </w:rPr>
+    </w:lvl>
+    <w:lvl w:ilvl="8" w:tplc="0C0A0005" w:tentative="1">
+      <w:start w:val="1"/>
+      <w:numFmt w:val="bullet"/>
+      <w:lvlText w:val=""/>
+      <w:lvlJc w:val="left"/>
+      <w:pPr>
+        <w:ind w:left="6480" w:hanging="360"/>
+      </w:pPr>
+      <w:rPr>
+        <w:rFonts w:ascii="Wingdings" w:hAnsi="Wingdings" w:hint="default"/>
+      </w:rPr>
+    </w:lvl>
+  </w:abstractNum>
+  <w:abstractNum w:abstractNumId="3" w15:restartNumberingAfterBreak="0">
+    <w:nsid w:val="4BFA7A2A"/>
+    <w:multiLevelType w:val="hybridMultilevel"/>
+    <w:tmpl w:val="E40C24B0"/>
+    <w:lvl w:ilvl="0" w:tplc="0C0A0003">
+      <w:start w:val="1"/>
+      <w:numFmt w:val="bullet"/>
+      <w:lvlText w:val="o"/>
+      <w:lvlJc w:val="left"/>
+      <w:pPr>
+        <w:ind w:left="720" w:hanging="360"/>
+      </w:pPr>
+      <w:rPr>
+        <w:rFonts w:ascii="Courier New" w:hAnsi="Courier New" w:cs="Courier New" w:hint="default"/>
+      </w:rPr>
+    </w:lvl>
+    <w:lvl w:ilvl="1" w:tplc="0C0A0003" w:tentative="1">
+      <w:start w:val="1"/>
+      <w:numFmt w:val="bullet"/>
+      <w:lvlText w:val="o"/>
+      <w:lvlJc w:val="left"/>
+      <w:pPr>
+        <w:ind w:left="1440" w:hanging="360"/>
+      </w:pPr>
+      <w:rPr>
+        <w:rFonts w:ascii="Courier New" w:hAnsi="Courier New" w:cs="Courier New" w:hint="default"/>
+      </w:rPr>
+    </w:lvl>
+    <w:lvl w:ilvl="2" w:tplc="0C0A0005" w:tentative="1">
+      <w:start w:val="1"/>
+      <w:numFmt w:val="bullet"/>
+      <w:lvlText w:val=""/>
+      <w:lvlJc w:val="left"/>
+      <w:pPr>
+        <w:ind w:left="2160" w:hanging="360"/>
+      </w:pPr>
+      <w:rPr>
+        <w:rFonts w:ascii="Wingdings" w:hAnsi="Wingdings" w:hint="default"/>
+      </w:rPr>
+    </w:lvl>
+    <w:lvl w:ilvl="3" w:tplc="0C0A0001" w:tentative="1">
+      <w:start w:val="1"/>
+      <w:numFmt w:val="bullet"/>
+      <w:lvlText w:val=""/>
+      <w:lvlJc w:val="left"/>
+      <w:pPr>
+        <w:ind w:left="2880" w:hanging="360"/>
+      </w:pPr>
+      <w:rPr>
+        <w:rFonts w:ascii="Symbol" w:hAnsi="Symbol" w:hint="default"/>
+      </w:rPr>
+    </w:lvl>
+    <w:lvl w:ilvl="4" w:tplc="0C0A0003" w:tentative="1">
+      <w:start w:val="1"/>
+      <w:numFmt w:val="bullet"/>
+      <w:lvlText w:val="o"/>
+      <w:lvlJc w:val="left"/>
+      <w:pPr>
+        <w:ind w:left="3600" w:hanging="360"/>
+      </w:pPr>
+      <w:rPr>
+        <w:rFonts w:ascii="Courier New" w:hAnsi="Courier New" w:cs="Courier New" w:hint="default"/>
+      </w:rPr>
+    </w:lvl>
+    <w:lvl w:ilvl="5" w:tplc="0C0A0005" w:tentative="1">
+      <w:start w:val="1"/>
+      <w:numFmt w:val="bullet"/>
+      <w:lvlText w:val=""/>
+      <w:lvlJc w:val="left"/>
+      <w:pPr>
+        <w:ind w:left="4320" w:hanging="360"/>
+      </w:pPr>
+      <w:rPr>
+        <w:rFonts w:ascii="Wingdings" w:hAnsi="Wingdings" w:hint="default"/>
+      </w:rPr>
+    </w:lvl>
+    <w:lvl w:ilvl="6" w:tplc="0C0A0001" w:tentative="1">
+      <w:start w:val="1"/>
+      <w:numFmt w:val="bullet"/>
+      <w:lvlText w:val=""/>
+      <w:lvlJc w:val="left"/>
+      <w:pPr>
+        <w:ind w:left="5040" w:hanging="360"/>
+      </w:pPr>
+      <w:rPr>
+        <w:rFonts w:ascii="Symbol" w:hAnsi="Symbol" w:hint="default"/>
+      </w:rPr>
+    </w:lvl>
+    <w:lvl w:ilvl="7" w:tplc="0C0A0003" w:tentative="1">
+      <w:start w:val="1"/>
+      <w:numFmt w:val="bullet"/>
+      <w:lvlText w:val="o"/>
+      <w:lvlJc w:val="left"/>
+      <w:pPr>
+        <w:ind w:left="5760" w:hanging="360"/>
+      </w:pPr>
+      <w:rPr>
+        <w:rFonts w:ascii="Courier New" w:hAnsi="Courier New" w:cs="Courier New" w:hint="default"/>
+      </w:rPr>
+    </w:lvl>
+    <w:lvl w:ilvl="8" w:tplc="0C0A0005" w:tentative="1">
+      <w:start w:val="1"/>
+      <w:numFmt w:val="bullet"/>
+      <w:lvlText w:val=""/>
+      <w:lvlJc w:val="left"/>
+      <w:pPr>
+        <w:ind w:left="6480" w:hanging="360"/>
+      </w:pPr>
+      <w:rPr>
+        <w:rFonts w:ascii="Wingdings" w:hAnsi="Wingdings" w:hint="default"/>
+      </w:rPr>
+    </w:lvl>
+  </w:abstractNum>
+  <w:num w:numId="1">
+    <w:abstractNumId w:val="0"/>
+  </w:num>
+  <w:num w:numId="2">
+    <w:abstractNumId w:val="2"/>
+  </w:num>
+  <w:num w:numId="3">
+    <w:abstractNumId w:val="3"/>
+  </w:num>
+  <w:num w:numId="4">
+    <w:abstractNumId w:val="1"/>
+  </w:num>
+</w:numbering>
 </file>
 
 <file path=word/styles.xml><?xml version="1.0" encoding="utf-8"?>

</xml_diff>

<commit_message>
Add: analisis externo, factores macroentorno
</commit_message>
<xml_diff>
--- a/ProyectoEmpresaV1.docx
+++ b/ProyectoEmpresaV1.docx
@@ -673,6 +673,9 @@
     <w:p>
       <w:pPr>
         <w:pStyle w:val="Standard"/>
+        <w:rPr>
+          <w:rFonts w:hint="eastAsia"/>
+        </w:rPr>
       </w:pPr>
     </w:p>
     <w:p>
@@ -687,21 +690,7 @@
           <w:b/>
           <w:bCs/>
         </w:rPr>
-        <w:t>1</w:t>
-      </w:r>
-      <w:r>
-        <w:rPr>
-          <w:b/>
-          <w:bCs/>
-        </w:rPr>
-        <w:t xml:space="preserve">. </w:t>
-      </w:r>
-      <w:r>
-        <w:rPr>
-          <w:b/>
-          <w:bCs/>
-        </w:rPr>
-        <w:t>Introducción</w:t>
+        <w:t>1. Introducción</w:t>
       </w:r>
     </w:p>
     <w:p>
@@ -1100,6 +1089,9 @@
           <w:p>
             <w:pPr>
               <w:pStyle w:val="Standard"/>
+              <w:rPr>
+                <w:rFonts w:hint="eastAsia"/>
+              </w:rPr>
             </w:pPr>
             <w:r>
               <w:t xml:space="preserve">Los objetivos generales son los de diseñar un plan de negocio que permita determinar la </w:t>
@@ -1111,23 +1103,23 @@
               <w:t>de la empresa</w:t>
             </w:r>
             <w:r>
-              <w:t xml:space="preserve"> SKATEPARK como escenario deportivo de entrenamiento - e</w:t>
-            </w:r>
-            <w:r>
-              <w:t>n la modalidad de deportes extremos urbanos</w:t>
-            </w:r>
-            <w:r>
-              <w:t xml:space="preserve"> - y del ocio, además de desarrollar eventos competitivos de exhibición y cultura, con los más altos estándares de seguridad y adecuación.</w:t>
+              <w:t xml:space="preserve"> SKATEPARK como escenario deportivo de entrenamiento - en la modalidad de deportes extremos urbanos - y del ocio, además de desarrollar eventos competitivos de exhibición y cultura, con los más altos estándares de seguridad y adecuación.</w:t>
             </w:r>
           </w:p>
           <w:p>
             <w:pPr>
               <w:pStyle w:val="Standard"/>
+              <w:rPr>
+                <w:rFonts w:hint="eastAsia"/>
+              </w:rPr>
             </w:pPr>
           </w:p>
           <w:p>
             <w:pPr>
               <w:pStyle w:val="Standard"/>
+              <w:rPr>
+                <w:rFonts w:hint="eastAsia"/>
+              </w:rPr>
             </w:pPr>
             <w:r>
               <w:t>Los objetivos serán:</w:t>
@@ -1140,6 +1132,9 @@
                 <w:ilvl w:val="0"/>
                 <w:numId w:val="1"/>
               </w:numPr>
+              <w:rPr>
+                <w:rFonts w:hint="eastAsia"/>
+              </w:rPr>
             </w:pPr>
             <w:r>
               <w:t xml:space="preserve">Desarrollar un estudio de mercados que permita conocer la viabilidad de una empresa de </w:t>
@@ -1160,6 +1155,9 @@
                 <w:ilvl w:val="0"/>
                 <w:numId w:val="1"/>
               </w:numPr>
+              <w:rPr>
+                <w:rFonts w:hint="eastAsia"/>
+              </w:rPr>
             </w:pPr>
             <w:r>
               <w:t>Realizar un estudio técnico que responda a las expectativas propias del proyecto y desarrolle el crecimiento de este.</w:t>
@@ -1172,6 +1170,9 @@
                 <w:ilvl w:val="0"/>
                 <w:numId w:val="1"/>
               </w:numPr>
+              <w:rPr>
+                <w:rFonts w:hint="eastAsia"/>
+              </w:rPr>
             </w:pPr>
             <w:r>
               <w:t>Hacer un planteamiento</w:t>
@@ -1195,6 +1196,9 @@
                 <w:ilvl w:val="0"/>
                 <w:numId w:val="1"/>
               </w:numPr>
+              <w:rPr>
+                <w:rFonts w:hint="eastAsia"/>
+              </w:rPr>
             </w:pPr>
             <w:r>
               <w:t>Realizar estudio, análisis y evaluación económica y financiera al proyecto.</w:t>
@@ -1551,14 +1555,30 @@
           <w:b/>
           <w:bCs/>
         </w:rPr>
-        <w:t>2. Definición del par producto / mercado</w:t>
+        <w:t xml:space="preserve">2. Definición </w:t>
       </w:r>
       <w:r>
         <w:rPr>
           <w:b/>
           <w:bCs/>
         </w:rPr>
-        <w:t xml:space="preserve"> / </w:t>
+        <w:t xml:space="preserve">Logotipo y </w:t>
+      </w:r>
+      <w:proofErr w:type="spellStart"/>
+      <w:r>
+        <w:rPr>
+          <w:b/>
+          <w:bCs/>
+        </w:rPr>
+        <w:t>Esloga</w:t>
+      </w:r>
+      <w:proofErr w:type="spellEnd"/>
+      <w:r>
+        <w:rPr>
+          <w:b/>
+          <w:bCs/>
+        </w:rPr>
+        <w:t>.</w:t>
       </w:r>
     </w:p>
     <w:p>
@@ -1613,57 +1633,52 @@
                 <w:color w:val="0070C0"/>
                 <w:u w:val="single"/>
               </w:rPr>
-              <w:t>DEFINICIÓN PAR PRODUCTO / MERCADO:</w:t>
-            </w:r>
-          </w:p>
-          <w:p>
-            <w:pPr>
-              <w:pStyle w:val="TableContents"/>
-            </w:pPr>
-          </w:p>
-          <w:p>
-            <w:pPr>
-              <w:pStyle w:val="TableContents"/>
-              <w:jc w:val="both"/>
-            </w:pPr>
-            <w:r>
-              <w:t>Es una empresa dedicada a la prestación de servicios deportivos y recreativos, dirigida a la población mayor de 14 años en delante de la localidad de Santa Cruz de Tenerife practicante de este tipo de deportes o interesados en aprender.</w:t>
-            </w:r>
-          </w:p>
-          <w:p>
-            <w:pPr>
-              <w:pStyle w:val="TableContents"/>
-              <w:jc w:val="both"/>
-            </w:pPr>
-          </w:p>
-          <w:p>
-            <w:pPr>
-              <w:pStyle w:val="TableContents"/>
-              <w:rPr>
-                <w:rFonts w:hint="eastAsia"/>
+              <w:t>LOGOTIPO / ESLOGAN</w:t>
+            </w:r>
+            <w:r>
+              <w:rPr>
                 <w:color w:val="0070C0"/>
                 <w:u w:val="single"/>
               </w:rPr>
-            </w:pPr>
-            <w:r>
-              <w:rPr>
-                <w:color w:val="0070C0"/>
-                <w:u w:val="single"/>
-              </w:rPr>
-              <w:t>LOGOTIPO / ESLOGAN</w:t>
-            </w:r>
-            <w:r>
-              <w:rPr>
-                <w:color w:val="0070C0"/>
-                <w:u w:val="single"/>
-              </w:rPr>
               <w:t>:</w:t>
             </w:r>
           </w:p>
           <w:p>
             <w:pPr>
               <w:pStyle w:val="TableContents"/>
+              <w:rPr>
+                <w:rFonts w:hint="eastAsia"/>
+              </w:rPr>
+            </w:pPr>
+          </w:p>
+          <w:p>
+            <w:pPr>
+              <w:pStyle w:val="TableContents"/>
               <w:jc w:val="both"/>
+              <w:rPr>
+                <w:rFonts w:hint="eastAsia"/>
+              </w:rPr>
+            </w:pPr>
+            <w:r>
+              <w:t>Es una empresa dedicada a la prestación de servicios deportivos y recreativos, dirigida a la población mayor de 14 años en delante de la localidad de Santa Cruz de Tenerife practicante de este tipo de deportes o interesados en aprender.</w:t>
+            </w:r>
+          </w:p>
+          <w:p>
+            <w:pPr>
+              <w:pStyle w:val="TableContents"/>
+              <w:jc w:val="both"/>
+              <w:rPr>
+                <w:rFonts w:hint="eastAsia"/>
+              </w:rPr>
+            </w:pPr>
+          </w:p>
+          <w:p>
+            <w:pPr>
+              <w:pStyle w:val="TableContents"/>
+              <w:jc w:val="both"/>
+              <w:rPr>
+                <w:rFonts w:hint="eastAsia"/>
+              </w:rPr>
             </w:pPr>
             <w:r>
               <w:rPr>
@@ -1717,6 +1732,9 @@
             <w:pPr>
               <w:pStyle w:val="TableContents"/>
               <w:jc w:val="both"/>
+              <w:rPr>
+                <w:rFonts w:hint="eastAsia"/>
+              </w:rPr>
             </w:pPr>
           </w:p>
           <w:p>
@@ -1845,6 +1863,9 @@
           <w:p>
             <w:pPr>
               <w:pStyle w:val="Standard"/>
+              <w:rPr>
+                <w:rFonts w:hint="eastAsia"/>
+              </w:rPr>
             </w:pPr>
             <w:r>
               <w:t>Los valores de la empresa SKATEPARK, son:</w:t>
@@ -1857,6 +1878,9 @@
                 <w:ilvl w:val="0"/>
                 <w:numId w:val="2"/>
               </w:numPr>
+              <w:rPr>
+                <w:rFonts w:hint="eastAsia"/>
+              </w:rPr>
             </w:pPr>
             <w:r>
               <w:t>Unión, trabajar en equipo y alcanzar metas comunes.</w:t>
@@ -1869,9 +1893,11 @@
                 <w:ilvl w:val="0"/>
                 <w:numId w:val="2"/>
               </w:numPr>
-            </w:pPr>
-            <w:r>
-              <w:lastRenderedPageBreak/>
+              <w:rPr>
+                <w:rFonts w:hint="eastAsia"/>
+              </w:rPr>
+            </w:pPr>
+            <w:r>
               <w:t>Excelencia en el servicio</w:t>
             </w:r>
             <w:r>
@@ -1888,8 +1914,12 @@
                 <w:ilvl w:val="0"/>
                 <w:numId w:val="2"/>
               </w:numPr>
-            </w:pPr>
-            <w:r>
+              <w:rPr>
+                <w:rFonts w:hint="eastAsia"/>
+              </w:rPr>
+            </w:pPr>
+            <w:r>
+              <w:lastRenderedPageBreak/>
               <w:t>Innovación</w:t>
             </w:r>
             <w:r>
@@ -1906,6 +1936,9 @@
                 <w:ilvl w:val="0"/>
                 <w:numId w:val="2"/>
               </w:numPr>
+              <w:rPr>
+                <w:rFonts w:hint="eastAsia"/>
+              </w:rPr>
             </w:pPr>
             <w:r>
               <w:t>Honestidad</w:t>
@@ -1927,12 +1960,36 @@
                 <w:ilvl w:val="0"/>
                 <w:numId w:val="2"/>
               </w:numPr>
-              <w:rPr>
-                <w:rFonts w:hint="eastAsia"/>
-              </w:rPr>
             </w:pPr>
             <w:r>
               <w:t>Pasión, haciendo las cosas con amor y cariño, generando compromiso en cuerpo y mente.</w:t>
+            </w:r>
+          </w:p>
+          <w:p>
+            <w:pPr>
+              <w:pStyle w:val="Standard"/>
+              <w:numPr>
+                <w:ilvl w:val="0"/>
+                <w:numId w:val="2"/>
+              </w:numPr>
+            </w:pPr>
+            <w:r>
+              <w:t>La administración de los recursos institucionales debe hacerse con criterios de transparencia, racionalidad, justicia, productividad, autosostenibilidad y generación de valor a la economía.</w:t>
+            </w:r>
+          </w:p>
+          <w:p>
+            <w:pPr>
+              <w:pStyle w:val="Standard"/>
+              <w:numPr>
+                <w:ilvl w:val="0"/>
+                <w:numId w:val="2"/>
+              </w:numPr>
+              <w:rPr>
+                <w:rFonts w:hint="eastAsia"/>
+              </w:rPr>
+            </w:pPr>
+            <w:r>
+              <w:t>El establecimiento de vínculos con los sectores económicos, políticos y sociales para la interacción institucional.</w:t>
             </w:r>
           </w:p>
         </w:tc>
@@ -2014,34 +2071,312 @@
               <w:pStyle w:val="TableContents"/>
               <w:rPr>
                 <w:rFonts w:hint="eastAsia"/>
-              </w:rPr>
-            </w:pPr>
-            <w:r>
-              <w:t>3.1. ANÁLISIS EXTERNO</w:t>
-            </w:r>
-          </w:p>
-          <w:p>
-            <w:pPr>
-              <w:pStyle w:val="TableContents"/>
-              <w:rPr>
-                <w:rFonts w:hint="eastAsia"/>
-              </w:rPr>
-            </w:pPr>
-          </w:p>
-          <w:p>
-            <w:pPr>
-              <w:pStyle w:val="TableContents"/>
-              <w:rPr>
-                <w:rFonts w:hint="eastAsia"/>
-              </w:rPr>
-            </w:pPr>
-            <w:r>
+                <w:color w:val="4472C4" w:themeColor="accent1"/>
+                <w14:shadow w14:blurRad="38100" w14:dist="25400" w14:dir="5400000" w14:sx="100000" w14:sy="100000" w14:kx="0" w14:ky="0" w14:algn="ctr">
+                  <w14:srgbClr w14:val="6E747A">
+                    <w14:alpha w14:val="57000"/>
+                  </w14:srgbClr>
+                </w14:shadow>
+                <w14:textOutline w14:w="0" w14:cap="flat" w14:cmpd="sng" w14:algn="ctr">
+                  <w14:noFill/>
+                  <w14:prstDash w14:val="solid"/>
+                  <w14:round/>
+                </w14:textOutline>
+              </w:rPr>
+            </w:pPr>
+            <w:r>
+              <w:rPr>
+                <w:color w:val="4472C4" w:themeColor="accent1"/>
+                <w14:shadow w14:blurRad="38100" w14:dist="25400" w14:dir="5400000" w14:sx="100000" w14:sy="100000" w14:kx="0" w14:ky="0" w14:algn="ctr">
+                  <w14:srgbClr w14:val="6E747A">
+                    <w14:alpha w14:val="57000"/>
+                  </w14:srgbClr>
+                </w14:shadow>
+                <w14:textOutline w14:w="0" w14:cap="flat" w14:cmpd="sng" w14:algn="ctr">
+                  <w14:noFill/>
+                  <w14:prstDash w14:val="solid"/>
+                  <w14:round/>
+                </w14:textOutline>
+              </w:rPr>
+              <w:t>ANÁLISIS EXTERNO</w:t>
+            </w:r>
+          </w:p>
+          <w:p>
+            <w:pPr>
+              <w:pStyle w:val="TableContents"/>
+              <w:rPr>
+                <w:rFonts w:hint="eastAsia"/>
+              </w:rPr>
+            </w:pPr>
+          </w:p>
+          <w:p>
+            <w:pPr>
+              <w:pStyle w:val="TableContents"/>
+              <w:rPr>
+                <w:rFonts w:hint="eastAsia"/>
+                <w:color w:val="4472C4" w:themeColor="accent1"/>
+                <w14:shadow w14:blurRad="38100" w14:dist="25400" w14:dir="5400000" w14:sx="100000" w14:sy="100000" w14:kx="0" w14:ky="0" w14:algn="ctr">
+                  <w14:srgbClr w14:val="6E747A">
+                    <w14:alpha w14:val="57000"/>
+                  </w14:srgbClr>
+                </w14:shadow>
+                <w14:textOutline w14:w="0" w14:cap="flat" w14:cmpd="sng" w14:algn="ctr">
+                  <w14:noFill/>
+                  <w14:prstDash w14:val="solid"/>
+                  <w14:round/>
+                </w14:textOutline>
+              </w:rPr>
+            </w:pPr>
+            <w:r>
+              <w:rPr>
+                <w:color w:val="4472C4" w:themeColor="accent1"/>
+                <w14:shadow w14:blurRad="38100" w14:dist="25400" w14:dir="5400000" w14:sx="100000" w14:sy="100000" w14:kx="0" w14:ky="0" w14:algn="ctr">
+                  <w14:srgbClr w14:val="6E747A">
+                    <w14:alpha w14:val="57000"/>
+                  </w14:srgbClr>
+                </w14:shadow>
+                <w14:textOutline w14:w="0" w14:cap="flat" w14:cmpd="sng" w14:algn="ctr">
+                  <w14:noFill/>
+                  <w14:prstDash w14:val="solid"/>
+                  <w14:round/>
+                </w14:textOutline>
+              </w:rPr>
               <w:t>FACTORES DEL MACROENTORNO:</w:t>
             </w:r>
           </w:p>
           <w:p>
             <w:pPr>
               <w:pStyle w:val="TableContents"/>
+            </w:pPr>
+          </w:p>
+          <w:p>
+            <w:pPr>
+              <w:pStyle w:val="TableContents"/>
+              <w:jc w:val="both"/>
+            </w:pPr>
+            <w:r>
+              <w:t>Santa Cruz de Tenerife es el uno de los principales centros económicos de Tenerife. Así mismo, en 2009 la ciudad se ubicó como el primer centro financiero más influyente de las Islas Canarias. En el periodo 2016-2019, el PIB comercial creció un 7% anual, representando el 19% del PIB comerc</w:t>
+            </w:r>
+            <w:r>
+              <w:t xml:space="preserve">ial, siendo un PIB bastante alto. </w:t>
+            </w:r>
+            <w:r>
+              <w:rPr>
+                <w:rFonts w:hint="eastAsia"/>
+              </w:rPr>
+              <w:t>N</w:t>
+            </w:r>
+            <w:r>
+              <w:t>o obstante, la tasa de desempleo alcanza 17% y un subempleo de 33%.</w:t>
+            </w:r>
+          </w:p>
+          <w:p>
+            <w:pPr>
+              <w:pStyle w:val="TableContents"/>
+              <w:jc w:val="both"/>
+            </w:pPr>
+            <w:r>
+              <w:t>Las principales fuentes de desarrollo económico de la ciudad son la hostelería</w:t>
+            </w:r>
+            <w:r>
+              <w:t xml:space="preserve"> (44%), la industria manufactura (12%)</w:t>
+            </w:r>
+            <w:r>
+              <w:t>, y la administración pública (9%).</w:t>
+            </w:r>
+            <w:r>
+              <w:t xml:space="preserve"> En la zona metropolitana se cuenta con diversos sectores comerciales donde se pueden encontrar productos nacionales e importados, en el año 2010 se contabilizaron 2.132 establecimientos comerciales, además de ser una zona pionera en la creación de centros comerciales.</w:t>
+            </w:r>
+          </w:p>
+          <w:p>
+            <w:pPr>
+              <w:pStyle w:val="TableContents"/>
+              <w:jc w:val="both"/>
+            </w:pPr>
+          </w:p>
+          <w:p>
+            <w:pPr>
+              <w:pStyle w:val="TableContents"/>
+              <w:jc w:val="center"/>
+            </w:pPr>
+            <w:r>
+              <w:rPr>
+                <w:noProof/>
+              </w:rPr>
+              <w:drawing>
+                <wp:inline distT="0" distB="0" distL="0" distR="0">
+                  <wp:extent cx="3684895" cy="3040146"/>
+                  <wp:effectExtent l="0" t="0" r="0" b="8255"/>
+                  <wp:docPr id="2" name="Imagen 2" descr="https://lh3.googleusercontent.com/proxy/hbPL7sgmXThvlQFEbLyautqU3bsYBZq61c1uhTq0lnor1Qokg6iIx95EKqDYP61lpxgG6Q_G7OTotzU0YetbtSLQ6F-DzVdJYrIyp5U1Pkai_9P_C1MWIHzH226V8A4=s0-d"/>
+                  <wp:cNvGraphicFramePr>
+                    <a:graphicFrameLocks xmlns:a="http://schemas.openxmlformats.org/drawingml/2006/main" noChangeAspect="1"/>
+                  </wp:cNvGraphicFramePr>
+                  <a:graphic xmlns:a="http://schemas.openxmlformats.org/drawingml/2006/main">
+                    <a:graphicData uri="http://schemas.openxmlformats.org/drawingml/2006/picture">
+                      <pic:pic xmlns:pic="http://schemas.openxmlformats.org/drawingml/2006/picture">
+                        <pic:nvPicPr>
+                          <pic:cNvPr id="0" name="Picture 1" descr="https://lh3.googleusercontent.com/proxy/hbPL7sgmXThvlQFEbLyautqU3bsYBZq61c1uhTq0lnor1Qokg6iIx95EKqDYP61lpxgG6Q_G7OTotzU0YetbtSLQ6F-DzVdJYrIyp5U1Pkai_9P_C1MWIHzH226V8A4=s0-d"/>
+                          <pic:cNvPicPr>
+                            <a:picLocks noChangeAspect="1" noChangeArrowheads="1"/>
+                          </pic:cNvPicPr>
+                        </pic:nvPicPr>
+                        <pic:blipFill>
+                          <a:blip r:embed="rId8">
+                            <a:extLst>
+                              <a:ext uri="{28A0092B-C50C-407E-A947-70E740481C1C}">
+                                <a14:useLocalDpi xmlns:a14="http://schemas.microsoft.com/office/drawing/2010/main" val="0"/>
+                              </a:ext>
+                            </a:extLst>
+                          </a:blip>
+                          <a:srcRect/>
+                          <a:stretch>
+                            <a:fillRect/>
+                          </a:stretch>
+                        </pic:blipFill>
+                        <pic:spPr bwMode="auto">
+                          <a:xfrm>
+                            <a:off x="0" y="0"/>
+                            <a:ext cx="3737800" cy="3083794"/>
+                          </a:xfrm>
+                          <a:prstGeom prst="rect">
+                            <a:avLst/>
+                          </a:prstGeom>
+                          <a:noFill/>
+                          <a:ln>
+                            <a:noFill/>
+                          </a:ln>
+                        </pic:spPr>
+                      </pic:pic>
+                    </a:graphicData>
+                  </a:graphic>
+                </wp:inline>
+              </w:drawing>
+            </w:r>
+          </w:p>
+          <w:p>
+            <w:pPr>
+              <w:pStyle w:val="TableContents"/>
+              <w:jc w:val="both"/>
+            </w:pPr>
+          </w:p>
+          <w:p>
+            <w:pPr>
+              <w:pStyle w:val="TableContents"/>
+              <w:jc w:val="both"/>
+            </w:pPr>
+          </w:p>
+          <w:p>
+            <w:pPr>
+              <w:pStyle w:val="TableContents"/>
+              <w:jc w:val="both"/>
+            </w:pPr>
+            <w:r>
+              <w:t>Santa Cruz de Tenerife es la capital de la isla de Tenerife, dividida en 31 municipios, además es la capital de provincia. La ubicación está en el noreste de la isla</w:t>
+            </w:r>
+            <w:r>
+              <w:t xml:space="preserve"> </w:t>
+            </w:r>
+            <w:r>
+              <w:t>que</w:t>
+            </w:r>
+            <w:r>
+              <w:rPr>
+                <w:rFonts w:hint="eastAsia"/>
+              </w:rPr>
+              <w:t>,</w:t>
+            </w:r>
+            <w:r>
+              <w:t xml:space="preserve"> a su vez, está conectada a través de las autovías y autopistas hacia el norte y hacia el sur.</w:t>
+            </w:r>
+          </w:p>
+          <w:p>
+            <w:pPr>
+              <w:pStyle w:val="TableContents"/>
+              <w:jc w:val="both"/>
+            </w:pPr>
+          </w:p>
+          <w:p>
+            <w:pPr>
+              <w:pStyle w:val="TableContents"/>
+              <w:jc w:val="both"/>
+            </w:pPr>
+            <w:r>
+              <w:t>La población de la isla de Tenerife en el año 2020 es de 9</w:t>
+            </w:r>
+            <w:r>
+              <w:t>30.000 habitantes.</w:t>
+            </w:r>
+          </w:p>
+          <w:p>
+            <w:pPr>
+              <w:pStyle w:val="TableContents"/>
+              <w:jc w:val="both"/>
+            </w:pPr>
+          </w:p>
+          <w:p>
+            <w:pPr>
+              <w:pStyle w:val="TableContents"/>
+              <w:jc w:val="both"/>
+            </w:pPr>
+            <w:r>
+              <w:rPr>
+                <w:noProof/>
+              </w:rPr>
+              <w:lastRenderedPageBreak/>
+              <w:drawing>
+                <wp:inline distT="0" distB="0" distL="0" distR="0">
+                  <wp:extent cx="4162567" cy="2498872"/>
+                  <wp:effectExtent l="0" t="0" r="0" b="0"/>
+                  <wp:docPr id="3" name="Imagen 3" descr="Tenerife - Wikipedia, la enciclopedia libre"/>
+                  <wp:cNvGraphicFramePr>
+                    <a:graphicFrameLocks xmlns:a="http://schemas.openxmlformats.org/drawingml/2006/main" noChangeAspect="1"/>
+                  </wp:cNvGraphicFramePr>
+                  <a:graphic xmlns:a="http://schemas.openxmlformats.org/drawingml/2006/main">
+                    <a:graphicData uri="http://schemas.openxmlformats.org/drawingml/2006/picture">
+                      <pic:pic xmlns:pic="http://schemas.openxmlformats.org/drawingml/2006/picture">
+                        <pic:nvPicPr>
+                          <pic:cNvPr id="0" name="Picture 3" descr="Tenerife - Wikipedia, la enciclopedia libre"/>
+                          <pic:cNvPicPr>
+                            <a:picLocks noChangeAspect="1" noChangeArrowheads="1"/>
+                          </pic:cNvPicPr>
+                        </pic:nvPicPr>
+                        <pic:blipFill>
+                          <a:blip r:embed="rId9">
+                            <a:extLst>
+                              <a:ext uri="{28A0092B-C50C-407E-A947-70E740481C1C}">
+                                <a14:useLocalDpi xmlns:a14="http://schemas.microsoft.com/office/drawing/2010/main" val="0"/>
+                              </a:ext>
+                            </a:extLst>
+                          </a:blip>
+                          <a:srcRect/>
+                          <a:stretch>
+                            <a:fillRect/>
+                          </a:stretch>
+                        </pic:blipFill>
+                        <pic:spPr bwMode="auto">
+                          <a:xfrm>
+                            <a:off x="0" y="0"/>
+                            <a:ext cx="4180572" cy="2509681"/>
+                          </a:xfrm>
+                          <a:prstGeom prst="rect">
+                            <a:avLst/>
+                          </a:prstGeom>
+                          <a:noFill/>
+                          <a:ln>
+                            <a:noFill/>
+                          </a:ln>
+                        </pic:spPr>
+                      </pic:pic>
+                    </a:graphicData>
+                  </a:graphic>
+                </wp:inline>
+              </w:drawing>
+            </w:r>
+          </w:p>
+          <w:p>
+            <w:pPr>
+              <w:pStyle w:val="TableContents"/>
+              <w:jc w:val="both"/>
               <w:rPr>
                 <w:rFonts w:hint="eastAsia"/>
               </w:rPr>
@@ -2093,30 +2428,328 @@
               <w:pStyle w:val="TableContents"/>
               <w:rPr>
                 <w:rFonts w:hint="eastAsia"/>
-              </w:rPr>
-            </w:pPr>
-            <w:r>
+                <w:color w:val="4472C4" w:themeColor="accent1"/>
+                <w14:shadow w14:blurRad="38100" w14:dist="25400" w14:dir="5400000" w14:sx="100000" w14:sy="100000" w14:kx="0" w14:ky="0" w14:algn="ctr">
+                  <w14:srgbClr w14:val="6E747A">
+                    <w14:alpha w14:val="57000"/>
+                  </w14:srgbClr>
+                </w14:shadow>
+                <w14:textOutline w14:w="0" w14:cap="flat" w14:cmpd="sng" w14:algn="ctr">
+                  <w14:noFill/>
+                  <w14:prstDash w14:val="solid"/>
+                  <w14:round/>
+                </w14:textOutline>
+              </w:rPr>
+            </w:pPr>
+            <w:r>
+              <w:rPr>
+                <w:color w:val="4472C4" w:themeColor="accent1"/>
+                <w14:shadow w14:blurRad="38100" w14:dist="25400" w14:dir="5400000" w14:sx="100000" w14:sy="100000" w14:kx="0" w14:ky="0" w14:algn="ctr">
+                  <w14:srgbClr w14:val="6E747A">
+                    <w14:alpha w14:val="57000"/>
+                  </w14:srgbClr>
+                </w14:shadow>
+                <w14:textOutline w14:w="0" w14:cap="flat" w14:cmpd="sng" w14:algn="ctr">
+                  <w14:noFill/>
+                  <w14:prstDash w14:val="solid"/>
+                  <w14:round/>
+                </w14:textOutline>
+              </w:rPr>
               <w:t>MICROENTORNO – CLIENTES</w:t>
             </w:r>
           </w:p>
           <w:p>
             <w:pPr>
               <w:pStyle w:val="TableContents"/>
-              <w:rPr>
-                <w:rFonts w:hint="eastAsia"/>
-              </w:rPr>
-            </w:pPr>
-          </w:p>
-          <w:p>
-            <w:pPr>
-              <w:pStyle w:val="TableContents"/>
-              <w:rPr>
-                <w:rFonts w:hint="eastAsia"/>
-              </w:rPr>
-            </w:pPr>
-            <w:r>
-              <w:t>Identificación de clientes:</w:t>
-            </w:r>
+            </w:pPr>
+          </w:p>
+          <w:p>
+            <w:pPr>
+              <w:pStyle w:val="TableContents"/>
+              <w:jc w:val="both"/>
+            </w:pPr>
+            <w:r>
+              <w:t xml:space="preserve">Para la </w:t>
+            </w:r>
+            <w:r>
+              <w:t>Identificación de clientes</w:t>
+            </w:r>
+            <w:r>
+              <w:t xml:space="preserve"> se realizará una encuesta con varias preguntas clave, con el objetivo de terminar las necesidades, gustos de los futuros clientes y así poder diseñar una campaña de marketing eficaz.</w:t>
+            </w:r>
+          </w:p>
+          <w:p>
+            <w:pPr>
+              <w:pStyle w:val="TableContents"/>
+              <w:jc w:val="both"/>
+            </w:pPr>
+          </w:p>
+          <w:p>
+            <w:pPr>
+              <w:pStyle w:val="TableContents"/>
+              <w:jc w:val="both"/>
+            </w:pPr>
+            <w:r>
+              <w:t>Pregunta nº1: esta pregunta debe permitir identificar la cantidad de población de cada disciplina deportiva extrema, con el fin de poderles brindar un espacio apropiado para cada una de ellas, según la demanda poblacional.</w:t>
+            </w:r>
+          </w:p>
+          <w:p>
+            <w:pPr>
+              <w:pStyle w:val="TableContents"/>
+              <w:jc w:val="both"/>
+            </w:pPr>
+          </w:p>
+          <w:p>
+            <w:pPr>
+              <w:pStyle w:val="TableContents"/>
+              <w:jc w:val="both"/>
+            </w:pPr>
+            <w:r>
+              <w:t>Pregunta nº2: en esta pre</w:t>
+            </w:r>
+            <w:r>
+              <w:t>gunta, se identificará la falta de escenarios deportivos extremos en la isla de Tenerife.</w:t>
+            </w:r>
+          </w:p>
+          <w:p>
+            <w:pPr>
+              <w:pStyle w:val="TableContents"/>
+              <w:jc w:val="both"/>
+            </w:pPr>
+          </w:p>
+          <w:p>
+            <w:pPr>
+              <w:pStyle w:val="TableContents"/>
+              <w:jc w:val="both"/>
+            </w:pPr>
+            <w:r>
+              <w:t xml:space="preserve">Pregunta nº3: en esta pregunta, se determinará para nuestra empresa, </w:t>
+            </w:r>
+            <w:r>
+              <w:t xml:space="preserve">sobre la prestación y alquiler del </w:t>
+            </w:r>
+            <w:proofErr w:type="spellStart"/>
+            <w:r>
+              <w:t>Skatepark</w:t>
+            </w:r>
+            <w:proofErr w:type="spellEnd"/>
+            <w:r>
+              <w:t xml:space="preserve"> para cualquier clase de evento deportivo, cultural y social.</w:t>
+            </w:r>
+          </w:p>
+          <w:p>
+            <w:pPr>
+              <w:pStyle w:val="TableContents"/>
+              <w:jc w:val="both"/>
+            </w:pPr>
+          </w:p>
+          <w:p>
+            <w:pPr>
+              <w:pStyle w:val="TableContents"/>
+              <w:jc w:val="both"/>
+            </w:pPr>
+            <w:r>
+              <w:t>Pregunta nº4: es en esta pregunta</w:t>
+            </w:r>
+            <w:r>
+              <w:t xml:space="preserve"> en la cual se determinan el interés de nuestros clientes a la hora de pagar por nuestro servicio.</w:t>
+            </w:r>
+          </w:p>
+          <w:p>
+            <w:pPr>
+              <w:pStyle w:val="TableContents"/>
+              <w:jc w:val="both"/>
+            </w:pPr>
+          </w:p>
+          <w:p>
+            <w:pPr>
+              <w:pStyle w:val="TableContents"/>
+              <w:jc w:val="both"/>
+            </w:pPr>
+            <w:r>
+              <w:t>Pregunta nº</w:t>
+            </w:r>
+            <w:r>
+              <w:t>5: en esta pregunta, se determinan los costos y valores de nuestro servicio.</w:t>
+            </w:r>
+          </w:p>
+          <w:p>
+            <w:pPr>
+              <w:pStyle w:val="TableContents"/>
+              <w:jc w:val="both"/>
+            </w:pPr>
+          </w:p>
+          <w:p>
+            <w:pPr>
+              <w:pStyle w:val="TableContents"/>
+              <w:jc w:val="both"/>
+            </w:pPr>
+            <w:r>
+              <w:t>Pregunta nº6: esta pregunta es de vital importancia para determinar las ventajas que tendríamos sobre nuestras competencias.</w:t>
+            </w:r>
+          </w:p>
+          <w:p>
+            <w:pPr>
+              <w:pStyle w:val="TableContents"/>
+              <w:jc w:val="both"/>
+            </w:pPr>
+          </w:p>
+          <w:p>
+            <w:pPr>
+              <w:pStyle w:val="TableContents"/>
+              <w:jc w:val="both"/>
+            </w:pPr>
+            <w:r>
+              <w:t>Pregunta nº7: lo importante de esta pregunta es determinar que medio de comunicación es el más eficaz a la hora de realizar la publicidad de nuestro negocio y porqué medio le gustaría darse más a conocer según nuestros clientes.</w:t>
+            </w:r>
+          </w:p>
+          <w:p>
+            <w:pPr>
+              <w:pStyle w:val="TableContents"/>
+              <w:jc w:val="both"/>
+            </w:pPr>
+          </w:p>
+          <w:p>
+            <w:pPr>
+              <w:pStyle w:val="TableContents"/>
+              <w:jc w:val="both"/>
+              <w:rPr>
+                <w:rFonts w:hint="eastAsia"/>
+              </w:rPr>
+            </w:pPr>
+            <w:r>
+              <w:t>Por tanto, los clientes potenciales son hombres y mujeres mayores de 14 años y emocionalmente habilitados para la práctica de estas disciplinas deportivas que corresponden a estratos socioeconómicos de clase bajas, medias y altas; que poseen el equipo</w:t>
+            </w:r>
+            <w:r>
+              <w:t xml:space="preserve"> requerido para la práctica. En su mayoría residentes en la isla de Tenerife.</w:t>
+            </w:r>
+          </w:p>
+          <w:p>
+            <w:pPr>
+              <w:pStyle w:val="TableContents"/>
+            </w:pPr>
+          </w:p>
+          <w:p>
+            <w:pPr>
+              <w:pStyle w:val="TableContents"/>
+            </w:pPr>
+            <w:r>
+              <w:rPr>
+                <w:color w:val="4472C4" w:themeColor="accent1"/>
+                <w14:shadow w14:blurRad="38100" w14:dist="25400" w14:dir="5400000" w14:sx="100000" w14:sy="100000" w14:kx="0" w14:ky="0" w14:algn="ctr">
+                  <w14:srgbClr w14:val="6E747A">
+                    <w14:alpha w14:val="57000"/>
+                  </w14:srgbClr>
+                </w14:shadow>
+                <w14:textOutline w14:w="0" w14:cap="flat" w14:cmpd="sng" w14:algn="ctr">
+                  <w14:noFill/>
+                  <w14:prstDash w14:val="solid"/>
+                  <w14:round/>
+                </w14:textOutline>
+              </w:rPr>
+              <w:t>Determinación del tamaño muestral</w:t>
+            </w:r>
+          </w:p>
+          <w:p>
+            <w:pPr>
+              <w:pStyle w:val="TableContents"/>
+            </w:pPr>
+          </w:p>
+          <w:p>
+            <w:pPr>
+              <w:pStyle w:val="TableContents"/>
+              <w:jc w:val="both"/>
+            </w:pPr>
+            <w:r>
+              <w:lastRenderedPageBreak/>
+              <w:t>El cálculo del tamaño de la muestra es uno de los aspectos a concretar en las fases previas de la investigación comercial y determina el grado de credibilidad que se concede a los resultados obtenidos</w:t>
+            </w:r>
+            <w:r>
+              <w:t>. La fórmula</w:t>
+            </w:r>
+            <w:r>
+              <w:t xml:space="preserve"> que calcula el tamaño de la muestra para datos globales utiliza es:</w:t>
+            </w:r>
+          </w:p>
+          <w:p>
+            <w:pPr>
+              <w:pStyle w:val="TableContents"/>
+              <w:jc w:val="both"/>
+            </w:pPr>
+          </w:p>
+          <w:p>
+            <w:pPr>
+              <w:pStyle w:val="TableContents"/>
+              <w:jc w:val="center"/>
+            </w:pPr>
+            <w:r>
+              <w:rPr>
+                <w:noProof/>
+              </w:rPr>
+              <w:drawing>
+                <wp:inline distT="0" distB="0" distL="0" distR="0" wp14:anchorId="1FCFA98C" wp14:editId="41D601DE">
+                  <wp:extent cx="4776716" cy="2783410"/>
+                  <wp:effectExtent l="0" t="0" r="5080" b="0"/>
+                  <wp:docPr id="4" name="Imagen 4"/>
+                  <wp:cNvGraphicFramePr>
+                    <a:graphicFrameLocks xmlns:a="http://schemas.openxmlformats.org/drawingml/2006/main" noChangeAspect="1"/>
+                  </wp:cNvGraphicFramePr>
+                  <a:graphic xmlns:a="http://schemas.openxmlformats.org/drawingml/2006/main">
+                    <a:graphicData uri="http://schemas.openxmlformats.org/drawingml/2006/picture">
+                      <pic:pic xmlns:pic="http://schemas.openxmlformats.org/drawingml/2006/picture">
+                        <pic:nvPicPr>
+                          <pic:cNvPr id="1" name=""/>
+                          <pic:cNvPicPr/>
+                        </pic:nvPicPr>
+                        <pic:blipFill>
+                          <a:blip r:embed="rId10"/>
+                          <a:stretch>
+                            <a:fillRect/>
+                          </a:stretch>
+                        </pic:blipFill>
+                        <pic:spPr>
+                          <a:xfrm>
+                            <a:off x="0" y="0"/>
+                            <a:ext cx="4879301" cy="2843186"/>
+                          </a:xfrm>
+                          <a:prstGeom prst="rect">
+                            <a:avLst/>
+                          </a:prstGeom>
+                        </pic:spPr>
+                      </pic:pic>
+                    </a:graphicData>
+                  </a:graphic>
+                </wp:inline>
+              </w:drawing>
+            </w:r>
+          </w:p>
+          <w:p>
+            <w:pPr>
+              <w:pStyle w:val="TableContents"/>
+            </w:pPr>
+          </w:p>
+          <w:p>
+            <w:pPr>
+              <w:pStyle w:val="TableContents"/>
+              <w:jc w:val="both"/>
+            </w:pPr>
+            <w:r>
+              <w:t xml:space="preserve">Con los valores anteriores se estableció que el tamaño de la muestra es de 100 registros, tal como se aprecia en el documento. </w:t>
+            </w:r>
+            <w:r>
+              <w:rPr>
+                <w:rFonts w:hint="eastAsia"/>
+              </w:rPr>
+              <w:t>D</w:t>
+            </w:r>
+            <w:r>
+              <w:t>e acuerdo a los resultados estadísticos realizadas a la diversa población que practica el deporte extremo urbano en Tenerife, entre los cuales está el Skate y el BMX, se ha encontrado que este deporte se práctica desde hace más de 30 años y que actualmente la cantidad de jóvenes que practican estos deportes en la ciudad según estadísticas de</w:t>
+            </w:r>
+            <w:r>
+              <w:t>l ISHT, son alrededor de 3.000 jóvenes entre los 14 y los 25 años, de los cuales la gran mayoría no tiene un lugar apropiado, amplio y con las debidas condiciones para practicarlos, lo cual hace que se realice en distintas zonas públicas como parques, calles y andenes.</w:t>
+            </w:r>
+            <w:bookmarkStart w:id="0" w:name="_GoBack"/>
+            <w:bookmarkEnd w:id="0"/>
           </w:p>
           <w:p>
             <w:pPr>
@@ -2136,14 +2769,12 @@
             <w:r>
               <w:t>N.º de ellos:</w:t>
             </w:r>
-          </w:p>
-          <w:p>
-            <w:pPr>
-              <w:pStyle w:val="TableContents"/>
-              <w:rPr>
-                <w:rFonts w:hint="eastAsia"/>
-              </w:rPr>
-            </w:pPr>
+            <w:r>
+              <w:t xml:space="preserve"> 10</w:t>
+            </w:r>
+            <w:r>
+              <w:t>0</w:t>
+            </w:r>
           </w:p>
           <w:p>
             <w:pPr>
@@ -2155,14 +2786,9 @@
             <w:r>
               <w:t>Sexo:</w:t>
             </w:r>
-          </w:p>
-          <w:p>
-            <w:pPr>
-              <w:pStyle w:val="TableContents"/>
-              <w:rPr>
-                <w:rFonts w:hint="eastAsia"/>
-              </w:rPr>
-            </w:pPr>
+            <w:r>
+              <w:t xml:space="preserve"> masculino / femenino.</w:t>
+            </w:r>
           </w:p>
           <w:p>
             <w:pPr>
@@ -2174,14 +2800,9 @@
             <w:r>
               <w:t>Edad:</w:t>
             </w:r>
-          </w:p>
-          <w:p>
-            <w:pPr>
-              <w:pStyle w:val="TableContents"/>
-              <w:rPr>
-                <w:rFonts w:hint="eastAsia"/>
-              </w:rPr>
-            </w:pPr>
+            <w:r>
+              <w:t xml:space="preserve"> &gt; 14 años</w:t>
+            </w:r>
           </w:p>
           <w:p>
             <w:pPr>
@@ -2193,14 +2814,9 @@
             <w:r>
               <w:t>Profesión:</w:t>
             </w:r>
-          </w:p>
-          <w:p>
-            <w:pPr>
-              <w:pStyle w:val="TableContents"/>
-              <w:rPr>
-                <w:rFonts w:hint="eastAsia"/>
-              </w:rPr>
-            </w:pPr>
+            <w:r>
+              <w:t xml:space="preserve"> estudiantes, profesionales, desempleados.</w:t>
+            </w:r>
           </w:p>
           <w:p>
             <w:pPr>
@@ -2212,14 +2828,9 @@
             <w:r>
               <w:t>Localización:</w:t>
             </w:r>
-          </w:p>
-          <w:p>
-            <w:pPr>
-              <w:pStyle w:val="TableContents"/>
-              <w:rPr>
-                <w:rFonts w:hint="eastAsia"/>
-              </w:rPr>
-            </w:pPr>
+            <w:r>
+              <w:t xml:space="preserve"> mayoritariamente Tenerife, zona metropolitana, zona norte de la isla.</w:t>
+            </w:r>
           </w:p>
           <w:p>
             <w:pPr>
@@ -2231,24 +2842,19 @@
             <w:r>
               <w:t>Nivel de renta:</w:t>
             </w:r>
-          </w:p>
-          <w:p>
-            <w:pPr>
-              <w:pStyle w:val="TableContents"/>
-              <w:rPr>
-                <w:rFonts w:hint="eastAsia"/>
-              </w:rPr>
-            </w:pPr>
-          </w:p>
-          <w:p>
-            <w:pPr>
-              <w:pStyle w:val="TableContents"/>
-              <w:rPr>
-                <w:rFonts w:hint="eastAsia"/>
-              </w:rPr>
+            <w:r>
+              <w:t xml:space="preserve"> no definido.</w:t>
+            </w:r>
+          </w:p>
+          <w:p>
+            <w:pPr>
+              <w:pStyle w:val="TableContents"/>
             </w:pPr>
             <w:r>
               <w:t>Hábitos:</w:t>
+            </w:r>
+            <w:r>
+              <w:t xml:space="preserve"> deportivos, inquietudes</w:t>
             </w:r>
           </w:p>
           <w:p>
@@ -2295,14 +2901,9 @@
             <w:r>
               <w:t>Tipo de empresa:</w:t>
             </w:r>
-          </w:p>
-          <w:p>
-            <w:pPr>
-              <w:pStyle w:val="TableContents"/>
-              <w:rPr>
-                <w:rFonts w:hint="eastAsia"/>
-              </w:rPr>
-            </w:pPr>
+            <w:r>
+              <w:t xml:space="preserve"> Administración Local.</w:t>
+            </w:r>
           </w:p>
           <w:p>
             <w:pPr>
@@ -2314,14 +2915,9 @@
             <w:r>
               <w:t>Tamaño:</w:t>
             </w:r>
-          </w:p>
-          <w:p>
-            <w:pPr>
-              <w:pStyle w:val="TableContents"/>
-              <w:rPr>
-                <w:rFonts w:hint="eastAsia"/>
-              </w:rPr>
-            </w:pPr>
+            <w:r>
+              <w:t xml:space="preserve"> mediana empresa.</w:t>
+            </w:r>
           </w:p>
           <w:p>
             <w:pPr>
@@ -2332,6 +2928,869 @@
             </w:pPr>
             <w:r>
               <w:t>Actividad:</w:t>
+            </w:r>
+            <w:r>
+              <w:t xml:space="preserve"> Administración pública.</w:t>
+            </w:r>
+          </w:p>
+          <w:p>
+            <w:pPr>
+              <w:pStyle w:val="TableContents"/>
+            </w:pPr>
+          </w:p>
+          <w:p>
+            <w:pPr>
+              <w:pStyle w:val="TableContents"/>
+              <w:jc w:val="both"/>
+              <w:rPr>
+                <w:rFonts w:hint="eastAsia"/>
+              </w:rPr>
+            </w:pPr>
+            <w:r>
+              <w:rPr>
+                <w:color w:val="0070C0"/>
+                <w:u w:val="single"/>
+              </w:rPr>
+              <w:t>P</w:t>
+            </w:r>
+            <w:r>
+              <w:rPr>
+                <w:color w:val="0070C0"/>
+                <w:u w:val="single"/>
+              </w:rPr>
+              <w:t>ERFIL</w:t>
+            </w:r>
+            <w:r>
+              <w:rPr>
+                <w:color w:val="0070C0"/>
+                <w:u w:val="single"/>
+              </w:rPr>
+              <w:t xml:space="preserve"> </w:t>
+            </w:r>
+            <w:r>
+              <w:rPr>
+                <w:color w:val="0070C0"/>
+                <w:u w:val="single"/>
+              </w:rPr>
+              <w:t>DEL CONSUMIDOR</w:t>
+            </w:r>
+          </w:p>
+          <w:p>
+            <w:pPr>
+              <w:pStyle w:val="TableContents"/>
+              <w:jc w:val="both"/>
+              <w:rPr>
+                <w:rFonts w:hint="eastAsia"/>
+              </w:rPr>
+            </w:pPr>
+          </w:p>
+          <w:p>
+            <w:pPr>
+              <w:pStyle w:val="TableContents"/>
+              <w:jc w:val="both"/>
+              <w:rPr>
+                <w:rFonts w:hint="eastAsia"/>
+              </w:rPr>
+            </w:pPr>
+            <w:r>
+              <w:t>El perfil previsto como consumidor para este producto se establece para personas que cumplan con todas y cada una de las siguientes especificaciones:</w:t>
+            </w:r>
+          </w:p>
+          <w:p>
+            <w:pPr>
+              <w:pStyle w:val="TableContents"/>
+              <w:jc w:val="both"/>
+              <w:rPr>
+                <w:rFonts w:hint="eastAsia"/>
+              </w:rPr>
+            </w:pPr>
+          </w:p>
+          <w:tbl>
+            <w:tblPr>
+              <w:tblStyle w:val="Tablaconcuadrcula"/>
+              <w:tblW w:w="0" w:type="auto"/>
+              <w:tblLayout w:type="fixed"/>
+              <w:tblLook w:val="04A0" w:firstRow="1" w:lastRow="0" w:firstColumn="1" w:lastColumn="0" w:noHBand="0" w:noVBand="1"/>
+            </w:tblPr>
+            <w:tblGrid>
+              <w:gridCol w:w="4759"/>
+              <w:gridCol w:w="4759"/>
+            </w:tblGrid>
+            <w:tr>
+              <w:tc>
+                <w:tcPr>
+                  <w:tcW w:w="9518" w:type="dxa"/>
+                  <w:gridSpan w:val="2"/>
+                </w:tcPr>
+                <w:p>
+                  <w:pPr>
+                    <w:pStyle w:val="TableContents"/>
+                    <w:jc w:val="center"/>
+                    <w:rPr>
+                      <w:rFonts w:hint="eastAsia"/>
+                    </w:rPr>
+                  </w:pPr>
+                  <w:r>
+                    <w:t>Geográficas</w:t>
+                  </w:r>
+                </w:p>
+              </w:tc>
+            </w:tr>
+            <w:tr>
+              <w:tc>
+                <w:tcPr>
+                  <w:tcW w:w="4759" w:type="dxa"/>
+                </w:tcPr>
+                <w:p>
+                  <w:pPr>
+                    <w:pStyle w:val="TableContents"/>
+                    <w:jc w:val="both"/>
+                    <w:rPr>
+                      <w:rFonts w:hint="eastAsia"/>
+                    </w:rPr>
+                  </w:pPr>
+                  <w:r>
+                    <w:t>Sector:</w:t>
+                  </w:r>
+                </w:p>
+              </w:tc>
+              <w:tc>
+                <w:tcPr>
+                  <w:tcW w:w="4759" w:type="dxa"/>
+                </w:tcPr>
+                <w:p>
+                  <w:pPr>
+                    <w:pStyle w:val="TableContents"/>
+                    <w:jc w:val="both"/>
+                    <w:rPr>
+                      <w:rFonts w:hint="eastAsia"/>
+                    </w:rPr>
+                  </w:pPr>
+                  <w:r>
+                    <w:t>Ciudad de Santa Cruz de Tenerife</w:t>
+                  </w:r>
+                </w:p>
+              </w:tc>
+            </w:tr>
+            <w:tr>
+              <w:tc>
+                <w:tcPr>
+                  <w:tcW w:w="4759" w:type="dxa"/>
+                </w:tcPr>
+                <w:p>
+                  <w:pPr>
+                    <w:pStyle w:val="TableContents"/>
+                    <w:jc w:val="both"/>
+                    <w:rPr>
+                      <w:rFonts w:hint="eastAsia"/>
+                    </w:rPr>
+                  </w:pPr>
+                  <w:r>
+                    <w:lastRenderedPageBreak/>
+                    <w:t>Población:</w:t>
+                  </w:r>
+                </w:p>
+              </w:tc>
+              <w:tc>
+                <w:tcPr>
+                  <w:tcW w:w="4759" w:type="dxa"/>
+                </w:tcPr>
+                <w:p>
+                  <w:pPr>
+                    <w:pStyle w:val="TableContents"/>
+                    <w:jc w:val="both"/>
+                    <w:rPr>
+                      <w:rFonts w:hint="eastAsia"/>
+                    </w:rPr>
+                  </w:pPr>
+                  <w:r>
+                    <w:t>Número habitantes según Censo General de 2019.</w:t>
+                  </w:r>
+                </w:p>
+              </w:tc>
+            </w:tr>
+            <w:tr>
+              <w:tc>
+                <w:tcPr>
+                  <w:tcW w:w="4759" w:type="dxa"/>
+                </w:tcPr>
+                <w:p>
+                  <w:pPr>
+                    <w:pStyle w:val="TableContents"/>
+                    <w:jc w:val="both"/>
+                    <w:rPr>
+                      <w:rFonts w:hint="eastAsia"/>
+                    </w:rPr>
+                  </w:pPr>
+                  <w:r>
+                    <w:t>Densidad:</w:t>
+                  </w:r>
+                </w:p>
+              </w:tc>
+              <w:tc>
+                <w:tcPr>
+                  <w:tcW w:w="4759" w:type="dxa"/>
+                </w:tcPr>
+                <w:p>
+                  <w:pPr>
+                    <w:pStyle w:val="TableContents"/>
+                    <w:jc w:val="both"/>
+                    <w:rPr>
+                      <w:rFonts w:hint="eastAsia"/>
+                    </w:rPr>
+                  </w:pPr>
+                  <w:r>
+                    <w:t>Urbana y suburbana.</w:t>
+                  </w:r>
+                </w:p>
+              </w:tc>
+            </w:tr>
+          </w:tbl>
+          <w:p>
+            <w:pPr>
+              <w:pStyle w:val="TableContents"/>
+              <w:jc w:val="both"/>
+              <w:rPr>
+                <w:rFonts w:hint="eastAsia"/>
+              </w:rPr>
+            </w:pPr>
+          </w:p>
+          <w:tbl>
+            <w:tblPr>
+              <w:tblStyle w:val="Tablaconcuadrcula"/>
+              <w:tblW w:w="0" w:type="auto"/>
+              <w:tblLayout w:type="fixed"/>
+              <w:tblLook w:val="04A0" w:firstRow="1" w:lastRow="0" w:firstColumn="1" w:lastColumn="0" w:noHBand="0" w:noVBand="1"/>
+            </w:tblPr>
+            <w:tblGrid>
+              <w:gridCol w:w="4759"/>
+              <w:gridCol w:w="4759"/>
+            </w:tblGrid>
+            <w:tr>
+              <w:tc>
+                <w:tcPr>
+                  <w:tcW w:w="9518" w:type="dxa"/>
+                  <w:gridSpan w:val="2"/>
+                </w:tcPr>
+                <w:p>
+                  <w:pPr>
+                    <w:pStyle w:val="TableContents"/>
+                    <w:jc w:val="center"/>
+                    <w:rPr>
+                      <w:rFonts w:hint="eastAsia"/>
+                    </w:rPr>
+                  </w:pPr>
+                  <w:r>
+                    <w:t>Demográficas</w:t>
+                  </w:r>
+                </w:p>
+              </w:tc>
+            </w:tr>
+            <w:tr>
+              <w:tc>
+                <w:tcPr>
+                  <w:tcW w:w="4759" w:type="dxa"/>
+                </w:tcPr>
+                <w:p>
+                  <w:pPr>
+                    <w:pStyle w:val="TableContents"/>
+                    <w:jc w:val="both"/>
+                    <w:rPr>
+                      <w:rFonts w:hint="eastAsia"/>
+                    </w:rPr>
+                  </w:pPr>
+                  <w:r>
+                    <w:t>Edad:</w:t>
+                  </w:r>
+                </w:p>
+              </w:tc>
+              <w:tc>
+                <w:tcPr>
+                  <w:tcW w:w="4759" w:type="dxa"/>
+                </w:tcPr>
+                <w:p>
+                  <w:pPr>
+                    <w:pStyle w:val="TableContents"/>
+                    <w:jc w:val="both"/>
+                    <w:rPr>
+                      <w:rFonts w:hint="eastAsia"/>
+                    </w:rPr>
+                  </w:pPr>
+                  <w:r>
+                    <w:t>14 años en adelante</w:t>
+                  </w:r>
+                </w:p>
+              </w:tc>
+            </w:tr>
+            <w:tr>
+              <w:tc>
+                <w:tcPr>
+                  <w:tcW w:w="4759" w:type="dxa"/>
+                </w:tcPr>
+                <w:p>
+                  <w:pPr>
+                    <w:pStyle w:val="TableContents"/>
+                    <w:jc w:val="both"/>
+                    <w:rPr>
+                      <w:rFonts w:hint="eastAsia"/>
+                    </w:rPr>
+                  </w:pPr>
+                  <w:r>
+                    <w:t>Género:</w:t>
+                  </w:r>
+                </w:p>
+              </w:tc>
+              <w:tc>
+                <w:tcPr>
+                  <w:tcW w:w="4759" w:type="dxa"/>
+                </w:tcPr>
+                <w:p>
+                  <w:pPr>
+                    <w:pStyle w:val="TableContents"/>
+                    <w:jc w:val="both"/>
+                    <w:rPr>
+                      <w:rFonts w:hint="eastAsia"/>
+                    </w:rPr>
+                  </w:pPr>
+                  <w:r>
+                    <w:t>Masculino – Femenino</w:t>
+                  </w:r>
+                </w:p>
+              </w:tc>
+            </w:tr>
+            <w:tr>
+              <w:tc>
+                <w:tcPr>
+                  <w:tcW w:w="4759" w:type="dxa"/>
+                </w:tcPr>
+                <w:p>
+                  <w:pPr>
+                    <w:pStyle w:val="TableContents"/>
+                    <w:jc w:val="both"/>
+                    <w:rPr>
+                      <w:rFonts w:hint="eastAsia"/>
+                    </w:rPr>
+                  </w:pPr>
+                  <w:r>
+                    <w:t>Ocupación:</w:t>
+                  </w:r>
+                </w:p>
+              </w:tc>
+              <w:tc>
+                <w:tcPr>
+                  <w:tcW w:w="4759" w:type="dxa"/>
+                </w:tcPr>
+                <w:p>
+                  <w:pPr>
+                    <w:pStyle w:val="TableContents"/>
+                    <w:jc w:val="both"/>
+                    <w:rPr>
+                      <w:rFonts w:hint="eastAsia"/>
+                    </w:rPr>
+                  </w:pPr>
+                  <w:r>
+                    <w:t>Estudiantes, profesionales y público en general.</w:t>
+                  </w:r>
+                </w:p>
+              </w:tc>
+            </w:tr>
+            <w:tr>
+              <w:tc>
+                <w:tcPr>
+                  <w:tcW w:w="4759" w:type="dxa"/>
+                </w:tcPr>
+                <w:p>
+                  <w:pPr>
+                    <w:pStyle w:val="TableContents"/>
+                    <w:jc w:val="both"/>
+                    <w:rPr>
+                      <w:rFonts w:hint="eastAsia"/>
+                    </w:rPr>
+                  </w:pPr>
+                  <w:r>
+                    <w:t>Educación:</w:t>
+                  </w:r>
+                </w:p>
+              </w:tc>
+              <w:tc>
+                <w:tcPr>
+                  <w:tcW w:w="4759" w:type="dxa"/>
+                </w:tcPr>
+                <w:p>
+                  <w:pPr>
+                    <w:pStyle w:val="TableContents"/>
+                    <w:jc w:val="both"/>
+                    <w:rPr>
+                      <w:rFonts w:hint="eastAsia"/>
+                    </w:rPr>
+                  </w:pPr>
+                  <w:r>
+                    <w:t>No hay exigencia alguna.</w:t>
+                  </w:r>
+                </w:p>
+              </w:tc>
+            </w:tr>
+            <w:tr>
+              <w:tc>
+                <w:tcPr>
+                  <w:tcW w:w="4759" w:type="dxa"/>
+                </w:tcPr>
+                <w:p>
+                  <w:pPr>
+                    <w:pStyle w:val="TableContents"/>
+                    <w:jc w:val="both"/>
+                    <w:rPr>
+                      <w:rFonts w:hint="eastAsia"/>
+                    </w:rPr>
+                  </w:pPr>
+                  <w:r>
+                    <w:t>Raza:</w:t>
+                  </w:r>
+                </w:p>
+              </w:tc>
+              <w:tc>
+                <w:tcPr>
+                  <w:tcW w:w="4759" w:type="dxa"/>
+                </w:tcPr>
+                <w:p>
+                  <w:pPr>
+                    <w:pStyle w:val="TableContents"/>
+                    <w:jc w:val="both"/>
+                    <w:rPr>
+                      <w:rFonts w:hint="eastAsia"/>
+                    </w:rPr>
+                  </w:pPr>
+                  <w:r>
+                    <w:t>Todos, sin excepción alguna.</w:t>
+                  </w:r>
+                </w:p>
+              </w:tc>
+            </w:tr>
+            <w:tr>
+              <w:tc>
+                <w:tcPr>
+                  <w:tcW w:w="4759" w:type="dxa"/>
+                </w:tcPr>
+                <w:p>
+                  <w:pPr>
+                    <w:pStyle w:val="TableContents"/>
+                    <w:jc w:val="both"/>
+                    <w:rPr>
+                      <w:rFonts w:hint="eastAsia"/>
+                    </w:rPr>
+                  </w:pPr>
+                  <w:r>
+                    <w:t>Clase social:</w:t>
+                  </w:r>
+                </w:p>
+              </w:tc>
+              <w:tc>
+                <w:tcPr>
+                  <w:tcW w:w="4759" w:type="dxa"/>
+                </w:tcPr>
+                <w:p>
+                  <w:pPr>
+                    <w:pStyle w:val="TableContents"/>
+                    <w:jc w:val="both"/>
+                    <w:rPr>
+                      <w:rFonts w:hint="eastAsia"/>
+                    </w:rPr>
+                  </w:pPr>
+                  <w:r>
+                    <w:t>Baja superior, media baja, media superior, superior.</w:t>
+                  </w:r>
+                </w:p>
+              </w:tc>
+            </w:tr>
+          </w:tbl>
+          <w:p>
+            <w:pPr>
+              <w:pStyle w:val="TableContents"/>
+              <w:jc w:val="both"/>
+              <w:rPr>
+                <w:rFonts w:hint="eastAsia"/>
+              </w:rPr>
+            </w:pPr>
+          </w:p>
+          <w:tbl>
+            <w:tblPr>
+              <w:tblStyle w:val="Tablaconcuadrcula"/>
+              <w:tblW w:w="0" w:type="auto"/>
+              <w:tblLayout w:type="fixed"/>
+              <w:tblLook w:val="04A0" w:firstRow="1" w:lastRow="0" w:firstColumn="1" w:lastColumn="0" w:noHBand="0" w:noVBand="1"/>
+            </w:tblPr>
+            <w:tblGrid>
+              <w:gridCol w:w="4759"/>
+              <w:gridCol w:w="4759"/>
+            </w:tblGrid>
+            <w:tr>
+              <w:tc>
+                <w:tcPr>
+                  <w:tcW w:w="9518" w:type="dxa"/>
+                  <w:gridSpan w:val="2"/>
+                </w:tcPr>
+                <w:p>
+                  <w:pPr>
+                    <w:pStyle w:val="TableContents"/>
+                    <w:jc w:val="center"/>
+                    <w:rPr>
+                      <w:rFonts w:hint="eastAsia"/>
+                    </w:rPr>
+                  </w:pPr>
+                  <w:r>
+                    <w:t>Psicosociales</w:t>
+                  </w:r>
+                </w:p>
+              </w:tc>
+            </w:tr>
+            <w:tr>
+              <w:tc>
+                <w:tcPr>
+                  <w:tcW w:w="4759" w:type="dxa"/>
+                </w:tcPr>
+                <w:p>
+                  <w:pPr>
+                    <w:pStyle w:val="TableContents"/>
+                    <w:jc w:val="both"/>
+                    <w:rPr>
+                      <w:rFonts w:hint="eastAsia"/>
+                    </w:rPr>
+                  </w:pPr>
+                  <w:r>
+                    <w:t>Estilo de vida:</w:t>
+                  </w:r>
+                </w:p>
+              </w:tc>
+              <w:tc>
+                <w:tcPr>
+                  <w:tcW w:w="4759" w:type="dxa"/>
+                </w:tcPr>
+                <w:p>
+                  <w:pPr>
+                    <w:pStyle w:val="TableContents"/>
+                    <w:jc w:val="both"/>
+                    <w:rPr>
+                      <w:rFonts w:hint="eastAsia"/>
+                    </w:rPr>
+                  </w:pPr>
+                  <w:r>
+                    <w:rPr>
+                      <w:rFonts w:hint="eastAsia"/>
+                    </w:rPr>
+                    <w:t>S</w:t>
+                  </w:r>
+                  <w:r>
+                    <w:t>egún las actividades que realicen en su vida.</w:t>
+                  </w:r>
+                </w:p>
+              </w:tc>
+            </w:tr>
+            <w:tr>
+              <w:tc>
+                <w:tcPr>
+                  <w:tcW w:w="4759" w:type="dxa"/>
+                </w:tcPr>
+                <w:p>
+                  <w:pPr>
+                    <w:pStyle w:val="TableContents"/>
+                    <w:jc w:val="both"/>
+                    <w:rPr>
+                      <w:rFonts w:hint="eastAsia"/>
+                    </w:rPr>
+                  </w:pPr>
+                  <w:r>
+                    <w:t>Personalidad:</w:t>
+                  </w:r>
+                </w:p>
+              </w:tc>
+              <w:tc>
+                <w:tcPr>
+                  <w:tcW w:w="4759" w:type="dxa"/>
+                </w:tcPr>
+                <w:p>
+                  <w:pPr>
+                    <w:pStyle w:val="TableContents"/>
+                    <w:jc w:val="both"/>
+                    <w:rPr>
+                      <w:rFonts w:hint="eastAsia"/>
+                    </w:rPr>
+                  </w:pPr>
+                  <w:r>
+                    <w:t>Hiperactivos.</w:t>
+                  </w:r>
+                </w:p>
+              </w:tc>
+            </w:tr>
+            <w:tr>
+              <w:tc>
+                <w:tcPr>
+                  <w:tcW w:w="4759" w:type="dxa"/>
+                </w:tcPr>
+                <w:p>
+                  <w:pPr>
+                    <w:pStyle w:val="TableContents"/>
+                    <w:jc w:val="both"/>
+                    <w:rPr>
+                      <w:rFonts w:hint="eastAsia"/>
+                    </w:rPr>
+                  </w:pPr>
+                  <w:r>
+                    <w:t>Beneficios:</w:t>
+                  </w:r>
+                </w:p>
+              </w:tc>
+              <w:tc>
+                <w:tcPr>
+                  <w:tcW w:w="4759" w:type="dxa"/>
+                </w:tcPr>
+                <w:p>
+                  <w:pPr>
+                    <w:pStyle w:val="TableContents"/>
+                    <w:jc w:val="both"/>
+                    <w:rPr>
+                      <w:rFonts w:hint="eastAsia"/>
+                    </w:rPr>
+                  </w:pPr>
+                  <w:r>
+                    <w:rPr>
+                      <w:rFonts w:hint="eastAsia"/>
+                    </w:rPr>
+                    <w:t>B</w:t>
+                  </w:r>
+                  <w:r>
+                    <w:t>ienestar físico, mental, calidad de vida.</w:t>
+                  </w:r>
+                </w:p>
+              </w:tc>
+            </w:tr>
+            <w:tr>
+              <w:tc>
+                <w:tcPr>
+                  <w:tcW w:w="4759" w:type="dxa"/>
+                </w:tcPr>
+                <w:p>
+                  <w:pPr>
+                    <w:pStyle w:val="TableContents"/>
+                    <w:jc w:val="both"/>
+                    <w:rPr>
+                      <w:rFonts w:hint="eastAsia"/>
+                    </w:rPr>
+                  </w:pPr>
+                  <w:r>
+                    <w:t>Nivel interés:</w:t>
+                  </w:r>
+                </w:p>
+              </w:tc>
+              <w:tc>
+                <w:tcPr>
+                  <w:tcW w:w="4759" w:type="dxa"/>
+                </w:tcPr>
+                <w:p>
+                  <w:pPr>
+                    <w:pStyle w:val="TableContents"/>
+                    <w:jc w:val="both"/>
+                    <w:rPr>
+                      <w:rFonts w:hint="eastAsia"/>
+                    </w:rPr>
+                  </w:pPr>
+                  <w:r>
+                    <w:rPr>
+                      <w:rFonts w:hint="eastAsia"/>
+                    </w:rPr>
+                    <w:t>M</w:t>
+                  </w:r>
+                  <w:r>
+                    <w:t>edia o fuerte en la práctica de estos deportes.</w:t>
+                  </w:r>
+                </w:p>
+              </w:tc>
+            </w:tr>
+            <w:tr>
+              <w:tc>
+                <w:tcPr>
+                  <w:tcW w:w="4759" w:type="dxa"/>
+                </w:tcPr>
+                <w:p>
+                  <w:pPr>
+                    <w:pStyle w:val="TableContents"/>
+                    <w:jc w:val="both"/>
+                    <w:rPr>
+                      <w:rFonts w:hint="eastAsia"/>
+                    </w:rPr>
+                  </w:pPr>
+                  <w:r>
+                    <w:rPr>
+                      <w:rFonts w:hint="eastAsia"/>
+                    </w:rPr>
+                    <w:t>M</w:t>
+                  </w:r>
+                  <w:r>
+                    <w:t>ercadotecnia:</w:t>
+                  </w:r>
+                </w:p>
+              </w:tc>
+              <w:tc>
+                <w:tcPr>
+                  <w:tcW w:w="4759" w:type="dxa"/>
+                </w:tcPr>
+                <w:p>
+                  <w:pPr>
+                    <w:pStyle w:val="TableContents"/>
+                    <w:jc w:val="both"/>
+                    <w:rPr>
+                      <w:rFonts w:hint="eastAsia"/>
+                    </w:rPr>
+                  </w:pPr>
+                  <w:r>
+                    <w:rPr>
+                      <w:rFonts w:hint="eastAsia"/>
+                    </w:rPr>
+                    <w:t>C</w:t>
+                  </w:r>
+                  <w:r>
+                    <w:t>alidad, precio, servicio, publicidad.</w:t>
+                  </w:r>
+                </w:p>
+              </w:tc>
+            </w:tr>
+          </w:tbl>
+          <w:p>
+            <w:pPr>
+              <w:pStyle w:val="TableContents"/>
+              <w:jc w:val="both"/>
+              <w:rPr>
+                <w:rFonts w:hint="eastAsia"/>
+              </w:rPr>
+            </w:pPr>
+          </w:p>
+          <w:p>
+            <w:pPr>
+              <w:pStyle w:val="TableContents"/>
+              <w:jc w:val="both"/>
+              <w:rPr>
+                <w:rFonts w:hint="eastAsia"/>
+              </w:rPr>
+            </w:pPr>
+            <w:r>
+              <w:t xml:space="preserve">En </w:t>
+            </w:r>
+            <w:proofErr w:type="gramStart"/>
+            <w:r>
+              <w:t>definitiva</w:t>
+            </w:r>
+            <w:proofErr w:type="gramEnd"/>
+            <w:r>
+              <w:t xml:space="preserve"> el consumidor, se reduce a hombres y mujeres mayores de 14 años física y emocionalmente habilitados para la práctica de estas disciplinas deportivas que correspondan a estratos socioeconómicos que posean los equipos requeridos para la práctica del mismo y que residan en la localidad de Santa Cruz de Tenerife. De igual forma estas prácticas están dirigidas a los sectores y/o instituciones siguientes:</w:t>
+            </w:r>
+          </w:p>
+          <w:p>
+            <w:pPr>
+              <w:pStyle w:val="TableContents"/>
+              <w:numPr>
+                <w:ilvl w:val="0"/>
+                <w:numId w:val="4"/>
+              </w:numPr>
+              <w:jc w:val="both"/>
+              <w:rPr>
+                <w:rFonts w:hint="eastAsia"/>
+              </w:rPr>
+            </w:pPr>
+            <w:r>
+              <w:rPr>
+                <w:rFonts w:hint="eastAsia"/>
+              </w:rPr>
+              <w:t>S</w:t>
+            </w:r>
+            <w:r>
+              <w:t>ector industrial.</w:t>
+            </w:r>
+          </w:p>
+          <w:p>
+            <w:pPr>
+              <w:pStyle w:val="TableContents"/>
+              <w:numPr>
+                <w:ilvl w:val="0"/>
+                <w:numId w:val="4"/>
+              </w:numPr>
+              <w:jc w:val="both"/>
+              <w:rPr>
+                <w:rFonts w:hint="eastAsia"/>
+              </w:rPr>
+            </w:pPr>
+            <w:r>
+              <w:rPr>
+                <w:rFonts w:hint="eastAsia"/>
+              </w:rPr>
+              <w:t>S</w:t>
+            </w:r>
+            <w:r>
+              <w:t>ector comercial.</w:t>
+            </w:r>
+          </w:p>
+          <w:p>
+            <w:pPr>
+              <w:pStyle w:val="TableContents"/>
+              <w:numPr>
+                <w:ilvl w:val="0"/>
+                <w:numId w:val="4"/>
+              </w:numPr>
+              <w:jc w:val="both"/>
+              <w:rPr>
+                <w:rFonts w:hint="eastAsia"/>
+              </w:rPr>
+            </w:pPr>
+            <w:r>
+              <w:rPr>
+                <w:rFonts w:hint="eastAsia"/>
+              </w:rPr>
+              <w:t>S</w:t>
+            </w:r>
+            <w:r>
+              <w:t>ector de servicios.</w:t>
+            </w:r>
+          </w:p>
+          <w:p>
+            <w:pPr>
+              <w:pStyle w:val="TableContents"/>
+              <w:numPr>
+                <w:ilvl w:val="0"/>
+                <w:numId w:val="4"/>
+              </w:numPr>
+              <w:jc w:val="both"/>
+              <w:rPr>
+                <w:rFonts w:hint="eastAsia"/>
+              </w:rPr>
+            </w:pPr>
+            <w:r>
+              <w:rPr>
+                <w:rFonts w:hint="eastAsia"/>
+              </w:rPr>
+              <w:t>E</w:t>
+            </w:r>
+            <w:r>
+              <w:t>mpresas públicas.</w:t>
+            </w:r>
+          </w:p>
+          <w:p>
+            <w:pPr>
+              <w:pStyle w:val="TableContents"/>
+              <w:numPr>
+                <w:ilvl w:val="0"/>
+                <w:numId w:val="4"/>
+              </w:numPr>
+              <w:jc w:val="both"/>
+              <w:rPr>
+                <w:rFonts w:hint="eastAsia"/>
+              </w:rPr>
+            </w:pPr>
+            <w:r>
+              <w:rPr>
+                <w:rFonts w:hint="eastAsia"/>
+              </w:rPr>
+              <w:t>E</w:t>
+            </w:r>
+            <w:r>
+              <w:t>mpresas privadas.</w:t>
             </w:r>
           </w:p>
           <w:p>
@@ -2497,7 +3956,6 @@
               </w:rPr>
             </w:pPr>
             <w:r>
-              <w:lastRenderedPageBreak/>
               <w:t>Forma de distribución:</w:t>
             </w:r>
           </w:p>
@@ -2602,6 +4060,7 @@
               </w:rPr>
             </w:pPr>
             <w:r>
+              <w:lastRenderedPageBreak/>
               <w:t>MICROENTORNO – COMPETIDORES:</w:t>
             </w:r>
           </w:p>
@@ -3214,7 +4673,6 @@
               </w:rPr>
             </w:pPr>
             <w:r>
-              <w:lastRenderedPageBreak/>
               <w:t>AMENAZAS</w:t>
             </w:r>
           </w:p>
@@ -3270,7 +4728,6 @@
               </w:rPr>
             </w:pPr>
             <w:r>
-              <w:lastRenderedPageBreak/>
               <w:t>FORTALEZAS</w:t>
             </w:r>
           </w:p>
@@ -3372,9 +4829,13 @@
         <w:pStyle w:val="Standard"/>
         <w:rPr>
           <w:rFonts w:hint="eastAsia"/>
+          <w:b/>
         </w:rPr>
       </w:pPr>
       <w:r>
+        <w:rPr>
+          <w:b/>
+        </w:rPr>
         <w:t>4. Plan de marketing</w:t>
       </w:r>
     </w:p>
@@ -3431,16 +4892,29 @@
               </w:rPr>
               <w:t>PRODUCTO O SERVICIO</w:t>
             </w:r>
-          </w:p>
-          <w:p>
-            <w:pPr>
-              <w:pStyle w:val="TableContents"/>
+            <w:r>
+              <w:rPr>
+                <w:color w:val="0070C0"/>
+                <w:u w:val="single"/>
+              </w:rPr>
+              <w:t xml:space="preserve"> </w:t>
+            </w:r>
+          </w:p>
+          <w:p>
+            <w:pPr>
+              <w:pStyle w:val="TableContents"/>
+              <w:rPr>
+                <w:rFonts w:hint="eastAsia"/>
+              </w:rPr>
             </w:pPr>
           </w:p>
           <w:p>
             <w:pPr>
               <w:pStyle w:val="TableContents"/>
               <w:jc w:val="both"/>
+              <w:rPr>
+                <w:rFonts w:hint="eastAsia"/>
+              </w:rPr>
             </w:pPr>
             <w:r>
               <w:t>Se ofrece un producto con materiales de calidad y equipos de alta tecnología, e infraestructura para deportes extremos, ofreciendo servicios eficaces para suplir las necesidades de la población interesada en estas prácticas deportivas, además se cuenta con personal capacitado y expertos en deportes extremos urbanos; los cuales brindarán todo su conocimiento a los clientes a través de un buen servicio y con los más altos estándares de seguridad y reglamentación.</w:t>
@@ -3450,12 +4924,18 @@
             <w:pPr>
               <w:pStyle w:val="TableContents"/>
               <w:jc w:val="both"/>
+              <w:rPr>
+                <w:rFonts w:hint="eastAsia"/>
+              </w:rPr>
             </w:pPr>
           </w:p>
           <w:p>
             <w:pPr>
               <w:pStyle w:val="TableContents"/>
               <w:jc w:val="both"/>
+              <w:rPr>
+                <w:rFonts w:hint="eastAsia"/>
+              </w:rPr>
             </w:pPr>
             <w:proofErr w:type="gramStart"/>
             <w:r>
@@ -3474,6 +4954,9 @@
                 <w:numId w:val="3"/>
               </w:numPr>
               <w:jc w:val="both"/>
+              <w:rPr>
+                <w:rFonts w:hint="eastAsia"/>
+              </w:rPr>
             </w:pPr>
             <w:r>
               <w:t xml:space="preserve">Prestar el servicio para el uso de rampas cubiertas para la práctica de </w:t>
@@ -3498,6 +4981,9 @@
                 <w:numId w:val="3"/>
               </w:numPr>
               <w:jc w:val="both"/>
+              <w:rPr>
+                <w:rFonts w:hint="eastAsia"/>
+              </w:rPr>
             </w:pPr>
             <w:r>
               <w:t xml:space="preserve">A su vez un </w:t>
@@ -3519,6 +5005,9 @@
                 <w:numId w:val="3"/>
               </w:numPr>
               <w:jc w:val="both"/>
+              <w:rPr>
+                <w:rFonts w:hint="eastAsia"/>
+              </w:rPr>
             </w:pPr>
             <w:r>
               <w:rPr>
@@ -3538,6 +5027,9 @@
                 <w:numId w:val="3"/>
               </w:numPr>
               <w:jc w:val="both"/>
+              <w:rPr>
+                <w:rFonts w:hint="eastAsia"/>
+              </w:rPr>
             </w:pPr>
             <w:r>
               <w:rPr>
@@ -3557,6 +5049,9 @@
                 <w:numId w:val="3"/>
               </w:numPr>
               <w:jc w:val="both"/>
+              <w:rPr>
+                <w:rFonts w:hint="eastAsia"/>
+              </w:rPr>
             </w:pPr>
             <w:r>
               <w:rPr>
@@ -3584,6 +5079,9 @@
                 <w:numId w:val="3"/>
               </w:numPr>
               <w:jc w:val="both"/>
+              <w:rPr>
+                <w:rFonts w:hint="eastAsia"/>
+              </w:rPr>
             </w:pPr>
             <w:r>
               <w:t>Asesoramiento y optimización de espacios con relación</w:t>
@@ -3600,6 +5098,9 @@
                 <w:numId w:val="3"/>
               </w:numPr>
               <w:jc w:val="both"/>
+              <w:rPr>
+                <w:rFonts w:hint="eastAsia"/>
+              </w:rPr>
             </w:pPr>
             <w:r>
               <w:t>Servicio de transporte y traslado de las infraestructuras.</w:t>
@@ -3613,6 +5114,9 @@
                 <w:numId w:val="3"/>
               </w:numPr>
               <w:jc w:val="both"/>
+              <w:rPr>
+                <w:rFonts w:hint="eastAsia"/>
+              </w:rPr>
             </w:pPr>
             <w:r>
               <w:rPr>
@@ -3632,6 +5136,9 @@
                 <w:numId w:val="3"/>
               </w:numPr>
               <w:jc w:val="both"/>
+              <w:rPr>
+                <w:rFonts w:hint="eastAsia"/>
+              </w:rPr>
             </w:pPr>
             <w:r>
               <w:t>Organización de torneos y campeonatos relacionados con deportes extremos, dentro y fuera del escenario.</w:t>
@@ -3641,12 +5148,18 @@
             <w:pPr>
               <w:pStyle w:val="TableContents"/>
               <w:jc w:val="both"/>
+              <w:rPr>
+                <w:rFonts w:hint="eastAsia"/>
+              </w:rPr>
             </w:pPr>
           </w:p>
           <w:p>
             <w:pPr>
               <w:pStyle w:val="TableContents"/>
               <w:jc w:val="both"/>
+              <w:rPr>
+                <w:rFonts w:hint="eastAsia"/>
+              </w:rPr>
             </w:pPr>
             <w:r>
               <w:rPr>
@@ -3660,12 +5173,18 @@
             <w:pPr>
               <w:pStyle w:val="TableContents"/>
               <w:jc w:val="both"/>
+              <w:rPr>
+                <w:rFonts w:hint="eastAsia"/>
+              </w:rPr>
             </w:pPr>
           </w:p>
           <w:p>
             <w:pPr>
               <w:pStyle w:val="TableContents"/>
               <w:jc w:val="both"/>
+              <w:rPr>
+                <w:rFonts w:hint="eastAsia"/>
+              </w:rPr>
             </w:pPr>
             <w:r>
               <w:t>El lugar previsto para la prestación del servicio descrito anteriormente está definido dentro de la localidad de Santa Cruz de Tenerife, en la isla de Tenerife.</w:t>
@@ -3675,742 +5194,10 @@
             <w:pPr>
               <w:pStyle w:val="TableContents"/>
               <w:jc w:val="both"/>
-            </w:pPr>
-          </w:p>
-          <w:p>
-            <w:pPr>
-              <w:pStyle w:val="TableContents"/>
-              <w:jc w:val="both"/>
-            </w:pPr>
-            <w:r>
-              <w:rPr>
-                <w:color w:val="0070C0"/>
-                <w:u w:val="single"/>
-              </w:rPr>
-              <w:t>P</w:t>
-            </w:r>
-            <w:r>
-              <w:rPr>
-                <w:color w:val="0070C0"/>
-                <w:u w:val="single"/>
-              </w:rPr>
-              <w:t>ERFIL</w:t>
-            </w:r>
-            <w:r>
-              <w:rPr>
-                <w:color w:val="0070C0"/>
-                <w:u w:val="single"/>
-              </w:rPr>
-              <w:t xml:space="preserve"> </w:t>
-            </w:r>
-            <w:r>
-              <w:rPr>
-                <w:color w:val="0070C0"/>
-                <w:u w:val="single"/>
-              </w:rPr>
-              <w:t>DEL CONSUMIDOR</w:t>
-            </w:r>
-          </w:p>
-          <w:p>
-            <w:pPr>
-              <w:pStyle w:val="TableContents"/>
-              <w:jc w:val="both"/>
-            </w:pPr>
-          </w:p>
-          <w:p>
-            <w:pPr>
-              <w:pStyle w:val="TableContents"/>
-              <w:jc w:val="both"/>
-            </w:pPr>
-            <w:r>
-              <w:t>El perfil previsto como consumidor para este producto se establece para personas</w:t>
-            </w:r>
-            <w:r>
-              <w:t xml:space="preserve"> que cumplan con todas y cada una de las siguientes especificaciones:</w:t>
-            </w:r>
-          </w:p>
-          <w:p>
-            <w:pPr>
-              <w:pStyle w:val="TableContents"/>
-              <w:jc w:val="both"/>
-            </w:pPr>
-          </w:p>
-          <w:tbl>
-            <w:tblPr>
-              <w:tblStyle w:val="Tablaconcuadrcula"/>
-              <w:tblW w:w="0" w:type="auto"/>
-              <w:tblLayout w:type="fixed"/>
-              <w:tblLook w:val="04A0" w:firstRow="1" w:lastRow="0" w:firstColumn="1" w:lastColumn="0" w:noHBand="0" w:noVBand="1"/>
-            </w:tblPr>
-            <w:tblGrid>
-              <w:gridCol w:w="4759"/>
-              <w:gridCol w:w="4759"/>
-            </w:tblGrid>
-            <w:tr>
-              <w:tc>
-                <w:tcPr>
-                  <w:tcW w:w="9518" w:type="dxa"/>
-                  <w:gridSpan w:val="2"/>
-                </w:tcPr>
-                <w:p>
-                  <w:pPr>
-                    <w:pStyle w:val="TableContents"/>
-                    <w:jc w:val="center"/>
-                  </w:pPr>
-                  <w:r>
-                    <w:t>Geográficas</w:t>
-                  </w:r>
-                </w:p>
-              </w:tc>
-            </w:tr>
-            <w:tr>
-              <w:tc>
-                <w:tcPr>
-                  <w:tcW w:w="4759" w:type="dxa"/>
-                </w:tcPr>
-                <w:p>
-                  <w:pPr>
-                    <w:pStyle w:val="TableContents"/>
-                    <w:jc w:val="both"/>
-                  </w:pPr>
-                  <w:r>
-                    <w:t>Sector:</w:t>
-                  </w:r>
-                </w:p>
-              </w:tc>
-              <w:tc>
-                <w:tcPr>
-                  <w:tcW w:w="4759" w:type="dxa"/>
-                </w:tcPr>
-                <w:p>
-                  <w:pPr>
-                    <w:pStyle w:val="TableContents"/>
-                    <w:jc w:val="both"/>
-                  </w:pPr>
-                  <w:r>
-                    <w:t>Ciudad de Santa Cruz de Tenerife</w:t>
-                  </w:r>
-                </w:p>
-              </w:tc>
-            </w:tr>
-            <w:tr>
-              <w:tc>
-                <w:tcPr>
-                  <w:tcW w:w="4759" w:type="dxa"/>
-                </w:tcPr>
-                <w:p>
-                  <w:pPr>
-                    <w:pStyle w:val="TableContents"/>
-                    <w:jc w:val="both"/>
-                  </w:pPr>
-                  <w:r>
-                    <w:t>Población:</w:t>
-                  </w:r>
-                </w:p>
-              </w:tc>
-              <w:tc>
-                <w:tcPr>
-                  <w:tcW w:w="4759" w:type="dxa"/>
-                </w:tcPr>
-                <w:p>
-                  <w:pPr>
-                    <w:pStyle w:val="TableContents"/>
-                    <w:jc w:val="both"/>
-                  </w:pPr>
-                  <w:r>
-                    <w:t>Número habitantes según Censo General de 2019.</w:t>
-                  </w:r>
-                </w:p>
-              </w:tc>
-            </w:tr>
-            <w:tr>
-              <w:tc>
-                <w:tcPr>
-                  <w:tcW w:w="4759" w:type="dxa"/>
-                </w:tcPr>
-                <w:p>
-                  <w:pPr>
-                    <w:pStyle w:val="TableContents"/>
-                    <w:jc w:val="both"/>
-                  </w:pPr>
-                  <w:r>
-                    <w:lastRenderedPageBreak/>
-                    <w:t>Densidad:</w:t>
-                  </w:r>
-                </w:p>
-              </w:tc>
-              <w:tc>
-                <w:tcPr>
-                  <w:tcW w:w="4759" w:type="dxa"/>
-                </w:tcPr>
-                <w:p>
-                  <w:pPr>
-                    <w:pStyle w:val="TableContents"/>
-                    <w:jc w:val="both"/>
-                  </w:pPr>
-                  <w:r>
-                    <w:t>Urbana y suburbana.</w:t>
-                  </w:r>
-                </w:p>
-              </w:tc>
-            </w:tr>
-          </w:tbl>
-          <w:p>
-            <w:pPr>
-              <w:pStyle w:val="TableContents"/>
-              <w:jc w:val="both"/>
-            </w:pPr>
-          </w:p>
-          <w:tbl>
-            <w:tblPr>
-              <w:tblStyle w:val="Tablaconcuadrcula"/>
-              <w:tblW w:w="0" w:type="auto"/>
-              <w:tblLayout w:type="fixed"/>
-              <w:tblLook w:val="04A0" w:firstRow="1" w:lastRow="0" w:firstColumn="1" w:lastColumn="0" w:noHBand="0" w:noVBand="1"/>
-            </w:tblPr>
-            <w:tblGrid>
-              <w:gridCol w:w="4759"/>
-              <w:gridCol w:w="4759"/>
-            </w:tblGrid>
-            <w:tr>
-              <w:tc>
-                <w:tcPr>
-                  <w:tcW w:w="9518" w:type="dxa"/>
-                  <w:gridSpan w:val="2"/>
-                </w:tcPr>
-                <w:p>
-                  <w:pPr>
-                    <w:pStyle w:val="TableContents"/>
-                    <w:jc w:val="center"/>
-                  </w:pPr>
-                  <w:r>
-                    <w:t>Demográficas</w:t>
-                  </w:r>
-                </w:p>
-              </w:tc>
-            </w:tr>
-            <w:tr>
-              <w:tc>
-                <w:tcPr>
-                  <w:tcW w:w="4759" w:type="dxa"/>
-                </w:tcPr>
-                <w:p>
-                  <w:pPr>
-                    <w:pStyle w:val="TableContents"/>
-                    <w:jc w:val="both"/>
-                  </w:pPr>
-                  <w:r>
-                    <w:t>Edad:</w:t>
-                  </w:r>
-                </w:p>
-              </w:tc>
-              <w:tc>
-                <w:tcPr>
-                  <w:tcW w:w="4759" w:type="dxa"/>
-                </w:tcPr>
-                <w:p>
-                  <w:pPr>
-                    <w:pStyle w:val="TableContents"/>
-                    <w:jc w:val="both"/>
-                  </w:pPr>
-                  <w:r>
-                    <w:t>14 años en adelante</w:t>
-                  </w:r>
-                </w:p>
-              </w:tc>
-            </w:tr>
-            <w:tr>
-              <w:tc>
-                <w:tcPr>
-                  <w:tcW w:w="4759" w:type="dxa"/>
-                </w:tcPr>
-                <w:p>
-                  <w:pPr>
-                    <w:pStyle w:val="TableContents"/>
-                    <w:jc w:val="both"/>
-                  </w:pPr>
-                  <w:r>
-                    <w:t>Género:</w:t>
-                  </w:r>
-                </w:p>
-              </w:tc>
-              <w:tc>
-                <w:tcPr>
-                  <w:tcW w:w="4759" w:type="dxa"/>
-                </w:tcPr>
-                <w:p>
-                  <w:pPr>
-                    <w:pStyle w:val="TableContents"/>
-                    <w:jc w:val="both"/>
-                  </w:pPr>
-                  <w:r>
-                    <w:t>Masculino – Femenino</w:t>
-                  </w:r>
-                </w:p>
-              </w:tc>
-            </w:tr>
-            <w:tr>
-              <w:tc>
-                <w:tcPr>
-                  <w:tcW w:w="4759" w:type="dxa"/>
-                </w:tcPr>
-                <w:p>
-                  <w:pPr>
-                    <w:pStyle w:val="TableContents"/>
-                    <w:jc w:val="both"/>
-                  </w:pPr>
-                  <w:r>
-                    <w:t>Ocupación:</w:t>
-                  </w:r>
-                </w:p>
-              </w:tc>
-              <w:tc>
-                <w:tcPr>
-                  <w:tcW w:w="4759" w:type="dxa"/>
-                </w:tcPr>
-                <w:p>
-                  <w:pPr>
-                    <w:pStyle w:val="TableContents"/>
-                    <w:jc w:val="both"/>
-                  </w:pPr>
-                  <w:r>
-                    <w:t>Estudiantes, profesionales y público en general.</w:t>
-                  </w:r>
-                </w:p>
-              </w:tc>
-            </w:tr>
-            <w:tr>
-              <w:tc>
-                <w:tcPr>
-                  <w:tcW w:w="4759" w:type="dxa"/>
-                </w:tcPr>
-                <w:p>
-                  <w:pPr>
-                    <w:pStyle w:val="TableContents"/>
-                    <w:jc w:val="both"/>
-                  </w:pPr>
-                  <w:r>
-                    <w:t>Educación:</w:t>
-                  </w:r>
-                </w:p>
-              </w:tc>
-              <w:tc>
-                <w:tcPr>
-                  <w:tcW w:w="4759" w:type="dxa"/>
-                </w:tcPr>
-                <w:p>
-                  <w:pPr>
-                    <w:pStyle w:val="TableContents"/>
-                    <w:jc w:val="both"/>
-                  </w:pPr>
-                  <w:r>
-                    <w:t>No hay exigencia alguna.</w:t>
-                  </w:r>
-                </w:p>
-              </w:tc>
-            </w:tr>
-            <w:tr>
-              <w:tc>
-                <w:tcPr>
-                  <w:tcW w:w="4759" w:type="dxa"/>
-                </w:tcPr>
-                <w:p>
-                  <w:pPr>
-                    <w:pStyle w:val="TableContents"/>
-                    <w:jc w:val="both"/>
-                  </w:pPr>
-                  <w:r>
-                    <w:t>Raza:</w:t>
-                  </w:r>
-                </w:p>
-              </w:tc>
-              <w:tc>
-                <w:tcPr>
-                  <w:tcW w:w="4759" w:type="dxa"/>
-                </w:tcPr>
-                <w:p>
-                  <w:pPr>
-                    <w:pStyle w:val="TableContents"/>
-                    <w:jc w:val="both"/>
-                  </w:pPr>
-                  <w:r>
-                    <w:t>Todos, sin excepción alguna.</w:t>
-                  </w:r>
-                </w:p>
-              </w:tc>
-            </w:tr>
-            <w:tr>
-              <w:tc>
-                <w:tcPr>
-                  <w:tcW w:w="4759" w:type="dxa"/>
-                </w:tcPr>
-                <w:p>
-                  <w:pPr>
-                    <w:pStyle w:val="TableContents"/>
-                    <w:jc w:val="both"/>
-                  </w:pPr>
-                  <w:r>
-                    <w:t>Clase social:</w:t>
-                  </w:r>
-                </w:p>
-              </w:tc>
-              <w:tc>
-                <w:tcPr>
-                  <w:tcW w:w="4759" w:type="dxa"/>
-                </w:tcPr>
-                <w:p>
-                  <w:pPr>
-                    <w:pStyle w:val="TableContents"/>
-                    <w:jc w:val="both"/>
-                  </w:pPr>
-                  <w:r>
-                    <w:t>Baja superior, media baja, media superior, superior.</w:t>
-                  </w:r>
-                </w:p>
-              </w:tc>
-            </w:tr>
-          </w:tbl>
-          <w:p>
-            <w:pPr>
-              <w:pStyle w:val="TableContents"/>
-              <w:jc w:val="both"/>
-            </w:pPr>
-          </w:p>
-          <w:tbl>
-            <w:tblPr>
-              <w:tblStyle w:val="Tablaconcuadrcula"/>
-              <w:tblW w:w="0" w:type="auto"/>
-              <w:tblLayout w:type="fixed"/>
-              <w:tblLook w:val="04A0" w:firstRow="1" w:lastRow="0" w:firstColumn="1" w:lastColumn="0" w:noHBand="0" w:noVBand="1"/>
-            </w:tblPr>
-            <w:tblGrid>
-              <w:gridCol w:w="4759"/>
-              <w:gridCol w:w="4759"/>
-            </w:tblGrid>
-            <w:tr>
-              <w:tc>
-                <w:tcPr>
-                  <w:tcW w:w="9518" w:type="dxa"/>
-                  <w:gridSpan w:val="2"/>
-                </w:tcPr>
-                <w:p>
-                  <w:pPr>
-                    <w:pStyle w:val="TableContents"/>
-                    <w:jc w:val="center"/>
-                  </w:pPr>
-                  <w:r>
-                    <w:t>Psicosociales</w:t>
-                  </w:r>
-                </w:p>
-              </w:tc>
-            </w:tr>
-            <w:tr>
-              <w:tc>
-                <w:tcPr>
-                  <w:tcW w:w="4759" w:type="dxa"/>
-                </w:tcPr>
-                <w:p>
-                  <w:pPr>
-                    <w:pStyle w:val="TableContents"/>
-                    <w:jc w:val="both"/>
-                  </w:pPr>
-                  <w:r>
-                    <w:t>Estilo de vida:</w:t>
-                  </w:r>
-                </w:p>
-              </w:tc>
-              <w:tc>
-                <w:tcPr>
-                  <w:tcW w:w="4759" w:type="dxa"/>
-                </w:tcPr>
-                <w:p>
-                  <w:pPr>
-                    <w:pStyle w:val="TableContents"/>
-                    <w:jc w:val="both"/>
-                  </w:pPr>
-                  <w:r>
-                    <w:rPr>
-                      <w:rFonts w:hint="eastAsia"/>
-                    </w:rPr>
-                    <w:t>S</w:t>
-                  </w:r>
-                  <w:r>
-                    <w:t>egún las actividades que realicen en su vida.</w:t>
-                  </w:r>
-                </w:p>
-              </w:tc>
-            </w:tr>
-            <w:tr>
-              <w:tc>
-                <w:tcPr>
-                  <w:tcW w:w="4759" w:type="dxa"/>
-                </w:tcPr>
-                <w:p>
-                  <w:pPr>
-                    <w:pStyle w:val="TableContents"/>
-                    <w:jc w:val="both"/>
-                  </w:pPr>
-                  <w:r>
-                    <w:t>Personalidad:</w:t>
-                  </w:r>
-                </w:p>
-              </w:tc>
-              <w:tc>
-                <w:tcPr>
-                  <w:tcW w:w="4759" w:type="dxa"/>
-                </w:tcPr>
-                <w:p>
-                  <w:pPr>
-                    <w:pStyle w:val="TableContents"/>
-                    <w:jc w:val="both"/>
-                  </w:pPr>
-                  <w:r>
-                    <w:t>Hiperactivos.</w:t>
-                  </w:r>
-                </w:p>
-              </w:tc>
-            </w:tr>
-            <w:tr>
-              <w:tc>
-                <w:tcPr>
-                  <w:tcW w:w="4759" w:type="dxa"/>
-                </w:tcPr>
-                <w:p>
-                  <w:pPr>
-                    <w:pStyle w:val="TableContents"/>
-                    <w:jc w:val="both"/>
-                  </w:pPr>
-                  <w:r>
-                    <w:t>Beneficios:</w:t>
-                  </w:r>
-                </w:p>
-              </w:tc>
-              <w:tc>
-                <w:tcPr>
-                  <w:tcW w:w="4759" w:type="dxa"/>
-                </w:tcPr>
-                <w:p>
-                  <w:pPr>
-                    <w:pStyle w:val="TableContents"/>
-                    <w:jc w:val="both"/>
-                  </w:pPr>
-                  <w:r>
-                    <w:rPr>
-                      <w:rFonts w:hint="eastAsia"/>
-                    </w:rPr>
-                    <w:t>B</w:t>
-                  </w:r>
-                  <w:r>
-                    <w:t>ienestar físico, mental, calidad de vida.</w:t>
-                  </w:r>
-                </w:p>
-              </w:tc>
-            </w:tr>
-            <w:tr>
-              <w:tc>
-                <w:tcPr>
-                  <w:tcW w:w="4759" w:type="dxa"/>
-                </w:tcPr>
-                <w:p>
-                  <w:pPr>
-                    <w:pStyle w:val="TableContents"/>
-                    <w:jc w:val="both"/>
-                  </w:pPr>
-                  <w:r>
-                    <w:t>Nivel interés:</w:t>
-                  </w:r>
-                </w:p>
-              </w:tc>
-              <w:tc>
-                <w:tcPr>
-                  <w:tcW w:w="4759" w:type="dxa"/>
-                </w:tcPr>
-                <w:p>
-                  <w:pPr>
-                    <w:pStyle w:val="TableContents"/>
-                    <w:jc w:val="both"/>
-                    <w:rPr>
-                      <w:rFonts w:hint="eastAsia"/>
-                    </w:rPr>
-                  </w:pPr>
-                  <w:r>
-                    <w:rPr>
-                      <w:rFonts w:hint="eastAsia"/>
-                    </w:rPr>
-                    <w:t>M</w:t>
-                  </w:r>
-                  <w:r>
-                    <w:t>edia o fuerte en la práctica de estos deportes.</w:t>
-                  </w:r>
-                </w:p>
-              </w:tc>
-            </w:tr>
-            <w:tr>
-              <w:tc>
-                <w:tcPr>
-                  <w:tcW w:w="4759" w:type="dxa"/>
-                </w:tcPr>
-                <w:p>
-                  <w:pPr>
-                    <w:pStyle w:val="TableContents"/>
-                    <w:jc w:val="both"/>
-                  </w:pPr>
-                  <w:r>
-                    <w:rPr>
-                      <w:rFonts w:hint="eastAsia"/>
-                    </w:rPr>
-                    <w:t>M</w:t>
-                  </w:r>
-                  <w:r>
-                    <w:t>ercadotecnia:</w:t>
-                  </w:r>
-                </w:p>
-              </w:tc>
-              <w:tc>
-                <w:tcPr>
-                  <w:tcW w:w="4759" w:type="dxa"/>
-                </w:tcPr>
-                <w:p>
-                  <w:pPr>
-                    <w:pStyle w:val="TableContents"/>
-                    <w:jc w:val="both"/>
-                    <w:rPr>
-                      <w:rFonts w:hint="eastAsia"/>
-                    </w:rPr>
-                  </w:pPr>
-                  <w:r>
-                    <w:rPr>
-                      <w:rFonts w:hint="eastAsia"/>
-                    </w:rPr>
-                    <w:t>C</w:t>
-                  </w:r>
-                  <w:r>
-                    <w:t>alidad, precio, servicio, publicidad.</w:t>
-                  </w:r>
-                </w:p>
-              </w:tc>
-            </w:tr>
-          </w:tbl>
-          <w:p>
-            <w:pPr>
-              <w:pStyle w:val="TableContents"/>
-              <w:jc w:val="both"/>
-            </w:pPr>
-          </w:p>
-          <w:p>
-            <w:pPr>
-              <w:pStyle w:val="TableContents"/>
-              <w:jc w:val="both"/>
-            </w:pPr>
-            <w:r>
-              <w:t xml:space="preserve">En </w:t>
-            </w:r>
-            <w:proofErr w:type="gramStart"/>
-            <w:r>
-              <w:t>definitiva</w:t>
-            </w:r>
-            <w:proofErr w:type="gramEnd"/>
-            <w:r>
-              <w:t xml:space="preserve"> el consumidor, se reduce a hombres y mujeres mayores de 14 años</w:t>
-            </w:r>
-            <w:r>
-              <w:t xml:space="preserve"> física y emocionalmente habilitados para la práctica de estas disciplinas deportivas que correspondan a estratos socioeconómicos que posean los equipos requeridos para la práctica del mismo y que residan en la localidad de Santa Cruz de Tenerife. De igual forma estas prácticas están dirigidas a los sectores y/o instituciones siguientes:</w:t>
-            </w:r>
-          </w:p>
-          <w:p>
-            <w:pPr>
-              <w:pStyle w:val="TableContents"/>
-              <w:numPr>
-                <w:ilvl w:val="0"/>
-                <w:numId w:val="4"/>
-              </w:numPr>
-              <w:jc w:val="both"/>
-            </w:pPr>
-            <w:r>
-              <w:rPr>
-                <w:rFonts w:hint="eastAsia"/>
-              </w:rPr>
-              <w:t>S</w:t>
-            </w:r>
-            <w:r>
-              <w:t>ector industrial.</w:t>
-            </w:r>
-          </w:p>
-          <w:p>
-            <w:pPr>
-              <w:pStyle w:val="TableContents"/>
-              <w:numPr>
-                <w:ilvl w:val="0"/>
-                <w:numId w:val="4"/>
-              </w:numPr>
-              <w:jc w:val="both"/>
-            </w:pPr>
-            <w:r>
-              <w:rPr>
-                <w:rFonts w:hint="eastAsia"/>
-              </w:rPr>
-              <w:t>S</w:t>
-            </w:r>
-            <w:r>
-              <w:t>ector comercial.</w:t>
-            </w:r>
-          </w:p>
-          <w:p>
-            <w:pPr>
-              <w:pStyle w:val="TableContents"/>
-              <w:numPr>
-                <w:ilvl w:val="0"/>
-                <w:numId w:val="4"/>
-              </w:numPr>
-              <w:jc w:val="both"/>
-            </w:pPr>
-            <w:r>
-              <w:rPr>
-                <w:rFonts w:hint="eastAsia"/>
-              </w:rPr>
-              <w:t>S</w:t>
-            </w:r>
-            <w:r>
-              <w:t>ector de servicios.</w:t>
-            </w:r>
-          </w:p>
-          <w:p>
-            <w:pPr>
-              <w:pStyle w:val="TableContents"/>
-              <w:numPr>
-                <w:ilvl w:val="0"/>
-                <w:numId w:val="4"/>
-              </w:numPr>
-              <w:jc w:val="both"/>
-            </w:pPr>
-            <w:r>
-              <w:rPr>
-                <w:rFonts w:hint="eastAsia"/>
-              </w:rPr>
-              <w:t>E</w:t>
-            </w:r>
-            <w:r>
-              <w:t>mpresas públicas.</w:t>
-            </w:r>
-          </w:p>
-          <w:p>
-            <w:pPr>
-              <w:pStyle w:val="TableContents"/>
-              <w:numPr>
-                <w:ilvl w:val="0"/>
-                <w:numId w:val="4"/>
-              </w:numPr>
-              <w:jc w:val="both"/>
-            </w:pPr>
-            <w:r>
-              <w:rPr>
-                <w:rFonts w:hint="eastAsia"/>
-              </w:rPr>
-              <w:t>E</w:t>
-            </w:r>
-            <w:r>
-              <w:t>mpresas privadas.</w:t>
-            </w:r>
+              <w:rPr>
+                <w:rFonts w:hint="eastAsia"/>
+              </w:rPr>
+            </w:pPr>
           </w:p>
           <w:p>
             <w:pPr>
@@ -4422,8 +5209,6 @@
                 <w:u w:val="single"/>
               </w:rPr>
             </w:pPr>
-            <w:bookmarkStart w:id="0" w:name="_GoBack"/>
-            <w:bookmarkEnd w:id="0"/>
           </w:p>
           <w:p>
             <w:pPr>
@@ -4670,6 +5455,7 @@
               </w:rPr>
             </w:pPr>
             <w:r>
+              <w:lastRenderedPageBreak/>
               <w:t>4.3. DISTRIBUCIÓN</w:t>
             </w:r>
           </w:p>
@@ -4757,7 +5543,6 @@
               </w:rPr>
             </w:pPr>
             <w:r>
-              <w:lastRenderedPageBreak/>
               <w:t>4.4. COMUNICACIÓN</w:t>
             </w:r>
           </w:p>
@@ -7427,6 +8212,7 @@
               </w:rPr>
             </w:pPr>
             <w:r>
+              <w:lastRenderedPageBreak/>
               <w:t>Materias primas</w:t>
             </w:r>
           </w:p>
@@ -10864,7 +11650,6 @@
                 <w:sz w:val="16"/>
                 <w:szCs w:val="16"/>
               </w:rPr>
-              <w:lastRenderedPageBreak/>
               <w:t>Aportaciones de los socios</w:t>
             </w:r>
           </w:p>
@@ -24234,6 +25019,7 @@
                 <w:sz w:val="16"/>
                 <w:szCs w:val="16"/>
               </w:rPr>
+              <w:lastRenderedPageBreak/>
               <w:t>Ingresos financieros</w:t>
             </w:r>
           </w:p>
@@ -24782,7 +25568,6 @@
                 <w:sz w:val="16"/>
                 <w:szCs w:val="16"/>
               </w:rPr>
-              <w:lastRenderedPageBreak/>
               <w:t>Gastos de explotación</w:t>
             </w:r>
           </w:p>
@@ -30942,7 +31727,6 @@
         </w:rPr>
       </w:pPr>
       <w:r>
-        <w:lastRenderedPageBreak/>
         <w:t>g) Amortización del inmovilizado</w:t>
       </w:r>
     </w:p>

</xml_diff>

<commit_message>
Add: hasta pagina 27 copiado
</commit_message>
<xml_diff>
--- a/ProyectoEmpresaV1.docx
+++ b/ProyectoEmpresaV1.docx
@@ -1960,6 +1960,9 @@
                 <w:ilvl w:val="0"/>
                 <w:numId w:val="2"/>
               </w:numPr>
+              <w:rPr>
+                <w:rFonts w:hint="eastAsia"/>
+              </w:rPr>
             </w:pPr>
             <w:r>
               <w:t>Pasión, haciendo las cosas con amor y cariño, generando compromiso en cuerpo y mente.</w:t>
@@ -1972,6 +1975,9 @@
                 <w:ilvl w:val="0"/>
                 <w:numId w:val="2"/>
               </w:numPr>
+              <w:rPr>
+                <w:rFonts w:hint="eastAsia"/>
+              </w:rPr>
             </w:pPr>
             <w:r>
               <w:t>La administración de los recursos institucionales debe hacerse con criterios de transparencia, racionalidad, justicia, productividad, autosostenibilidad y generación de valor a la economía.</w:t>
@@ -2147,12 +2153,18 @@
           <w:p>
             <w:pPr>
               <w:pStyle w:val="TableContents"/>
+              <w:rPr>
+                <w:rFonts w:hint="eastAsia"/>
+              </w:rPr>
             </w:pPr>
           </w:p>
           <w:p>
             <w:pPr>
               <w:pStyle w:val="TableContents"/>
               <w:jc w:val="both"/>
+              <w:rPr>
+                <w:rFonts w:hint="eastAsia"/>
+              </w:rPr>
             </w:pPr>
             <w:r>
               <w:t>Santa Cruz de Tenerife es el uno de los principales centros económicos de Tenerife. Así mismo, en 2009 la ciudad se ubicó como el primer centro financiero más influyente de las Islas Canarias. En el periodo 2016-2019, el PIB comercial creció un 7% anual, representando el 19% del PIB comerc</w:t>
@@ -2174,6 +2186,9 @@
             <w:pPr>
               <w:pStyle w:val="TableContents"/>
               <w:jc w:val="both"/>
+              <w:rPr>
+                <w:rFonts w:hint="eastAsia"/>
+              </w:rPr>
             </w:pPr>
             <w:r>
               <w:t>Las principales fuentes de desarrollo económico de la ciudad son la hostelería</w:t>
@@ -2192,12 +2207,18 @@
             <w:pPr>
               <w:pStyle w:val="TableContents"/>
               <w:jc w:val="both"/>
+              <w:rPr>
+                <w:rFonts w:hint="eastAsia"/>
+              </w:rPr>
             </w:pPr>
           </w:p>
           <w:p>
             <w:pPr>
               <w:pStyle w:val="TableContents"/>
               <w:jc w:val="center"/>
+              <w:rPr>
+                <w:rFonts w:hint="eastAsia"/>
+              </w:rPr>
             </w:pPr>
             <w:r>
               <w:rPr>
@@ -2257,18 +2278,27 @@
             <w:pPr>
               <w:pStyle w:val="TableContents"/>
               <w:jc w:val="both"/>
+              <w:rPr>
+                <w:rFonts w:hint="eastAsia"/>
+              </w:rPr>
             </w:pPr>
           </w:p>
           <w:p>
             <w:pPr>
               <w:pStyle w:val="TableContents"/>
               <w:jc w:val="both"/>
+              <w:rPr>
+                <w:rFonts w:hint="eastAsia"/>
+              </w:rPr>
             </w:pPr>
           </w:p>
           <w:p>
             <w:pPr>
               <w:pStyle w:val="TableContents"/>
               <w:jc w:val="both"/>
+              <w:rPr>
+                <w:rFonts w:hint="eastAsia"/>
+              </w:rPr>
             </w:pPr>
             <w:r>
               <w:t>Santa Cruz de Tenerife es la capital de la isla de Tenerife, dividida en 31 municipios, además es la capital de provincia. La ubicación está en el noreste de la isla</w:t>
@@ -2293,12 +2323,18 @@
             <w:pPr>
               <w:pStyle w:val="TableContents"/>
               <w:jc w:val="both"/>
+              <w:rPr>
+                <w:rFonts w:hint="eastAsia"/>
+              </w:rPr>
             </w:pPr>
           </w:p>
           <w:p>
             <w:pPr>
               <w:pStyle w:val="TableContents"/>
               <w:jc w:val="both"/>
+              <w:rPr>
+                <w:rFonts w:hint="eastAsia"/>
+              </w:rPr>
             </w:pPr>
             <w:r>
               <w:t>La población de la isla de Tenerife en el año 2020 es de 9</w:t>
@@ -2311,12 +2347,18 @@
             <w:pPr>
               <w:pStyle w:val="TableContents"/>
               <w:jc w:val="both"/>
+              <w:rPr>
+                <w:rFonts w:hint="eastAsia"/>
+              </w:rPr>
             </w:pPr>
           </w:p>
           <w:p>
             <w:pPr>
               <w:pStyle w:val="TableContents"/>
               <w:jc w:val="both"/>
+              <w:rPr>
+                <w:rFonts w:hint="eastAsia"/>
+              </w:rPr>
             </w:pPr>
             <w:r>
               <w:rPr>
@@ -2461,12 +2503,18 @@
           <w:p>
             <w:pPr>
               <w:pStyle w:val="TableContents"/>
+              <w:rPr>
+                <w:rFonts w:hint="eastAsia"/>
+              </w:rPr>
             </w:pPr>
           </w:p>
           <w:p>
             <w:pPr>
               <w:pStyle w:val="TableContents"/>
               <w:jc w:val="both"/>
+              <w:rPr>
+                <w:rFonts w:hint="eastAsia"/>
+              </w:rPr>
             </w:pPr>
             <w:r>
               <w:t xml:space="preserve">Para la </w:t>
@@ -2482,12 +2530,18 @@
             <w:pPr>
               <w:pStyle w:val="TableContents"/>
               <w:jc w:val="both"/>
+              <w:rPr>
+                <w:rFonts w:hint="eastAsia"/>
+              </w:rPr>
             </w:pPr>
           </w:p>
           <w:p>
             <w:pPr>
               <w:pStyle w:val="TableContents"/>
               <w:jc w:val="both"/>
+              <w:rPr>
+                <w:rFonts w:hint="eastAsia"/>
+              </w:rPr>
             </w:pPr>
             <w:r>
               <w:t>Pregunta nº1: esta pregunta debe permitir identificar la cantidad de población de cada disciplina deportiva extrema, con el fin de poderles brindar un espacio apropiado para cada una de ellas, según la demanda poblacional.</w:t>
@@ -2497,12 +2551,18 @@
             <w:pPr>
               <w:pStyle w:val="TableContents"/>
               <w:jc w:val="both"/>
+              <w:rPr>
+                <w:rFonts w:hint="eastAsia"/>
+              </w:rPr>
             </w:pPr>
           </w:p>
           <w:p>
             <w:pPr>
               <w:pStyle w:val="TableContents"/>
               <w:jc w:val="both"/>
+              <w:rPr>
+                <w:rFonts w:hint="eastAsia"/>
+              </w:rPr>
             </w:pPr>
             <w:r>
               <w:t>Pregunta nº2: en esta pre</w:t>
@@ -2515,12 +2575,18 @@
             <w:pPr>
               <w:pStyle w:val="TableContents"/>
               <w:jc w:val="both"/>
+              <w:rPr>
+                <w:rFonts w:hint="eastAsia"/>
+              </w:rPr>
             </w:pPr>
           </w:p>
           <w:p>
             <w:pPr>
               <w:pStyle w:val="TableContents"/>
               <w:jc w:val="both"/>
+              <w:rPr>
+                <w:rFonts w:hint="eastAsia"/>
+              </w:rPr>
             </w:pPr>
             <w:r>
               <w:t xml:space="preserve">Pregunta nº3: en esta pregunta, se determinará para nuestra empresa, </w:t>
@@ -2541,12 +2607,18 @@
             <w:pPr>
               <w:pStyle w:val="TableContents"/>
               <w:jc w:val="both"/>
+              <w:rPr>
+                <w:rFonts w:hint="eastAsia"/>
+              </w:rPr>
             </w:pPr>
           </w:p>
           <w:p>
             <w:pPr>
               <w:pStyle w:val="TableContents"/>
               <w:jc w:val="both"/>
+              <w:rPr>
+                <w:rFonts w:hint="eastAsia"/>
+              </w:rPr>
             </w:pPr>
             <w:r>
               <w:t>Pregunta nº4: es en esta pregunta</w:t>
@@ -2559,12 +2631,18 @@
             <w:pPr>
               <w:pStyle w:val="TableContents"/>
               <w:jc w:val="both"/>
+              <w:rPr>
+                <w:rFonts w:hint="eastAsia"/>
+              </w:rPr>
             </w:pPr>
           </w:p>
           <w:p>
             <w:pPr>
               <w:pStyle w:val="TableContents"/>
               <w:jc w:val="both"/>
+              <w:rPr>
+                <w:rFonts w:hint="eastAsia"/>
+              </w:rPr>
             </w:pPr>
             <w:r>
               <w:t>Pregunta nº</w:t>
@@ -2577,12 +2655,18 @@
             <w:pPr>
               <w:pStyle w:val="TableContents"/>
               <w:jc w:val="both"/>
+              <w:rPr>
+                <w:rFonts w:hint="eastAsia"/>
+              </w:rPr>
             </w:pPr>
           </w:p>
           <w:p>
             <w:pPr>
               <w:pStyle w:val="TableContents"/>
               <w:jc w:val="both"/>
+              <w:rPr>
+                <w:rFonts w:hint="eastAsia"/>
+              </w:rPr>
             </w:pPr>
             <w:r>
               <w:t>Pregunta nº6: esta pregunta es de vital importancia para determinar las ventajas que tendríamos sobre nuestras competencias.</w:t>
@@ -2592,12 +2676,18 @@
             <w:pPr>
               <w:pStyle w:val="TableContents"/>
               <w:jc w:val="both"/>
+              <w:rPr>
+                <w:rFonts w:hint="eastAsia"/>
+              </w:rPr>
             </w:pPr>
           </w:p>
           <w:p>
             <w:pPr>
               <w:pStyle w:val="TableContents"/>
               <w:jc w:val="both"/>
+              <w:rPr>
+                <w:rFonts w:hint="eastAsia"/>
+              </w:rPr>
             </w:pPr>
             <w:r>
               <w:t>Pregunta nº7: lo importante de esta pregunta es determinar que medio de comunicación es el más eficaz a la hora de realizar la publicidad de nuestro negocio y porqué medio le gustaría darse más a conocer según nuestros clientes.</w:t>
@@ -2607,6 +2697,9 @@
             <w:pPr>
               <w:pStyle w:val="TableContents"/>
               <w:jc w:val="both"/>
+              <w:rPr>
+                <w:rFonts w:hint="eastAsia"/>
+              </w:rPr>
             </w:pPr>
           </w:p>
           <w:p>
@@ -2627,11 +2720,17 @@
           <w:p>
             <w:pPr>
               <w:pStyle w:val="TableContents"/>
-            </w:pPr>
-          </w:p>
-          <w:p>
-            <w:pPr>
-              <w:pStyle w:val="TableContents"/>
+              <w:rPr>
+                <w:rFonts w:hint="eastAsia"/>
+              </w:rPr>
+            </w:pPr>
+          </w:p>
+          <w:p>
+            <w:pPr>
+              <w:pStyle w:val="TableContents"/>
+              <w:rPr>
+                <w:rFonts w:hint="eastAsia"/>
+              </w:rPr>
             </w:pPr>
             <w:r>
               <w:rPr>
@@ -2653,12 +2752,18 @@
           <w:p>
             <w:pPr>
               <w:pStyle w:val="TableContents"/>
+              <w:rPr>
+                <w:rFonts w:hint="eastAsia"/>
+              </w:rPr>
             </w:pPr>
           </w:p>
           <w:p>
             <w:pPr>
               <w:pStyle w:val="TableContents"/>
               <w:jc w:val="both"/>
+              <w:rPr>
+                <w:rFonts w:hint="eastAsia"/>
+              </w:rPr>
             </w:pPr>
             <w:r>
               <w:lastRenderedPageBreak/>
@@ -2675,12 +2780,18 @@
             <w:pPr>
               <w:pStyle w:val="TableContents"/>
               <w:jc w:val="both"/>
+              <w:rPr>
+                <w:rFonts w:hint="eastAsia"/>
+              </w:rPr>
             </w:pPr>
           </w:p>
           <w:p>
             <w:pPr>
               <w:pStyle w:val="TableContents"/>
               <w:jc w:val="center"/>
+              <w:rPr>
+                <w:rFonts w:hint="eastAsia"/>
+              </w:rPr>
             </w:pPr>
             <w:r>
               <w:rPr>
@@ -2726,12 +2837,18 @@
           <w:p>
             <w:pPr>
               <w:pStyle w:val="TableContents"/>
+              <w:rPr>
+                <w:rFonts w:hint="eastAsia"/>
+              </w:rPr>
             </w:pPr>
           </w:p>
           <w:p>
             <w:pPr>
               <w:pStyle w:val="TableContents"/>
               <w:jc w:val="both"/>
+              <w:rPr>
+                <w:rFonts w:hint="eastAsia"/>
+              </w:rPr>
             </w:pPr>
             <w:r>
               <w:t xml:space="preserve">Con los valores anteriores se estableció que el tamaño de la muestra es de 100 registros, tal como se aprecia en el documento. </w:t>
@@ -2748,8 +2865,6 @@
             <w:r>
               <w:t>l ISHT, son alrededor de 3.000 jóvenes entre los 14 y los 25 años, de los cuales la gran mayoría no tiene un lugar apropiado, amplio y con las debidas condiciones para practicarlos, lo cual hace que se realice en distintas zonas públicas como parques, calles y andenes.</w:t>
             </w:r>
-            <w:bookmarkStart w:id="0" w:name="_GoBack"/>
-            <w:bookmarkEnd w:id="0"/>
           </w:p>
           <w:p>
             <w:pPr>
@@ -2849,6 +2964,9 @@
           <w:p>
             <w:pPr>
               <w:pStyle w:val="TableContents"/>
+              <w:rPr>
+                <w:rFonts w:hint="eastAsia"/>
+              </w:rPr>
             </w:pPr>
             <w:r>
               <w:t>Hábitos:</w:t>
@@ -2902,7 +3020,13 @@
               <w:t>Tipo de empresa:</w:t>
             </w:r>
             <w:r>
-              <w:t xml:space="preserve"> Administración Local.</w:t>
+              <w:t xml:space="preserve"> Administración Local</w:t>
+            </w:r>
+            <w:r>
+              <w:t xml:space="preserve"> (Ayuntamientos)</w:t>
+            </w:r>
+            <w:r>
+              <w:t>.</w:t>
             </w:r>
           </w:p>
           <w:p>
@@ -2936,6 +3060,9 @@
           <w:p>
             <w:pPr>
               <w:pStyle w:val="TableContents"/>
+              <w:rPr>
+                <w:rFonts w:hint="eastAsia"/>
+              </w:rPr>
             </w:pPr>
           </w:p>
           <w:p>
@@ -3674,13 +3801,25 @@
             <w:r>
               <w:t xml:space="preserve">En </w:t>
             </w:r>
+            <w:r>
+              <w:t>definitiva</w:t>
+            </w:r>
+            <w:r>
+              <w:rPr>
+                <w:rFonts w:hint="eastAsia"/>
+              </w:rPr>
+              <w:t>,</w:t>
+            </w:r>
+            <w:r>
+              <w:t xml:space="preserve"> el consumidor se reduce a hombres y mujeres mayores de 14 años física y emocionalmente habilitados para la práctica de estas disciplinas deportivas que correspondan a estratos socioeconómicos que posean los equipos requeridos para la práctica </w:t>
+            </w:r>
             <w:proofErr w:type="gramStart"/>
             <w:r>
-              <w:t>definitiva</w:t>
+              <w:t>del mismo</w:t>
             </w:r>
             <w:proofErr w:type="gramEnd"/>
             <w:r>
-              <w:t xml:space="preserve"> el consumidor, se reduce a hombres y mujeres mayores de 14 años física y emocionalmente habilitados para la práctica de estas disciplinas deportivas que correspondan a estratos socioeconómicos que posean los equipos requeridos para la práctica del mismo y que residan en la localidad de Santa Cruz de Tenerife. De igual forma estas prácticas están dirigidas a los sectores y/o instituciones siguientes:</w:t>
+              <w:t xml:space="preserve"> y que residan en la localidad de Santa Cruz de Tenerife. De igual forma estas prácticas están dirigidas a los sectores y/o instituciones siguientes:</w:t>
             </w:r>
           </w:p>
           <w:p>
@@ -4249,10 +4388,40 @@
           <w:p>
             <w:pPr>
               <w:pStyle w:val="TableContents"/>
-              <w:rPr>
-                <w:rFonts w:hint="eastAsia"/>
-              </w:rPr>
-            </w:pPr>
+              <w:jc w:val="both"/>
+            </w:pPr>
+            <w:r>
+              <w:t xml:space="preserve">Santa Cruz de Tenerife, es el municipio principal de Tenerife. El </w:t>
+            </w:r>
+            <w:proofErr w:type="spellStart"/>
+            <w:r>
+              <w:t>Skatepark</w:t>
+            </w:r>
+            <w:proofErr w:type="spellEnd"/>
+            <w:r>
+              <w:t xml:space="preserve"> se encuentra ubicada al noroccidente de la ciudad.</w:t>
+            </w:r>
+            <w:r>
+              <w:t xml:space="preserve"> Dispone de unos accesos directos a la autopista del norte y al enlace con la autopista del sur. Fácil aparcamiento en la zona, con varios negocios tipo bar-cafeterías en la zona que complementan la actividad.</w:t>
+            </w:r>
+          </w:p>
+          <w:p>
+            <w:pPr>
+              <w:pStyle w:val="TableContents"/>
+              <w:jc w:val="both"/>
+            </w:pPr>
+          </w:p>
+          <w:p>
+            <w:pPr>
+              <w:pStyle w:val="TableContents"/>
+              <w:jc w:val="both"/>
+              <w:rPr>
+                <w:rFonts w:hint="eastAsia"/>
+              </w:rPr>
+            </w:pPr>
+            <w:r>
+              <w:t>En Tenerife se ha ido adquiriendo la cultura de los deportes extremos, siendo estos los de mayor auge en los jóvenes ya que son en éstos, donde encuentran una serie de emociones fuertes, vinculadas con procesos de aprendizaje a partir del deporte.</w:t>
+            </w:r>
           </w:p>
           <w:p>
             <w:pPr>
@@ -4488,10 +4657,88 @@
           <w:p>
             <w:pPr>
               <w:pStyle w:val="TableContents"/>
-              <w:rPr>
-                <w:rFonts w:hint="eastAsia"/>
-              </w:rPr>
-            </w:pPr>
+              <w:jc w:val="both"/>
+            </w:pPr>
+            <w:r>
+              <w:t xml:space="preserve">En el medio del </w:t>
+            </w:r>
+            <w:proofErr w:type="spellStart"/>
+            <w:r>
+              <w:t>skateboard</w:t>
+            </w:r>
+            <w:proofErr w:type="spellEnd"/>
+            <w:r>
+              <w:t xml:space="preserve">, existen varias marcas registradas, las cuales hacen promoción de este tipo de deportes, realizando eventos en diferentes localizaciones que en ocasiones ya están construidas y en otras simplemente se realiza una adecuación con rampas y módulos temporales y móviles, todo ello, por la falta de un escenario bien dotado y apto para este tipo de eventos así que de esta manera no se encontrarían amenazas comerciales, sin embargo una posible amenaza podría ser el aspecto de seguridad y atención médica ya que por ser un deporte extremo, el riesgo de accidente es más elevado y de esta forma si no hay garantías en especial para la población menor de </w:t>
+            </w:r>
+            <w:r>
+              <w:lastRenderedPageBreak/>
+              <w:t>edad podría convertirse en una falta de asistencia por falta de consentimiento de los padres de familia reflejándose en menor ingreso o afluencia de público.</w:t>
+            </w:r>
+          </w:p>
+          <w:p>
+            <w:pPr>
+              <w:pStyle w:val="TableContents"/>
+              <w:jc w:val="both"/>
+            </w:pPr>
+          </w:p>
+          <w:p>
+            <w:pPr>
+              <w:pStyle w:val="TableContents"/>
+              <w:jc w:val="both"/>
+            </w:pPr>
+            <w:r>
+              <w:t xml:space="preserve">El trabajo industrializado, mecanizado y automatizado, está orientado hacia una búsqueda desenfrenada por alcanzar el mayor rendimiento y por mejorar la calidad de los productos. </w:t>
+            </w:r>
+            <w:r>
+              <w:rPr>
+                <w:rFonts w:hint="eastAsia"/>
+              </w:rPr>
+              <w:t>E</w:t>
+            </w:r>
+            <w:r>
+              <w:t>s decir, que la competitividad del mundo moderno se compromete a mejorar la calidad de vida con el fin de mejorar un 100% los servicios para toda clase de población.</w:t>
+            </w:r>
+          </w:p>
+          <w:p>
+            <w:pPr>
+              <w:pStyle w:val="TableContents"/>
+              <w:jc w:val="both"/>
+            </w:pPr>
+          </w:p>
+          <w:p>
+            <w:pPr>
+              <w:pStyle w:val="TableContents"/>
+              <w:jc w:val="both"/>
+              <w:rPr>
+                <w:rFonts w:hint="eastAsia"/>
+              </w:rPr>
+            </w:pPr>
+            <w:r>
+              <w:rPr>
+                <w:rFonts w:hint="eastAsia"/>
+              </w:rPr>
+              <w:t>L</w:t>
+            </w:r>
+            <w:r>
+              <w:t xml:space="preserve">a práctica de deportes extremos en los jóvenes, se puede decir, que se identifica como cultura, y es ahí donde el </w:t>
+            </w:r>
+            <w:proofErr w:type="spellStart"/>
+            <w:r>
+              <w:t>Skatepark</w:t>
+            </w:r>
+            <w:proofErr w:type="spellEnd"/>
+            <w:r>
+              <w:t xml:space="preserve"> Tenerife puede ayudar, aún más si cabe, </w:t>
+            </w:r>
+            <w:r>
+              <w:t xml:space="preserve">con </w:t>
+            </w:r>
+            <w:r>
+              <w:t>la expansión</w:t>
+            </w:r>
+            <w:r>
+              <w:t xml:space="preserve"> de estas disciplinas deportivas extremas.</w:t>
+            </w:r>
           </w:p>
         </w:tc>
       </w:tr>
@@ -4616,9 +4863,24 @@
               <w:pStyle w:val="TableContents"/>
               <w:rPr>
                 <w:rFonts w:hint="eastAsia"/>
-              </w:rPr>
-            </w:pPr>
-            <w:r>
+                <w:u w:val="single"/>
+              </w:rPr>
+            </w:pPr>
+            <w:r>
+              <w:rPr>
+                <w:color w:val="4472C4" w:themeColor="accent1"/>
+                <w:u w:val="single"/>
+                <w14:shadow w14:blurRad="38100" w14:dist="25400" w14:dir="5400000" w14:sx="100000" w14:sy="100000" w14:kx="0" w14:ky="0" w14:algn="ctr">
+                  <w14:srgbClr w14:val="6E747A">
+                    <w14:alpha w14:val="57000"/>
+                  </w14:srgbClr>
+                </w14:shadow>
+                <w14:textOutline w14:w="0" w14:cap="flat" w14:cmpd="sng" w14:algn="ctr">
+                  <w14:noFill/>
+                  <w14:prstDash w14:val="solid"/>
+                  <w14:round/>
+                </w14:textOutline>
+              </w:rPr>
               <w:t>DEBILIDADES</w:t>
             </w:r>
           </w:p>
@@ -4633,12 +4895,43 @@
           <w:p>
             <w:pPr>
               <w:pStyle w:val="TableContents"/>
-              <w:rPr>
-                <w:rFonts w:hint="eastAsia"/>
-              </w:rPr>
-            </w:pPr>
-            <w:r>
-              <w:t>Capital no suficiente.</w:t>
+              <w:numPr>
+                <w:ilvl w:val="0"/>
+                <w:numId w:val="5"/>
+              </w:numPr>
+            </w:pPr>
+            <w:r>
+              <w:t>Falta de recursos financieros necesarios</w:t>
+            </w:r>
+            <w:r>
+              <w:t>.</w:t>
+            </w:r>
+          </w:p>
+          <w:p>
+            <w:pPr>
+              <w:pStyle w:val="TableContents"/>
+              <w:numPr>
+                <w:ilvl w:val="0"/>
+                <w:numId w:val="5"/>
+              </w:numPr>
+            </w:pPr>
+            <w:r>
+              <w:t>Aún se es reconocido en el mercado, por cuanto se trata de una nueva empresa.</w:t>
+            </w:r>
+          </w:p>
+          <w:p>
+            <w:pPr>
+              <w:pStyle w:val="TableContents"/>
+              <w:numPr>
+                <w:ilvl w:val="0"/>
+                <w:numId w:val="5"/>
+              </w:numPr>
+              <w:rPr>
+                <w:rFonts w:hint="eastAsia"/>
+              </w:rPr>
+            </w:pPr>
+            <w:r>
+              <w:t>Falta de espacios adecuados para la implementación del proyecto.</w:t>
             </w:r>
           </w:p>
           <w:p>
@@ -4670,29 +4963,126 @@
               <w:pStyle w:val="TableContents"/>
               <w:rPr>
                 <w:rFonts w:hint="eastAsia"/>
-              </w:rPr>
-            </w:pPr>
-            <w:r>
-              <w:t>AMENAZAS</w:t>
-            </w:r>
-          </w:p>
-          <w:p>
-            <w:pPr>
-              <w:pStyle w:val="TableContents"/>
-              <w:rPr>
-                <w:rFonts w:hint="eastAsia"/>
-              </w:rPr>
-            </w:pPr>
-          </w:p>
-          <w:p>
-            <w:pPr>
-              <w:pStyle w:val="TableContents"/>
-              <w:rPr>
-                <w:rFonts w:hint="eastAsia"/>
-              </w:rPr>
-            </w:pPr>
-            <w:r>
-              <w:t>Cualquier otra empresa</w:t>
+                <w:u w:val="single"/>
+              </w:rPr>
+            </w:pPr>
+            <w:r>
+              <w:rPr>
+                <w:color w:val="4472C4" w:themeColor="accent1"/>
+                <w:u w:val="single"/>
+                <w14:shadow w14:blurRad="38100" w14:dist="25400" w14:dir="5400000" w14:sx="100000" w14:sy="100000" w14:kx="0" w14:ky="0" w14:algn="ctr">
+                  <w14:srgbClr w14:val="6E747A">
+                    <w14:alpha w14:val="57000"/>
+                  </w14:srgbClr>
+                </w14:shadow>
+                <w14:textOutline w14:w="0" w14:cap="flat" w14:cmpd="sng" w14:algn="ctr">
+                  <w14:noFill/>
+                  <w14:prstDash w14:val="solid"/>
+                  <w14:round/>
+                </w14:textOutline>
+              </w:rPr>
+              <w:t>OPORTUNIDADES</w:t>
+            </w:r>
+          </w:p>
+          <w:p>
+            <w:pPr>
+              <w:pStyle w:val="TableContents"/>
+              <w:rPr>
+                <w:rFonts w:hint="eastAsia"/>
+              </w:rPr>
+            </w:pPr>
+          </w:p>
+          <w:p>
+            <w:pPr>
+              <w:pStyle w:val="TableContents"/>
+              <w:numPr>
+                <w:ilvl w:val="0"/>
+                <w:numId w:val="6"/>
+              </w:numPr>
+            </w:pPr>
+            <w:r>
+              <w:t>El mercado está creciendo en campo de los deportes extremos urbanos.</w:t>
+            </w:r>
+          </w:p>
+          <w:p>
+            <w:pPr>
+              <w:pStyle w:val="TableContents"/>
+              <w:numPr>
+                <w:ilvl w:val="0"/>
+                <w:numId w:val="6"/>
+              </w:numPr>
+            </w:pPr>
+            <w:r>
+              <w:rPr>
+                <w:rFonts w:hint="eastAsia"/>
+              </w:rPr>
+              <w:t>C</w:t>
+            </w:r>
+            <w:r>
+              <w:t>reación de nuevos empleados.</w:t>
+            </w:r>
+          </w:p>
+          <w:p>
+            <w:pPr>
+              <w:pStyle w:val="TableContents"/>
+              <w:numPr>
+                <w:ilvl w:val="0"/>
+                <w:numId w:val="6"/>
+              </w:numPr>
+            </w:pPr>
+            <w:r>
+              <w:rPr>
+                <w:rFonts w:hint="eastAsia"/>
+              </w:rPr>
+              <w:t>E</w:t>
+            </w:r>
+            <w:r>
+              <w:t>ntrar en nuevos mercados.</w:t>
+            </w:r>
+          </w:p>
+          <w:p>
+            <w:pPr>
+              <w:pStyle w:val="TableContents"/>
+              <w:numPr>
+                <w:ilvl w:val="0"/>
+                <w:numId w:val="6"/>
+              </w:numPr>
+            </w:pPr>
+            <w:r>
+              <w:rPr>
+                <w:rFonts w:hint="eastAsia"/>
+              </w:rPr>
+              <w:t>M</w:t>
+            </w:r>
+            <w:r>
+              <w:t>ejorar la calidad de vida de los deportistas extremos de Tenerife.</w:t>
+            </w:r>
+          </w:p>
+          <w:p>
+            <w:pPr>
+              <w:pStyle w:val="TableContents"/>
+              <w:numPr>
+                <w:ilvl w:val="0"/>
+                <w:numId w:val="6"/>
+              </w:numPr>
+              <w:rPr>
+                <w:rFonts w:hint="eastAsia"/>
+              </w:rPr>
+            </w:pPr>
+            <w:r>
+              <w:t>La normativa CCAA impide que otras empresas externa</w:t>
+            </w:r>
+            <w:r>
+              <w:rPr>
+                <w:rFonts w:hint="eastAsia"/>
+              </w:rPr>
+              <w:t>s</w:t>
+            </w:r>
+            <w:r>
+              <w:t xml:space="preserve"> se instalen</w:t>
+            </w:r>
+            <w:r>
+              <w:t>.</w:t>
             </w:r>
           </w:p>
           <w:p>
@@ -4725,29 +5115,159 @@
               <w:pStyle w:val="TableContents"/>
               <w:rPr>
                 <w:rFonts w:hint="eastAsia"/>
-              </w:rPr>
-            </w:pPr>
-            <w:r>
+                <w:u w:val="single"/>
+              </w:rPr>
+            </w:pPr>
+            <w:r>
+              <w:rPr>
+                <w:color w:val="4472C4" w:themeColor="accent1"/>
+                <w:u w:val="single"/>
+                <w14:shadow w14:blurRad="38100" w14:dist="25400" w14:dir="5400000" w14:sx="100000" w14:sy="100000" w14:kx="0" w14:ky="0" w14:algn="ctr">
+                  <w14:srgbClr w14:val="6E747A">
+                    <w14:alpha w14:val="57000"/>
+                  </w14:srgbClr>
+                </w14:shadow>
+                <w14:textOutline w14:w="0" w14:cap="flat" w14:cmpd="sng" w14:algn="ctr">
+                  <w14:noFill/>
+                  <w14:prstDash w14:val="solid"/>
+                  <w14:round/>
+                </w14:textOutline>
+              </w:rPr>
               <w:t>FORTALEZAS</w:t>
             </w:r>
           </w:p>
           <w:p>
             <w:pPr>
               <w:pStyle w:val="TableContents"/>
-              <w:rPr>
-                <w:rFonts w:hint="eastAsia"/>
-              </w:rPr>
-            </w:pPr>
-          </w:p>
-          <w:p>
-            <w:pPr>
-              <w:pStyle w:val="TableContents"/>
-              <w:rPr>
-                <w:rFonts w:hint="eastAsia"/>
-              </w:rPr>
-            </w:pPr>
-            <w:r>
-              <w:t>Idea innovadora, amortización rápida</w:t>
+            </w:pPr>
+          </w:p>
+          <w:p>
+            <w:pPr>
+              <w:pStyle w:val="TableContents"/>
+              <w:numPr>
+                <w:ilvl w:val="0"/>
+                <w:numId w:val="8"/>
+              </w:numPr>
+            </w:pPr>
+            <w:r>
+              <w:rPr>
+                <w:rFonts w:hint="eastAsia"/>
+              </w:rPr>
+              <w:t>E</w:t>
+            </w:r>
+            <w:r>
+              <w:t>xistencia de normativa e infraestructuras apropiadas para la práctica del deporte extremo urbanos.</w:t>
+            </w:r>
+          </w:p>
+          <w:p>
+            <w:pPr>
+              <w:pStyle w:val="TableContents"/>
+              <w:numPr>
+                <w:ilvl w:val="0"/>
+                <w:numId w:val="8"/>
+              </w:numPr>
+            </w:pPr>
+            <w:r>
+              <w:rPr>
+                <w:rFonts w:hint="eastAsia"/>
+              </w:rPr>
+              <w:t>P</w:t>
+            </w:r>
+            <w:r>
+              <w:t>ersonal profesional capacitado para el desarrollo de procesos.</w:t>
+            </w:r>
+          </w:p>
+          <w:p>
+            <w:pPr>
+              <w:pStyle w:val="TableContents"/>
+              <w:numPr>
+                <w:ilvl w:val="0"/>
+                <w:numId w:val="8"/>
+              </w:numPr>
+            </w:pPr>
+            <w:r>
+              <w:rPr>
+                <w:rFonts w:hint="eastAsia"/>
+              </w:rPr>
+              <w:t>H</w:t>
+            </w:r>
+            <w:r>
+              <w:t>abilidad para la innovación de productos.</w:t>
+            </w:r>
+          </w:p>
+          <w:p>
+            <w:pPr>
+              <w:pStyle w:val="TableContents"/>
+              <w:numPr>
+                <w:ilvl w:val="0"/>
+                <w:numId w:val="8"/>
+              </w:numPr>
+            </w:pPr>
+            <w:r>
+              <w:rPr>
+                <w:rFonts w:hint="eastAsia"/>
+              </w:rPr>
+              <w:t>C</w:t>
+            </w:r>
+            <w:r>
+              <w:t>onocimiento de las necesidades de la población.</w:t>
+            </w:r>
+          </w:p>
+          <w:p>
+            <w:pPr>
+              <w:pStyle w:val="TableContents"/>
+              <w:numPr>
+                <w:ilvl w:val="0"/>
+                <w:numId w:val="8"/>
+              </w:numPr>
+            </w:pPr>
+            <w:r>
+              <w:rPr>
+                <w:rFonts w:hint="eastAsia"/>
+              </w:rPr>
+              <w:t>S</w:t>
+            </w:r>
+            <w:r>
+              <w:t>e prevén estrategias de desarrollo definidas.</w:t>
+            </w:r>
+          </w:p>
+          <w:p>
+            <w:pPr>
+              <w:pStyle w:val="TableContents"/>
+              <w:numPr>
+                <w:ilvl w:val="0"/>
+                <w:numId w:val="8"/>
+              </w:numPr>
+            </w:pPr>
+            <w:r>
+              <w:rPr>
+                <w:rFonts w:hint="eastAsia"/>
+              </w:rPr>
+              <w:t>L</w:t>
+            </w:r>
+            <w:r>
+              <w:t>a ubicación prevista, dadas las vías de acceso.</w:t>
+            </w:r>
+          </w:p>
+          <w:p>
+            <w:pPr>
+              <w:pStyle w:val="TableContents"/>
+              <w:numPr>
+                <w:ilvl w:val="0"/>
+                <w:numId w:val="8"/>
+              </w:numPr>
+              <w:rPr>
+                <w:rFonts w:hint="eastAsia"/>
+              </w:rPr>
+            </w:pPr>
+            <w:r>
+              <w:rPr>
+                <w:rFonts w:hint="eastAsia"/>
+              </w:rPr>
+              <w:t>L</w:t>
+            </w:r>
+            <w:r>
+              <w:t>as características técnicas de las rampas y el conjunto de instalaciones.</w:t>
             </w:r>
           </w:p>
           <w:p>
@@ -4779,38 +5299,98 @@
               <w:pStyle w:val="TableContents"/>
               <w:rPr>
                 <w:rFonts w:hint="eastAsia"/>
-              </w:rPr>
-            </w:pPr>
-            <w:r>
-              <w:t>OPORTUNIDADES</w:t>
-            </w:r>
-          </w:p>
-          <w:p>
-            <w:pPr>
-              <w:pStyle w:val="TableContents"/>
-              <w:rPr>
-                <w:rFonts w:hint="eastAsia"/>
-              </w:rPr>
-            </w:pPr>
-          </w:p>
-          <w:p>
-            <w:pPr>
-              <w:pStyle w:val="TableContents"/>
-              <w:rPr>
-                <w:rFonts w:hint="eastAsia"/>
-              </w:rPr>
-            </w:pPr>
-            <w:r>
-              <w:t>La normativa CCAA impide que otras empresas externa</w:t>
-            </w:r>
-            <w:r>
-              <w:rPr>
-                <w:rFonts w:hint="eastAsia"/>
-              </w:rPr>
-              <w:t>s</w:t>
-            </w:r>
-            <w:r>
-              <w:t xml:space="preserve"> se instalen.</w:t>
+                <w:u w:val="single"/>
+              </w:rPr>
+            </w:pPr>
+            <w:r>
+              <w:rPr>
+                <w:color w:val="4472C4" w:themeColor="accent1"/>
+                <w:u w:val="single"/>
+                <w14:shadow w14:blurRad="38100" w14:dist="25400" w14:dir="5400000" w14:sx="100000" w14:sy="100000" w14:kx="0" w14:ky="0" w14:algn="ctr">
+                  <w14:srgbClr w14:val="6E747A">
+                    <w14:alpha w14:val="57000"/>
+                  </w14:srgbClr>
+                </w14:shadow>
+                <w14:textOutline w14:w="0" w14:cap="flat" w14:cmpd="sng" w14:algn="ctr">
+                  <w14:noFill/>
+                  <w14:prstDash w14:val="solid"/>
+                  <w14:round/>
+                </w14:textOutline>
+              </w:rPr>
+              <w:t>AMENAZAS</w:t>
+            </w:r>
+          </w:p>
+          <w:p>
+            <w:pPr>
+              <w:pStyle w:val="TableContents"/>
+              <w:rPr>
+                <w:rFonts w:hint="eastAsia"/>
+              </w:rPr>
+            </w:pPr>
+          </w:p>
+          <w:p>
+            <w:pPr>
+              <w:pStyle w:val="TableContents"/>
+              <w:numPr>
+                <w:ilvl w:val="0"/>
+                <w:numId w:val="7"/>
+              </w:numPr>
+            </w:pPr>
+            <w:r>
+              <w:t>Nuevas tecnologías, servicios e ideas</w:t>
+            </w:r>
+            <w:r>
+              <w:t>.</w:t>
+            </w:r>
+          </w:p>
+          <w:p>
+            <w:pPr>
+              <w:pStyle w:val="TableContents"/>
+              <w:numPr>
+                <w:ilvl w:val="0"/>
+                <w:numId w:val="7"/>
+              </w:numPr>
+            </w:pPr>
+            <w:r>
+              <w:rPr>
+                <w:rFonts w:hint="eastAsia"/>
+              </w:rPr>
+              <w:t>L</w:t>
+            </w:r>
+            <w:r>
+              <w:t>a competencia es creciente y dinámica</w:t>
+            </w:r>
+            <w:r>
+              <w:t>.</w:t>
+            </w:r>
+          </w:p>
+          <w:p>
+            <w:pPr>
+              <w:pStyle w:val="TableContents"/>
+              <w:numPr>
+                <w:ilvl w:val="0"/>
+                <w:numId w:val="7"/>
+              </w:numPr>
+              <w:rPr>
+                <w:rFonts w:hint="eastAsia"/>
+              </w:rPr>
+            </w:pPr>
+            <w:r>
+              <w:rPr>
+                <w:rFonts w:hint="eastAsia"/>
+              </w:rPr>
+              <w:t>P</w:t>
+            </w:r>
+            <w:r>
+              <w:t xml:space="preserve">or las características del deporte extremo, existen riesgos de accidentes entre los usuarios del </w:t>
+            </w:r>
+            <w:proofErr w:type="spellStart"/>
+            <w:r>
+              <w:t>skatepark</w:t>
+            </w:r>
+            <w:proofErr w:type="spellEnd"/>
+            <w:r>
+              <w:t>.</w:t>
             </w:r>
           </w:p>
         </w:tc>
@@ -4881,6 +5461,69 @@
             <w:pPr>
               <w:pStyle w:val="TableContents"/>
               <w:rPr>
+                <w:color w:val="0070C0"/>
+                <w:u w:val="single"/>
+              </w:rPr>
+            </w:pPr>
+            <w:r>
+              <w:rPr>
+                <w:color w:val="0070C0"/>
+                <w:u w:val="single"/>
+              </w:rPr>
+              <w:t xml:space="preserve">OBJETIVOS </w:t>
+            </w:r>
+          </w:p>
+          <w:p>
+            <w:pPr>
+              <w:pStyle w:val="TableContents"/>
+              <w:rPr>
+                <w:color w:val="0070C0"/>
+                <w:u w:val="single"/>
+              </w:rPr>
+            </w:pPr>
+          </w:p>
+          <w:p>
+            <w:pPr>
+              <w:pStyle w:val="TableContents"/>
+            </w:pPr>
+            <w:r>
+              <w:lastRenderedPageBreak/>
+              <w:t>Divulgar al mercado objetivo los productos y servicios que se ofrecen, llegando de manera</w:t>
+            </w:r>
+            <w:r>
+              <w:t xml:space="preserve"> directa, personal con los clientes y/o indirecta al posible consumidor.</w:t>
+            </w:r>
+          </w:p>
+          <w:p>
+            <w:pPr>
+              <w:pStyle w:val="TableContents"/>
+            </w:pPr>
+          </w:p>
+          <w:p>
+            <w:pPr>
+              <w:pStyle w:val="TableContents"/>
+              <w:jc w:val="both"/>
+            </w:pPr>
+            <w:r>
+              <w:t>Algunos medios</w:t>
+            </w:r>
+            <w:r>
+              <w:t xml:space="preserve"> que se utilizarán son: radio, prensa local, Internet y folletos con publicidad personal y genérica entre otros. Siendo la dirección de la empresa la que determine la mejor combinación de estrategias de mercado para ser exitosa en el desarrollo de su actividad.</w:t>
+            </w:r>
+          </w:p>
+          <w:p>
+            <w:pPr>
+              <w:pStyle w:val="TableContents"/>
+              <w:rPr>
+                <w:color w:val="0070C0"/>
+                <w:u w:val="single"/>
+              </w:rPr>
+            </w:pPr>
+          </w:p>
+          <w:p>
+            <w:pPr>
+              <w:pStyle w:val="TableContents"/>
+              <w:rPr>
                 <w:rFonts w:hint="eastAsia"/>
                 <w:u w:val="single"/>
               </w:rPr>
@@ -5195,20 +5838,238 @@
               <w:pStyle w:val="TableContents"/>
               <w:jc w:val="both"/>
               <w:rPr>
-                <w:rFonts w:hint="eastAsia"/>
-              </w:rPr>
-            </w:pPr>
-          </w:p>
-          <w:p>
-            <w:pPr>
-              <w:pStyle w:val="TableContents"/>
-              <w:ind w:left="64"/>
+                <w:u w:val="single"/>
+              </w:rPr>
+            </w:pPr>
+          </w:p>
+          <w:p>
+            <w:pPr>
+              <w:pStyle w:val="TableContents"/>
               <w:jc w:val="both"/>
               <w:rPr>
-                <w:rFonts w:hint="eastAsia"/>
+                <w:color w:val="0070C0"/>
                 <w:u w:val="single"/>
               </w:rPr>
             </w:pPr>
+            <w:r>
+              <w:rPr>
+                <w:color w:val="0070C0"/>
+                <w:u w:val="single"/>
+              </w:rPr>
+              <w:t>RECURSOS</w:t>
+            </w:r>
+          </w:p>
+          <w:p>
+            <w:pPr>
+              <w:pStyle w:val="TableContents"/>
+              <w:jc w:val="both"/>
+              <w:rPr>
+                <w:u w:val="single"/>
+              </w:rPr>
+            </w:pPr>
+          </w:p>
+          <w:p>
+            <w:pPr>
+              <w:pStyle w:val="TableContents"/>
+              <w:numPr>
+                <w:ilvl w:val="0"/>
+                <w:numId w:val="9"/>
+              </w:numPr>
+              <w:jc w:val="both"/>
+            </w:pPr>
+            <w:r>
+              <w:t>Financieros</w:t>
+            </w:r>
+            <w:r>
+              <w:t>:</w:t>
+            </w:r>
+            <w:r>
+              <w:t xml:space="preserve"> serán los propios y algunos financiados.</w:t>
+            </w:r>
+          </w:p>
+          <w:p>
+            <w:pPr>
+              <w:pStyle w:val="TableContents"/>
+              <w:numPr>
+                <w:ilvl w:val="0"/>
+                <w:numId w:val="9"/>
+              </w:numPr>
+              <w:jc w:val="both"/>
+            </w:pPr>
+            <w:r>
+              <w:t>Técnicos: medios de comunicación, equipo, especializados, empresas prestadoras de servicios en información y telecomunicación.</w:t>
+            </w:r>
+          </w:p>
+          <w:p>
+            <w:pPr>
+              <w:pStyle w:val="TableContents"/>
+              <w:numPr>
+                <w:ilvl w:val="0"/>
+                <w:numId w:val="9"/>
+              </w:numPr>
+              <w:jc w:val="both"/>
+            </w:pPr>
+            <w:r>
+              <w:rPr>
+                <w:rFonts w:hint="eastAsia"/>
+              </w:rPr>
+              <w:t>H</w:t>
+            </w:r>
+            <w:r>
+              <w:t>umanos: personal capacitado en la gestión de promoción y publicidad en los diferentes medios de comunicación tanto visual y/o auditivo – técnicos en cada área competente -.</w:t>
+            </w:r>
+          </w:p>
+          <w:p>
+            <w:pPr>
+              <w:pStyle w:val="TableContents"/>
+              <w:numPr>
+                <w:ilvl w:val="0"/>
+                <w:numId w:val="9"/>
+              </w:numPr>
+              <w:jc w:val="both"/>
+            </w:pPr>
+            <w:r>
+              <w:t>Responsable: asesor publicitario.</w:t>
+            </w:r>
+          </w:p>
+          <w:p>
+            <w:pPr>
+              <w:pStyle w:val="TableContents"/>
+              <w:jc w:val="both"/>
+            </w:pPr>
+          </w:p>
+          <w:p>
+            <w:pPr>
+              <w:pStyle w:val="TableContents"/>
+              <w:jc w:val="both"/>
+              <w:rPr>
+                <w:color w:val="0070C0"/>
+                <w:u w:val="single"/>
+              </w:rPr>
+            </w:pPr>
+            <w:r>
+              <w:rPr>
+                <w:color w:val="0070C0"/>
+                <w:u w:val="single"/>
+              </w:rPr>
+              <w:t>ESTRATEGIAS</w:t>
+            </w:r>
+          </w:p>
+          <w:p>
+            <w:pPr>
+              <w:pStyle w:val="TableContents"/>
+              <w:jc w:val="both"/>
+            </w:pPr>
+          </w:p>
+          <w:p>
+            <w:pPr>
+              <w:pStyle w:val="TableContents"/>
+              <w:jc w:val="both"/>
+            </w:pPr>
+            <w:r>
+              <w:t xml:space="preserve">Se pretende divulgar los servicios de la empresa, la importancia de realizar de eventos deportivos extremos con el fin de mejorar la calidad de vida de cada uno de los deportistas interesados, </w:t>
+            </w:r>
+            <w:r>
+              <w:lastRenderedPageBreak/>
+              <w:t>garantizando una optimización en infraestructuras para la práctica de deportes extremos urbanos, y promover de una manera profesional deportes a partir de cultura, pedagogía y aprovechamiento del tiempo libre.</w:t>
+            </w:r>
+          </w:p>
+          <w:p>
+            <w:pPr>
+              <w:pStyle w:val="TableContents"/>
+              <w:jc w:val="both"/>
+            </w:pPr>
+          </w:p>
+          <w:p>
+            <w:pPr>
+              <w:pStyle w:val="TableContents"/>
+              <w:jc w:val="both"/>
+            </w:pPr>
+            <w:r>
+              <w:t>La publicidad es una técnica de comunicación masiva, destinada a difundir o informar al público sobre un bien</w:t>
+            </w:r>
+            <w:r>
+              <w:t xml:space="preserve"> o servicio a través de los medios de comunicación con el objetivo de motivar al público hacia una acción, y con el fin de transmitir un mensaje informativo acerca del servicio a ofrecer, también se emplea la página web como un medio importante y de alto interés actual pues de manera interactiva se logra ofrecer al usuario un servicio, empresarial.</w:t>
+            </w:r>
+          </w:p>
+          <w:p>
+            <w:pPr>
+              <w:pStyle w:val="TableContents"/>
+              <w:jc w:val="both"/>
+            </w:pPr>
+          </w:p>
+          <w:p>
+            <w:pPr>
+              <w:pStyle w:val="TableContents"/>
+              <w:jc w:val="both"/>
+            </w:pPr>
+            <w:r>
+              <w:t>https://www.skatepark-tenerife.com</w:t>
+            </w:r>
+          </w:p>
+          <w:p>
+            <w:pPr>
+              <w:pStyle w:val="TableContents"/>
+              <w:jc w:val="both"/>
+            </w:pPr>
+          </w:p>
+          <w:p>
+            <w:pPr>
+              <w:pStyle w:val="TableContents"/>
+              <w:jc w:val="both"/>
+            </w:pPr>
+            <w:r>
+              <w:t>Se debe disponer del material impreso propio, hasta las carpetas de presentación de proyectos que circulan de manera interna o externa, además de ejercer tres funciones, a saber: informativa, publicitaria e identificadora.</w:t>
+            </w:r>
+          </w:p>
+          <w:p>
+            <w:pPr>
+              <w:pStyle w:val="TableContents"/>
+              <w:numPr>
+                <w:ilvl w:val="0"/>
+                <w:numId w:val="10"/>
+              </w:numPr>
+              <w:jc w:val="both"/>
+              <w:rPr>
+                <w:rFonts w:hint="eastAsia"/>
+              </w:rPr>
+            </w:pPr>
+            <w:r>
+              <w:rPr>
+                <w:rFonts w:hint="eastAsia"/>
+              </w:rPr>
+              <w:t>L</w:t>
+            </w:r>
+            <w:r>
+              <w:t xml:space="preserve">a función informativa: es muy usual utilizar, para informar al público acerca de algún aspecto de la empresa. </w:t>
+            </w:r>
+            <w:r>
+              <w:rPr>
+                <w:rFonts w:hint="eastAsia"/>
+              </w:rPr>
+              <w:t>L</w:t>
+            </w:r>
+            <w:r>
+              <w:t>a información puede ser referida a presentar a la compañía algún nuevo producto o servicio que ésta ofrezca, una reciente modificación en su nombre, etc.</w:t>
+            </w:r>
+            <w:bookmarkStart w:id="0" w:name="_GoBack"/>
+            <w:bookmarkEnd w:id="0"/>
+          </w:p>
+          <w:p>
+            <w:pPr>
+              <w:pStyle w:val="TableContents"/>
+              <w:jc w:val="both"/>
+              <w:rPr>
+                <w:rFonts w:hint="eastAsia"/>
+                <w:u w:val="single"/>
+              </w:rPr>
+            </w:pPr>
+            <w:r>
+              <w:rPr>
+                <w:u w:val="single"/>
+              </w:rPr>
+              <w:t>-------------------------------------------------------------------------------------------------------</w:t>
+            </w:r>
           </w:p>
           <w:p>
             <w:pPr>
@@ -5455,7 +6316,6 @@
               </w:rPr>
             </w:pPr>
             <w:r>
-              <w:lastRenderedPageBreak/>
               <w:t>4.3. DISTRIBUCIÓN</w:t>
             </w:r>
           </w:p>
@@ -8212,7 +9072,6 @@
               </w:rPr>
             </w:pPr>
             <w:r>
-              <w:lastRenderedPageBreak/>
               <w:t>Materias primas</w:t>
             </w:r>
           </w:p>
@@ -8780,6 +9639,7 @@
               </w:rPr>
             </w:pPr>
             <w:r>
+              <w:lastRenderedPageBreak/>
               <w:t>Sociedad capital – riesgo</w:t>
             </w:r>
           </w:p>
@@ -15608,6 +16468,7 @@
                 <w:sz w:val="16"/>
                 <w:szCs w:val="16"/>
               </w:rPr>
+              <w:lastRenderedPageBreak/>
               <w:t>Compras de activos fijos</w:t>
             </w:r>
           </w:p>
@@ -25019,7 +25880,6 @@
                 <w:sz w:val="16"/>
                 <w:szCs w:val="16"/>
               </w:rPr>
-              <w:lastRenderedPageBreak/>
               <w:t>Ingresos financieros</w:t>
             </w:r>
           </w:p>
@@ -26778,6 +27638,7 @@
                 <w:sz w:val="16"/>
                 <w:szCs w:val="16"/>
               </w:rPr>
+              <w:lastRenderedPageBreak/>
               <w:t>Seguridad Social</w:t>
             </w:r>
           </w:p>
@@ -32549,6 +33410,7 @@
         </w:rPr>
       </w:pPr>
       <w:r>
+        <w:lastRenderedPageBreak/>
         <w:t>Medidas exigidas:</w:t>
       </w:r>
     </w:p>
@@ -33523,6 +34385,232 @@
     </w:lvl>
   </w:abstractNum>
   <w:abstractNum w:abstractNumId="1" w15:restartNumberingAfterBreak="0">
+    <w:nsid w:val="0AD96A73"/>
+    <w:multiLevelType w:val="hybridMultilevel"/>
+    <w:tmpl w:val="F6A8323A"/>
+    <w:lvl w:ilvl="0" w:tplc="0C0A0001">
+      <w:start w:val="1"/>
+      <w:numFmt w:val="bullet"/>
+      <w:lvlText w:val=""/>
+      <w:lvlJc w:val="left"/>
+      <w:pPr>
+        <w:ind w:left="720" w:hanging="360"/>
+      </w:pPr>
+      <w:rPr>
+        <w:rFonts w:ascii="Symbol" w:hAnsi="Symbol" w:hint="default"/>
+      </w:rPr>
+    </w:lvl>
+    <w:lvl w:ilvl="1" w:tplc="0C0A0003" w:tentative="1">
+      <w:start w:val="1"/>
+      <w:numFmt w:val="bullet"/>
+      <w:lvlText w:val="o"/>
+      <w:lvlJc w:val="left"/>
+      <w:pPr>
+        <w:ind w:left="1440" w:hanging="360"/>
+      </w:pPr>
+      <w:rPr>
+        <w:rFonts w:ascii="Courier New" w:hAnsi="Courier New" w:cs="Courier New" w:hint="default"/>
+      </w:rPr>
+    </w:lvl>
+    <w:lvl w:ilvl="2" w:tplc="0C0A0005" w:tentative="1">
+      <w:start w:val="1"/>
+      <w:numFmt w:val="bullet"/>
+      <w:lvlText w:val=""/>
+      <w:lvlJc w:val="left"/>
+      <w:pPr>
+        <w:ind w:left="2160" w:hanging="360"/>
+      </w:pPr>
+      <w:rPr>
+        <w:rFonts w:ascii="Wingdings" w:hAnsi="Wingdings" w:hint="default"/>
+      </w:rPr>
+    </w:lvl>
+    <w:lvl w:ilvl="3" w:tplc="0C0A0001" w:tentative="1">
+      <w:start w:val="1"/>
+      <w:numFmt w:val="bullet"/>
+      <w:lvlText w:val=""/>
+      <w:lvlJc w:val="left"/>
+      <w:pPr>
+        <w:ind w:left="2880" w:hanging="360"/>
+      </w:pPr>
+      <w:rPr>
+        <w:rFonts w:ascii="Symbol" w:hAnsi="Symbol" w:hint="default"/>
+      </w:rPr>
+    </w:lvl>
+    <w:lvl w:ilvl="4" w:tplc="0C0A0003" w:tentative="1">
+      <w:start w:val="1"/>
+      <w:numFmt w:val="bullet"/>
+      <w:lvlText w:val="o"/>
+      <w:lvlJc w:val="left"/>
+      <w:pPr>
+        <w:ind w:left="3600" w:hanging="360"/>
+      </w:pPr>
+      <w:rPr>
+        <w:rFonts w:ascii="Courier New" w:hAnsi="Courier New" w:cs="Courier New" w:hint="default"/>
+      </w:rPr>
+    </w:lvl>
+    <w:lvl w:ilvl="5" w:tplc="0C0A0005" w:tentative="1">
+      <w:start w:val="1"/>
+      <w:numFmt w:val="bullet"/>
+      <w:lvlText w:val=""/>
+      <w:lvlJc w:val="left"/>
+      <w:pPr>
+        <w:ind w:left="4320" w:hanging="360"/>
+      </w:pPr>
+      <w:rPr>
+        <w:rFonts w:ascii="Wingdings" w:hAnsi="Wingdings" w:hint="default"/>
+      </w:rPr>
+    </w:lvl>
+    <w:lvl w:ilvl="6" w:tplc="0C0A0001" w:tentative="1">
+      <w:start w:val="1"/>
+      <w:numFmt w:val="bullet"/>
+      <w:lvlText w:val=""/>
+      <w:lvlJc w:val="left"/>
+      <w:pPr>
+        <w:ind w:left="5040" w:hanging="360"/>
+      </w:pPr>
+      <w:rPr>
+        <w:rFonts w:ascii="Symbol" w:hAnsi="Symbol" w:hint="default"/>
+      </w:rPr>
+    </w:lvl>
+    <w:lvl w:ilvl="7" w:tplc="0C0A0003" w:tentative="1">
+      <w:start w:val="1"/>
+      <w:numFmt w:val="bullet"/>
+      <w:lvlText w:val="o"/>
+      <w:lvlJc w:val="left"/>
+      <w:pPr>
+        <w:ind w:left="5760" w:hanging="360"/>
+      </w:pPr>
+      <w:rPr>
+        <w:rFonts w:ascii="Courier New" w:hAnsi="Courier New" w:cs="Courier New" w:hint="default"/>
+      </w:rPr>
+    </w:lvl>
+    <w:lvl w:ilvl="8" w:tplc="0C0A0005" w:tentative="1">
+      <w:start w:val="1"/>
+      <w:numFmt w:val="bullet"/>
+      <w:lvlText w:val=""/>
+      <w:lvlJc w:val="left"/>
+      <w:pPr>
+        <w:ind w:left="6480" w:hanging="360"/>
+      </w:pPr>
+      <w:rPr>
+        <w:rFonts w:ascii="Wingdings" w:hAnsi="Wingdings" w:hint="default"/>
+      </w:rPr>
+    </w:lvl>
+  </w:abstractNum>
+  <w:abstractNum w:abstractNumId="2" w15:restartNumberingAfterBreak="0">
+    <w:nsid w:val="18A060A4"/>
+    <w:multiLevelType w:val="hybridMultilevel"/>
+    <w:tmpl w:val="8B9C4564"/>
+    <w:lvl w:ilvl="0" w:tplc="0C0A0001">
+      <w:start w:val="1"/>
+      <w:numFmt w:val="bullet"/>
+      <w:lvlText w:val=""/>
+      <w:lvlJc w:val="left"/>
+      <w:pPr>
+        <w:ind w:left="720" w:hanging="360"/>
+      </w:pPr>
+      <w:rPr>
+        <w:rFonts w:ascii="Symbol" w:hAnsi="Symbol" w:hint="default"/>
+      </w:rPr>
+    </w:lvl>
+    <w:lvl w:ilvl="1" w:tplc="0C0A0003" w:tentative="1">
+      <w:start w:val="1"/>
+      <w:numFmt w:val="bullet"/>
+      <w:lvlText w:val="o"/>
+      <w:lvlJc w:val="left"/>
+      <w:pPr>
+        <w:ind w:left="1440" w:hanging="360"/>
+      </w:pPr>
+      <w:rPr>
+        <w:rFonts w:ascii="Courier New" w:hAnsi="Courier New" w:cs="Courier New" w:hint="default"/>
+      </w:rPr>
+    </w:lvl>
+    <w:lvl w:ilvl="2" w:tplc="0C0A0005" w:tentative="1">
+      <w:start w:val="1"/>
+      <w:numFmt w:val="bullet"/>
+      <w:lvlText w:val=""/>
+      <w:lvlJc w:val="left"/>
+      <w:pPr>
+        <w:ind w:left="2160" w:hanging="360"/>
+      </w:pPr>
+      <w:rPr>
+        <w:rFonts w:ascii="Wingdings" w:hAnsi="Wingdings" w:hint="default"/>
+      </w:rPr>
+    </w:lvl>
+    <w:lvl w:ilvl="3" w:tplc="0C0A0001" w:tentative="1">
+      <w:start w:val="1"/>
+      <w:numFmt w:val="bullet"/>
+      <w:lvlText w:val=""/>
+      <w:lvlJc w:val="left"/>
+      <w:pPr>
+        <w:ind w:left="2880" w:hanging="360"/>
+      </w:pPr>
+      <w:rPr>
+        <w:rFonts w:ascii="Symbol" w:hAnsi="Symbol" w:hint="default"/>
+      </w:rPr>
+    </w:lvl>
+    <w:lvl w:ilvl="4" w:tplc="0C0A0003" w:tentative="1">
+      <w:start w:val="1"/>
+      <w:numFmt w:val="bullet"/>
+      <w:lvlText w:val="o"/>
+      <w:lvlJc w:val="left"/>
+      <w:pPr>
+        <w:ind w:left="3600" w:hanging="360"/>
+      </w:pPr>
+      <w:rPr>
+        <w:rFonts w:ascii="Courier New" w:hAnsi="Courier New" w:cs="Courier New" w:hint="default"/>
+      </w:rPr>
+    </w:lvl>
+    <w:lvl w:ilvl="5" w:tplc="0C0A0005" w:tentative="1">
+      <w:start w:val="1"/>
+      <w:numFmt w:val="bullet"/>
+      <w:lvlText w:val=""/>
+      <w:lvlJc w:val="left"/>
+      <w:pPr>
+        <w:ind w:left="4320" w:hanging="360"/>
+      </w:pPr>
+      <w:rPr>
+        <w:rFonts w:ascii="Wingdings" w:hAnsi="Wingdings" w:hint="default"/>
+      </w:rPr>
+    </w:lvl>
+    <w:lvl w:ilvl="6" w:tplc="0C0A0001" w:tentative="1">
+      <w:start w:val="1"/>
+      <w:numFmt w:val="bullet"/>
+      <w:lvlText w:val=""/>
+      <w:lvlJc w:val="left"/>
+      <w:pPr>
+        <w:ind w:left="5040" w:hanging="360"/>
+      </w:pPr>
+      <w:rPr>
+        <w:rFonts w:ascii="Symbol" w:hAnsi="Symbol" w:hint="default"/>
+      </w:rPr>
+    </w:lvl>
+    <w:lvl w:ilvl="7" w:tplc="0C0A0003" w:tentative="1">
+      <w:start w:val="1"/>
+      <w:numFmt w:val="bullet"/>
+      <w:lvlText w:val="o"/>
+      <w:lvlJc w:val="left"/>
+      <w:pPr>
+        <w:ind w:left="5760" w:hanging="360"/>
+      </w:pPr>
+      <w:rPr>
+        <w:rFonts w:ascii="Courier New" w:hAnsi="Courier New" w:cs="Courier New" w:hint="default"/>
+      </w:rPr>
+    </w:lvl>
+    <w:lvl w:ilvl="8" w:tplc="0C0A0005" w:tentative="1">
+      <w:start w:val="1"/>
+      <w:numFmt w:val="bullet"/>
+      <w:lvlText w:val=""/>
+      <w:lvlJc w:val="left"/>
+      <w:pPr>
+        <w:ind w:left="6480" w:hanging="360"/>
+      </w:pPr>
+      <w:rPr>
+        <w:rFonts w:ascii="Wingdings" w:hAnsi="Wingdings" w:hint="default"/>
+      </w:rPr>
+    </w:lvl>
+  </w:abstractNum>
+  <w:abstractNum w:abstractNumId="3" w15:restartNumberingAfterBreak="0">
     <w:nsid w:val="1E317B63"/>
     <w:multiLevelType w:val="hybridMultilevel"/>
     <w:tmpl w:val="9BDA6B92"/>
@@ -33635,7 +34723,233 @@
       </w:rPr>
     </w:lvl>
   </w:abstractNum>
-  <w:abstractNum w:abstractNumId="2" w15:restartNumberingAfterBreak="0">
+  <w:abstractNum w:abstractNumId="4" w15:restartNumberingAfterBreak="0">
+    <w:nsid w:val="2A681EBE"/>
+    <w:multiLevelType w:val="hybridMultilevel"/>
+    <w:tmpl w:val="38AA30C4"/>
+    <w:lvl w:ilvl="0" w:tplc="0C0A0001">
+      <w:start w:val="1"/>
+      <w:numFmt w:val="bullet"/>
+      <w:lvlText w:val=""/>
+      <w:lvlJc w:val="left"/>
+      <w:pPr>
+        <w:ind w:left="720" w:hanging="360"/>
+      </w:pPr>
+      <w:rPr>
+        <w:rFonts w:ascii="Symbol" w:hAnsi="Symbol" w:hint="default"/>
+      </w:rPr>
+    </w:lvl>
+    <w:lvl w:ilvl="1" w:tplc="0C0A0003" w:tentative="1">
+      <w:start w:val="1"/>
+      <w:numFmt w:val="bullet"/>
+      <w:lvlText w:val="o"/>
+      <w:lvlJc w:val="left"/>
+      <w:pPr>
+        <w:ind w:left="1440" w:hanging="360"/>
+      </w:pPr>
+      <w:rPr>
+        <w:rFonts w:ascii="Courier New" w:hAnsi="Courier New" w:cs="Courier New" w:hint="default"/>
+      </w:rPr>
+    </w:lvl>
+    <w:lvl w:ilvl="2" w:tplc="0C0A0005" w:tentative="1">
+      <w:start w:val="1"/>
+      <w:numFmt w:val="bullet"/>
+      <w:lvlText w:val=""/>
+      <w:lvlJc w:val="left"/>
+      <w:pPr>
+        <w:ind w:left="2160" w:hanging="360"/>
+      </w:pPr>
+      <w:rPr>
+        <w:rFonts w:ascii="Wingdings" w:hAnsi="Wingdings" w:hint="default"/>
+      </w:rPr>
+    </w:lvl>
+    <w:lvl w:ilvl="3" w:tplc="0C0A0001" w:tentative="1">
+      <w:start w:val="1"/>
+      <w:numFmt w:val="bullet"/>
+      <w:lvlText w:val=""/>
+      <w:lvlJc w:val="left"/>
+      <w:pPr>
+        <w:ind w:left="2880" w:hanging="360"/>
+      </w:pPr>
+      <w:rPr>
+        <w:rFonts w:ascii="Symbol" w:hAnsi="Symbol" w:hint="default"/>
+      </w:rPr>
+    </w:lvl>
+    <w:lvl w:ilvl="4" w:tplc="0C0A0003" w:tentative="1">
+      <w:start w:val="1"/>
+      <w:numFmt w:val="bullet"/>
+      <w:lvlText w:val="o"/>
+      <w:lvlJc w:val="left"/>
+      <w:pPr>
+        <w:ind w:left="3600" w:hanging="360"/>
+      </w:pPr>
+      <w:rPr>
+        <w:rFonts w:ascii="Courier New" w:hAnsi="Courier New" w:cs="Courier New" w:hint="default"/>
+      </w:rPr>
+    </w:lvl>
+    <w:lvl w:ilvl="5" w:tplc="0C0A0005" w:tentative="1">
+      <w:start w:val="1"/>
+      <w:numFmt w:val="bullet"/>
+      <w:lvlText w:val=""/>
+      <w:lvlJc w:val="left"/>
+      <w:pPr>
+        <w:ind w:left="4320" w:hanging="360"/>
+      </w:pPr>
+      <w:rPr>
+        <w:rFonts w:ascii="Wingdings" w:hAnsi="Wingdings" w:hint="default"/>
+      </w:rPr>
+    </w:lvl>
+    <w:lvl w:ilvl="6" w:tplc="0C0A0001" w:tentative="1">
+      <w:start w:val="1"/>
+      <w:numFmt w:val="bullet"/>
+      <w:lvlText w:val=""/>
+      <w:lvlJc w:val="left"/>
+      <w:pPr>
+        <w:ind w:left="5040" w:hanging="360"/>
+      </w:pPr>
+      <w:rPr>
+        <w:rFonts w:ascii="Symbol" w:hAnsi="Symbol" w:hint="default"/>
+      </w:rPr>
+    </w:lvl>
+    <w:lvl w:ilvl="7" w:tplc="0C0A0003" w:tentative="1">
+      <w:start w:val="1"/>
+      <w:numFmt w:val="bullet"/>
+      <w:lvlText w:val="o"/>
+      <w:lvlJc w:val="left"/>
+      <w:pPr>
+        <w:ind w:left="5760" w:hanging="360"/>
+      </w:pPr>
+      <w:rPr>
+        <w:rFonts w:ascii="Courier New" w:hAnsi="Courier New" w:cs="Courier New" w:hint="default"/>
+      </w:rPr>
+    </w:lvl>
+    <w:lvl w:ilvl="8" w:tplc="0C0A0005" w:tentative="1">
+      <w:start w:val="1"/>
+      <w:numFmt w:val="bullet"/>
+      <w:lvlText w:val=""/>
+      <w:lvlJc w:val="left"/>
+      <w:pPr>
+        <w:ind w:left="6480" w:hanging="360"/>
+      </w:pPr>
+      <w:rPr>
+        <w:rFonts w:ascii="Wingdings" w:hAnsi="Wingdings" w:hint="default"/>
+      </w:rPr>
+    </w:lvl>
+  </w:abstractNum>
+  <w:abstractNum w:abstractNumId="5" w15:restartNumberingAfterBreak="0">
+    <w:nsid w:val="31F0009A"/>
+    <w:multiLevelType w:val="hybridMultilevel"/>
+    <w:tmpl w:val="6F48830A"/>
+    <w:lvl w:ilvl="0" w:tplc="0C0A0001">
+      <w:start w:val="1"/>
+      <w:numFmt w:val="bullet"/>
+      <w:lvlText w:val=""/>
+      <w:lvlJc w:val="left"/>
+      <w:pPr>
+        <w:ind w:left="720" w:hanging="360"/>
+      </w:pPr>
+      <w:rPr>
+        <w:rFonts w:ascii="Symbol" w:hAnsi="Symbol" w:hint="default"/>
+      </w:rPr>
+    </w:lvl>
+    <w:lvl w:ilvl="1" w:tplc="0C0A0003" w:tentative="1">
+      <w:start w:val="1"/>
+      <w:numFmt w:val="bullet"/>
+      <w:lvlText w:val="o"/>
+      <w:lvlJc w:val="left"/>
+      <w:pPr>
+        <w:ind w:left="1440" w:hanging="360"/>
+      </w:pPr>
+      <w:rPr>
+        <w:rFonts w:ascii="Courier New" w:hAnsi="Courier New" w:cs="Courier New" w:hint="default"/>
+      </w:rPr>
+    </w:lvl>
+    <w:lvl w:ilvl="2" w:tplc="0C0A0005" w:tentative="1">
+      <w:start w:val="1"/>
+      <w:numFmt w:val="bullet"/>
+      <w:lvlText w:val=""/>
+      <w:lvlJc w:val="left"/>
+      <w:pPr>
+        <w:ind w:left="2160" w:hanging="360"/>
+      </w:pPr>
+      <w:rPr>
+        <w:rFonts w:ascii="Wingdings" w:hAnsi="Wingdings" w:hint="default"/>
+      </w:rPr>
+    </w:lvl>
+    <w:lvl w:ilvl="3" w:tplc="0C0A0001" w:tentative="1">
+      <w:start w:val="1"/>
+      <w:numFmt w:val="bullet"/>
+      <w:lvlText w:val=""/>
+      <w:lvlJc w:val="left"/>
+      <w:pPr>
+        <w:ind w:left="2880" w:hanging="360"/>
+      </w:pPr>
+      <w:rPr>
+        <w:rFonts w:ascii="Symbol" w:hAnsi="Symbol" w:hint="default"/>
+      </w:rPr>
+    </w:lvl>
+    <w:lvl w:ilvl="4" w:tplc="0C0A0003" w:tentative="1">
+      <w:start w:val="1"/>
+      <w:numFmt w:val="bullet"/>
+      <w:lvlText w:val="o"/>
+      <w:lvlJc w:val="left"/>
+      <w:pPr>
+        <w:ind w:left="3600" w:hanging="360"/>
+      </w:pPr>
+      <w:rPr>
+        <w:rFonts w:ascii="Courier New" w:hAnsi="Courier New" w:cs="Courier New" w:hint="default"/>
+      </w:rPr>
+    </w:lvl>
+    <w:lvl w:ilvl="5" w:tplc="0C0A0005" w:tentative="1">
+      <w:start w:val="1"/>
+      <w:numFmt w:val="bullet"/>
+      <w:lvlText w:val=""/>
+      <w:lvlJc w:val="left"/>
+      <w:pPr>
+        <w:ind w:left="4320" w:hanging="360"/>
+      </w:pPr>
+      <w:rPr>
+        <w:rFonts w:ascii="Wingdings" w:hAnsi="Wingdings" w:hint="default"/>
+      </w:rPr>
+    </w:lvl>
+    <w:lvl w:ilvl="6" w:tplc="0C0A0001" w:tentative="1">
+      <w:start w:val="1"/>
+      <w:numFmt w:val="bullet"/>
+      <w:lvlText w:val=""/>
+      <w:lvlJc w:val="left"/>
+      <w:pPr>
+        <w:ind w:left="5040" w:hanging="360"/>
+      </w:pPr>
+      <w:rPr>
+        <w:rFonts w:ascii="Symbol" w:hAnsi="Symbol" w:hint="default"/>
+      </w:rPr>
+    </w:lvl>
+    <w:lvl w:ilvl="7" w:tplc="0C0A0003" w:tentative="1">
+      <w:start w:val="1"/>
+      <w:numFmt w:val="bullet"/>
+      <w:lvlText w:val="o"/>
+      <w:lvlJc w:val="left"/>
+      <w:pPr>
+        <w:ind w:left="5760" w:hanging="360"/>
+      </w:pPr>
+      <w:rPr>
+        <w:rFonts w:ascii="Courier New" w:hAnsi="Courier New" w:cs="Courier New" w:hint="default"/>
+      </w:rPr>
+    </w:lvl>
+    <w:lvl w:ilvl="8" w:tplc="0C0A0005" w:tentative="1">
+      <w:start w:val="1"/>
+      <w:numFmt w:val="bullet"/>
+      <w:lvlText w:val=""/>
+      <w:lvlJc w:val="left"/>
+      <w:pPr>
+        <w:ind w:left="6480" w:hanging="360"/>
+      </w:pPr>
+      <w:rPr>
+        <w:rFonts w:ascii="Wingdings" w:hAnsi="Wingdings" w:hint="default"/>
+      </w:rPr>
+    </w:lvl>
+  </w:abstractNum>
+  <w:abstractNum w:abstractNumId="6" w15:restartNumberingAfterBreak="0">
     <w:nsid w:val="388A41A8"/>
     <w:multiLevelType w:val="hybridMultilevel"/>
     <w:tmpl w:val="352A0600"/>
@@ -33748,7 +35062,7 @@
       </w:rPr>
     </w:lvl>
   </w:abstractNum>
-  <w:abstractNum w:abstractNumId="3" w15:restartNumberingAfterBreak="0">
+  <w:abstractNum w:abstractNumId="7" w15:restartNumberingAfterBreak="0">
     <w:nsid w:val="4BFA7A2A"/>
     <w:multiLevelType w:val="hybridMultilevel"/>
     <w:tmpl w:val="E40C24B0"/>
@@ -33861,17 +35175,261 @@
       </w:rPr>
     </w:lvl>
   </w:abstractNum>
+  <w:abstractNum w:abstractNumId="8" w15:restartNumberingAfterBreak="0">
+    <w:nsid w:val="632A0543"/>
+    <w:multiLevelType w:val="hybridMultilevel"/>
+    <w:tmpl w:val="01382B12"/>
+    <w:lvl w:ilvl="0" w:tplc="0C0A0001">
+      <w:start w:val="1"/>
+      <w:numFmt w:val="bullet"/>
+      <w:lvlText w:val=""/>
+      <w:lvlJc w:val="left"/>
+      <w:pPr>
+        <w:ind w:left="720" w:hanging="360"/>
+      </w:pPr>
+      <w:rPr>
+        <w:rFonts w:ascii="Symbol" w:hAnsi="Symbol" w:hint="default"/>
+      </w:rPr>
+    </w:lvl>
+    <w:lvl w:ilvl="1" w:tplc="0C0A0003" w:tentative="1">
+      <w:start w:val="1"/>
+      <w:numFmt w:val="bullet"/>
+      <w:lvlText w:val="o"/>
+      <w:lvlJc w:val="left"/>
+      <w:pPr>
+        <w:ind w:left="1440" w:hanging="360"/>
+      </w:pPr>
+      <w:rPr>
+        <w:rFonts w:ascii="Courier New" w:hAnsi="Courier New" w:cs="Courier New" w:hint="default"/>
+      </w:rPr>
+    </w:lvl>
+    <w:lvl w:ilvl="2" w:tplc="0C0A0005" w:tentative="1">
+      <w:start w:val="1"/>
+      <w:numFmt w:val="bullet"/>
+      <w:lvlText w:val=""/>
+      <w:lvlJc w:val="left"/>
+      <w:pPr>
+        <w:ind w:left="2160" w:hanging="360"/>
+      </w:pPr>
+      <w:rPr>
+        <w:rFonts w:ascii="Wingdings" w:hAnsi="Wingdings" w:hint="default"/>
+      </w:rPr>
+    </w:lvl>
+    <w:lvl w:ilvl="3" w:tplc="0C0A0001" w:tentative="1">
+      <w:start w:val="1"/>
+      <w:numFmt w:val="bullet"/>
+      <w:lvlText w:val=""/>
+      <w:lvlJc w:val="left"/>
+      <w:pPr>
+        <w:ind w:left="2880" w:hanging="360"/>
+      </w:pPr>
+      <w:rPr>
+        <w:rFonts w:ascii="Symbol" w:hAnsi="Symbol" w:hint="default"/>
+      </w:rPr>
+    </w:lvl>
+    <w:lvl w:ilvl="4" w:tplc="0C0A0003" w:tentative="1">
+      <w:start w:val="1"/>
+      <w:numFmt w:val="bullet"/>
+      <w:lvlText w:val="o"/>
+      <w:lvlJc w:val="left"/>
+      <w:pPr>
+        <w:ind w:left="3600" w:hanging="360"/>
+      </w:pPr>
+      <w:rPr>
+        <w:rFonts w:ascii="Courier New" w:hAnsi="Courier New" w:cs="Courier New" w:hint="default"/>
+      </w:rPr>
+    </w:lvl>
+    <w:lvl w:ilvl="5" w:tplc="0C0A0005" w:tentative="1">
+      <w:start w:val="1"/>
+      <w:numFmt w:val="bullet"/>
+      <w:lvlText w:val=""/>
+      <w:lvlJc w:val="left"/>
+      <w:pPr>
+        <w:ind w:left="4320" w:hanging="360"/>
+      </w:pPr>
+      <w:rPr>
+        <w:rFonts w:ascii="Wingdings" w:hAnsi="Wingdings" w:hint="default"/>
+      </w:rPr>
+    </w:lvl>
+    <w:lvl w:ilvl="6" w:tplc="0C0A0001" w:tentative="1">
+      <w:start w:val="1"/>
+      <w:numFmt w:val="bullet"/>
+      <w:lvlText w:val=""/>
+      <w:lvlJc w:val="left"/>
+      <w:pPr>
+        <w:ind w:left="5040" w:hanging="360"/>
+      </w:pPr>
+      <w:rPr>
+        <w:rFonts w:ascii="Symbol" w:hAnsi="Symbol" w:hint="default"/>
+      </w:rPr>
+    </w:lvl>
+    <w:lvl w:ilvl="7" w:tplc="0C0A0003" w:tentative="1">
+      <w:start w:val="1"/>
+      <w:numFmt w:val="bullet"/>
+      <w:lvlText w:val="o"/>
+      <w:lvlJc w:val="left"/>
+      <w:pPr>
+        <w:ind w:left="5760" w:hanging="360"/>
+      </w:pPr>
+      <w:rPr>
+        <w:rFonts w:ascii="Courier New" w:hAnsi="Courier New" w:cs="Courier New" w:hint="default"/>
+      </w:rPr>
+    </w:lvl>
+    <w:lvl w:ilvl="8" w:tplc="0C0A0005" w:tentative="1">
+      <w:start w:val="1"/>
+      <w:numFmt w:val="bullet"/>
+      <w:lvlText w:val=""/>
+      <w:lvlJc w:val="left"/>
+      <w:pPr>
+        <w:ind w:left="6480" w:hanging="360"/>
+      </w:pPr>
+      <w:rPr>
+        <w:rFonts w:ascii="Wingdings" w:hAnsi="Wingdings" w:hint="default"/>
+      </w:rPr>
+    </w:lvl>
+  </w:abstractNum>
+  <w:abstractNum w:abstractNumId="9" w15:restartNumberingAfterBreak="0">
+    <w:nsid w:val="7CA7742F"/>
+    <w:multiLevelType w:val="hybridMultilevel"/>
+    <w:tmpl w:val="E430986A"/>
+    <w:lvl w:ilvl="0" w:tplc="0C0A0001">
+      <w:start w:val="1"/>
+      <w:numFmt w:val="bullet"/>
+      <w:lvlText w:val=""/>
+      <w:lvlJc w:val="left"/>
+      <w:pPr>
+        <w:ind w:left="720" w:hanging="360"/>
+      </w:pPr>
+      <w:rPr>
+        <w:rFonts w:ascii="Symbol" w:hAnsi="Symbol" w:hint="default"/>
+      </w:rPr>
+    </w:lvl>
+    <w:lvl w:ilvl="1" w:tplc="0C0A0003" w:tentative="1">
+      <w:start w:val="1"/>
+      <w:numFmt w:val="bullet"/>
+      <w:lvlText w:val="o"/>
+      <w:lvlJc w:val="left"/>
+      <w:pPr>
+        <w:ind w:left="1440" w:hanging="360"/>
+      </w:pPr>
+      <w:rPr>
+        <w:rFonts w:ascii="Courier New" w:hAnsi="Courier New" w:cs="Courier New" w:hint="default"/>
+      </w:rPr>
+    </w:lvl>
+    <w:lvl w:ilvl="2" w:tplc="0C0A0005" w:tentative="1">
+      <w:start w:val="1"/>
+      <w:numFmt w:val="bullet"/>
+      <w:lvlText w:val=""/>
+      <w:lvlJc w:val="left"/>
+      <w:pPr>
+        <w:ind w:left="2160" w:hanging="360"/>
+      </w:pPr>
+      <w:rPr>
+        <w:rFonts w:ascii="Wingdings" w:hAnsi="Wingdings" w:hint="default"/>
+      </w:rPr>
+    </w:lvl>
+    <w:lvl w:ilvl="3" w:tplc="0C0A0001" w:tentative="1">
+      <w:start w:val="1"/>
+      <w:numFmt w:val="bullet"/>
+      <w:lvlText w:val=""/>
+      <w:lvlJc w:val="left"/>
+      <w:pPr>
+        <w:ind w:left="2880" w:hanging="360"/>
+      </w:pPr>
+      <w:rPr>
+        <w:rFonts w:ascii="Symbol" w:hAnsi="Symbol" w:hint="default"/>
+      </w:rPr>
+    </w:lvl>
+    <w:lvl w:ilvl="4" w:tplc="0C0A0003" w:tentative="1">
+      <w:start w:val="1"/>
+      <w:numFmt w:val="bullet"/>
+      <w:lvlText w:val="o"/>
+      <w:lvlJc w:val="left"/>
+      <w:pPr>
+        <w:ind w:left="3600" w:hanging="360"/>
+      </w:pPr>
+      <w:rPr>
+        <w:rFonts w:ascii="Courier New" w:hAnsi="Courier New" w:cs="Courier New" w:hint="default"/>
+      </w:rPr>
+    </w:lvl>
+    <w:lvl w:ilvl="5" w:tplc="0C0A0005" w:tentative="1">
+      <w:start w:val="1"/>
+      <w:numFmt w:val="bullet"/>
+      <w:lvlText w:val=""/>
+      <w:lvlJc w:val="left"/>
+      <w:pPr>
+        <w:ind w:left="4320" w:hanging="360"/>
+      </w:pPr>
+      <w:rPr>
+        <w:rFonts w:ascii="Wingdings" w:hAnsi="Wingdings" w:hint="default"/>
+      </w:rPr>
+    </w:lvl>
+    <w:lvl w:ilvl="6" w:tplc="0C0A0001" w:tentative="1">
+      <w:start w:val="1"/>
+      <w:numFmt w:val="bullet"/>
+      <w:lvlText w:val=""/>
+      <w:lvlJc w:val="left"/>
+      <w:pPr>
+        <w:ind w:left="5040" w:hanging="360"/>
+      </w:pPr>
+      <w:rPr>
+        <w:rFonts w:ascii="Symbol" w:hAnsi="Symbol" w:hint="default"/>
+      </w:rPr>
+    </w:lvl>
+    <w:lvl w:ilvl="7" w:tplc="0C0A0003" w:tentative="1">
+      <w:start w:val="1"/>
+      <w:numFmt w:val="bullet"/>
+      <w:lvlText w:val="o"/>
+      <w:lvlJc w:val="left"/>
+      <w:pPr>
+        <w:ind w:left="5760" w:hanging="360"/>
+      </w:pPr>
+      <w:rPr>
+        <w:rFonts w:ascii="Courier New" w:hAnsi="Courier New" w:cs="Courier New" w:hint="default"/>
+      </w:rPr>
+    </w:lvl>
+    <w:lvl w:ilvl="8" w:tplc="0C0A0005" w:tentative="1">
+      <w:start w:val="1"/>
+      <w:numFmt w:val="bullet"/>
+      <w:lvlText w:val=""/>
+      <w:lvlJc w:val="left"/>
+      <w:pPr>
+        <w:ind w:left="6480" w:hanging="360"/>
+      </w:pPr>
+      <w:rPr>
+        <w:rFonts w:ascii="Wingdings" w:hAnsi="Wingdings" w:hint="default"/>
+      </w:rPr>
+    </w:lvl>
+  </w:abstractNum>
   <w:num w:numId="1">
     <w:abstractNumId w:val="0"/>
   </w:num>
   <w:num w:numId="2">
+    <w:abstractNumId w:val="6"/>
+  </w:num>
+  <w:num w:numId="3">
+    <w:abstractNumId w:val="7"/>
+  </w:num>
+  <w:num w:numId="4">
+    <w:abstractNumId w:val="3"/>
+  </w:num>
+  <w:num w:numId="5">
+    <w:abstractNumId w:val="4"/>
+  </w:num>
+  <w:num w:numId="6">
+    <w:abstractNumId w:val="1"/>
+  </w:num>
+  <w:num w:numId="7">
+    <w:abstractNumId w:val="5"/>
+  </w:num>
+  <w:num w:numId="8">
+    <w:abstractNumId w:val="9"/>
+  </w:num>
+  <w:num w:numId="9">
     <w:abstractNumId w:val="2"/>
   </w:num>
-  <w:num w:numId="3">
-    <w:abstractNumId w:val="3"/>
-  </w:num>
-  <w:num w:numId="4">
-    <w:abstractNumId w:val="1"/>
+  <w:num w:numId="10">
+    <w:abstractNumId w:val="8"/>
   </w:num>
 </w:numbering>
 </file>

</xml_diff>

<commit_message>
Add: pagina 29 redacción estrategias de ventas
</commit_message>
<xml_diff>
--- a/ProyectoEmpresaV1.docx
+++ b/ProyectoEmpresaV1.docx
@@ -4389,6 +4389,9 @@
             <w:pPr>
               <w:pStyle w:val="TableContents"/>
               <w:jc w:val="both"/>
+              <w:rPr>
+                <w:rFonts w:hint="eastAsia"/>
+              </w:rPr>
             </w:pPr>
             <w:r>
               <w:t xml:space="preserve">Santa Cruz de Tenerife, es el municipio principal de Tenerife. El </w:t>
@@ -4409,6 +4412,9 @@
             <w:pPr>
               <w:pStyle w:val="TableContents"/>
               <w:jc w:val="both"/>
+              <w:rPr>
+                <w:rFonts w:hint="eastAsia"/>
+              </w:rPr>
             </w:pPr>
           </w:p>
           <w:p>
@@ -4640,9 +4646,35 @@
               <w:pStyle w:val="TableContents"/>
               <w:rPr>
                 <w:rFonts w:hint="eastAsia"/>
-              </w:rPr>
-            </w:pPr>
-            <w:r>
+                <w:color w:val="4472C4" w:themeColor="accent1"/>
+                <w:u w:val="single"/>
+                <w14:shadow w14:blurRad="38100" w14:dist="25400" w14:dir="5400000" w14:sx="100000" w14:sy="100000" w14:kx="0" w14:ky="0" w14:algn="ctr">
+                  <w14:srgbClr w14:val="6E747A">
+                    <w14:alpha w14:val="57000"/>
+                  </w14:srgbClr>
+                </w14:shadow>
+                <w14:textOutline w14:w="0" w14:cap="flat" w14:cmpd="sng" w14:algn="ctr">
+                  <w14:noFill/>
+                  <w14:prstDash w14:val="solid"/>
+                  <w14:round/>
+                </w14:textOutline>
+              </w:rPr>
+            </w:pPr>
+            <w:r>
+              <w:rPr>
+                <w:color w:val="4472C4" w:themeColor="accent1"/>
+                <w:u w:val="single"/>
+                <w14:shadow w14:blurRad="38100" w14:dist="25400" w14:dir="5400000" w14:sx="100000" w14:sy="100000" w14:kx="0" w14:ky="0" w14:algn="ctr">
+                  <w14:srgbClr w14:val="6E747A">
+                    <w14:alpha w14:val="57000"/>
+                  </w14:srgbClr>
+                </w14:shadow>
+                <w14:textOutline w14:w="0" w14:cap="flat" w14:cmpd="sng" w14:algn="ctr">
+                  <w14:noFill/>
+                  <w14:prstDash w14:val="solid"/>
+                  <w14:round/>
+                </w14:textOutline>
+              </w:rPr>
               <w:t>PUNTOS FUERTES Y DÉBILES DEL ANÁLISIS INTERNO</w:t>
             </w:r>
           </w:p>
@@ -4658,6 +4690,9 @@
             <w:pPr>
               <w:pStyle w:val="TableContents"/>
               <w:jc w:val="both"/>
+              <w:rPr>
+                <w:rFonts w:hint="eastAsia"/>
+              </w:rPr>
             </w:pPr>
             <w:r>
               <w:t xml:space="preserve">En el medio del </w:t>
@@ -4679,12 +4714,18 @@
             <w:pPr>
               <w:pStyle w:val="TableContents"/>
               <w:jc w:val="both"/>
+              <w:rPr>
+                <w:rFonts w:hint="eastAsia"/>
+              </w:rPr>
             </w:pPr>
           </w:p>
           <w:p>
             <w:pPr>
               <w:pStyle w:val="TableContents"/>
               <w:jc w:val="both"/>
+              <w:rPr>
+                <w:rFonts w:hint="eastAsia"/>
+              </w:rPr>
             </w:pPr>
             <w:r>
               <w:t xml:space="preserve">El trabajo industrializado, mecanizado y automatizado, está orientado hacia una búsqueda desenfrenada por alcanzar el mayor rendimiento y por mejorar la calidad de los productos. </w:t>
@@ -4703,6 +4744,9 @@
             <w:pPr>
               <w:pStyle w:val="TableContents"/>
               <w:jc w:val="both"/>
+              <w:rPr>
+                <w:rFonts w:hint="eastAsia"/>
+              </w:rPr>
             </w:pPr>
           </w:p>
           <w:p>
@@ -4899,6 +4943,9 @@
                 <w:ilvl w:val="0"/>
                 <w:numId w:val="5"/>
               </w:numPr>
+              <w:rPr>
+                <w:rFonts w:hint="eastAsia"/>
+              </w:rPr>
             </w:pPr>
             <w:r>
               <w:t>Falta de recursos financieros necesarios</w:t>
@@ -4914,6 +4961,9 @@
                 <w:ilvl w:val="0"/>
                 <w:numId w:val="5"/>
               </w:numPr>
+              <w:rPr>
+                <w:rFonts w:hint="eastAsia"/>
+              </w:rPr>
             </w:pPr>
             <w:r>
               <w:t>Aún se es reconocido en el mercado, por cuanto se trata de una nueva empresa.</w:t>
@@ -4999,6 +5049,9 @@
                 <w:ilvl w:val="0"/>
                 <w:numId w:val="6"/>
               </w:numPr>
+              <w:rPr>
+                <w:rFonts w:hint="eastAsia"/>
+              </w:rPr>
             </w:pPr>
             <w:r>
               <w:t>El mercado está creciendo en campo de los deportes extremos urbanos.</w:t>
@@ -5011,6 +5064,9 @@
                 <w:ilvl w:val="0"/>
                 <w:numId w:val="6"/>
               </w:numPr>
+              <w:rPr>
+                <w:rFonts w:hint="eastAsia"/>
+              </w:rPr>
             </w:pPr>
             <w:r>
               <w:rPr>
@@ -5029,6 +5085,9 @@
                 <w:ilvl w:val="0"/>
                 <w:numId w:val="6"/>
               </w:numPr>
+              <w:rPr>
+                <w:rFonts w:hint="eastAsia"/>
+              </w:rPr>
             </w:pPr>
             <w:r>
               <w:rPr>
@@ -5047,6 +5106,9 @@
                 <w:ilvl w:val="0"/>
                 <w:numId w:val="6"/>
               </w:numPr>
+              <w:rPr>
+                <w:rFonts w:hint="eastAsia"/>
+              </w:rPr>
             </w:pPr>
             <w:r>
               <w:rPr>
@@ -5079,10 +5141,7 @@
               <w:t>s</w:t>
             </w:r>
             <w:r>
-              <w:t xml:space="preserve"> se instalen</w:t>
-            </w:r>
-            <w:r>
-              <w:t>.</w:t>
+              <w:t xml:space="preserve"> se instalen.</w:t>
             </w:r>
           </w:p>
           <w:p>
@@ -5139,6 +5198,9 @@
           <w:p>
             <w:pPr>
               <w:pStyle w:val="TableContents"/>
+              <w:rPr>
+                <w:rFonts w:hint="eastAsia"/>
+              </w:rPr>
             </w:pPr>
           </w:p>
           <w:p>
@@ -5148,6 +5210,9 @@
                 <w:ilvl w:val="0"/>
                 <w:numId w:val="8"/>
               </w:numPr>
+              <w:rPr>
+                <w:rFonts w:hint="eastAsia"/>
+              </w:rPr>
             </w:pPr>
             <w:r>
               <w:rPr>
@@ -5166,6 +5231,9 @@
                 <w:ilvl w:val="0"/>
                 <w:numId w:val="8"/>
               </w:numPr>
+              <w:rPr>
+                <w:rFonts w:hint="eastAsia"/>
+              </w:rPr>
             </w:pPr>
             <w:r>
               <w:rPr>
@@ -5184,6 +5252,9 @@
                 <w:ilvl w:val="0"/>
                 <w:numId w:val="8"/>
               </w:numPr>
+              <w:rPr>
+                <w:rFonts w:hint="eastAsia"/>
+              </w:rPr>
             </w:pPr>
             <w:r>
               <w:rPr>
@@ -5202,6 +5273,9 @@
                 <w:ilvl w:val="0"/>
                 <w:numId w:val="8"/>
               </w:numPr>
+              <w:rPr>
+                <w:rFonts w:hint="eastAsia"/>
+              </w:rPr>
             </w:pPr>
             <w:r>
               <w:rPr>
@@ -5220,6 +5294,9 @@
                 <w:ilvl w:val="0"/>
                 <w:numId w:val="8"/>
               </w:numPr>
+              <w:rPr>
+                <w:rFonts w:hint="eastAsia"/>
+              </w:rPr>
             </w:pPr>
             <w:r>
               <w:rPr>
@@ -5238,6 +5315,9 @@
                 <w:ilvl w:val="0"/>
                 <w:numId w:val="8"/>
               </w:numPr>
+              <w:rPr>
+                <w:rFonts w:hint="eastAsia"/>
+              </w:rPr>
             </w:pPr>
             <w:r>
               <w:rPr>
@@ -5335,6 +5415,9 @@
                 <w:ilvl w:val="0"/>
                 <w:numId w:val="7"/>
               </w:numPr>
+              <w:rPr>
+                <w:rFonts w:hint="eastAsia"/>
+              </w:rPr>
             </w:pPr>
             <w:r>
               <w:t>Nuevas tecnologías, servicios e ideas</w:t>
@@ -5350,6 +5433,9 @@
                 <w:ilvl w:val="0"/>
                 <w:numId w:val="7"/>
               </w:numPr>
+              <w:rPr>
+                <w:rFonts w:hint="eastAsia"/>
+              </w:rPr>
             </w:pPr>
             <w:r>
               <w:rPr>
@@ -5461,6 +5547,7 @@
             <w:pPr>
               <w:pStyle w:val="TableContents"/>
               <w:rPr>
+                <w:rFonts w:hint="eastAsia"/>
                 <w:color w:val="0070C0"/>
                 <w:u w:val="single"/>
               </w:rPr>
@@ -5477,6 +5564,7 @@
             <w:pPr>
               <w:pStyle w:val="TableContents"/>
               <w:rPr>
+                <w:rFonts w:hint="eastAsia"/>
                 <w:color w:val="0070C0"/>
                 <w:u w:val="single"/>
               </w:rPr>
@@ -5485,6 +5573,9 @@
           <w:p>
             <w:pPr>
               <w:pStyle w:val="TableContents"/>
+              <w:rPr>
+                <w:rFonts w:hint="eastAsia"/>
+              </w:rPr>
             </w:pPr>
             <w:r>
               <w:lastRenderedPageBreak/>
@@ -5497,12 +5588,18 @@
           <w:p>
             <w:pPr>
               <w:pStyle w:val="TableContents"/>
+              <w:rPr>
+                <w:rFonts w:hint="eastAsia"/>
+              </w:rPr>
             </w:pPr>
           </w:p>
           <w:p>
             <w:pPr>
               <w:pStyle w:val="TableContents"/>
               <w:jc w:val="both"/>
+              <w:rPr>
+                <w:rFonts w:hint="eastAsia"/>
+              </w:rPr>
             </w:pPr>
             <w:r>
               <w:t>Algunos medios</w:t>
@@ -5515,6 +5612,7 @@
             <w:pPr>
               <w:pStyle w:val="TableContents"/>
               <w:rPr>
+                <w:rFonts w:hint="eastAsia"/>
                 <w:color w:val="0070C0"/>
                 <w:u w:val="single"/>
               </w:rPr>
@@ -5838,6 +5936,7 @@
               <w:pStyle w:val="TableContents"/>
               <w:jc w:val="both"/>
               <w:rPr>
+                <w:rFonts w:hint="eastAsia"/>
                 <w:u w:val="single"/>
               </w:rPr>
             </w:pPr>
@@ -5847,6 +5946,7 @@
               <w:pStyle w:val="TableContents"/>
               <w:jc w:val="both"/>
               <w:rPr>
+                <w:rFonts w:hint="eastAsia"/>
                 <w:color w:val="0070C0"/>
                 <w:u w:val="single"/>
               </w:rPr>
@@ -5864,6 +5964,7 @@
               <w:pStyle w:val="TableContents"/>
               <w:jc w:val="both"/>
               <w:rPr>
+                <w:rFonts w:hint="eastAsia"/>
                 <w:u w:val="single"/>
               </w:rPr>
             </w:pPr>
@@ -5876,15 +5977,12 @@
                 <w:numId w:val="9"/>
               </w:numPr>
               <w:jc w:val="both"/>
-            </w:pPr>
-            <w:r>
-              <w:t>Financieros</w:t>
-            </w:r>
-            <w:r>
-              <w:t>:</w:t>
-            </w:r>
-            <w:r>
-              <w:t xml:space="preserve"> serán los propios y algunos financiados.</w:t>
+              <w:rPr>
+                <w:rFonts w:hint="eastAsia"/>
+              </w:rPr>
+            </w:pPr>
+            <w:r>
+              <w:t>Financieros: serán los propios y algunos financiados.</w:t>
             </w:r>
           </w:p>
           <w:p>
@@ -5895,6 +5993,9 @@
                 <w:numId w:val="9"/>
               </w:numPr>
               <w:jc w:val="both"/>
+              <w:rPr>
+                <w:rFonts w:hint="eastAsia"/>
+              </w:rPr>
             </w:pPr>
             <w:r>
               <w:t>Técnicos: medios de comunicación, equipo, especializados, empresas prestadoras de servicios en información y telecomunicación.</w:t>
@@ -5908,6 +6009,9 @@
                 <w:numId w:val="9"/>
               </w:numPr>
               <w:jc w:val="both"/>
+              <w:rPr>
+                <w:rFonts w:hint="eastAsia"/>
+              </w:rPr>
             </w:pPr>
             <w:r>
               <w:rPr>
@@ -5927,6 +6031,9 @@
                 <w:numId w:val="9"/>
               </w:numPr>
               <w:jc w:val="both"/>
+              <w:rPr>
+                <w:rFonts w:hint="eastAsia"/>
+              </w:rPr>
             </w:pPr>
             <w:r>
               <w:t>Responsable: asesor publicitario.</w:t>
@@ -5936,6 +6043,9 @@
             <w:pPr>
               <w:pStyle w:val="TableContents"/>
               <w:jc w:val="both"/>
+              <w:rPr>
+                <w:rFonts w:hint="eastAsia"/>
+              </w:rPr>
             </w:pPr>
           </w:p>
           <w:p>
@@ -5943,6 +6053,7 @@
               <w:pStyle w:val="TableContents"/>
               <w:jc w:val="both"/>
               <w:rPr>
+                <w:rFonts w:hint="eastAsia"/>
                 <w:color w:val="0070C0"/>
                 <w:u w:val="single"/>
               </w:rPr>
@@ -5954,17 +6065,30 @@
               </w:rPr>
               <w:t>ESTRATEGIAS</w:t>
             </w:r>
+            <w:r>
+              <w:rPr>
+                <w:color w:val="0070C0"/>
+                <w:u w:val="single"/>
+              </w:rPr>
+              <w:t xml:space="preserve"> DE PUBLICIDAD</w:t>
+            </w:r>
           </w:p>
           <w:p>
             <w:pPr>
               <w:pStyle w:val="TableContents"/>
               <w:jc w:val="both"/>
+              <w:rPr>
+                <w:rFonts w:hint="eastAsia"/>
+              </w:rPr>
             </w:pPr>
           </w:p>
           <w:p>
             <w:pPr>
               <w:pStyle w:val="TableContents"/>
               <w:jc w:val="both"/>
+              <w:rPr>
+                <w:rFonts w:hint="eastAsia"/>
+              </w:rPr>
             </w:pPr>
             <w:r>
               <w:t xml:space="preserve">Se pretende divulgar los servicios de la empresa, la importancia de realizar de eventos deportivos extremos con el fin de mejorar la calidad de vida de cada uno de los deportistas interesados, </w:t>
@@ -5978,12 +6102,18 @@
             <w:pPr>
               <w:pStyle w:val="TableContents"/>
               <w:jc w:val="both"/>
+              <w:rPr>
+                <w:rFonts w:hint="eastAsia"/>
+              </w:rPr>
             </w:pPr>
           </w:p>
           <w:p>
             <w:pPr>
               <w:pStyle w:val="TableContents"/>
               <w:jc w:val="both"/>
+              <w:rPr>
+                <w:rFonts w:hint="eastAsia"/>
+              </w:rPr>
             </w:pPr>
             <w:r>
               <w:t>La publicidad es una técnica de comunicación masiva, destinada a difundir o informar al público sobre un bien</w:t>
@@ -5996,12 +6126,18 @@
             <w:pPr>
               <w:pStyle w:val="TableContents"/>
               <w:jc w:val="both"/>
+              <w:rPr>
+                <w:rFonts w:hint="eastAsia"/>
+              </w:rPr>
             </w:pPr>
           </w:p>
           <w:p>
             <w:pPr>
               <w:pStyle w:val="TableContents"/>
               <w:jc w:val="both"/>
+              <w:rPr>
+                <w:rFonts w:hint="eastAsia"/>
+              </w:rPr>
             </w:pPr>
             <w:r>
               <w:t>https://www.skatepark-tenerife.com</w:t>
@@ -6011,12 +6147,18 @@
             <w:pPr>
               <w:pStyle w:val="TableContents"/>
               <w:jc w:val="both"/>
+              <w:rPr>
+                <w:rFonts w:hint="eastAsia"/>
+              </w:rPr>
             </w:pPr>
           </w:p>
           <w:p>
             <w:pPr>
               <w:pStyle w:val="TableContents"/>
               <w:jc w:val="both"/>
+              <w:rPr>
+                <w:rFonts w:hint="eastAsia"/>
+              </w:rPr>
             </w:pPr>
             <w:r>
               <w:t>Se debe disponer del material impreso propio, hasta las carpetas de presentación de proyectos que circulan de manera interna o externa, además de ejercer tres funciones, a saber: informativa, publicitaria e identificadora.</w:t>
@@ -6030,9 +6172,6 @@
                 <w:numId w:val="10"/>
               </w:numPr>
               <w:jc w:val="both"/>
-              <w:rPr>
-                <w:rFonts w:hint="eastAsia"/>
-              </w:rPr>
             </w:pPr>
             <w:r>
               <w:rPr>
@@ -6041,7 +6180,16 @@
               <w:t>L</w:t>
             </w:r>
             <w:r>
-              <w:t xml:space="preserve">a función informativa: es muy usual utilizar, para informar al público acerca de algún aspecto de la empresa. </w:t>
+              <w:t xml:space="preserve">a </w:t>
+            </w:r>
+            <w:r>
+              <w:rPr>
+                <w:i/>
+              </w:rPr>
+              <w:t>función informativa</w:t>
+            </w:r>
+            <w:r>
+              <w:t xml:space="preserve">: es muy usual utilizar, para informar al público acerca de algún aspecto de la empresa. </w:t>
             </w:r>
             <w:r>
               <w:rPr>
@@ -6051,6 +6199,231 @@
             </w:r>
             <w:r>
               <w:t>a información puede ser referida a presentar a la compañía algún nuevo producto o servicio que ésta ofrezca, una reciente modificación en su nombre, etc.</w:t>
+            </w:r>
+          </w:p>
+          <w:p>
+            <w:pPr>
+              <w:pStyle w:val="TableContents"/>
+              <w:numPr>
+                <w:ilvl w:val="0"/>
+                <w:numId w:val="10"/>
+              </w:numPr>
+              <w:jc w:val="both"/>
+            </w:pPr>
+            <w:r>
+              <w:t xml:space="preserve">La </w:t>
+            </w:r>
+            <w:r>
+              <w:rPr>
+                <w:i/>
+              </w:rPr>
+              <w:t>función publicitaria</w:t>
+            </w:r>
+            <w:r>
+              <w:t>: es una importante herramienta de marketing, y es un excelente medio para promover uno o varios productos o servicios que ofrezca la compañía de manera atractiva.</w:t>
+            </w:r>
+          </w:p>
+          <w:p>
+            <w:pPr>
+              <w:pStyle w:val="TableContents"/>
+              <w:numPr>
+                <w:ilvl w:val="0"/>
+                <w:numId w:val="10"/>
+              </w:numPr>
+              <w:jc w:val="both"/>
+            </w:pPr>
+            <w:r>
+              <w:t xml:space="preserve">La </w:t>
+            </w:r>
+            <w:r>
+              <w:rPr>
+                <w:i/>
+              </w:rPr>
+              <w:t>función identificadora</w:t>
+            </w:r>
+            <w:r>
+              <w:t xml:space="preserve">: con un buen diseño, se permite mantener un criterio a través de las diferentes ideas generadas en la empresa. </w:t>
+            </w:r>
+            <w:r>
+              <w:rPr>
+                <w:rFonts w:hint="eastAsia"/>
+              </w:rPr>
+              <w:t>E</w:t>
+            </w:r>
+            <w:r>
+              <w:t>ste criteri</w:t>
+            </w:r>
+            <w:r>
+              <w:t>o, a veces, llamado concepto, es unificado a lo largo de las diferentes propuestas y permita a quien los reciba reconocer automáticamente de qué compañía se trata, siendo una manera de presentarse ante el público que le otorga un alto grado de prestigio y credibilidad.</w:t>
+            </w:r>
+          </w:p>
+          <w:p>
+            <w:pPr>
+              <w:pStyle w:val="TableContents"/>
+              <w:jc w:val="both"/>
+            </w:pPr>
+          </w:p>
+          <w:p>
+            <w:pPr>
+              <w:pStyle w:val="TableContents"/>
+              <w:jc w:val="both"/>
+            </w:pPr>
+            <w:r>
+              <w:rPr>
+                <w:color w:val="0070C0"/>
+                <w:u w:val="single"/>
+              </w:rPr>
+              <w:t>RECURSOS TÉCNICOS</w:t>
+            </w:r>
+          </w:p>
+          <w:p>
+            <w:pPr>
+              <w:pStyle w:val="TableContents"/>
+              <w:jc w:val="both"/>
+            </w:pPr>
+          </w:p>
+          <w:p>
+            <w:pPr>
+              <w:pStyle w:val="TableContents"/>
+              <w:numPr>
+                <w:ilvl w:val="0"/>
+                <w:numId w:val="11"/>
+              </w:numPr>
+              <w:jc w:val="both"/>
+            </w:pPr>
+            <w:r>
+              <w:t>Cadenas de TV autonómicas, locales en TDT.</w:t>
+            </w:r>
+          </w:p>
+          <w:p>
+            <w:pPr>
+              <w:pStyle w:val="TableContents"/>
+              <w:numPr>
+                <w:ilvl w:val="0"/>
+                <w:numId w:val="11"/>
+              </w:numPr>
+              <w:jc w:val="both"/>
+            </w:pPr>
+            <w:r>
+              <w:t xml:space="preserve">Cadenas de radio FM, autonómicas y locales, para </w:t>
+            </w:r>
+            <w:proofErr w:type="gramStart"/>
+            <w:r>
+              <w:t>la islas</w:t>
+            </w:r>
+            <w:proofErr w:type="gramEnd"/>
+            <w:r>
+              <w:t xml:space="preserve"> de la provincia de Santa Cruz de Tenerife.</w:t>
+            </w:r>
+          </w:p>
+          <w:p>
+            <w:pPr>
+              <w:pStyle w:val="TableContents"/>
+              <w:numPr>
+                <w:ilvl w:val="0"/>
+                <w:numId w:val="11"/>
+              </w:numPr>
+              <w:jc w:val="both"/>
+            </w:pPr>
+            <w:proofErr w:type="gramStart"/>
+            <w:r>
+              <w:t>Prensa escrita</w:t>
+            </w:r>
+            <w:proofErr w:type="gramEnd"/>
+            <w:r>
+              <w:t xml:space="preserve"> de la provincia de Santa Cruz de Tenerife.</w:t>
+            </w:r>
+          </w:p>
+          <w:p>
+            <w:pPr>
+              <w:pStyle w:val="TableContents"/>
+              <w:numPr>
+                <w:ilvl w:val="0"/>
+                <w:numId w:val="11"/>
+              </w:numPr>
+              <w:jc w:val="both"/>
+            </w:pPr>
+            <w:r>
+              <w:t xml:space="preserve">Página Web, Blog, </w:t>
+            </w:r>
+            <w:proofErr w:type="spellStart"/>
+            <w:r>
+              <w:t>Wordpress</w:t>
+            </w:r>
+            <w:proofErr w:type="spellEnd"/>
+            <w:r>
+              <w:t xml:space="preserve"> y similares.</w:t>
+            </w:r>
+          </w:p>
+          <w:p>
+            <w:pPr>
+              <w:pStyle w:val="TableContents"/>
+              <w:numPr>
+                <w:ilvl w:val="0"/>
+                <w:numId w:val="11"/>
+              </w:numPr>
+              <w:jc w:val="both"/>
+            </w:pPr>
+            <w:r>
+              <w:t>Ordenadores personales.</w:t>
+            </w:r>
+          </w:p>
+          <w:p>
+            <w:pPr>
+              <w:pStyle w:val="TableContents"/>
+              <w:numPr>
+                <w:ilvl w:val="0"/>
+                <w:numId w:val="11"/>
+              </w:numPr>
+              <w:jc w:val="both"/>
+            </w:pPr>
+            <w:r>
+              <w:t>Impresoras.</w:t>
+            </w:r>
+          </w:p>
+          <w:p>
+            <w:pPr>
+              <w:pStyle w:val="TableContents"/>
+              <w:numPr>
+                <w:ilvl w:val="0"/>
+                <w:numId w:val="11"/>
+              </w:numPr>
+              <w:jc w:val="both"/>
+            </w:pPr>
+            <w:r>
+              <w:t>Cámaras de TV.</w:t>
+            </w:r>
+          </w:p>
+          <w:p>
+            <w:pPr>
+              <w:pStyle w:val="TableContents"/>
+              <w:numPr>
+                <w:ilvl w:val="0"/>
+                <w:numId w:val="11"/>
+              </w:numPr>
+              <w:jc w:val="both"/>
+            </w:pPr>
+            <w:r>
+              <w:t>Telefonía móvil.</w:t>
+            </w:r>
+          </w:p>
+          <w:p>
+            <w:pPr>
+              <w:pStyle w:val="TableContents"/>
+              <w:numPr>
+                <w:ilvl w:val="0"/>
+                <w:numId w:val="11"/>
+              </w:numPr>
+              <w:jc w:val="both"/>
+            </w:pPr>
+            <w:r>
+              <w:rPr>
+                <w:rFonts w:hint="eastAsia"/>
+              </w:rPr>
+              <w:t>C</w:t>
+            </w:r>
+            <w:r>
+              <w:t>onexión inalámbrica WiFi.</w:t>
             </w:r>
             <w:bookmarkStart w:id="0" w:name="_GoBack"/>
             <w:bookmarkEnd w:id="0"/>
@@ -6059,15 +6432,55 @@
             <w:pPr>
               <w:pStyle w:val="TableContents"/>
               <w:jc w:val="both"/>
-              <w:rPr>
-                <w:rFonts w:hint="eastAsia"/>
+            </w:pPr>
+          </w:p>
+          <w:p>
+            <w:pPr>
+              <w:pStyle w:val="TableContents"/>
+              <w:jc w:val="both"/>
+            </w:pPr>
+            <w:r>
+              <w:rPr>
+                <w:color w:val="0070C0"/>
                 <w:u w:val="single"/>
               </w:rPr>
-            </w:pPr>
-            <w:r>
-              <w:rPr>
+              <w:t>RECURSOS HUMANOS</w:t>
+            </w:r>
+          </w:p>
+          <w:p>
+            <w:pPr>
+              <w:pStyle w:val="TableContents"/>
+              <w:jc w:val="both"/>
+            </w:pPr>
+          </w:p>
+          <w:p>
+            <w:pPr>
+              <w:pStyle w:val="TableContents"/>
+              <w:jc w:val="both"/>
+            </w:pPr>
+          </w:p>
+          <w:p>
+            <w:pPr>
+              <w:pStyle w:val="TableContents"/>
+              <w:jc w:val="both"/>
+              <w:rPr>
+                <w:rFonts w:hint="eastAsia"/>
+              </w:rPr>
+            </w:pPr>
+          </w:p>
+          <w:p>
+            <w:pPr>
+              <w:pStyle w:val="TableContents"/>
+              <w:jc w:val="both"/>
+              <w:rPr>
+                <w:rFonts w:hint="eastAsia"/>
                 <w:u w:val="single"/>
               </w:rPr>
+            </w:pPr>
+            <w:r>
+              <w:rPr>
+                <w:u w:val="single"/>
+              </w:rPr>
               <w:t>-------------------------------------------------------------------------------------------------------</w:t>
             </w:r>
           </w:p>
@@ -6162,6 +6575,7 @@
               <w:rPr>
                 <w:i/>
               </w:rPr>
+              <w:lastRenderedPageBreak/>
               <w:t>Rentabilidad:</w:t>
             </w:r>
           </w:p>
@@ -6846,6 +7260,7 @@
               </w:rPr>
             </w:pPr>
             <w:r>
+              <w:lastRenderedPageBreak/>
               <w:t>Perfiles profesionales:</w:t>
             </w:r>
           </w:p>
@@ -8754,6 +9169,7 @@
               </w:rPr>
             </w:pPr>
             <w:r>
+              <w:lastRenderedPageBreak/>
               <w:t>Registro Mercantil</w:t>
             </w:r>
           </w:p>
@@ -9639,7 +10055,6 @@
               </w:rPr>
             </w:pPr>
             <w:r>
-              <w:lastRenderedPageBreak/>
               <w:t>Sociedad capital – riesgo</w:t>
             </w:r>
           </w:p>
@@ -10338,6 +10753,7 @@
         </w:rPr>
       </w:pPr>
       <w:r>
+        <w:lastRenderedPageBreak/>
         <w:t>Años de carencia:</w:t>
       </w:r>
     </w:p>
@@ -16468,7 +16884,6 @@
                 <w:sz w:val="16"/>
                 <w:szCs w:val="16"/>
               </w:rPr>
-              <w:lastRenderedPageBreak/>
               <w:t>Compras de activos fijos</w:t>
             </w:r>
           </w:p>
@@ -27638,7 +28053,6 @@
                 <w:sz w:val="16"/>
                 <w:szCs w:val="16"/>
               </w:rPr>
-              <w:lastRenderedPageBreak/>
               <w:t>Seguridad Social</w:t>
             </w:r>
           </w:p>
@@ -33410,7 +33824,6 @@
         </w:rPr>
       </w:pPr>
       <w:r>
-        <w:lastRenderedPageBreak/>
         <w:t>Medidas exigidas:</w:t>
       </w:r>
     </w:p>
@@ -34181,6 +34594,7 @@
         </w:rPr>
       </w:pPr>
       <w:r>
+        <w:lastRenderedPageBreak/>
         <w:t xml:space="preserve">Página </w:t>
       </w:r>
       <w:r>
@@ -35401,6 +35815,119 @@
       </w:rPr>
     </w:lvl>
   </w:abstractNum>
+  <w:abstractNum w:abstractNumId="10" w15:restartNumberingAfterBreak="0">
+    <w:nsid w:val="7CF5239C"/>
+    <w:multiLevelType w:val="hybridMultilevel"/>
+    <w:tmpl w:val="978ECEB6"/>
+    <w:lvl w:ilvl="0" w:tplc="0C0A0001">
+      <w:start w:val="1"/>
+      <w:numFmt w:val="bullet"/>
+      <w:lvlText w:val=""/>
+      <w:lvlJc w:val="left"/>
+      <w:pPr>
+        <w:ind w:left="720" w:hanging="360"/>
+      </w:pPr>
+      <w:rPr>
+        <w:rFonts w:ascii="Symbol" w:hAnsi="Symbol" w:hint="default"/>
+      </w:rPr>
+    </w:lvl>
+    <w:lvl w:ilvl="1" w:tplc="0C0A0003" w:tentative="1">
+      <w:start w:val="1"/>
+      <w:numFmt w:val="bullet"/>
+      <w:lvlText w:val="o"/>
+      <w:lvlJc w:val="left"/>
+      <w:pPr>
+        <w:ind w:left="1440" w:hanging="360"/>
+      </w:pPr>
+      <w:rPr>
+        <w:rFonts w:ascii="Courier New" w:hAnsi="Courier New" w:cs="Courier New" w:hint="default"/>
+      </w:rPr>
+    </w:lvl>
+    <w:lvl w:ilvl="2" w:tplc="0C0A0005" w:tentative="1">
+      <w:start w:val="1"/>
+      <w:numFmt w:val="bullet"/>
+      <w:lvlText w:val=""/>
+      <w:lvlJc w:val="left"/>
+      <w:pPr>
+        <w:ind w:left="2160" w:hanging="360"/>
+      </w:pPr>
+      <w:rPr>
+        <w:rFonts w:ascii="Wingdings" w:hAnsi="Wingdings" w:hint="default"/>
+      </w:rPr>
+    </w:lvl>
+    <w:lvl w:ilvl="3" w:tplc="0C0A0001" w:tentative="1">
+      <w:start w:val="1"/>
+      <w:numFmt w:val="bullet"/>
+      <w:lvlText w:val=""/>
+      <w:lvlJc w:val="left"/>
+      <w:pPr>
+        <w:ind w:left="2880" w:hanging="360"/>
+      </w:pPr>
+      <w:rPr>
+        <w:rFonts w:ascii="Symbol" w:hAnsi="Symbol" w:hint="default"/>
+      </w:rPr>
+    </w:lvl>
+    <w:lvl w:ilvl="4" w:tplc="0C0A0003" w:tentative="1">
+      <w:start w:val="1"/>
+      <w:numFmt w:val="bullet"/>
+      <w:lvlText w:val="o"/>
+      <w:lvlJc w:val="left"/>
+      <w:pPr>
+        <w:ind w:left="3600" w:hanging="360"/>
+      </w:pPr>
+      <w:rPr>
+        <w:rFonts w:ascii="Courier New" w:hAnsi="Courier New" w:cs="Courier New" w:hint="default"/>
+      </w:rPr>
+    </w:lvl>
+    <w:lvl w:ilvl="5" w:tplc="0C0A0005" w:tentative="1">
+      <w:start w:val="1"/>
+      <w:numFmt w:val="bullet"/>
+      <w:lvlText w:val=""/>
+      <w:lvlJc w:val="left"/>
+      <w:pPr>
+        <w:ind w:left="4320" w:hanging="360"/>
+      </w:pPr>
+      <w:rPr>
+        <w:rFonts w:ascii="Wingdings" w:hAnsi="Wingdings" w:hint="default"/>
+      </w:rPr>
+    </w:lvl>
+    <w:lvl w:ilvl="6" w:tplc="0C0A0001" w:tentative="1">
+      <w:start w:val="1"/>
+      <w:numFmt w:val="bullet"/>
+      <w:lvlText w:val=""/>
+      <w:lvlJc w:val="left"/>
+      <w:pPr>
+        <w:ind w:left="5040" w:hanging="360"/>
+      </w:pPr>
+      <w:rPr>
+        <w:rFonts w:ascii="Symbol" w:hAnsi="Symbol" w:hint="default"/>
+      </w:rPr>
+    </w:lvl>
+    <w:lvl w:ilvl="7" w:tplc="0C0A0003" w:tentative="1">
+      <w:start w:val="1"/>
+      <w:numFmt w:val="bullet"/>
+      <w:lvlText w:val="o"/>
+      <w:lvlJc w:val="left"/>
+      <w:pPr>
+        <w:ind w:left="5760" w:hanging="360"/>
+      </w:pPr>
+      <w:rPr>
+        <w:rFonts w:ascii="Courier New" w:hAnsi="Courier New" w:cs="Courier New" w:hint="default"/>
+      </w:rPr>
+    </w:lvl>
+    <w:lvl w:ilvl="8" w:tplc="0C0A0005" w:tentative="1">
+      <w:start w:val="1"/>
+      <w:numFmt w:val="bullet"/>
+      <w:lvlText w:val=""/>
+      <w:lvlJc w:val="left"/>
+      <w:pPr>
+        <w:ind w:left="6480" w:hanging="360"/>
+      </w:pPr>
+      <w:rPr>
+        <w:rFonts w:ascii="Wingdings" w:hAnsi="Wingdings" w:hint="default"/>
+      </w:rPr>
+    </w:lvl>
+  </w:abstractNum>
   <w:num w:numId="1">
     <w:abstractNumId w:val="0"/>
   </w:num>
@@ -35430,6 +35957,9 @@
   </w:num>
   <w:num w:numId="10">
     <w:abstractNumId w:val="8"/>
+  </w:num>
+  <w:num w:numId="11">
+    <w:abstractNumId w:val="10"/>
   </w:num>
 </w:numbering>
 </file>

</xml_diff>

<commit_message>
Fix: pag 29 - estrategias de ventas
</commit_message>
<xml_diff>
--- a/ProyectoEmpresaV1.docx
+++ b/ProyectoEmpresaV1.docx
@@ -6423,10 +6423,16 @@
               <w:t>C</w:t>
             </w:r>
             <w:r>
-              <w:t>onexión inalámbrica WiFi.</w:t>
-            </w:r>
-            <w:bookmarkStart w:id="0" w:name="_GoBack"/>
-            <w:bookmarkEnd w:id="0"/>
+              <w:t xml:space="preserve">onexión inalámbrica </w:t>
+            </w:r>
+            <w:proofErr w:type="spellStart"/>
+            <w:r>
+              <w:t>WiFi</w:t>
+            </w:r>
+            <w:proofErr w:type="spellEnd"/>
+            <w:r>
+              <w:t>.</w:t>
+            </w:r>
           </w:p>
           <w:p>
             <w:pPr>
@@ -6456,22 +6462,113 @@
           <w:p>
             <w:pPr>
               <w:pStyle w:val="TableContents"/>
+              <w:numPr>
+                <w:ilvl w:val="0"/>
+                <w:numId w:val="12"/>
+              </w:numPr>
               <w:jc w:val="both"/>
             </w:pPr>
-          </w:p>
-          <w:p>
-            <w:pPr>
-              <w:pStyle w:val="TableContents"/>
+            <w:r>
+              <w:t>Director</w:t>
+            </w:r>
+          </w:p>
+          <w:p>
+            <w:pPr>
+              <w:pStyle w:val="TableContents"/>
+              <w:numPr>
+                <w:ilvl w:val="0"/>
+                <w:numId w:val="12"/>
+              </w:numPr>
               <w:jc w:val="both"/>
-              <w:rPr>
-                <w:rFonts w:hint="eastAsia"/>
-              </w:rPr>
-            </w:pPr>
-          </w:p>
-          <w:p>
-            <w:pPr>
-              <w:pStyle w:val="TableContents"/>
+            </w:pPr>
+            <w:r>
+              <w:t xml:space="preserve">Gerente </w:t>
+            </w:r>
+          </w:p>
+          <w:p>
+            <w:pPr>
+              <w:pStyle w:val="TableContents"/>
+              <w:numPr>
+                <w:ilvl w:val="0"/>
+                <w:numId w:val="12"/>
+              </w:numPr>
               <w:jc w:val="both"/>
+            </w:pPr>
+            <w:r>
+              <w:t>Administrativos</w:t>
+            </w:r>
+          </w:p>
+          <w:p>
+            <w:pPr>
+              <w:pStyle w:val="TableContents"/>
+              <w:numPr>
+                <w:ilvl w:val="0"/>
+                <w:numId w:val="12"/>
+              </w:numPr>
+              <w:jc w:val="both"/>
+            </w:pPr>
+            <w:r>
+              <w:t>Comercial</w:t>
+            </w:r>
+          </w:p>
+          <w:p>
+            <w:pPr>
+              <w:pStyle w:val="TableContents"/>
+              <w:numPr>
+                <w:ilvl w:val="0"/>
+                <w:numId w:val="12"/>
+              </w:numPr>
+              <w:jc w:val="both"/>
+            </w:pPr>
+            <w:r>
+              <w:t>Vendedor</w:t>
+            </w:r>
+          </w:p>
+          <w:p>
+            <w:pPr>
+              <w:pStyle w:val="TableContents"/>
+              <w:numPr>
+                <w:ilvl w:val="0"/>
+                <w:numId w:val="12"/>
+              </w:numPr>
+              <w:jc w:val="both"/>
+            </w:pPr>
+            <w:r>
+              <w:t>Seguridad</w:t>
+            </w:r>
+          </w:p>
+          <w:p>
+            <w:pPr>
+              <w:pStyle w:val="TableContents"/>
+              <w:numPr>
+                <w:ilvl w:val="0"/>
+                <w:numId w:val="12"/>
+              </w:numPr>
+              <w:jc w:val="both"/>
+            </w:pPr>
+            <w:r>
+              <w:t>Profesional en educación física, especialista en deportes extremos.</w:t>
+            </w:r>
+          </w:p>
+          <w:p>
+            <w:pPr>
+              <w:pStyle w:val="TableContents"/>
+              <w:jc w:val="both"/>
+            </w:pPr>
+          </w:p>
+          <w:p>
+            <w:pPr>
+              <w:pStyle w:val="TableContents"/>
+              <w:jc w:val="both"/>
+              <w:rPr>
+                <w:rFonts w:hint="eastAsia"/>
+              </w:rPr>
+            </w:pPr>
+          </w:p>
+          <w:p>
+            <w:pPr>
+              <w:pStyle w:val="TableContents"/>
+              <w:jc w:val="both"/>
               <w:rPr>
                 <w:rFonts w:hint="eastAsia"/>
                 <w:u w:val="single"/>
@@ -6481,6 +6578,7 @@
               <w:rPr>
                 <w:u w:val="single"/>
               </w:rPr>
+              <w:lastRenderedPageBreak/>
               <w:t>-------------------------------------------------------------------------------------------------------</w:t>
             </w:r>
           </w:p>
@@ -6575,7 +6673,6 @@
               <w:rPr>
                 <w:i/>
               </w:rPr>
-              <w:lastRenderedPageBreak/>
               <w:t>Rentabilidad:</w:t>
             </w:r>
           </w:p>
@@ -6814,57 +6911,190 @@
               <w:pStyle w:val="TableContents"/>
               <w:rPr>
                 <w:rFonts w:hint="eastAsia"/>
-              </w:rPr>
-            </w:pPr>
-            <w:r>
-              <w:t>4.4. COMUNICACIÓN</w:t>
-            </w:r>
-          </w:p>
-          <w:p>
-            <w:pPr>
-              <w:pStyle w:val="TableContents"/>
-              <w:rPr>
-                <w:rFonts w:hint="eastAsia"/>
-              </w:rPr>
-            </w:pPr>
-          </w:p>
-          <w:p>
-            <w:pPr>
-              <w:pStyle w:val="TableContents"/>
-              <w:rPr>
-                <w:rFonts w:hint="eastAsia"/>
-              </w:rPr>
-            </w:pPr>
-            <w:r>
-              <w:t>Publicidad:</w:t>
-            </w:r>
-          </w:p>
-          <w:p>
-            <w:pPr>
-              <w:pStyle w:val="TableContents"/>
-              <w:rPr>
-                <w:rFonts w:hint="eastAsia"/>
-              </w:rPr>
-            </w:pPr>
-          </w:p>
-          <w:p>
-            <w:pPr>
-              <w:pStyle w:val="TableContents"/>
-              <w:rPr>
-                <w:rFonts w:hint="eastAsia"/>
-              </w:rPr>
-            </w:pPr>
-            <w:r>
-              <w:t>Promoción:</w:t>
-            </w:r>
-          </w:p>
-          <w:p>
-            <w:pPr>
-              <w:pStyle w:val="TableContents"/>
-              <w:rPr>
-                <w:rFonts w:hint="eastAsia"/>
-              </w:rPr>
-            </w:pPr>
+                <w:u w:val="single"/>
+              </w:rPr>
+            </w:pPr>
+            <w:r>
+              <w:rPr>
+                <w:color w:val="4472C4" w:themeColor="accent1"/>
+                <w:u w:val="single"/>
+                <w14:shadow w14:blurRad="38100" w14:dist="25400" w14:dir="5400000" w14:sx="100000" w14:sy="100000" w14:kx="0" w14:ky="0" w14:algn="ctr">
+                  <w14:srgbClr w14:val="6E747A">
+                    <w14:alpha w14:val="57000"/>
+                  </w14:srgbClr>
+                </w14:shadow>
+                <w14:textOutline w14:w="0" w14:cap="flat" w14:cmpd="sng" w14:algn="ctr">
+                  <w14:noFill/>
+                  <w14:prstDash w14:val="solid"/>
+                  <w14:round/>
+                </w14:textOutline>
+              </w:rPr>
+              <w:t>ESTRATEGIAS DE VENTAS</w:t>
+            </w:r>
+          </w:p>
+          <w:p>
+            <w:pPr>
+              <w:pStyle w:val="TableContents"/>
+              <w:jc w:val="both"/>
+            </w:pPr>
+          </w:p>
+          <w:p>
+            <w:pPr>
+              <w:pStyle w:val="TableContents"/>
+              <w:jc w:val="both"/>
+            </w:pPr>
+            <w:r>
+              <w:rPr>
+                <w:rFonts w:hint="eastAsia"/>
+              </w:rPr>
+              <w:t>El</w:t>
+            </w:r>
+            <w:r>
+              <w:t xml:space="preserve"> objetivo, es dar a conocer los costos del servi</w:t>
+            </w:r>
+            <w:bookmarkStart w:id="0" w:name="_GoBack"/>
+            <w:bookmarkEnd w:id="0"/>
+            <w:r>
+              <w:t>cio o producto que la empresa ofrecerá a sus clientes.</w:t>
+            </w:r>
+          </w:p>
+          <w:p>
+            <w:pPr>
+              <w:pStyle w:val="TableContents"/>
+              <w:jc w:val="both"/>
+            </w:pPr>
+          </w:p>
+          <w:p>
+            <w:pPr>
+              <w:pStyle w:val="TableContents"/>
+              <w:jc w:val="both"/>
+            </w:pPr>
+            <w:r>
+              <w:rPr>
+                <w:color w:val="4472C4" w:themeColor="accent1"/>
+                <w:u w:val="single"/>
+                <w14:shadow w14:blurRad="38100" w14:dist="25400" w14:dir="5400000" w14:sx="100000" w14:sy="100000" w14:kx="0" w14:ky="0" w14:algn="ctr">
+                  <w14:srgbClr w14:val="6E747A">
+                    <w14:alpha w14:val="57000"/>
+                  </w14:srgbClr>
+                </w14:shadow>
+                <w14:textOutline w14:w="0" w14:cap="flat" w14:cmpd="sng" w14:algn="ctr">
+                  <w14:noFill/>
+                  <w14:prstDash w14:val="solid"/>
+                  <w14:round/>
+                </w14:textOutline>
+              </w:rPr>
+              <w:t>ACCIONES</w:t>
+            </w:r>
+            <w:r>
+              <w:rPr>
+                <w:color w:val="4472C4" w:themeColor="accent1"/>
+                <w:u w:val="single"/>
+                <w14:shadow w14:blurRad="38100" w14:dist="25400" w14:dir="5400000" w14:sx="100000" w14:sy="100000" w14:kx="0" w14:ky="0" w14:algn="ctr">
+                  <w14:srgbClr w14:val="6E747A">
+                    <w14:alpha w14:val="57000"/>
+                  </w14:srgbClr>
+                </w14:shadow>
+                <w14:textOutline w14:w="0" w14:cap="flat" w14:cmpd="sng" w14:algn="ctr">
+                  <w14:noFill/>
+                  <w14:prstDash w14:val="solid"/>
+                  <w14:round/>
+                </w14:textOutline>
+              </w:rPr>
+              <w:t xml:space="preserve"> </w:t>
+            </w:r>
+            <w:r>
+              <w:rPr>
+                <w:color w:val="4472C4" w:themeColor="accent1"/>
+                <w:u w:val="single"/>
+                <w14:shadow w14:blurRad="38100" w14:dist="25400" w14:dir="5400000" w14:sx="100000" w14:sy="100000" w14:kx="0" w14:ky="0" w14:algn="ctr">
+                  <w14:srgbClr w14:val="6E747A">
+                    <w14:alpha w14:val="57000"/>
+                  </w14:srgbClr>
+                </w14:shadow>
+                <w14:textOutline w14:w="0" w14:cap="flat" w14:cmpd="sng" w14:algn="ctr">
+                  <w14:noFill/>
+                  <w14:prstDash w14:val="solid"/>
+                  <w14:round/>
+                </w14:textOutline>
+              </w:rPr>
+              <w:t>O TAREAS</w:t>
+            </w:r>
+          </w:p>
+          <w:p>
+            <w:pPr>
+              <w:pStyle w:val="TableContents"/>
+              <w:jc w:val="both"/>
+            </w:pPr>
+          </w:p>
+          <w:p>
+            <w:pPr>
+              <w:pStyle w:val="TableContents"/>
+              <w:jc w:val="both"/>
+            </w:pPr>
+            <w:r>
+              <w:t>Actividades de preventa – relacionada con el producto, el mercado y las técnicas de venta -.</w:t>
+            </w:r>
+          </w:p>
+          <w:p>
+            <w:pPr>
+              <w:pStyle w:val="TableContents"/>
+              <w:jc w:val="both"/>
+            </w:pPr>
+            <w:r>
+              <w:t>Localización de clientes potenciales (lista de personas o empresas que son clientes potenciales)</w:t>
+            </w:r>
+          </w:p>
+          <w:p>
+            <w:pPr>
+              <w:pStyle w:val="TableContents"/>
+              <w:jc w:val="both"/>
+            </w:pPr>
+          </w:p>
+          <w:p>
+            <w:pPr>
+              <w:pStyle w:val="TableContents"/>
+              <w:jc w:val="both"/>
+            </w:pPr>
+            <w:r>
+              <w:t xml:space="preserve">Se deberá conocer todo lo que pueda sobre las personas o empresas a las cuales se espera vender. </w:t>
+            </w:r>
+            <w:r>
+              <w:rPr>
+                <w:rFonts w:hint="eastAsia"/>
+              </w:rPr>
+              <w:t>A</w:t>
+            </w:r>
+            <w:r>
+              <w:t xml:space="preserve">sí mismo, puede conocer qué productos o marcas utilizan actualmente y las reacciones hacia ellos. </w:t>
+            </w:r>
+            <w:r>
+              <w:rPr>
+                <w:rFonts w:hint="eastAsia"/>
+              </w:rPr>
+              <w:t>S</w:t>
+            </w:r>
+            <w:r>
+              <w:t xml:space="preserve">e debe tratar de averiguar los hábitos personales, los gustos y las cosas que molesten al cliente potencial; además se debe obtener toda la información posible para que sea capaz de planear presentaciones para los clientes. </w:t>
+            </w:r>
+          </w:p>
+          <w:p>
+            <w:pPr>
+              <w:pStyle w:val="TableContents"/>
+              <w:jc w:val="both"/>
+            </w:pPr>
+          </w:p>
+          <w:p>
+            <w:pPr>
+              <w:pStyle w:val="TableContents"/>
+              <w:jc w:val="both"/>
+              <w:rPr>
+                <w:rFonts w:hint="eastAsia"/>
+              </w:rPr>
+            </w:pPr>
+            <w:r>
+              <w:t>Presentación de ventas atrayendo la atención, mantener el interés, despertar el deseo, contestar las dudas y cerrar la ventana.</w:t>
+            </w:r>
           </w:p>
         </w:tc>
       </w:tr>
@@ -7260,7 +7490,6 @@
               </w:rPr>
             </w:pPr>
             <w:r>
-              <w:lastRenderedPageBreak/>
               <w:t>Perfiles profesionales:</w:t>
             </w:r>
           </w:p>
@@ -8481,6 +8710,7 @@
               </w:rPr>
             </w:pPr>
             <w:r>
+              <w:lastRenderedPageBreak/>
               <w:t>Instalaciones</w:t>
             </w:r>
           </w:p>
@@ -9169,7 +9399,6 @@
               </w:rPr>
             </w:pPr>
             <w:r>
-              <w:lastRenderedPageBreak/>
               <w:t>Registro Mercantil</w:t>
             </w:r>
           </w:p>
@@ -10325,6 +10554,7 @@
               </w:rPr>
             </w:pPr>
             <w:r>
+              <w:lastRenderedPageBreak/>
               <w:t>Financiación por parte de los proveedores</w:t>
             </w:r>
           </w:p>
@@ -10753,7 +10983,6 @@
         </w:rPr>
       </w:pPr>
       <w:r>
-        <w:lastRenderedPageBreak/>
         <w:t>Años de carencia:</w:t>
       </w:r>
     </w:p>
@@ -19044,6 +19273,7 @@
                 <w:sz w:val="16"/>
                 <w:szCs w:val="16"/>
               </w:rPr>
+              <w:lastRenderedPageBreak/>
               <w:t>Devolución de prestamos</w:t>
             </w:r>
           </w:p>
@@ -28706,6 +28936,7 @@
                 <w:sz w:val="16"/>
                 <w:szCs w:val="16"/>
               </w:rPr>
+              <w:lastRenderedPageBreak/>
               <w:t>Gastos por transferencias</w:t>
             </w:r>
           </w:p>
@@ -33895,6 +34126,7 @@
           <w:b/>
           <w:bCs/>
         </w:rPr>
+        <w:lastRenderedPageBreak/>
         <w:t>9. Forma jurídica y trámites</w:t>
       </w:r>
     </w:p>
@@ -34594,7 +34826,6 @@
         </w:rPr>
       </w:pPr>
       <w:r>
-        <w:lastRenderedPageBreak/>
         <w:t xml:space="preserve">Página </w:t>
       </w:r>
       <w:r>
@@ -35590,6 +35821,119 @@
     </w:lvl>
   </w:abstractNum>
   <w:abstractNum w:abstractNumId="8" w15:restartNumberingAfterBreak="0">
+    <w:nsid w:val="615D6FAC"/>
+    <w:multiLevelType w:val="hybridMultilevel"/>
+    <w:tmpl w:val="AF90A66E"/>
+    <w:lvl w:ilvl="0" w:tplc="0C0A0001">
+      <w:start w:val="1"/>
+      <w:numFmt w:val="bullet"/>
+      <w:lvlText w:val=""/>
+      <w:lvlJc w:val="left"/>
+      <w:pPr>
+        <w:ind w:left="720" w:hanging="360"/>
+      </w:pPr>
+      <w:rPr>
+        <w:rFonts w:ascii="Symbol" w:hAnsi="Symbol" w:hint="default"/>
+      </w:rPr>
+    </w:lvl>
+    <w:lvl w:ilvl="1" w:tplc="0C0A0003" w:tentative="1">
+      <w:start w:val="1"/>
+      <w:numFmt w:val="bullet"/>
+      <w:lvlText w:val="o"/>
+      <w:lvlJc w:val="left"/>
+      <w:pPr>
+        <w:ind w:left="1440" w:hanging="360"/>
+      </w:pPr>
+      <w:rPr>
+        <w:rFonts w:ascii="Courier New" w:hAnsi="Courier New" w:cs="Courier New" w:hint="default"/>
+      </w:rPr>
+    </w:lvl>
+    <w:lvl w:ilvl="2" w:tplc="0C0A0005" w:tentative="1">
+      <w:start w:val="1"/>
+      <w:numFmt w:val="bullet"/>
+      <w:lvlText w:val=""/>
+      <w:lvlJc w:val="left"/>
+      <w:pPr>
+        <w:ind w:left="2160" w:hanging="360"/>
+      </w:pPr>
+      <w:rPr>
+        <w:rFonts w:ascii="Wingdings" w:hAnsi="Wingdings" w:hint="default"/>
+      </w:rPr>
+    </w:lvl>
+    <w:lvl w:ilvl="3" w:tplc="0C0A0001" w:tentative="1">
+      <w:start w:val="1"/>
+      <w:numFmt w:val="bullet"/>
+      <w:lvlText w:val=""/>
+      <w:lvlJc w:val="left"/>
+      <w:pPr>
+        <w:ind w:left="2880" w:hanging="360"/>
+      </w:pPr>
+      <w:rPr>
+        <w:rFonts w:ascii="Symbol" w:hAnsi="Symbol" w:hint="default"/>
+      </w:rPr>
+    </w:lvl>
+    <w:lvl w:ilvl="4" w:tplc="0C0A0003" w:tentative="1">
+      <w:start w:val="1"/>
+      <w:numFmt w:val="bullet"/>
+      <w:lvlText w:val="o"/>
+      <w:lvlJc w:val="left"/>
+      <w:pPr>
+        <w:ind w:left="3600" w:hanging="360"/>
+      </w:pPr>
+      <w:rPr>
+        <w:rFonts w:ascii="Courier New" w:hAnsi="Courier New" w:cs="Courier New" w:hint="default"/>
+      </w:rPr>
+    </w:lvl>
+    <w:lvl w:ilvl="5" w:tplc="0C0A0005" w:tentative="1">
+      <w:start w:val="1"/>
+      <w:numFmt w:val="bullet"/>
+      <w:lvlText w:val=""/>
+      <w:lvlJc w:val="left"/>
+      <w:pPr>
+        <w:ind w:left="4320" w:hanging="360"/>
+      </w:pPr>
+      <w:rPr>
+        <w:rFonts w:ascii="Wingdings" w:hAnsi="Wingdings" w:hint="default"/>
+      </w:rPr>
+    </w:lvl>
+    <w:lvl w:ilvl="6" w:tplc="0C0A0001" w:tentative="1">
+      <w:start w:val="1"/>
+      <w:numFmt w:val="bullet"/>
+      <w:lvlText w:val=""/>
+      <w:lvlJc w:val="left"/>
+      <w:pPr>
+        <w:ind w:left="5040" w:hanging="360"/>
+      </w:pPr>
+      <w:rPr>
+        <w:rFonts w:ascii="Symbol" w:hAnsi="Symbol" w:hint="default"/>
+      </w:rPr>
+    </w:lvl>
+    <w:lvl w:ilvl="7" w:tplc="0C0A0003" w:tentative="1">
+      <w:start w:val="1"/>
+      <w:numFmt w:val="bullet"/>
+      <w:lvlText w:val="o"/>
+      <w:lvlJc w:val="left"/>
+      <w:pPr>
+        <w:ind w:left="5760" w:hanging="360"/>
+      </w:pPr>
+      <w:rPr>
+        <w:rFonts w:ascii="Courier New" w:hAnsi="Courier New" w:cs="Courier New" w:hint="default"/>
+      </w:rPr>
+    </w:lvl>
+    <w:lvl w:ilvl="8" w:tplc="0C0A0005" w:tentative="1">
+      <w:start w:val="1"/>
+      <w:numFmt w:val="bullet"/>
+      <w:lvlText w:val=""/>
+      <w:lvlJc w:val="left"/>
+      <w:pPr>
+        <w:ind w:left="6480" w:hanging="360"/>
+      </w:pPr>
+      <w:rPr>
+        <w:rFonts w:ascii="Wingdings" w:hAnsi="Wingdings" w:hint="default"/>
+      </w:rPr>
+    </w:lvl>
+  </w:abstractNum>
+  <w:abstractNum w:abstractNumId="9" w15:restartNumberingAfterBreak="0">
     <w:nsid w:val="632A0543"/>
     <w:multiLevelType w:val="hybridMultilevel"/>
     <w:tmpl w:val="01382B12"/>
@@ -35702,7 +36046,7 @@
       </w:rPr>
     </w:lvl>
   </w:abstractNum>
-  <w:abstractNum w:abstractNumId="9" w15:restartNumberingAfterBreak="0">
+  <w:abstractNum w:abstractNumId="10" w15:restartNumberingAfterBreak="0">
     <w:nsid w:val="7CA7742F"/>
     <w:multiLevelType w:val="hybridMultilevel"/>
     <w:tmpl w:val="E430986A"/>
@@ -35815,7 +36159,7 @@
       </w:rPr>
     </w:lvl>
   </w:abstractNum>
-  <w:abstractNum w:abstractNumId="10" w15:restartNumberingAfterBreak="0">
+  <w:abstractNum w:abstractNumId="11" w15:restartNumberingAfterBreak="0">
     <w:nsid w:val="7CF5239C"/>
     <w:multiLevelType w:val="hybridMultilevel"/>
     <w:tmpl w:val="978ECEB6"/>
@@ -35950,16 +36294,19 @@
     <w:abstractNumId w:val="5"/>
   </w:num>
   <w:num w:numId="8">
-    <w:abstractNumId w:val="9"/>
+    <w:abstractNumId w:val="10"/>
   </w:num>
   <w:num w:numId="9">
     <w:abstractNumId w:val="2"/>
   </w:num>
   <w:num w:numId="10">
-    <w:abstractNumId w:val="8"/>
+    <w:abstractNumId w:val="9"/>
   </w:num>
   <w:num w:numId="11">
-    <w:abstractNumId w:val="10"/>
+    <w:abstractNumId w:val="11"/>
+  </w:num>
+  <w:num w:numId="12">
+    <w:abstractNumId w:val="8"/>
   </w:num>
 </w:numbering>
 </file>

</xml_diff>